<commit_message>
Documentation Update and Refactoring
</commit_message>
<xml_diff>
--- a/Capstone Project.docx
+++ b/Capstone Project.docx
@@ -12,6 +12,9 @@
       <w:r>
         <w:br/>
         <w:t>1) Angular</w:t>
+      </w:r>
+      <w:r>
+        <w:t xml:space="preserve"> Admin Side</w:t>
       </w:r>
       <w:r>
         <w:br/>
@@ -106,6 +109,243 @@
     </w:p>
     <w:p>
       <w:r>
+        <w:rPr>
+          <w:noProof/>
+        </w:rPr>
+        <w:lastRenderedPageBreak/>
+        <w:drawing>
+          <wp:inline distT="0" distB="0" distL="0" distR="0" wp14:anchorId="1C5F8C16" wp14:editId="14D60005">
+            <wp:extent cx="2343150" cy="7953375"/>
+            <wp:effectExtent l="0" t="0" r="0" b="9525"/>
+            <wp:docPr id="1844349537" name="Picture 1" descr="A screen shot of a computer&#10;&#10;Description automatically generated"/>
+            <wp:cNvGraphicFramePr>
+              <a:graphicFrameLocks xmlns:a="http://schemas.openxmlformats.org/drawingml/2006/main" noChangeAspect="1"/>
+            </wp:cNvGraphicFramePr>
+            <a:graphic xmlns:a="http://schemas.openxmlformats.org/drawingml/2006/main">
+              <a:graphicData uri="http://schemas.openxmlformats.org/drawingml/2006/picture">
+                <pic:pic xmlns:pic="http://schemas.openxmlformats.org/drawingml/2006/picture">
+                  <pic:nvPicPr>
+                    <pic:cNvPr id="1844349537" name="Picture 1" descr="A screen shot of a computer&#10;&#10;Description automatically generated"/>
+                    <pic:cNvPicPr/>
+                  </pic:nvPicPr>
+                  <pic:blipFill>
+                    <a:blip r:embed="rId6"/>
+                    <a:stretch>
+                      <a:fillRect/>
+                    </a:stretch>
+                  </pic:blipFill>
+                  <pic:spPr>
+                    <a:xfrm>
+                      <a:off x="0" y="0"/>
+                      <a:ext cx="2343150" cy="7953375"/>
+                    </a:xfrm>
+                    <a:prstGeom prst="rect">
+                      <a:avLst/>
+                    </a:prstGeom>
+                  </pic:spPr>
+                </pic:pic>
+              </a:graphicData>
+            </a:graphic>
+          </wp:inline>
+        </w:drawing>
+      </w:r>
+    </w:p>
+    <w:p/>
+    <w:p/>
+    <w:p>
+      <w:r>
+        <w:lastRenderedPageBreak/>
+        <w:t>Add Dish (Still needs implementation)</w:t>
+      </w:r>
+    </w:p>
+    <w:p>
+      <w:r>
+        <w:rPr>
+          <w:noProof/>
+        </w:rPr>
+        <w:drawing>
+          <wp:inline distT="0" distB="0" distL="0" distR="0" wp14:anchorId="191D407C" wp14:editId="10CA857B">
+            <wp:extent cx="5731510" cy="3089275"/>
+            <wp:effectExtent l="0" t="0" r="2540" b="0"/>
+            <wp:docPr id="17466847" name="Picture 1" descr="A screen shot of a computer program&#10;&#10;Description automatically generated"/>
+            <wp:cNvGraphicFramePr>
+              <a:graphicFrameLocks xmlns:a="http://schemas.openxmlformats.org/drawingml/2006/main" noChangeAspect="1"/>
+            </wp:cNvGraphicFramePr>
+            <a:graphic xmlns:a="http://schemas.openxmlformats.org/drawingml/2006/main">
+              <a:graphicData uri="http://schemas.openxmlformats.org/drawingml/2006/picture">
+                <pic:pic xmlns:pic="http://schemas.openxmlformats.org/drawingml/2006/picture">
+                  <pic:nvPicPr>
+                    <pic:cNvPr id="17466847" name="Picture 1" descr="A screen shot of a computer program&#10;&#10;Description automatically generated"/>
+                    <pic:cNvPicPr/>
+                  </pic:nvPicPr>
+                  <pic:blipFill>
+                    <a:blip r:embed="rId7"/>
+                    <a:stretch>
+                      <a:fillRect/>
+                    </a:stretch>
+                  </pic:blipFill>
+                  <pic:spPr>
+                    <a:xfrm>
+                      <a:off x="0" y="0"/>
+                      <a:ext cx="5731510" cy="3089275"/>
+                    </a:xfrm>
+                    <a:prstGeom prst="rect">
+                      <a:avLst/>
+                    </a:prstGeom>
+                  </pic:spPr>
+                </pic:pic>
+              </a:graphicData>
+            </a:graphic>
+          </wp:inline>
+        </w:drawing>
+      </w:r>
+    </w:p>
+    <w:p>
+      <w:r>
+        <w:rPr>
+          <w:noProof/>
+        </w:rPr>
+        <w:drawing>
+          <wp:inline distT="0" distB="0" distL="0" distR="0" wp14:anchorId="10A8F27B" wp14:editId="73E730D6">
+            <wp:extent cx="4484218" cy="4455900"/>
+            <wp:effectExtent l="0" t="0" r="0" b="1905"/>
+            <wp:docPr id="1289372235" name="Picture 1" descr="A screen shot of a computer program&#10;&#10;Description automatically generated"/>
+            <wp:cNvGraphicFramePr>
+              <a:graphicFrameLocks xmlns:a="http://schemas.openxmlformats.org/drawingml/2006/main" noChangeAspect="1"/>
+            </wp:cNvGraphicFramePr>
+            <a:graphic xmlns:a="http://schemas.openxmlformats.org/drawingml/2006/main">
+              <a:graphicData uri="http://schemas.openxmlformats.org/drawingml/2006/picture">
+                <pic:pic xmlns:pic="http://schemas.openxmlformats.org/drawingml/2006/picture">
+                  <pic:nvPicPr>
+                    <pic:cNvPr id="1289372235" name="Picture 1" descr="A screen shot of a computer program&#10;&#10;Description automatically generated"/>
+                    <pic:cNvPicPr/>
+                  </pic:nvPicPr>
+                  <pic:blipFill>
+                    <a:blip r:embed="rId8"/>
+                    <a:stretch>
+                      <a:fillRect/>
+                    </a:stretch>
+                  </pic:blipFill>
+                  <pic:spPr>
+                    <a:xfrm>
+                      <a:off x="0" y="0"/>
+                      <a:ext cx="4499647" cy="4471231"/>
+                    </a:xfrm>
+                    <a:prstGeom prst="rect">
+                      <a:avLst/>
+                    </a:prstGeom>
+                  </pic:spPr>
+                </pic:pic>
+              </a:graphicData>
+            </a:graphic>
+          </wp:inline>
+        </w:drawing>
+      </w:r>
+    </w:p>
+    <w:p/>
+    <w:p/>
+    <w:p>
+      <w:r>
+        <w:lastRenderedPageBreak/>
+        <w:t>Add Restaurant (Needs implementation)</w:t>
+      </w:r>
+    </w:p>
+    <w:p>
+      <w:r>
+        <w:rPr>
+          <w:noProof/>
+        </w:rPr>
+        <w:drawing>
+          <wp:inline distT="0" distB="0" distL="0" distR="0" wp14:anchorId="64C01E05" wp14:editId="5D53F12A">
+            <wp:extent cx="5731510" cy="2216785"/>
+            <wp:effectExtent l="0" t="0" r="2540" b="0"/>
+            <wp:docPr id="841369464" name="Picture 1" descr="A screen shot of a computer program&#10;&#10;Description automatically generated"/>
+            <wp:cNvGraphicFramePr>
+              <a:graphicFrameLocks xmlns:a="http://schemas.openxmlformats.org/drawingml/2006/main" noChangeAspect="1"/>
+            </wp:cNvGraphicFramePr>
+            <a:graphic xmlns:a="http://schemas.openxmlformats.org/drawingml/2006/main">
+              <a:graphicData uri="http://schemas.openxmlformats.org/drawingml/2006/picture">
+                <pic:pic xmlns:pic="http://schemas.openxmlformats.org/drawingml/2006/picture">
+                  <pic:nvPicPr>
+                    <pic:cNvPr id="841369464" name="Picture 1" descr="A screen shot of a computer program&#10;&#10;Description automatically generated"/>
+                    <pic:cNvPicPr/>
+                  </pic:nvPicPr>
+                  <pic:blipFill>
+                    <a:blip r:embed="rId9"/>
+                    <a:stretch>
+                      <a:fillRect/>
+                    </a:stretch>
+                  </pic:blipFill>
+                  <pic:spPr>
+                    <a:xfrm>
+                      <a:off x="0" y="0"/>
+                      <a:ext cx="5731510" cy="2216785"/>
+                    </a:xfrm>
+                    <a:prstGeom prst="rect">
+                      <a:avLst/>
+                    </a:prstGeom>
+                  </pic:spPr>
+                </pic:pic>
+              </a:graphicData>
+            </a:graphic>
+          </wp:inline>
+        </w:drawing>
+      </w:r>
+    </w:p>
+    <w:p>
+      <w:r>
+        <w:rPr>
+          <w:noProof/>
+        </w:rPr>
+        <w:drawing>
+          <wp:inline distT="0" distB="0" distL="0" distR="0" wp14:anchorId="00F629AF" wp14:editId="676B6635">
+            <wp:extent cx="5731510" cy="3077210"/>
+            <wp:effectExtent l="0" t="0" r="2540" b="8890"/>
+            <wp:docPr id="950736703" name="Picture 1" descr="A screen shot of a computer program&#10;&#10;Description automatically generated"/>
+            <wp:cNvGraphicFramePr>
+              <a:graphicFrameLocks xmlns:a="http://schemas.openxmlformats.org/drawingml/2006/main" noChangeAspect="1"/>
+            </wp:cNvGraphicFramePr>
+            <a:graphic xmlns:a="http://schemas.openxmlformats.org/drawingml/2006/main">
+              <a:graphicData uri="http://schemas.openxmlformats.org/drawingml/2006/picture">
+                <pic:pic xmlns:pic="http://schemas.openxmlformats.org/drawingml/2006/picture">
+                  <pic:nvPicPr>
+                    <pic:cNvPr id="950736703" name="Picture 1" descr="A screen shot of a computer program&#10;&#10;Description automatically generated"/>
+                    <pic:cNvPicPr/>
+                  </pic:nvPicPr>
+                  <pic:blipFill>
+                    <a:blip r:embed="rId10"/>
+                    <a:stretch>
+                      <a:fillRect/>
+                    </a:stretch>
+                  </pic:blipFill>
+                  <pic:spPr>
+                    <a:xfrm>
+                      <a:off x="0" y="0"/>
+                      <a:ext cx="5731510" cy="3077210"/>
+                    </a:xfrm>
+                    <a:prstGeom prst="rect">
+                      <a:avLst/>
+                    </a:prstGeom>
+                  </pic:spPr>
+                </pic:pic>
+              </a:graphicData>
+            </a:graphic>
+          </wp:inline>
+        </w:drawing>
+      </w:r>
+    </w:p>
+    <w:p/>
+    <w:p/>
+    <w:p/>
+    <w:p/>
+    <w:p/>
+    <w:p/>
+    <w:p/>
+    <w:p/>
+    <w:p/>
+    <w:p>
+      <w:r>
+        <w:lastRenderedPageBreak/>
         <w:t>Generating auth guard for admin</w:t>
       </w:r>
     </w:p>
@@ -130,7 +370,7 @@
                     <pic:cNvPicPr/>
                   </pic:nvPicPr>
                   <pic:blipFill>
-                    <a:blip r:embed="rId6"/>
+                    <a:blip r:embed="rId11"/>
                     <a:stretch>
                       <a:fillRect/>
                     </a:stretch>
@@ -151,10 +391,81 @@
         </w:drawing>
       </w:r>
     </w:p>
-    <w:p/>
-    <w:p>
-      <w:r>
+    <w:p>
+      <w:r>
+        <w:t>Auth-</w:t>
+      </w:r>
+      <w:proofErr w:type="spellStart"/>
+      <w:r>
+        <w:t>guard.ts</w:t>
+      </w:r>
+      <w:proofErr w:type="spellEnd"/>
+      <w:r>
+        <w:t xml:space="preserve"> (Will add more authentication when backend is made)</w:t>
+      </w:r>
+    </w:p>
+    <w:p>
+      <w:r>
+        <w:rPr>
+          <w:noProof/>
+        </w:rPr>
+        <w:drawing>
+          <wp:inline distT="0" distB="0" distL="0" distR="0" wp14:anchorId="45E47E49" wp14:editId="4584F52D">
+            <wp:extent cx="5731510" cy="1842770"/>
+            <wp:effectExtent l="0" t="0" r="2540" b="5080"/>
+            <wp:docPr id="1892611520" name="Picture 1" descr="A screen shot of a computer&#10;&#10;Description automatically generated"/>
+            <wp:cNvGraphicFramePr>
+              <a:graphicFrameLocks xmlns:a="http://schemas.openxmlformats.org/drawingml/2006/main" noChangeAspect="1"/>
+            </wp:cNvGraphicFramePr>
+            <a:graphic xmlns:a="http://schemas.openxmlformats.org/drawingml/2006/main">
+              <a:graphicData uri="http://schemas.openxmlformats.org/drawingml/2006/picture">
+                <pic:pic xmlns:pic="http://schemas.openxmlformats.org/drawingml/2006/picture">
+                  <pic:nvPicPr>
+                    <pic:cNvPr id="1892611520" name="Picture 1" descr="A screen shot of a computer&#10;&#10;Description automatically generated"/>
+                    <pic:cNvPicPr/>
+                  </pic:nvPicPr>
+                  <pic:blipFill>
+                    <a:blip r:embed="rId12"/>
+                    <a:stretch>
+                      <a:fillRect/>
+                    </a:stretch>
+                  </pic:blipFill>
+                  <pic:spPr>
+                    <a:xfrm>
+                      <a:off x="0" y="0"/>
+                      <a:ext cx="5731510" cy="1842770"/>
+                    </a:xfrm>
+                    <a:prstGeom prst="rect">
+                      <a:avLst/>
+                    </a:prstGeom>
+                  </pic:spPr>
+                </pic:pic>
+              </a:graphicData>
+            </a:graphic>
+          </wp:inline>
+        </w:drawing>
+      </w:r>
+    </w:p>
+    <w:p/>
+    <w:p/>
+    <w:p/>
+    <w:p/>
+    <w:p/>
+    <w:p/>
+    <w:p/>
+    <w:p/>
+    <w:p/>
+    <w:p/>
+    <w:p/>
+    <w:p/>
+    <w:p/>
+    <w:p>
+      <w:r>
+        <w:lastRenderedPageBreak/>
         <w:t xml:space="preserve">2) </w:t>
+      </w:r>
+      <w:r>
+        <w:t xml:space="preserve">Angular User Side </w:t>
       </w:r>
       <w:r>
         <w:rPr>
@@ -176,7 +487,7 @@
                     <pic:cNvPicPr/>
                   </pic:nvPicPr>
                   <pic:blipFill>
-                    <a:blip r:embed="rId7"/>
+                    <a:blip r:embed="rId13"/>
                     <a:stretch>
                       <a:fillRect/>
                     </a:stretch>
@@ -197,6 +508,297 @@
         </w:drawing>
       </w:r>
     </w:p>
+    <w:p>
+      <w:r>
+        <w:rPr>
+          <w:noProof/>
+        </w:rPr>
+        <w:drawing>
+          <wp:inline distT="0" distB="0" distL="0" distR="0" wp14:anchorId="3B7E8742" wp14:editId="70B9F2E5">
+            <wp:extent cx="1672555" cy="5647334"/>
+            <wp:effectExtent l="0" t="0" r="4445" b="0"/>
+            <wp:docPr id="1206043143" name="Picture 1" descr="A screenshot of a computer&#10;&#10;Description automatically generated"/>
+            <wp:cNvGraphicFramePr>
+              <a:graphicFrameLocks xmlns:a="http://schemas.openxmlformats.org/drawingml/2006/main" noChangeAspect="1"/>
+            </wp:cNvGraphicFramePr>
+            <a:graphic xmlns:a="http://schemas.openxmlformats.org/drawingml/2006/main">
+              <a:graphicData uri="http://schemas.openxmlformats.org/drawingml/2006/picture">
+                <pic:pic xmlns:pic="http://schemas.openxmlformats.org/drawingml/2006/picture">
+                  <pic:nvPicPr>
+                    <pic:cNvPr id="1206043143" name="Picture 1" descr="A screenshot of a computer&#10;&#10;Description automatically generated"/>
+                    <pic:cNvPicPr/>
+                  </pic:nvPicPr>
+                  <pic:blipFill>
+                    <a:blip r:embed="rId14"/>
+                    <a:stretch>
+                      <a:fillRect/>
+                    </a:stretch>
+                  </pic:blipFill>
+                  <pic:spPr>
+                    <a:xfrm>
+                      <a:off x="0" y="0"/>
+                      <a:ext cx="1677863" cy="5665256"/>
+                    </a:xfrm>
+                    <a:prstGeom prst="rect">
+                      <a:avLst/>
+                    </a:prstGeom>
+                  </pic:spPr>
+                </pic:pic>
+              </a:graphicData>
+            </a:graphic>
+          </wp:inline>
+        </w:drawing>
+      </w:r>
+    </w:p>
+    <w:p/>
+    <w:p/>
+    <w:p/>
+    <w:p/>
+    <w:p/>
+    <w:p/>
+    <w:p>
+      <w:r>
+        <w:lastRenderedPageBreak/>
+        <w:t>View Dishes</w:t>
+      </w:r>
+    </w:p>
+    <w:p>
+      <w:r>
+        <w:rPr>
+          <w:noProof/>
+        </w:rPr>
+        <w:drawing>
+          <wp:inline distT="0" distB="0" distL="0" distR="0" wp14:anchorId="3C5939CC" wp14:editId="467055AF">
+            <wp:extent cx="5731510" cy="1516380"/>
+            <wp:effectExtent l="0" t="0" r="2540" b="7620"/>
+            <wp:docPr id="2091523004" name="Picture 1" descr="A screenshot of a computer program&#10;&#10;Description automatically generated"/>
+            <wp:cNvGraphicFramePr>
+              <a:graphicFrameLocks xmlns:a="http://schemas.openxmlformats.org/drawingml/2006/main" noChangeAspect="1"/>
+            </wp:cNvGraphicFramePr>
+            <a:graphic xmlns:a="http://schemas.openxmlformats.org/drawingml/2006/main">
+              <a:graphicData uri="http://schemas.openxmlformats.org/drawingml/2006/picture">
+                <pic:pic xmlns:pic="http://schemas.openxmlformats.org/drawingml/2006/picture">
+                  <pic:nvPicPr>
+                    <pic:cNvPr id="2091523004" name="Picture 1" descr="A screenshot of a computer program&#10;&#10;Description automatically generated"/>
+                    <pic:cNvPicPr/>
+                  </pic:nvPicPr>
+                  <pic:blipFill>
+                    <a:blip r:embed="rId15"/>
+                    <a:stretch>
+                      <a:fillRect/>
+                    </a:stretch>
+                  </pic:blipFill>
+                  <pic:spPr>
+                    <a:xfrm>
+                      <a:off x="0" y="0"/>
+                      <a:ext cx="5731510" cy="1516380"/>
+                    </a:xfrm>
+                    <a:prstGeom prst="rect">
+                      <a:avLst/>
+                    </a:prstGeom>
+                  </pic:spPr>
+                </pic:pic>
+              </a:graphicData>
+            </a:graphic>
+          </wp:inline>
+        </w:drawing>
+      </w:r>
+    </w:p>
+    <w:p>
+      <w:r>
+        <w:rPr>
+          <w:noProof/>
+        </w:rPr>
+        <w:drawing>
+          <wp:inline distT="0" distB="0" distL="0" distR="0" wp14:anchorId="3985F37B" wp14:editId="2E09EBB5">
+            <wp:extent cx="5731510" cy="3215005"/>
+            <wp:effectExtent l="0" t="0" r="2540" b="4445"/>
+            <wp:docPr id="153392028" name="Picture 1" descr="A screen shot of a computer program&#10;&#10;Description automatically generated"/>
+            <wp:cNvGraphicFramePr>
+              <a:graphicFrameLocks xmlns:a="http://schemas.openxmlformats.org/drawingml/2006/main" noChangeAspect="1"/>
+            </wp:cNvGraphicFramePr>
+            <a:graphic xmlns:a="http://schemas.openxmlformats.org/drawingml/2006/main">
+              <a:graphicData uri="http://schemas.openxmlformats.org/drawingml/2006/picture">
+                <pic:pic xmlns:pic="http://schemas.openxmlformats.org/drawingml/2006/picture">
+                  <pic:nvPicPr>
+                    <pic:cNvPr id="153392028" name="Picture 1" descr="A screen shot of a computer program&#10;&#10;Description automatically generated"/>
+                    <pic:cNvPicPr/>
+                  </pic:nvPicPr>
+                  <pic:blipFill>
+                    <a:blip r:embed="rId16"/>
+                    <a:stretch>
+                      <a:fillRect/>
+                    </a:stretch>
+                  </pic:blipFill>
+                  <pic:spPr>
+                    <a:xfrm>
+                      <a:off x="0" y="0"/>
+                      <a:ext cx="5731510" cy="3215005"/>
+                    </a:xfrm>
+                    <a:prstGeom prst="rect">
+                      <a:avLst/>
+                    </a:prstGeom>
+                  </pic:spPr>
+                </pic:pic>
+              </a:graphicData>
+            </a:graphic>
+          </wp:inline>
+        </w:drawing>
+      </w:r>
+    </w:p>
+    <w:p/>
+    <w:p/>
+    <w:p/>
+    <w:p/>
+    <w:p/>
+    <w:p/>
+    <w:p/>
+    <w:p/>
+    <w:p/>
+    <w:p/>
+    <w:p/>
+    <w:p>
+      <w:pPr>
+        <w:rPr>
+          <w:noProof/>
+        </w:rPr>
+      </w:pPr>
+      <w:r>
+        <w:lastRenderedPageBreak/>
+        <w:t>View Restaurants</w:t>
+      </w:r>
+      <w:r>
+        <w:rPr>
+          <w:noProof/>
+        </w:rPr>
+        <w:t xml:space="preserve"> </w:t>
+      </w:r>
+      <w:r>
+        <w:rPr>
+          <w:noProof/>
+        </w:rPr>
+        <w:drawing>
+          <wp:inline distT="0" distB="0" distL="0" distR="0" wp14:anchorId="523F1205" wp14:editId="2F37EEE1">
+            <wp:extent cx="4798771" cy="1613591"/>
+            <wp:effectExtent l="0" t="0" r="1905" b="5715"/>
+            <wp:docPr id="1258491107" name="Picture 1" descr="A screen shot of a computer program&#10;&#10;Description automatically generated"/>
+            <wp:cNvGraphicFramePr>
+              <a:graphicFrameLocks xmlns:a="http://schemas.openxmlformats.org/drawingml/2006/main" noChangeAspect="1"/>
+            </wp:cNvGraphicFramePr>
+            <a:graphic xmlns:a="http://schemas.openxmlformats.org/drawingml/2006/main">
+              <a:graphicData uri="http://schemas.openxmlformats.org/drawingml/2006/picture">
+                <pic:pic xmlns:pic="http://schemas.openxmlformats.org/drawingml/2006/picture">
+                  <pic:nvPicPr>
+                    <pic:cNvPr id="1258491107" name="Picture 1" descr="A screen shot of a computer program&#10;&#10;Description automatically generated"/>
+                    <pic:cNvPicPr/>
+                  </pic:nvPicPr>
+                  <pic:blipFill>
+                    <a:blip r:embed="rId17"/>
+                    <a:stretch>
+                      <a:fillRect/>
+                    </a:stretch>
+                  </pic:blipFill>
+                  <pic:spPr>
+                    <a:xfrm>
+                      <a:off x="0" y="0"/>
+                      <a:ext cx="4809237" cy="1617110"/>
+                    </a:xfrm>
+                    <a:prstGeom prst="rect">
+                      <a:avLst/>
+                    </a:prstGeom>
+                  </pic:spPr>
+                </pic:pic>
+              </a:graphicData>
+            </a:graphic>
+          </wp:inline>
+        </w:drawing>
+      </w:r>
+    </w:p>
+    <w:p>
+      <w:r>
+        <w:rPr>
+          <w:noProof/>
+        </w:rPr>
+        <w:drawing>
+          <wp:inline distT="0" distB="0" distL="0" distR="0" wp14:anchorId="6362CCF3" wp14:editId="676C9545">
+            <wp:extent cx="4842662" cy="2940686"/>
+            <wp:effectExtent l="0" t="0" r="0" b="0"/>
+            <wp:docPr id="428027520" name="Picture 1" descr="A computer screen shot of a menu&#10;&#10;Description automatically generated"/>
+            <wp:cNvGraphicFramePr>
+              <a:graphicFrameLocks xmlns:a="http://schemas.openxmlformats.org/drawingml/2006/main" noChangeAspect="1"/>
+            </wp:cNvGraphicFramePr>
+            <a:graphic xmlns:a="http://schemas.openxmlformats.org/drawingml/2006/main">
+              <a:graphicData uri="http://schemas.openxmlformats.org/drawingml/2006/picture">
+                <pic:pic xmlns:pic="http://schemas.openxmlformats.org/drawingml/2006/picture">
+                  <pic:nvPicPr>
+                    <pic:cNvPr id="428027520" name="Picture 1" descr="A computer screen shot of a menu&#10;&#10;Description automatically generated"/>
+                    <pic:cNvPicPr/>
+                  </pic:nvPicPr>
+                  <pic:blipFill>
+                    <a:blip r:embed="rId18"/>
+                    <a:stretch>
+                      <a:fillRect/>
+                    </a:stretch>
+                  </pic:blipFill>
+                  <pic:spPr>
+                    <a:xfrm>
+                      <a:off x="0" y="0"/>
+                      <a:ext cx="4872993" cy="2959104"/>
+                    </a:xfrm>
+                    <a:prstGeom prst="rect">
+                      <a:avLst/>
+                    </a:prstGeom>
+                  </pic:spPr>
+                </pic:pic>
+              </a:graphicData>
+            </a:graphic>
+          </wp:inline>
+        </w:drawing>
+      </w:r>
+    </w:p>
+    <w:p>
+      <w:r>
+        <w:rPr>
+          <w:noProof/>
+        </w:rPr>
+        <w:drawing>
+          <wp:inline distT="0" distB="0" distL="0" distR="0" wp14:anchorId="59FA3339" wp14:editId="38B66E7A">
+            <wp:extent cx="5464454" cy="3512604"/>
+            <wp:effectExtent l="0" t="0" r="3175" b="0"/>
+            <wp:docPr id="350378282" name="Picture 1" descr="A screen shot of a computer program&#10;&#10;Description automatically generated"/>
+            <wp:cNvGraphicFramePr>
+              <a:graphicFrameLocks xmlns:a="http://schemas.openxmlformats.org/drawingml/2006/main" noChangeAspect="1"/>
+            </wp:cNvGraphicFramePr>
+            <a:graphic xmlns:a="http://schemas.openxmlformats.org/drawingml/2006/main">
+              <a:graphicData uri="http://schemas.openxmlformats.org/drawingml/2006/picture">
+                <pic:pic xmlns:pic="http://schemas.openxmlformats.org/drawingml/2006/picture">
+                  <pic:nvPicPr>
+                    <pic:cNvPr id="350378282" name="Picture 1" descr="A screen shot of a computer program&#10;&#10;Description automatically generated"/>
+                    <pic:cNvPicPr/>
+                  </pic:nvPicPr>
+                  <pic:blipFill>
+                    <a:blip r:embed="rId19"/>
+                    <a:stretch>
+                      <a:fillRect/>
+                    </a:stretch>
+                  </pic:blipFill>
+                  <pic:spPr>
+                    <a:xfrm>
+                      <a:off x="0" y="0"/>
+                      <a:ext cx="5499313" cy="3535012"/>
+                    </a:xfrm>
+                    <a:prstGeom prst="rect">
+                      <a:avLst/>
+                    </a:prstGeom>
+                  </pic:spPr>
+                </pic:pic>
+              </a:graphicData>
+            </a:graphic>
+          </wp:inline>
+        </w:drawing>
+      </w:r>
+    </w:p>
+    <w:p/>
     <w:sectPr>
       <w:pgSz w:w="11906" w:h="16838"/>
       <w:pgMar w:top="1440" w:right="1440" w:bottom="1440" w:left="1440" w:header="708" w:footer="708" w:gutter="0"/>

</xml_diff>

<commit_message>
Step 1,2 User/Admin specific navigation implemented TODO: implementation of managing dishes restaurants + view
</commit_message>
<xml_diff>
--- a/Capstone Project.docx
+++ b/Capstone Project.docx
@@ -14,7 +14,14 @@
         <w:t>1) Angular</w:t>
       </w:r>
       <w:r>
-        <w:t xml:space="preserve"> Admin Side</w:t>
+        <w:t xml:space="preserve"> Admin</w:t>
+      </w:r>
+      <w:r>
+        <w:t xml:space="preserve"> + Client Side</w:t>
+      </w:r>
+      <w:r>
+        <w:br/>
+        <w:t xml:space="preserve">Doing a login system that allows for different use roles allows for users and admins to go through the same system and receive different endpoints, including a different navbar and features. </w:t>
       </w:r>
       <w:r>
         <w:br/>
@@ -104,21 +111,143 @@
     </w:p>
     <w:p>
       <w:r>
-        <w:t>Auth-</w:t>
-      </w:r>
-      <w:proofErr w:type="spellStart"/>
-      <w:r>
-        <w:t>guard.ts</w:t>
-      </w:r>
-      <w:proofErr w:type="spellEnd"/>
-      <w:r>
-        <w:t xml:space="preserve"> (Will add more authentication when backend is made)</w:t>
-      </w:r>
-    </w:p>
-    <w:p/>
-    <w:p/>
-    <w:p/>
-    <w:p/>
+        <w:t>Auth-guard.ts (Will add more authentication when backend is made)</w:t>
+      </w:r>
+    </w:p>
+    <w:p/>
+    <w:p/>
+    <w:p>
+      <w:r>
+        <w:t>Login as Admin:</w:t>
+      </w:r>
+    </w:p>
+    <w:p>
+      <w:r>
+        <w:rPr>
+          <w:noProof/>
+        </w:rPr>
+        <w:drawing>
+          <wp:inline distT="0" distB="0" distL="0" distR="0" wp14:anchorId="674BF888" wp14:editId="1E9F9E70">
+            <wp:extent cx="5581650" cy="4914900"/>
+            <wp:effectExtent l="0" t="0" r="0" b="0"/>
+            <wp:docPr id="190159771" name="Picture 1" descr="A screen shot of a computer program&#10;&#10;Description automatically generated"/>
+            <wp:cNvGraphicFramePr>
+              <a:graphicFrameLocks xmlns:a="http://schemas.openxmlformats.org/drawingml/2006/main" noChangeAspect="1"/>
+            </wp:cNvGraphicFramePr>
+            <a:graphic xmlns:a="http://schemas.openxmlformats.org/drawingml/2006/main">
+              <a:graphicData uri="http://schemas.openxmlformats.org/drawingml/2006/picture">
+                <pic:pic xmlns:pic="http://schemas.openxmlformats.org/drawingml/2006/picture">
+                  <pic:nvPicPr>
+                    <pic:cNvPr id="190159771" name="Picture 1" descr="A screen shot of a computer program&#10;&#10;Description automatically generated"/>
+                    <pic:cNvPicPr/>
+                  </pic:nvPicPr>
+                  <pic:blipFill>
+                    <a:blip r:embed="rId5"/>
+                    <a:stretch>
+                      <a:fillRect/>
+                    </a:stretch>
+                  </pic:blipFill>
+                  <pic:spPr>
+                    <a:xfrm>
+                      <a:off x="0" y="0"/>
+                      <a:ext cx="5581650" cy="4914900"/>
+                    </a:xfrm>
+                    <a:prstGeom prst="rect">
+                      <a:avLst/>
+                    </a:prstGeom>
+                  </pic:spPr>
+                </pic:pic>
+              </a:graphicData>
+            </a:graphic>
+          </wp:inline>
+        </w:drawing>
+      </w:r>
+    </w:p>
+    <w:p>
+      <w:r>
+        <w:rPr>
+          <w:noProof/>
+        </w:rPr>
+        <w:lastRenderedPageBreak/>
+        <w:drawing>
+          <wp:inline distT="0" distB="0" distL="0" distR="0" wp14:anchorId="4650E7C8" wp14:editId="1CDC4EF8">
+            <wp:extent cx="5029200" cy="1847850"/>
+            <wp:effectExtent l="0" t="0" r="0" b="0"/>
+            <wp:docPr id="1206689762" name="Picture 1" descr="A computer screen shot of text&#10;&#10;Description automatically generated"/>
+            <wp:cNvGraphicFramePr>
+              <a:graphicFrameLocks xmlns:a="http://schemas.openxmlformats.org/drawingml/2006/main" noChangeAspect="1"/>
+            </wp:cNvGraphicFramePr>
+            <a:graphic xmlns:a="http://schemas.openxmlformats.org/drawingml/2006/main">
+              <a:graphicData uri="http://schemas.openxmlformats.org/drawingml/2006/picture">
+                <pic:pic xmlns:pic="http://schemas.openxmlformats.org/drawingml/2006/picture">
+                  <pic:nvPicPr>
+                    <pic:cNvPr id="1206689762" name="Picture 1" descr="A computer screen shot of text&#10;&#10;Description automatically generated"/>
+                    <pic:cNvPicPr/>
+                  </pic:nvPicPr>
+                  <pic:blipFill>
+                    <a:blip r:embed="rId6"/>
+                    <a:stretch>
+                      <a:fillRect/>
+                    </a:stretch>
+                  </pic:blipFill>
+                  <pic:spPr>
+                    <a:xfrm>
+                      <a:off x="0" y="0"/>
+                      <a:ext cx="5029200" cy="1847850"/>
+                    </a:xfrm>
+                    <a:prstGeom prst="rect">
+                      <a:avLst/>
+                    </a:prstGeom>
+                  </pic:spPr>
+                </pic:pic>
+              </a:graphicData>
+            </a:graphic>
+          </wp:inline>
+        </w:drawing>
+      </w:r>
+    </w:p>
+    <w:p>
+      <w:r>
+        <w:rPr>
+          <w:noProof/>
+        </w:rPr>
+        <w:drawing>
+          <wp:inline distT="0" distB="0" distL="0" distR="0" wp14:anchorId="5CF02087" wp14:editId="39CBF20D">
+            <wp:extent cx="4161748" cy="3942272"/>
+            <wp:effectExtent l="0" t="0" r="0" b="1270"/>
+            <wp:docPr id="1861232922" name="Picture 1" descr="A screenshot of a computer&#10;&#10;Description automatically generated"/>
+            <wp:cNvGraphicFramePr>
+              <a:graphicFrameLocks xmlns:a="http://schemas.openxmlformats.org/drawingml/2006/main" noChangeAspect="1"/>
+            </wp:cNvGraphicFramePr>
+            <a:graphic xmlns:a="http://schemas.openxmlformats.org/drawingml/2006/main">
+              <a:graphicData uri="http://schemas.openxmlformats.org/drawingml/2006/picture">
+                <pic:pic xmlns:pic="http://schemas.openxmlformats.org/drawingml/2006/picture">
+                  <pic:nvPicPr>
+                    <pic:cNvPr id="1861232922" name="Picture 1" descr="A screenshot of a computer&#10;&#10;Description automatically generated"/>
+                    <pic:cNvPicPr/>
+                  </pic:nvPicPr>
+                  <pic:blipFill>
+                    <a:blip r:embed="rId7"/>
+                    <a:stretch>
+                      <a:fillRect/>
+                    </a:stretch>
+                  </pic:blipFill>
+                  <pic:spPr>
+                    <a:xfrm>
+                      <a:off x="0" y="0"/>
+                      <a:ext cx="4169143" cy="3949277"/>
+                    </a:xfrm>
+                    <a:prstGeom prst="rect">
+                      <a:avLst/>
+                    </a:prstGeom>
+                  </pic:spPr>
+                </pic:pic>
+              </a:graphicData>
+            </a:graphic>
+          </wp:inline>
+        </w:drawing>
+      </w:r>
+    </w:p>
     <w:p/>
     <w:p/>
     <w:p/>
@@ -204,6 +333,7 @@
     </w:p>
     <w:p>
       <w:r>
+        <w:lastRenderedPageBreak/>
         <w:t xml:space="preserve">USE </w:t>
       </w:r>
       <w:proofErr w:type="gramStart"/>
@@ -267,7 +397,6 @@
     </w:p>
     <w:p>
       <w:r>
-        <w:lastRenderedPageBreak/>
         <w:t xml:space="preserve">    name </w:t>
       </w:r>
       <w:proofErr w:type="gramStart"/>
@@ -294,28 +423,12 @@
     </w:p>
     <w:p>
       <w:r>
-        <w:t xml:space="preserve">    </w:t>
-      </w:r>
-      <w:proofErr w:type="spellStart"/>
-      <w:r>
-        <w:t>restaurant_id</w:t>
-      </w:r>
-      <w:proofErr w:type="spellEnd"/>
-      <w:r>
-        <w:t xml:space="preserve"> INT,</w:t>
-      </w:r>
-    </w:p>
-    <w:p>
-      <w:r>
-        <w:t xml:space="preserve">    FOREIGN KEY (</w:t>
-      </w:r>
-      <w:proofErr w:type="spellStart"/>
-      <w:r>
-        <w:t>restaurant_id</w:t>
-      </w:r>
-      <w:proofErr w:type="spellEnd"/>
-      <w:r>
-        <w:t>) REFERENCES Restaurants(id) ON DELETE CASCADE</w:t>
+        <w:t xml:space="preserve">    restaurant_id INT,</w:t>
+      </w:r>
+    </w:p>
+    <w:p>
+      <w:r>
+        <w:t xml:space="preserve">    FOREIGN KEY (restaurant_id) REFERENCES Restaurants(id) ON DELETE CASCADE</w:t>
       </w:r>
     </w:p>
     <w:p>
@@ -413,15 +526,7 @@
         <w:br/>
       </w:r>
       <w:r>
-        <w:t xml:space="preserve">INSERT INTO Dishes (name, price, </w:t>
-      </w:r>
-      <w:proofErr w:type="spellStart"/>
-      <w:r>
-        <w:t>restaurant_id</w:t>
-      </w:r>
-      <w:proofErr w:type="spellEnd"/>
-      <w:r>
-        <w:t>) VALUES</w:t>
+        <w:t>INSERT INTO Dishes (name, price, restaurant_id) VALUES</w:t>
       </w:r>
     </w:p>
     <w:p>
@@ -469,6 +574,7 @@
     </w:p>
     <w:p>
       <w:r>
+        <w:lastRenderedPageBreak/>
         <w:t>('</w:t>
       </w:r>
       <w:r>
@@ -537,7 +643,6 @@
         <w:rPr>
           <w:noProof/>
         </w:rPr>
-        <w:lastRenderedPageBreak/>
         <w:drawing>
           <wp:inline distT="0" distB="0" distL="0" distR="0" wp14:anchorId="4014E3BA" wp14:editId="1D98B413">
             <wp:extent cx="3028950" cy="2305050"/>
@@ -554,7 +659,7 @@
                     <pic:cNvPicPr/>
                   </pic:nvPicPr>
                   <pic:blipFill>
-                    <a:blip r:embed="rId5"/>
+                    <a:blip r:embed="rId8"/>
                     <a:stretch>
                       <a:fillRect/>
                     </a:stretch>
@@ -596,7 +701,7 @@
                     <pic:cNvPicPr/>
                   </pic:nvPicPr>
                   <pic:blipFill>
-                    <a:blip r:embed="rId6"/>
+                    <a:blip r:embed="rId9"/>
                     <a:stretch>
                       <a:fillRect/>
                     </a:stretch>
@@ -638,7 +743,7 @@
                     <pic:cNvPicPr/>
                   </pic:nvPicPr>
                   <pic:blipFill>
-                    <a:blip r:embed="rId7"/>
+                    <a:blip r:embed="rId10"/>
                     <a:stretch>
                       <a:fillRect/>
                     </a:stretch>
@@ -670,7 +775,6 @@
     <w:p/>
     <w:p>
       <w:r>
-        <w:lastRenderedPageBreak/>
         <w:t>4)</w:t>
       </w:r>
       <w:r>
@@ -703,7 +807,7 @@
                     <pic:cNvPicPr/>
                   </pic:nvPicPr>
                   <pic:blipFill>
-                    <a:blip r:embed="rId8"/>
+                    <a:blip r:embed="rId11"/>
                     <a:stretch>
                       <a:fillRect/>
                     </a:stretch>
@@ -712,6 +816,139 @@
                     <a:xfrm>
                       <a:off x="0" y="0"/>
                       <a:ext cx="5731510" cy="2699385"/>
+                    </a:xfrm>
+                    <a:prstGeom prst="rect">
+                      <a:avLst/>
+                    </a:prstGeom>
+                  </pic:spPr>
+                </pic:pic>
+              </a:graphicData>
+            </a:graphic>
+          </wp:inline>
+        </w:drawing>
+      </w:r>
+    </w:p>
+    <w:p>
+      <w:r>
+        <w:rPr>
+          <w:noProof/>
+        </w:rPr>
+        <w:lastRenderedPageBreak/>
+        <w:drawing>
+          <wp:inline distT="0" distB="0" distL="0" distR="0" wp14:anchorId="7CBE2FA6" wp14:editId="039B1D3D">
+            <wp:extent cx="5731510" cy="4527550"/>
+            <wp:effectExtent l="0" t="0" r="2540" b="6350"/>
+            <wp:docPr id="609210089" name="Picture 1" descr="A computer screen shot of a program&#10;&#10;Description automatically generated"/>
+            <wp:cNvGraphicFramePr>
+              <a:graphicFrameLocks xmlns:a="http://schemas.openxmlformats.org/drawingml/2006/main" noChangeAspect="1"/>
+            </wp:cNvGraphicFramePr>
+            <a:graphic xmlns:a="http://schemas.openxmlformats.org/drawingml/2006/main">
+              <a:graphicData uri="http://schemas.openxmlformats.org/drawingml/2006/picture">
+                <pic:pic xmlns:pic="http://schemas.openxmlformats.org/drawingml/2006/picture">
+                  <pic:nvPicPr>
+                    <pic:cNvPr id="609210089" name="Picture 1" descr="A computer screen shot of a program&#10;&#10;Description automatically generated"/>
+                    <pic:cNvPicPr/>
+                  </pic:nvPicPr>
+                  <pic:blipFill>
+                    <a:blip r:embed="rId12"/>
+                    <a:stretch>
+                      <a:fillRect/>
+                    </a:stretch>
+                  </pic:blipFill>
+                  <pic:spPr>
+                    <a:xfrm>
+                      <a:off x="0" y="0"/>
+                      <a:ext cx="5731510" cy="4527550"/>
+                    </a:xfrm>
+                    <a:prstGeom prst="rect">
+                      <a:avLst/>
+                    </a:prstGeom>
+                  </pic:spPr>
+                </pic:pic>
+              </a:graphicData>
+            </a:graphic>
+          </wp:inline>
+        </w:drawing>
+      </w:r>
+    </w:p>
+    <w:p>
+      <w:r>
+        <w:t>When ran, users generated in MYSQL</w:t>
+      </w:r>
+    </w:p>
+    <w:p/>
+    <w:p>
+      <w:r>
+        <w:rPr>
+          <w:noProof/>
+        </w:rPr>
+        <w:drawing>
+          <wp:inline distT="0" distB="0" distL="0" distR="0" wp14:anchorId="7CDA90D1" wp14:editId="5FB8FAF6">
+            <wp:extent cx="5657850" cy="1714500"/>
+            <wp:effectExtent l="0" t="0" r="0" b="0"/>
+            <wp:docPr id="900053920" name="Picture 1" descr="A screen shot of a computer program&#10;&#10;Description automatically generated"/>
+            <wp:cNvGraphicFramePr>
+              <a:graphicFrameLocks xmlns:a="http://schemas.openxmlformats.org/drawingml/2006/main" noChangeAspect="1"/>
+            </wp:cNvGraphicFramePr>
+            <a:graphic xmlns:a="http://schemas.openxmlformats.org/drawingml/2006/main">
+              <a:graphicData uri="http://schemas.openxmlformats.org/drawingml/2006/picture">
+                <pic:pic xmlns:pic="http://schemas.openxmlformats.org/drawingml/2006/picture">
+                  <pic:nvPicPr>
+                    <pic:cNvPr id="900053920" name="Picture 1" descr="A screen shot of a computer program&#10;&#10;Description automatically generated"/>
+                    <pic:cNvPicPr/>
+                  </pic:nvPicPr>
+                  <pic:blipFill>
+                    <a:blip r:embed="rId13"/>
+                    <a:stretch>
+                      <a:fillRect/>
+                    </a:stretch>
+                  </pic:blipFill>
+                  <pic:spPr>
+                    <a:xfrm>
+                      <a:off x="0" y="0"/>
+                      <a:ext cx="5657850" cy="1714500"/>
+                    </a:xfrm>
+                    <a:prstGeom prst="rect">
+                      <a:avLst/>
+                    </a:prstGeom>
+                  </pic:spPr>
+                </pic:pic>
+              </a:graphicData>
+            </a:graphic>
+          </wp:inline>
+        </w:drawing>
+      </w:r>
+    </w:p>
+    <w:p>
+      <w:r>
+        <w:rPr>
+          <w:noProof/>
+        </w:rPr>
+        <w:drawing>
+          <wp:inline distT="0" distB="0" distL="0" distR="0" wp14:anchorId="44FF7EFB" wp14:editId="49D213A9">
+            <wp:extent cx="1943100" cy="790575"/>
+            <wp:effectExtent l="0" t="0" r="0" b="9525"/>
+            <wp:docPr id="261658558" name="Picture 1" descr="A screenshot of a computer&#10;&#10;Description automatically generated"/>
+            <wp:cNvGraphicFramePr>
+              <a:graphicFrameLocks xmlns:a="http://schemas.openxmlformats.org/drawingml/2006/main" noChangeAspect="1"/>
+            </wp:cNvGraphicFramePr>
+            <a:graphic xmlns:a="http://schemas.openxmlformats.org/drawingml/2006/main">
+              <a:graphicData uri="http://schemas.openxmlformats.org/drawingml/2006/picture">
+                <pic:pic xmlns:pic="http://schemas.openxmlformats.org/drawingml/2006/picture">
+                  <pic:nvPicPr>
+                    <pic:cNvPr id="261658558" name="Picture 1" descr="A screenshot of a computer&#10;&#10;Description automatically generated"/>
+                    <pic:cNvPicPr/>
+                  </pic:nvPicPr>
+                  <pic:blipFill>
+                    <a:blip r:embed="rId14"/>
+                    <a:stretch>
+                      <a:fillRect/>
+                    </a:stretch>
+                  </pic:blipFill>
+                  <pic:spPr>
+                    <a:xfrm>
+                      <a:off x="0" y="0"/>
+                      <a:ext cx="1943100" cy="790575"/>
                     </a:xfrm>
                     <a:prstGeom prst="rect">
                       <a:avLst/>

</xml_diff>

<commit_message>
Step 1,2,3,4 Added Create Restaurant functionality with backend, Get All Restaurants API, TODO Dishes + View All
</commit_message>
<xml_diff>
--- a/Capstone Project.docx
+++ b/Capstone Project.docx
@@ -23,47 +23,14 @@
         <w:br/>
         <w:t xml:space="preserve">Doing a login system that allows for different use roles allows for users and admins to go through the same system and receive different endpoints, including a different navbar and features. </w:t>
       </w:r>
+    </w:p>
+    <w:p/>
+    <w:p>
+      <w:r>
+        <w:t>When logging in as an admin, you will get more features such as the ability to register new users and add restaurants (and dishes)</w:t>
+      </w:r>
       <w:r>
         <w:br/>
-      </w:r>
-    </w:p>
-    <w:p>
-      <w:r>
-        <w:t>Generating components</w:t>
-      </w:r>
-    </w:p>
-    <w:p/>
-    <w:p/>
-    <w:p/>
-    <w:p/>
-    <w:p>
-      <w:r>
-        <w:t xml:space="preserve">Add Dish </w:t>
-      </w:r>
-    </w:p>
-    <w:p/>
-    <w:p/>
-    <w:p/>
-    <w:p/>
-    <w:p>
-      <w:r>
-        <w:t xml:space="preserve">Add Restaurant </w:t>
-      </w:r>
-    </w:p>
-    <w:p/>
-    <w:p/>
-    <w:p/>
-    <w:p/>
-    <w:p/>
-    <w:p/>
-    <w:p/>
-    <w:p/>
-    <w:p/>
-    <w:p/>
-    <w:p/>
-    <w:p>
-      <w:r>
-        <w:t>Generating auth guard for admin</w:t>
       </w:r>
     </w:p>
     <w:p>
@@ -71,7 +38,240 @@
         <w:rPr>
           <w:noProof/>
         </w:rPr>
+        <w:drawing>
+          <wp:inline distT="0" distB="0" distL="0" distR="0" wp14:anchorId="0EB25C62" wp14:editId="03B46878">
+            <wp:extent cx="4362450" cy="5848350"/>
+            <wp:effectExtent l="0" t="0" r="0" b="0"/>
+            <wp:docPr id="820839473" name="Picture 6"/>
+            <wp:cNvGraphicFramePr>
+              <a:graphicFrameLocks xmlns:a="http://schemas.openxmlformats.org/drawingml/2006/main" noChangeAspect="1"/>
+            </wp:cNvGraphicFramePr>
+            <a:graphic xmlns:a="http://schemas.openxmlformats.org/drawingml/2006/main">
+              <a:graphicData uri="http://schemas.openxmlformats.org/drawingml/2006/picture">
+                <pic:pic xmlns:pic="http://schemas.openxmlformats.org/drawingml/2006/picture">
+                  <pic:nvPicPr>
+                    <pic:cNvPr id="0" name="Picture 3"/>
+                    <pic:cNvPicPr>
+                      <a:picLocks noChangeAspect="1" noChangeArrowheads="1"/>
+                    </pic:cNvPicPr>
+                  </pic:nvPicPr>
+                  <pic:blipFill>
+                    <a:blip r:embed="rId4">
+                      <a:extLst>
+                        <a:ext uri="{28A0092B-C50C-407E-A947-70E740481C1C}">
+                          <a14:useLocalDpi xmlns:a14="http://schemas.microsoft.com/office/drawing/2010/main" val="0"/>
+                        </a:ext>
+                      </a:extLst>
+                    </a:blip>
+                    <a:srcRect/>
+                    <a:stretch>
+                      <a:fillRect/>
+                    </a:stretch>
+                  </pic:blipFill>
+                  <pic:spPr bwMode="auto">
+                    <a:xfrm>
+                      <a:off x="0" y="0"/>
+                      <a:ext cx="4362450" cy="5848350"/>
+                    </a:xfrm>
+                    <a:prstGeom prst="rect">
+                      <a:avLst/>
+                    </a:prstGeom>
+                    <a:noFill/>
+                  </pic:spPr>
+                </pic:pic>
+              </a:graphicData>
+            </a:graphic>
+          </wp:inline>
+        </w:drawing>
+      </w:r>
+    </w:p>
+    <w:p/>
+    <w:p>
+      <w:r>
         <w:lastRenderedPageBreak/>
+        <w:t xml:space="preserve">Add Dish </w:t>
+      </w:r>
+    </w:p>
+    <w:p/>
+    <w:p/>
+    <w:p/>
+    <w:p/>
+    <w:p/>
+    <w:p/>
+    <w:p/>
+    <w:p/>
+    <w:p/>
+    <w:p/>
+    <w:p/>
+    <w:p/>
+    <w:p/>
+    <w:p/>
+    <w:p/>
+    <w:p/>
+    <w:p/>
+    <w:p/>
+    <w:p/>
+    <w:p/>
+    <w:p/>
+    <w:p/>
+    <w:p/>
+    <w:p/>
+    <w:p/>
+    <w:p/>
+    <w:p/>
+    <w:p>
+      <w:r>
+        <w:lastRenderedPageBreak/>
+        <w:t xml:space="preserve">Add Restaurant </w:t>
+      </w:r>
+    </w:p>
+    <w:p>
+      <w:r>
+        <w:rPr>
+          <w:noProof/>
+        </w:rPr>
+        <w:drawing>
+          <wp:inline distT="0" distB="0" distL="0" distR="0" wp14:anchorId="20E9715E" wp14:editId="4F5D3D27">
+            <wp:extent cx="3287316" cy="3950898"/>
+            <wp:effectExtent l="0" t="0" r="8890" b="0"/>
+            <wp:docPr id="1549764438" name="Picture 1" descr="A screenshot of a computer&#10;&#10;Description automatically generated"/>
+            <wp:cNvGraphicFramePr>
+              <a:graphicFrameLocks xmlns:a="http://schemas.openxmlformats.org/drawingml/2006/main" noChangeAspect="1"/>
+            </wp:cNvGraphicFramePr>
+            <a:graphic xmlns:a="http://schemas.openxmlformats.org/drawingml/2006/main">
+              <a:graphicData uri="http://schemas.openxmlformats.org/drawingml/2006/picture">
+                <pic:pic xmlns:pic="http://schemas.openxmlformats.org/drawingml/2006/picture">
+                  <pic:nvPicPr>
+                    <pic:cNvPr id="1549764438" name="Picture 1" descr="A screenshot of a computer&#10;&#10;Description automatically generated"/>
+                    <pic:cNvPicPr/>
+                  </pic:nvPicPr>
+                  <pic:blipFill>
+                    <a:blip r:embed="rId5"/>
+                    <a:stretch>
+                      <a:fillRect/>
+                    </a:stretch>
+                  </pic:blipFill>
+                  <pic:spPr>
+                    <a:xfrm>
+                      <a:off x="0" y="0"/>
+                      <a:ext cx="3311382" cy="3979822"/>
+                    </a:xfrm>
+                    <a:prstGeom prst="rect">
+                      <a:avLst/>
+                    </a:prstGeom>
+                  </pic:spPr>
+                </pic:pic>
+              </a:graphicData>
+            </a:graphic>
+          </wp:inline>
+        </w:drawing>
+      </w:r>
+    </w:p>
+    <w:p>
+      <w:r>
+        <w:t>Footer confirms successful creation</w:t>
+      </w:r>
+    </w:p>
+    <w:p>
+      <w:r>
+        <w:rPr>
+          <w:noProof/>
+        </w:rPr>
+        <w:drawing>
+          <wp:inline distT="0" distB="0" distL="0" distR="0" wp14:anchorId="322D02F0" wp14:editId="693AF87E">
+            <wp:extent cx="3226279" cy="3835004"/>
+            <wp:effectExtent l="0" t="0" r="0" b="0"/>
+            <wp:docPr id="1939654859" name="Picture 1" descr="A screenshot of a computer&#10;&#10;Description automatically generated"/>
+            <wp:cNvGraphicFramePr>
+              <a:graphicFrameLocks xmlns:a="http://schemas.openxmlformats.org/drawingml/2006/main" noChangeAspect="1"/>
+            </wp:cNvGraphicFramePr>
+            <a:graphic xmlns:a="http://schemas.openxmlformats.org/drawingml/2006/main">
+              <a:graphicData uri="http://schemas.openxmlformats.org/drawingml/2006/picture">
+                <pic:pic xmlns:pic="http://schemas.openxmlformats.org/drawingml/2006/picture">
+                  <pic:nvPicPr>
+                    <pic:cNvPr id="1939654859" name="Picture 1" descr="A screenshot of a computer&#10;&#10;Description automatically generated"/>
+                    <pic:cNvPicPr/>
+                  </pic:nvPicPr>
+                  <pic:blipFill>
+                    <a:blip r:embed="rId6"/>
+                    <a:stretch>
+                      <a:fillRect/>
+                    </a:stretch>
+                  </pic:blipFill>
+                  <pic:spPr>
+                    <a:xfrm>
+                      <a:off x="0" y="0"/>
+                      <a:ext cx="3282639" cy="3901998"/>
+                    </a:xfrm>
+                    <a:prstGeom prst="rect">
+                      <a:avLst/>
+                    </a:prstGeom>
+                  </pic:spPr>
+                </pic:pic>
+              </a:graphicData>
+            </a:graphic>
+          </wp:inline>
+        </w:drawing>
+      </w:r>
+    </w:p>
+    <w:p>
+      <w:r>
+        <w:lastRenderedPageBreak/>
+        <w:t>Appears in the mySQL backend</w:t>
+      </w:r>
+    </w:p>
+    <w:p>
+      <w:r>
+        <w:rPr>
+          <w:noProof/>
+        </w:rPr>
+        <w:drawing>
+          <wp:inline distT="0" distB="0" distL="0" distR="0" wp14:anchorId="14A793BE" wp14:editId="5E6A8C66">
+            <wp:extent cx="2590800" cy="2533650"/>
+            <wp:effectExtent l="0" t="0" r="0" b="0"/>
+            <wp:docPr id="1093344368" name="Picture 1" descr="A screenshot of a computer&#10;&#10;Description automatically generated"/>
+            <wp:cNvGraphicFramePr>
+              <a:graphicFrameLocks xmlns:a="http://schemas.openxmlformats.org/drawingml/2006/main" noChangeAspect="1"/>
+            </wp:cNvGraphicFramePr>
+            <a:graphic xmlns:a="http://schemas.openxmlformats.org/drawingml/2006/main">
+              <a:graphicData uri="http://schemas.openxmlformats.org/drawingml/2006/picture">
+                <pic:pic xmlns:pic="http://schemas.openxmlformats.org/drawingml/2006/picture">
+                  <pic:nvPicPr>
+                    <pic:cNvPr id="1093344368" name="Picture 1" descr="A screenshot of a computer&#10;&#10;Description automatically generated"/>
+                    <pic:cNvPicPr/>
+                  </pic:nvPicPr>
+                  <pic:blipFill>
+                    <a:blip r:embed="rId7"/>
+                    <a:stretch>
+                      <a:fillRect/>
+                    </a:stretch>
+                  </pic:blipFill>
+                  <pic:spPr>
+                    <a:xfrm>
+                      <a:off x="0" y="0"/>
+                      <a:ext cx="2590800" cy="2533650"/>
+                    </a:xfrm>
+                    <a:prstGeom prst="rect">
+                      <a:avLst/>
+                    </a:prstGeom>
+                  </pic:spPr>
+                </pic:pic>
+              </a:graphicData>
+            </a:graphic>
+          </wp:inline>
+        </w:drawing>
+      </w:r>
+    </w:p>
+    <w:p>
+      <w:r>
+        <w:t>Generating auth guard for admin</w:t>
+      </w:r>
+    </w:p>
+    <w:p>
+      <w:r>
+        <w:rPr>
+          <w:noProof/>
+        </w:rPr>
         <w:drawing>
           <wp:inline distT="0" distB="0" distL="0" distR="0" wp14:anchorId="3A73A57B" wp14:editId="7A3901F2">
             <wp:extent cx="5524500" cy="942975"/>
@@ -88,7 +288,7 @@
                     <pic:cNvPicPr/>
                   </pic:nvPicPr>
                   <pic:blipFill>
-                    <a:blip r:embed="rId4"/>
+                    <a:blip r:embed="rId8"/>
                     <a:stretch>
                       <a:fillRect/>
                     </a:stretch>
@@ -116,8 +316,20 @@
     </w:p>
     <w:p/>
     <w:p/>
-    <w:p>
-      <w:r>
+    <w:p/>
+    <w:p/>
+    <w:p/>
+    <w:p/>
+    <w:p/>
+    <w:p/>
+    <w:p/>
+    <w:p/>
+    <w:p/>
+    <w:p/>
+    <w:p/>
+    <w:p>
+      <w:r>
+        <w:lastRenderedPageBreak/>
         <w:t>Login as Admin:</w:t>
       </w:r>
     </w:p>
@@ -142,7 +354,7 @@
                     <pic:cNvPicPr/>
                   </pic:nvPicPr>
                   <pic:blipFill>
-                    <a:blip r:embed="rId5"/>
+                    <a:blip r:embed="rId9"/>
                     <a:stretch>
                       <a:fillRect/>
                     </a:stretch>
@@ -168,7 +380,6 @@
         <w:rPr>
           <w:noProof/>
         </w:rPr>
-        <w:lastRenderedPageBreak/>
         <w:drawing>
           <wp:inline distT="0" distB="0" distL="0" distR="0" wp14:anchorId="4650E7C8" wp14:editId="1CDC4EF8">
             <wp:extent cx="5029200" cy="1847850"/>
@@ -185,7 +396,7 @@
                     <pic:cNvPicPr/>
                   </pic:nvPicPr>
                   <pic:blipFill>
-                    <a:blip r:embed="rId6"/>
+                    <a:blip r:embed="rId10"/>
                     <a:stretch>
                       <a:fillRect/>
                     </a:stretch>
@@ -211,6 +422,7 @@
         <w:rPr>
           <w:noProof/>
         </w:rPr>
+        <w:lastRenderedPageBreak/>
         <w:drawing>
           <wp:inline distT="0" distB="0" distL="0" distR="0" wp14:anchorId="5CF02087" wp14:editId="39CBF20D">
             <wp:extent cx="4161748" cy="3942272"/>
@@ -227,7 +439,7 @@
                     <pic:cNvPicPr/>
                   </pic:nvPicPr>
                   <pic:blipFill>
-                    <a:blip r:embed="rId7"/>
+                    <a:blip r:embed="rId11"/>
                     <a:stretch>
                       <a:fillRect/>
                     </a:stretch>
@@ -258,38 +470,90 @@
     <w:p/>
     <w:p/>
     <w:p/>
-    <w:p>
-      <w:r>
+    <w:p/>
+    <w:p/>
+    <w:p/>
+    <w:p/>
+    <w:p/>
+    <w:p>
+      <w:r>
+        <w:lastRenderedPageBreak/>
         <w:t xml:space="preserve">2) </w:t>
       </w:r>
       <w:r>
         <w:t xml:space="preserve">Angular User Side </w:t>
       </w:r>
     </w:p>
-    <w:p/>
-    <w:p/>
-    <w:p/>
-    <w:p/>
-    <w:p/>
-    <w:p/>
-    <w:p/>
+    <w:p>
+      <w:r>
+        <w:t>User side has no management system or option to create additional users.</w:t>
+      </w:r>
+      <w:r>
+        <w:t xml:space="preserve"> This is accessed by logging in via an account that has UserRole = customer instead of admin.</w:t>
+      </w:r>
+    </w:p>
+    <w:p>
+      <w:r>
+        <w:t>Admin accounts cannot be created in registration.</w:t>
+      </w:r>
+    </w:p>
+    <w:p>
+      <w:r>
+        <w:rPr>
+          <w:noProof/>
+        </w:rPr>
+        <w:drawing>
+          <wp:inline distT="0" distB="0" distL="0" distR="0" wp14:anchorId="4827FDF6" wp14:editId="644D4910">
+            <wp:extent cx="3990975" cy="5848350"/>
+            <wp:effectExtent l="0" t="0" r="9525" b="0"/>
+            <wp:docPr id="159428035" name="Picture 8"/>
+            <wp:cNvGraphicFramePr>
+              <a:graphicFrameLocks xmlns:a="http://schemas.openxmlformats.org/drawingml/2006/main" noChangeAspect="1"/>
+            </wp:cNvGraphicFramePr>
+            <a:graphic xmlns:a="http://schemas.openxmlformats.org/drawingml/2006/main">
+              <a:graphicData uri="http://schemas.openxmlformats.org/drawingml/2006/picture">
+                <pic:pic xmlns:pic="http://schemas.openxmlformats.org/drawingml/2006/picture">
+                  <pic:nvPicPr>
+                    <pic:cNvPr id="0" name="Picture 4"/>
+                    <pic:cNvPicPr>
+                      <a:picLocks noChangeAspect="1" noChangeArrowheads="1"/>
+                    </pic:cNvPicPr>
+                  </pic:nvPicPr>
+                  <pic:blipFill>
+                    <a:blip r:embed="rId12">
+                      <a:extLst>
+                        <a:ext uri="{28A0092B-C50C-407E-A947-70E740481C1C}">
+                          <a14:useLocalDpi xmlns:a14="http://schemas.microsoft.com/office/drawing/2010/main" val="0"/>
+                        </a:ext>
+                      </a:extLst>
+                    </a:blip>
+                    <a:srcRect/>
+                    <a:stretch>
+                      <a:fillRect/>
+                    </a:stretch>
+                  </pic:blipFill>
+                  <pic:spPr bwMode="auto">
+                    <a:xfrm>
+                      <a:off x="0" y="0"/>
+                      <a:ext cx="3990975" cy="5848350"/>
+                    </a:xfrm>
+                    <a:prstGeom prst="rect">
+                      <a:avLst/>
+                    </a:prstGeom>
+                    <a:noFill/>
+                  </pic:spPr>
+                </pic:pic>
+              </a:graphicData>
+            </a:graphic>
+          </wp:inline>
+        </w:drawing>
+      </w:r>
+    </w:p>
     <w:p>
       <w:r>
         <w:t>View Dishes</w:t>
       </w:r>
     </w:p>
-    <w:p/>
-    <w:p/>
-    <w:p/>
-    <w:p/>
-    <w:p/>
-    <w:p/>
-    <w:p/>
-    <w:p/>
-    <w:p/>
-    <w:p/>
-    <w:p/>
-    <w:p/>
     <w:p/>
     <w:p>
       <w:pPr>
@@ -311,6 +575,7 @@
     <w:p/>
     <w:p>
       <w:r>
+        <w:lastRenderedPageBreak/>
         <w:t xml:space="preserve">3) </w:t>
       </w:r>
       <w:r>
@@ -323,24 +588,13 @@
         <w:br/>
       </w:r>
       <w:r>
-        <w:t xml:space="preserve">CREATE DATABASE </w:t>
-      </w:r>
-      <w:proofErr w:type="gramStart"/>
-      <w:r>
-        <w:t>foodie;</w:t>
-      </w:r>
-      <w:proofErr w:type="gramEnd"/>
-    </w:p>
-    <w:p>
-      <w:r>
-        <w:lastRenderedPageBreak/>
-        <w:t xml:space="preserve">USE </w:t>
-      </w:r>
-      <w:proofErr w:type="gramStart"/>
-      <w:r>
-        <w:t>foodie;</w:t>
-      </w:r>
-      <w:proofErr w:type="gramEnd"/>
+        <w:t>CREATE DATABASE foodie;</w:t>
+      </w:r>
+    </w:p>
+    <w:p>
+      <w:r>
+        <w:t>USE foodie;</w:t>
+      </w:r>
     </w:p>
     <w:p/>
     <w:p>
@@ -350,33 +604,26 @@
     </w:p>
     <w:p>
       <w:r>
-        <w:t xml:space="preserve">    id INT AUTO_INCREMENT PRIMARY KEY,</w:t>
-      </w:r>
-    </w:p>
-    <w:p>
-      <w:r>
-        <w:t xml:space="preserve">    name </w:t>
-      </w:r>
-      <w:proofErr w:type="gramStart"/>
-      <w:r>
-        <w:t>VARCHAR(</w:t>
-      </w:r>
-      <w:proofErr w:type="gramEnd"/>
-      <w:r>
-        <w:t>255) NOT NULL,</w:t>
-      </w:r>
-    </w:p>
-    <w:p>
-      <w:r>
-        <w:t xml:space="preserve">    location </w:t>
-      </w:r>
-      <w:proofErr w:type="gramStart"/>
-      <w:r>
-        <w:t>VARCHAR(</w:t>
-      </w:r>
-      <w:proofErr w:type="gramEnd"/>
-      <w:r>
-        <w:t>255) NOT NULL</w:t>
+        <w:t xml:space="preserve">    id </w:t>
+      </w:r>
+      <w:r>
+        <w:t>BIGINT</w:t>
+      </w:r>
+      <w:r>
+        <w:t xml:space="preserve"> </w:t>
+      </w:r>
+      <w:r>
+        <w:t>AUTO_INCREMENT PRIMARY KEY,</w:t>
+      </w:r>
+    </w:p>
+    <w:p>
+      <w:r>
+        <w:t xml:space="preserve">    name VARCHAR(255) NOT NULL,</w:t>
+      </w:r>
+    </w:p>
+    <w:p>
+      <w:r>
+        <w:t xml:space="preserve">    location VARCHAR(255) NOT NULL</w:t>
       </w:r>
     </w:p>
     <w:p>
@@ -392,38 +639,37 @@
     </w:p>
     <w:p>
       <w:r>
-        <w:t xml:space="preserve">    id INT AUTO_INCREMENT PRIMARY KEY,</w:t>
-      </w:r>
-    </w:p>
-    <w:p>
-      <w:r>
-        <w:t xml:space="preserve">    name </w:t>
-      </w:r>
-      <w:proofErr w:type="gramStart"/>
-      <w:r>
-        <w:t>VARCHAR(</w:t>
-      </w:r>
-      <w:proofErr w:type="gramEnd"/>
-      <w:r>
-        <w:t>255) NOT NULL,</w:t>
-      </w:r>
-    </w:p>
-    <w:p>
-      <w:r>
-        <w:t xml:space="preserve">    price </w:t>
-      </w:r>
-      <w:proofErr w:type="gramStart"/>
-      <w:r>
-        <w:t>DECIMAL(</w:t>
-      </w:r>
-      <w:proofErr w:type="gramEnd"/>
-      <w:r>
-        <w:t>10, 2) NOT NULL,</w:t>
-      </w:r>
-    </w:p>
-    <w:p>
-      <w:r>
-        <w:t xml:space="preserve">    restaurant_id INT,</w:t>
+        <w:t xml:space="preserve">    id </w:t>
+      </w:r>
+      <w:r>
+        <w:t>BIGINT</w:t>
+      </w:r>
+      <w:r>
+        <w:t xml:space="preserve"> </w:t>
+      </w:r>
+      <w:r>
+        <w:t>AUTO_INCREMENT PRIMARY KEY,</w:t>
+      </w:r>
+    </w:p>
+    <w:p>
+      <w:r>
+        <w:t xml:space="preserve">    name VARCHAR(255) NOT NULL,</w:t>
+      </w:r>
+    </w:p>
+    <w:p>
+      <w:r>
+        <w:t xml:space="preserve">    price DECIMAL(10, 2) NOT NULL,</w:t>
+      </w:r>
+    </w:p>
+    <w:p>
+      <w:r>
+        <w:t xml:space="preserve">    restaurant_id </w:t>
+      </w:r>
+      <w:r>
+        <w:t>BIGINT</w:t>
+      </w:r>
+      <w:r>
+        <w:t>,</w:t>
       </w:r>
     </w:p>
     <w:p>
@@ -553,6 +799,7 @@
     </w:p>
     <w:p>
       <w:r>
+        <w:lastRenderedPageBreak/>
         <w:t>('Pepperoni Pizza', 9.99, 2),</w:t>
       </w:r>
     </w:p>
@@ -574,7 +821,6 @@
     </w:p>
     <w:p>
       <w:r>
-        <w:lastRenderedPageBreak/>
         <w:t>('</w:t>
       </w:r>
       <w:r>
@@ -621,16 +867,11 @@
         <w:t>'</w:t>
       </w:r>
       <w:r>
-        <w:t>, 3.99,4</w:t>
-      </w:r>
-      <w:proofErr w:type="gramStart"/>
-      <w:r>
-        <w:t>)</w:t>
+        <w:t>, 3.99,4)</w:t>
       </w:r>
       <w:r>
         <w:t>;</w:t>
       </w:r>
-      <w:proofErr w:type="gramEnd"/>
     </w:p>
     <w:p/>
     <w:p>
@@ -659,7 +900,7 @@
                     <pic:cNvPicPr/>
                   </pic:nvPicPr>
                   <pic:blipFill>
-                    <a:blip r:embed="rId8"/>
+                    <a:blip r:embed="rId13"/>
                     <a:stretch>
                       <a:fillRect/>
                     </a:stretch>
@@ -701,7 +942,7 @@
                     <pic:cNvPicPr/>
                   </pic:nvPicPr>
                   <pic:blipFill>
-                    <a:blip r:embed="rId9"/>
+                    <a:blip r:embed="rId14"/>
                     <a:stretch>
                       <a:fillRect/>
                     </a:stretch>
@@ -743,7 +984,7 @@
                     <pic:cNvPicPr/>
                   </pic:nvPicPr>
                   <pic:blipFill>
-                    <a:blip r:embed="rId10"/>
+                    <a:blip r:embed="rId15"/>
                     <a:stretch>
                       <a:fillRect/>
                     </a:stretch>
@@ -765,16 +1006,9 @@
       </w:r>
     </w:p>
     <w:p/>
-    <w:p/>
-    <w:p/>
-    <w:p/>
-    <w:p/>
-    <w:p/>
-    <w:p/>
-    <w:p/>
-    <w:p/>
-    <w:p>
-      <w:r>
+    <w:p>
+      <w:r>
+        <w:lastRenderedPageBreak/>
         <w:t>4)</w:t>
       </w:r>
       <w:r>
@@ -807,7 +1041,7 @@
                     <pic:cNvPicPr/>
                   </pic:nvPicPr>
                   <pic:blipFill>
-                    <a:blip r:embed="rId11"/>
+                    <a:blip r:embed="rId16"/>
                     <a:stretch>
                       <a:fillRect/>
                     </a:stretch>
@@ -833,7 +1067,6 @@
         <w:rPr>
           <w:noProof/>
         </w:rPr>
-        <w:lastRenderedPageBreak/>
         <w:drawing>
           <wp:inline distT="0" distB="0" distL="0" distR="0" wp14:anchorId="7CBE2FA6" wp14:editId="039B1D3D">
             <wp:extent cx="5731510" cy="4527550"/>
@@ -850,7 +1083,7 @@
                     <pic:cNvPicPr/>
                   </pic:nvPicPr>
                   <pic:blipFill>
-                    <a:blip r:embed="rId12"/>
+                    <a:blip r:embed="rId17"/>
                     <a:stretch>
                       <a:fillRect/>
                     </a:stretch>
@@ -882,6 +1115,7 @@
         <w:rPr>
           <w:noProof/>
         </w:rPr>
+        <w:lastRenderedPageBreak/>
         <w:drawing>
           <wp:inline distT="0" distB="0" distL="0" distR="0" wp14:anchorId="7CDA90D1" wp14:editId="5FB8FAF6">
             <wp:extent cx="5657850" cy="1714500"/>
@@ -898,7 +1132,7 @@
                     <pic:cNvPicPr/>
                   </pic:nvPicPr>
                   <pic:blipFill>
-                    <a:blip r:embed="rId13"/>
+                    <a:blip r:embed="rId18"/>
                     <a:stretch>
                       <a:fillRect/>
                     </a:stretch>
@@ -940,7 +1174,7 @@
                     <pic:cNvPicPr/>
                   </pic:nvPicPr>
                   <pic:blipFill>
-                    <a:blip r:embed="rId14"/>
+                    <a:blip r:embed="rId19"/>
                     <a:stretch>
                       <a:fillRect/>
                     </a:stretch>
@@ -949,6 +1183,96 @@
                     <a:xfrm>
                       <a:off x="0" y="0"/>
                       <a:ext cx="1943100" cy="790575"/>
+                    </a:xfrm>
+                    <a:prstGeom prst="rect">
+                      <a:avLst/>
+                    </a:prstGeom>
+                  </pic:spPr>
+                </pic:pic>
+              </a:graphicData>
+            </a:graphic>
+          </wp:inline>
+        </w:drawing>
+      </w:r>
+    </w:p>
+    <w:p>
+      <w:r>
+        <w:t>Dishes + Restaurants created on springboot backend rather than SQL File:</w:t>
+      </w:r>
+    </w:p>
+    <w:p>
+      <w:r>
+        <w:rPr>
+          <w:noProof/>
+        </w:rPr>
+        <w:drawing>
+          <wp:inline distT="0" distB="0" distL="0" distR="0" wp14:anchorId="7776770E" wp14:editId="2B467E43">
+            <wp:extent cx="5731510" cy="3632835"/>
+            <wp:effectExtent l="0" t="0" r="2540" b="5715"/>
+            <wp:docPr id="191035227" name="Picture 1" descr="A screen shot of a computer program&#10;&#10;Description automatically generated"/>
+            <wp:cNvGraphicFramePr>
+              <a:graphicFrameLocks xmlns:a="http://schemas.openxmlformats.org/drawingml/2006/main" noChangeAspect="1"/>
+            </wp:cNvGraphicFramePr>
+            <a:graphic xmlns:a="http://schemas.openxmlformats.org/drawingml/2006/main">
+              <a:graphicData uri="http://schemas.openxmlformats.org/drawingml/2006/picture">
+                <pic:pic xmlns:pic="http://schemas.openxmlformats.org/drawingml/2006/picture">
+                  <pic:nvPicPr>
+                    <pic:cNvPr id="191035227" name="Picture 1" descr="A screen shot of a computer program&#10;&#10;Description automatically generated"/>
+                    <pic:cNvPicPr/>
+                  </pic:nvPicPr>
+                  <pic:blipFill>
+                    <a:blip r:embed="rId20"/>
+                    <a:stretch>
+                      <a:fillRect/>
+                    </a:stretch>
+                  </pic:blipFill>
+                  <pic:spPr>
+                    <a:xfrm>
+                      <a:off x="0" y="0"/>
+                      <a:ext cx="5731510" cy="3632835"/>
+                    </a:xfrm>
+                    <a:prstGeom prst="rect">
+                      <a:avLst/>
+                    </a:prstGeom>
+                  </pic:spPr>
+                </pic:pic>
+              </a:graphicData>
+            </a:graphic>
+          </wp:inline>
+        </w:drawing>
+      </w:r>
+    </w:p>
+    <w:p>
+      <w:r>
+        <w:rPr>
+          <w:noProof/>
+        </w:rPr>
+        <w:lastRenderedPageBreak/>
+        <w:drawing>
+          <wp:inline distT="0" distB="0" distL="0" distR="0" wp14:anchorId="05C84DE8" wp14:editId="26068844">
+            <wp:extent cx="5731510" cy="3726180"/>
+            <wp:effectExtent l="0" t="0" r="2540" b="7620"/>
+            <wp:docPr id="2011938607" name="Picture 1" descr="A screen shot of a computer&#10;&#10;Description automatically generated"/>
+            <wp:cNvGraphicFramePr>
+              <a:graphicFrameLocks xmlns:a="http://schemas.openxmlformats.org/drawingml/2006/main" noChangeAspect="1"/>
+            </wp:cNvGraphicFramePr>
+            <a:graphic xmlns:a="http://schemas.openxmlformats.org/drawingml/2006/main">
+              <a:graphicData uri="http://schemas.openxmlformats.org/drawingml/2006/picture">
+                <pic:pic xmlns:pic="http://schemas.openxmlformats.org/drawingml/2006/picture">
+                  <pic:nvPicPr>
+                    <pic:cNvPr id="2011938607" name="Picture 1" descr="A screen shot of a computer&#10;&#10;Description automatically generated"/>
+                    <pic:cNvPicPr/>
+                  </pic:nvPicPr>
+                  <pic:blipFill>
+                    <a:blip r:embed="rId21"/>
+                    <a:stretch>
+                      <a:fillRect/>
+                    </a:stretch>
+                  </pic:blipFill>
+                  <pic:spPr>
+                    <a:xfrm>
+                      <a:off x="0" y="0"/>
+                      <a:ext cx="5731510" cy="3726180"/>
                     </a:xfrm>
                     <a:prstGeom prst="rect">
                       <a:avLst/>

</xml_diff>

<commit_message>
Step 1,2,3,4 Added Create Dishes TODO View Restaurants and Dishes, then deploy!
</commit_message>
<xml_diff>
--- a/Capstone Project.docx
+++ b/Capstone Project.docx
@@ -92,36 +92,146 @@
         <w:t xml:space="preserve">Add Dish </w:t>
       </w:r>
     </w:p>
+    <w:p>
+      <w:r>
+        <w:rPr>
+          <w:noProof/>
+        </w:rPr>
+        <w:drawing>
+          <wp:inline distT="0" distB="0" distL="0" distR="0" wp14:anchorId="508D8B00" wp14:editId="3367934C">
+            <wp:extent cx="3708845" cy="4045789"/>
+            <wp:effectExtent l="0" t="0" r="6350" b="0"/>
+            <wp:docPr id="1417727413" name="Picture 1" descr="A screenshot of a computer&#10;&#10;Description automatically generated"/>
+            <wp:cNvGraphicFramePr>
+              <a:graphicFrameLocks xmlns:a="http://schemas.openxmlformats.org/drawingml/2006/main" noChangeAspect="1"/>
+            </wp:cNvGraphicFramePr>
+            <a:graphic xmlns:a="http://schemas.openxmlformats.org/drawingml/2006/main">
+              <a:graphicData uri="http://schemas.openxmlformats.org/drawingml/2006/picture">
+                <pic:pic xmlns:pic="http://schemas.openxmlformats.org/drawingml/2006/picture">
+                  <pic:nvPicPr>
+                    <pic:cNvPr id="1417727413" name="Picture 1" descr="A screenshot of a computer&#10;&#10;Description automatically generated"/>
+                    <pic:cNvPicPr/>
+                  </pic:nvPicPr>
+                  <pic:blipFill>
+                    <a:blip r:embed="rId5"/>
+                    <a:stretch>
+                      <a:fillRect/>
+                    </a:stretch>
+                  </pic:blipFill>
+                  <pic:spPr>
+                    <a:xfrm>
+                      <a:off x="0" y="0"/>
+                      <a:ext cx="3720465" cy="4058465"/>
+                    </a:xfrm>
+                    <a:prstGeom prst="rect">
+                      <a:avLst/>
+                    </a:prstGeom>
+                  </pic:spPr>
+                </pic:pic>
+              </a:graphicData>
+            </a:graphic>
+          </wp:inline>
+        </w:drawing>
+      </w:r>
+    </w:p>
+    <w:p>
+      <w:r>
+        <w:t>Footer Shows Successful Creation</w:t>
+      </w:r>
+    </w:p>
+    <w:p>
+      <w:r>
+        <w:rPr>
+          <w:noProof/>
+        </w:rPr>
+        <w:drawing>
+          <wp:inline distT="0" distB="0" distL="0" distR="0" wp14:anchorId="57E788A5" wp14:editId="3852D467">
+            <wp:extent cx="3503057" cy="3778226"/>
+            <wp:effectExtent l="0" t="0" r="2540" b="0"/>
+            <wp:docPr id="1090091928" name="Picture 1" descr="A screenshot of a computer&#10;&#10;Description automatically generated"/>
+            <wp:cNvGraphicFramePr>
+              <a:graphicFrameLocks xmlns:a="http://schemas.openxmlformats.org/drawingml/2006/main" noChangeAspect="1"/>
+            </wp:cNvGraphicFramePr>
+            <a:graphic xmlns:a="http://schemas.openxmlformats.org/drawingml/2006/main">
+              <a:graphicData uri="http://schemas.openxmlformats.org/drawingml/2006/picture">
+                <pic:pic xmlns:pic="http://schemas.openxmlformats.org/drawingml/2006/picture">
+                  <pic:nvPicPr>
+                    <pic:cNvPr id="1090091928" name="Picture 1" descr="A screenshot of a computer&#10;&#10;Description automatically generated"/>
+                    <pic:cNvPicPr/>
+                  </pic:nvPicPr>
+                  <pic:blipFill>
+                    <a:blip r:embed="rId6"/>
+                    <a:stretch>
+                      <a:fillRect/>
+                    </a:stretch>
+                  </pic:blipFill>
+                  <pic:spPr>
+                    <a:xfrm>
+                      <a:off x="0" y="0"/>
+                      <a:ext cx="3513958" cy="3789983"/>
+                    </a:xfrm>
+                    <a:prstGeom prst="rect">
+                      <a:avLst/>
+                    </a:prstGeom>
+                  </pic:spPr>
+                </pic:pic>
+              </a:graphicData>
+            </a:graphic>
+          </wp:inline>
+        </w:drawing>
+      </w:r>
+    </w:p>
+    <w:p>
+      <w:r>
+        <w:lastRenderedPageBreak/>
+        <w:t>Successfully written into backend</w:t>
+      </w:r>
+    </w:p>
+    <w:p>
+      <w:r>
+        <w:rPr>
+          <w:noProof/>
+        </w:rPr>
+        <w:drawing>
+          <wp:inline distT="0" distB="0" distL="0" distR="0" wp14:anchorId="5F8C99DA" wp14:editId="38244D22">
+            <wp:extent cx="3143250" cy="809625"/>
+            <wp:effectExtent l="0" t="0" r="0" b="9525"/>
+            <wp:docPr id="516767279" name="Picture 1" descr="A screenshot of a computer screen&#10;&#10;Description automatically generated"/>
+            <wp:cNvGraphicFramePr>
+              <a:graphicFrameLocks xmlns:a="http://schemas.openxmlformats.org/drawingml/2006/main" noChangeAspect="1"/>
+            </wp:cNvGraphicFramePr>
+            <a:graphic xmlns:a="http://schemas.openxmlformats.org/drawingml/2006/main">
+              <a:graphicData uri="http://schemas.openxmlformats.org/drawingml/2006/picture">
+                <pic:pic xmlns:pic="http://schemas.openxmlformats.org/drawingml/2006/picture">
+                  <pic:nvPicPr>
+                    <pic:cNvPr id="516767279" name="Picture 1" descr="A screenshot of a computer screen&#10;&#10;Description automatically generated"/>
+                    <pic:cNvPicPr/>
+                  </pic:nvPicPr>
+                  <pic:blipFill>
+                    <a:blip r:embed="rId7"/>
+                    <a:stretch>
+                      <a:fillRect/>
+                    </a:stretch>
+                  </pic:blipFill>
+                  <pic:spPr>
+                    <a:xfrm>
+                      <a:off x="0" y="0"/>
+                      <a:ext cx="3143250" cy="809625"/>
+                    </a:xfrm>
+                    <a:prstGeom prst="rect">
+                      <a:avLst/>
+                    </a:prstGeom>
+                  </pic:spPr>
+                </pic:pic>
+              </a:graphicData>
+            </a:graphic>
+          </wp:inline>
+        </w:drawing>
+      </w:r>
+    </w:p>
     <w:p/>
-    <w:p/>
-    <w:p/>
-    <w:p/>
-    <w:p/>
-    <w:p/>
-    <w:p/>
-    <w:p/>
-    <w:p/>
-    <w:p/>
-    <w:p/>
-    <w:p/>
-    <w:p/>
-    <w:p/>
-    <w:p/>
-    <w:p/>
-    <w:p/>
-    <w:p/>
-    <w:p/>
-    <w:p/>
-    <w:p/>
-    <w:p/>
-    <w:p/>
-    <w:p/>
-    <w:p/>
-    <w:p/>
-    <w:p/>
-    <w:p>
-      <w:r>
-        <w:lastRenderedPageBreak/>
+    <w:p>
+      <w:r>
         <w:t xml:space="preserve">Add Restaurant </w:t>
       </w:r>
     </w:p>
@@ -146,7 +256,7 @@
                     <pic:cNvPicPr/>
                   </pic:nvPicPr>
                   <pic:blipFill>
-                    <a:blip r:embed="rId5"/>
+                    <a:blip r:embed="rId8"/>
                     <a:stretch>
                       <a:fillRect/>
                     </a:stretch>
@@ -177,6 +287,7 @@
         <w:rPr>
           <w:noProof/>
         </w:rPr>
+        <w:lastRenderedPageBreak/>
         <w:drawing>
           <wp:inline distT="0" distB="0" distL="0" distR="0" wp14:anchorId="322D02F0" wp14:editId="693AF87E">
             <wp:extent cx="3226279" cy="3835004"/>
@@ -193,7 +304,7 @@
                     <pic:cNvPicPr/>
                   </pic:nvPicPr>
                   <pic:blipFill>
-                    <a:blip r:embed="rId6"/>
+                    <a:blip r:embed="rId9"/>
                     <a:stretch>
                       <a:fillRect/>
                     </a:stretch>
@@ -216,8 +327,15 @@
     </w:p>
     <w:p>
       <w:r>
-        <w:lastRenderedPageBreak/>
-        <w:t>Appears in the mySQL backend</w:t>
+        <w:t xml:space="preserve">Appears in the </w:t>
+      </w:r>
+      <w:proofErr w:type="spellStart"/>
+      <w:r>
+        <w:t>mySQL</w:t>
+      </w:r>
+      <w:proofErr w:type="spellEnd"/>
+      <w:r>
+        <w:t xml:space="preserve"> backend</w:t>
       </w:r>
     </w:p>
     <w:p>
@@ -241,7 +359,7 @@
                     <pic:cNvPicPr/>
                   </pic:nvPicPr>
                   <pic:blipFill>
-                    <a:blip r:embed="rId7"/>
+                    <a:blip r:embed="rId10"/>
                     <a:stretch>
                       <a:fillRect/>
                     </a:stretch>
@@ -288,7 +406,7 @@
                     <pic:cNvPicPr/>
                   </pic:nvPicPr>
                   <pic:blipFill>
-                    <a:blip r:embed="rId8"/>
+                    <a:blip r:embed="rId11"/>
                     <a:stretch>
                       <a:fillRect/>
                     </a:stretch>
@@ -311,21 +429,17 @@
     </w:p>
     <w:p>
       <w:r>
-        <w:t>Auth-guard.ts (Will add more authentication when backend is made)</w:t>
-      </w:r>
-    </w:p>
-    <w:p/>
-    <w:p/>
-    <w:p/>
-    <w:p/>
-    <w:p/>
-    <w:p/>
-    <w:p/>
-    <w:p/>
-    <w:p/>
-    <w:p/>
-    <w:p/>
-    <w:p/>
+        <w:t>Auth-</w:t>
+      </w:r>
+      <w:proofErr w:type="spellStart"/>
+      <w:r>
+        <w:t>guard.ts</w:t>
+      </w:r>
+      <w:proofErr w:type="spellEnd"/>
+      <w:r>
+        <w:t xml:space="preserve"> (Will add more authentication when backend is made)</w:t>
+      </w:r>
+    </w:p>
     <w:p/>
     <w:p>
       <w:r>
@@ -354,7 +468,7 @@
                     <pic:cNvPicPr/>
                   </pic:nvPicPr>
                   <pic:blipFill>
-                    <a:blip r:embed="rId9"/>
+                    <a:blip r:embed="rId12"/>
                     <a:stretch>
                       <a:fillRect/>
                     </a:stretch>
@@ -396,7 +510,7 @@
                     <pic:cNvPicPr/>
                   </pic:nvPicPr>
                   <pic:blipFill>
-                    <a:blip r:embed="rId10"/>
+                    <a:blip r:embed="rId13"/>
                     <a:stretch>
                       <a:fillRect/>
                     </a:stretch>
@@ -439,7 +553,7 @@
                     <pic:cNvPicPr/>
                   </pic:nvPicPr>
                   <pic:blipFill>
-                    <a:blip r:embed="rId11"/>
+                    <a:blip r:embed="rId14"/>
                     <a:stretch>
                       <a:fillRect/>
                     </a:stretch>
@@ -489,7 +603,15 @@
         <w:t>User side has no management system or option to create additional users.</w:t>
       </w:r>
       <w:r>
-        <w:t xml:space="preserve"> This is accessed by logging in via an account that has UserRole = customer instead of admin.</w:t>
+        <w:t xml:space="preserve"> This is accessed by logging in via an account that has </w:t>
+      </w:r>
+      <w:proofErr w:type="spellStart"/>
+      <w:r>
+        <w:t>UserRole</w:t>
+      </w:r>
+      <w:proofErr w:type="spellEnd"/>
+      <w:r>
+        <w:t xml:space="preserve"> = customer instead of admin.</w:t>
       </w:r>
     </w:p>
     <w:p>
@@ -520,7 +642,7 @@
                     </pic:cNvPicPr>
                   </pic:nvPicPr>
                   <pic:blipFill>
-                    <a:blip r:embed="rId12">
+                    <a:blip r:embed="rId15">
                       <a:extLst>
                         <a:ext uri="{28A0092B-C50C-407E-A947-70E740481C1C}">
                           <a14:useLocalDpi xmlns:a14="http://schemas.microsoft.com/office/drawing/2010/main" val="0"/>
@@ -663,7 +785,15 @@
     </w:p>
     <w:p>
       <w:r>
-        <w:t xml:space="preserve">    restaurant_id </w:t>
+        <w:t xml:space="preserve">    </w:t>
+      </w:r>
+      <w:proofErr w:type="spellStart"/>
+      <w:r>
+        <w:t>restaurant_id</w:t>
+      </w:r>
+      <w:proofErr w:type="spellEnd"/>
+      <w:r>
+        <w:t xml:space="preserve"> </w:t>
       </w:r>
       <w:r>
         <w:t>BIGINT</w:t>
@@ -674,7 +804,15 @@
     </w:p>
     <w:p>
       <w:r>
-        <w:t xml:space="preserve">    FOREIGN KEY (restaurant_id) REFERENCES Restaurants(id) ON DELETE CASCADE</w:t>
+        <w:t xml:space="preserve">    FOREIGN KEY (</w:t>
+      </w:r>
+      <w:proofErr w:type="spellStart"/>
+      <w:r>
+        <w:t>restaurant_id</w:t>
+      </w:r>
+      <w:proofErr w:type="spellEnd"/>
+      <w:r>
+        <w:t>) REFERENCES Restaurants(id) ON DELETE CASCADE</w:t>
       </w:r>
     </w:p>
     <w:p>
@@ -772,7 +910,15 @@
         <w:br/>
       </w:r>
       <w:r>
-        <w:t>INSERT INTO Dishes (name, price, restaurant_id) VALUES</w:t>
+        <w:t xml:space="preserve">INSERT INTO Dishes (name, price, </w:t>
+      </w:r>
+      <w:proofErr w:type="spellStart"/>
+      <w:r>
+        <w:t>restaurant_id</w:t>
+      </w:r>
+      <w:proofErr w:type="spellEnd"/>
+      <w:r>
+        <w:t>) VALUES</w:t>
       </w:r>
     </w:p>
     <w:p>
@@ -900,7 +1046,7 @@
                     <pic:cNvPicPr/>
                   </pic:nvPicPr>
                   <pic:blipFill>
-                    <a:blip r:embed="rId13"/>
+                    <a:blip r:embed="rId16"/>
                     <a:stretch>
                       <a:fillRect/>
                     </a:stretch>
@@ -942,7 +1088,7 @@
                     <pic:cNvPicPr/>
                   </pic:nvPicPr>
                   <pic:blipFill>
-                    <a:blip r:embed="rId14"/>
+                    <a:blip r:embed="rId17"/>
                     <a:stretch>
                       <a:fillRect/>
                     </a:stretch>
@@ -984,7 +1130,7 @@
                     <pic:cNvPicPr/>
                   </pic:nvPicPr>
                   <pic:blipFill>
-                    <a:blip r:embed="rId15"/>
+                    <a:blip r:embed="rId18"/>
                     <a:stretch>
                       <a:fillRect/>
                     </a:stretch>
@@ -1041,7 +1187,7 @@
                     <pic:cNvPicPr/>
                   </pic:nvPicPr>
                   <pic:blipFill>
-                    <a:blip r:embed="rId16"/>
+                    <a:blip r:embed="rId19"/>
                     <a:stretch>
                       <a:fillRect/>
                     </a:stretch>
@@ -1083,7 +1229,7 @@
                     <pic:cNvPicPr/>
                   </pic:nvPicPr>
                   <pic:blipFill>
-                    <a:blip r:embed="rId17"/>
+                    <a:blip r:embed="rId20"/>
                     <a:stretch>
                       <a:fillRect/>
                     </a:stretch>
@@ -1132,7 +1278,7 @@
                     <pic:cNvPicPr/>
                   </pic:nvPicPr>
                   <pic:blipFill>
-                    <a:blip r:embed="rId18"/>
+                    <a:blip r:embed="rId21"/>
                     <a:stretch>
                       <a:fillRect/>
                     </a:stretch>
@@ -1174,7 +1320,7 @@
                     <pic:cNvPicPr/>
                   </pic:nvPicPr>
                   <pic:blipFill>
-                    <a:blip r:embed="rId19"/>
+                    <a:blip r:embed="rId22"/>
                     <a:stretch>
                       <a:fillRect/>
                     </a:stretch>
@@ -1197,7 +1343,15 @@
     </w:p>
     <w:p>
       <w:r>
-        <w:t>Dishes + Restaurants created on springboot backend rather than SQL File:</w:t>
+        <w:t xml:space="preserve">Dishes + Restaurants created on </w:t>
+      </w:r>
+      <w:proofErr w:type="spellStart"/>
+      <w:r>
+        <w:t>springboot</w:t>
+      </w:r>
+      <w:proofErr w:type="spellEnd"/>
+      <w:r>
+        <w:t xml:space="preserve"> backend rather than SQL File:</w:t>
       </w:r>
     </w:p>
     <w:p>
@@ -1221,7 +1375,7 @@
                     <pic:cNvPicPr/>
                   </pic:nvPicPr>
                   <pic:blipFill>
-                    <a:blip r:embed="rId20"/>
+                    <a:blip r:embed="rId23"/>
                     <a:stretch>
                       <a:fillRect/>
                     </a:stretch>
@@ -1264,7 +1418,7 @@
                     <pic:cNvPicPr/>
                   </pic:nvPicPr>
                   <pic:blipFill>
-                    <a:blip r:embed="rId21"/>
+                    <a:blip r:embed="rId24"/>
                     <a:stretch>
                       <a:fillRect/>
                     </a:stretch>

</xml_diff>

<commit_message>
Step 1,2,3,4 Admin View Restaurants and Dishes Done TODO Customer Dashboard
</commit_message>
<xml_diff>
--- a/Capstone Project.docx
+++ b/Capstone Project.docx
@@ -575,12 +575,58 @@
       </w:r>
     </w:p>
     <w:p/>
-    <w:p/>
-    <w:p/>
-    <w:p/>
-    <w:p/>
-    <w:p/>
-    <w:p/>
+    <w:p>
+      <w:r>
+        <w:lastRenderedPageBreak/>
+        <w:t>Admin View Dishes/Restaurants</w:t>
+      </w:r>
+      <w:r>
+        <w:br/>
+      </w:r>
+      <w:r>
+        <w:br/>
+      </w:r>
+      <w:r>
+        <w:rPr>
+          <w:noProof/>
+        </w:rPr>
+        <w:drawing>
+          <wp:inline distT="0" distB="0" distL="0" distR="0" wp14:anchorId="6BE8241E" wp14:editId="318CBD04">
+            <wp:extent cx="5731510" cy="5839460"/>
+            <wp:effectExtent l="0" t="0" r="2540" b="8890"/>
+            <wp:docPr id="648173688" name="Picture 1" descr="A screenshot of a computer&#10;&#10;Description automatically generated"/>
+            <wp:cNvGraphicFramePr>
+              <a:graphicFrameLocks xmlns:a="http://schemas.openxmlformats.org/drawingml/2006/main" noChangeAspect="1"/>
+            </wp:cNvGraphicFramePr>
+            <a:graphic xmlns:a="http://schemas.openxmlformats.org/drawingml/2006/main">
+              <a:graphicData uri="http://schemas.openxmlformats.org/drawingml/2006/picture">
+                <pic:pic xmlns:pic="http://schemas.openxmlformats.org/drawingml/2006/picture">
+                  <pic:nvPicPr>
+                    <pic:cNvPr id="648173688" name="Picture 1" descr="A screenshot of a computer&#10;&#10;Description automatically generated"/>
+                    <pic:cNvPicPr/>
+                  </pic:nvPicPr>
+                  <pic:blipFill>
+                    <a:blip r:embed="rId15"/>
+                    <a:stretch>
+                      <a:fillRect/>
+                    </a:stretch>
+                  </pic:blipFill>
+                  <pic:spPr>
+                    <a:xfrm>
+                      <a:off x="0" y="0"/>
+                      <a:ext cx="5731510" cy="5839460"/>
+                    </a:xfrm>
+                    <a:prstGeom prst="rect">
+                      <a:avLst/>
+                    </a:prstGeom>
+                  </pic:spPr>
+                </pic:pic>
+              </a:graphicData>
+            </a:graphic>
+          </wp:inline>
+        </w:drawing>
+      </w:r>
+    </w:p>
     <w:p/>
     <w:p/>
     <w:p/>
@@ -642,7 +688,7 @@
                     </pic:cNvPicPr>
                   </pic:nvPicPr>
                   <pic:blipFill>
-                    <a:blip r:embed="rId15">
+                    <a:blip r:embed="rId16">
                       <a:extLst>
                         <a:ext uri="{28A0092B-C50C-407E-A947-70E740481C1C}">
                           <a14:useLocalDpi xmlns:a14="http://schemas.microsoft.com/office/drawing/2010/main" val="0"/>
@@ -671,28 +717,44 @@
         </w:drawing>
       </w:r>
     </w:p>
-    <w:p>
-      <w:r>
+    <w:p/>
+    <w:p/>
+    <w:p/>
+    <w:p/>
+    <w:p/>
+    <w:p>
+      <w:r>
+        <w:lastRenderedPageBreak/>
         <w:t>View Dishes</w:t>
       </w:r>
-    </w:p>
-    <w:p/>
-    <w:p>
-      <w:pPr>
-        <w:rPr>
-          <w:noProof/>
-        </w:rPr>
-      </w:pPr>
-      <w:r>
-        <w:t>View Restaurants</w:t>
-      </w:r>
-      <w:r>
-        <w:rPr>
-          <w:noProof/>
-        </w:rPr>
-        <w:t xml:space="preserve"> </w:t>
-      </w:r>
-    </w:p>
+      <w:r>
+        <w:t xml:space="preserve"> + Restaurants</w:t>
+      </w:r>
+    </w:p>
+    <w:p/>
+    <w:p/>
+    <w:p/>
+    <w:p/>
+    <w:p/>
+    <w:p/>
+    <w:p/>
+    <w:p/>
+    <w:p/>
+    <w:p/>
+    <w:p/>
+    <w:p/>
+    <w:p/>
+    <w:p/>
+    <w:p/>
+    <w:p/>
+    <w:p/>
+    <w:p/>
+    <w:p/>
+    <w:p/>
+    <w:p/>
+    <w:p/>
+    <w:p/>
+    <w:p/>
     <w:p/>
     <w:p/>
     <w:p>
@@ -710,13 +772,23 @@
         <w:br/>
       </w:r>
       <w:r>
-        <w:t>CREATE DATABASE foodie;</w:t>
-      </w:r>
-    </w:p>
-    <w:p>
-      <w:r>
-        <w:t>USE foodie;</w:t>
-      </w:r>
+        <w:t xml:space="preserve">CREATE DATABASE </w:t>
+      </w:r>
+      <w:proofErr w:type="gramStart"/>
+      <w:r>
+        <w:t>foodie;</w:t>
+      </w:r>
+      <w:proofErr w:type="gramEnd"/>
+    </w:p>
+    <w:p>
+      <w:r>
+        <w:t xml:space="preserve">USE </w:t>
+      </w:r>
+      <w:proofErr w:type="gramStart"/>
+      <w:r>
+        <w:t>foodie;</w:t>
+      </w:r>
+      <w:proofErr w:type="gramEnd"/>
     </w:p>
     <w:p/>
     <w:p>
@@ -740,12 +812,28 @@
     </w:p>
     <w:p>
       <w:r>
-        <w:t xml:space="preserve">    name VARCHAR(255) NOT NULL,</w:t>
-      </w:r>
-    </w:p>
-    <w:p>
-      <w:r>
-        <w:t xml:space="preserve">    location VARCHAR(255) NOT NULL</w:t>
+        <w:t xml:space="preserve">    name </w:t>
+      </w:r>
+      <w:proofErr w:type="gramStart"/>
+      <w:r>
+        <w:t>VARCHAR(</w:t>
+      </w:r>
+      <w:proofErr w:type="gramEnd"/>
+      <w:r>
+        <w:t>255) NOT NULL,</w:t>
+      </w:r>
+    </w:p>
+    <w:p>
+      <w:r>
+        <w:t xml:space="preserve">    location </w:t>
+      </w:r>
+      <w:proofErr w:type="gramStart"/>
+      <w:r>
+        <w:t>VARCHAR(</w:t>
+      </w:r>
+      <w:proofErr w:type="gramEnd"/>
+      <w:r>
+        <w:t>255) NOT NULL</w:t>
       </w:r>
     </w:p>
     <w:p>
@@ -775,12 +863,26 @@
     </w:p>
     <w:p>
       <w:r>
-        <w:t xml:space="preserve">    name VARCHAR(255) NOT NULL,</w:t>
-      </w:r>
-    </w:p>
-    <w:p>
-      <w:r>
-        <w:t xml:space="preserve">    price DECIMAL(10, 2) NOT NULL,</w:t>
+        <w:t xml:space="preserve">    name </w:t>
+      </w:r>
+      <w:proofErr w:type="gramStart"/>
+      <w:r>
+        <w:t>VARCHAR(</w:t>
+      </w:r>
+      <w:proofErr w:type="gramEnd"/>
+      <w:r>
+        <w:t>255) NOT NULL,</w:t>
+      </w:r>
+    </w:p>
+    <w:p>
+      <w:r>
+        <w:t xml:space="preserve">    price </w:t>
+      </w:r>
+      <w:r>
+        <w:t>FLOAT</w:t>
+      </w:r>
+      <w:r>
+        <w:t xml:space="preserve"> NOT NULL,</w:t>
       </w:r>
     </w:p>
     <w:p>
@@ -1013,11 +1115,16 @@
         <w:t>'</w:t>
       </w:r>
       <w:r>
-        <w:t>, 3.99,4)</w:t>
+        <w:t>, 3.99,4</w:t>
+      </w:r>
+      <w:proofErr w:type="gramStart"/>
+      <w:r>
+        <w:t>)</w:t>
       </w:r>
       <w:r>
         <w:t>;</w:t>
       </w:r>
+      <w:proofErr w:type="gramEnd"/>
     </w:p>
     <w:p/>
     <w:p>
@@ -1046,7 +1153,7 @@
                     <pic:cNvPicPr/>
                   </pic:nvPicPr>
                   <pic:blipFill>
-                    <a:blip r:embed="rId16"/>
+                    <a:blip r:embed="rId17"/>
                     <a:stretch>
                       <a:fillRect/>
                     </a:stretch>
@@ -1088,7 +1195,7 @@
                     <pic:cNvPicPr/>
                   </pic:nvPicPr>
                   <pic:blipFill>
-                    <a:blip r:embed="rId17"/>
+                    <a:blip r:embed="rId18"/>
                     <a:stretch>
                       <a:fillRect/>
                     </a:stretch>
@@ -1130,7 +1237,7 @@
                     <pic:cNvPicPr/>
                   </pic:nvPicPr>
                   <pic:blipFill>
-                    <a:blip r:embed="rId18"/>
+                    <a:blip r:embed="rId19"/>
                     <a:stretch>
                       <a:fillRect/>
                     </a:stretch>
@@ -1187,7 +1294,7 @@
                     <pic:cNvPicPr/>
                   </pic:nvPicPr>
                   <pic:blipFill>
-                    <a:blip r:embed="rId19"/>
+                    <a:blip r:embed="rId20"/>
                     <a:stretch>
                       <a:fillRect/>
                     </a:stretch>
@@ -1229,7 +1336,7 @@
                     <pic:cNvPicPr/>
                   </pic:nvPicPr>
                   <pic:blipFill>
-                    <a:blip r:embed="rId20"/>
+                    <a:blip r:embed="rId21"/>
                     <a:stretch>
                       <a:fillRect/>
                     </a:stretch>
@@ -1278,7 +1385,7 @@
                     <pic:cNvPicPr/>
                   </pic:nvPicPr>
                   <pic:blipFill>
-                    <a:blip r:embed="rId21"/>
+                    <a:blip r:embed="rId22"/>
                     <a:stretch>
                       <a:fillRect/>
                     </a:stretch>
@@ -1320,7 +1427,7 @@
                     <pic:cNvPicPr/>
                   </pic:nvPicPr>
                   <pic:blipFill>
-                    <a:blip r:embed="rId22"/>
+                    <a:blip r:embed="rId23"/>
                     <a:stretch>
                       <a:fillRect/>
                     </a:stretch>
@@ -1375,7 +1482,7 @@
                     <pic:cNvPicPr/>
                   </pic:nvPicPr>
                   <pic:blipFill>
-                    <a:blip r:embed="rId23"/>
+                    <a:blip r:embed="rId24"/>
                     <a:stretch>
                       <a:fillRect/>
                     </a:stretch>
@@ -1418,7 +1525,7 @@
                     <pic:cNvPicPr/>
                   </pic:nvPicPr>
                   <pic:blipFill>
-                    <a:blip r:embed="rId24"/>
+                    <a:blip r:embed="rId25"/>
                     <a:stretch>
                       <a:fillRect/>
                     </a:stretch>

</xml_diff>

<commit_message>
Step 1,2,3,4 Complete: Add and View Restaurant with Spring Boot communication and MYSQL Database
</commit_message>
<xml_diff>
--- a/Capstone Project.docx
+++ b/Capstone Project.docx
@@ -591,9 +591,9 @@
           <w:noProof/>
         </w:rPr>
         <w:drawing>
-          <wp:inline distT="0" distB="0" distL="0" distR="0" wp14:anchorId="6BE8241E" wp14:editId="318CBD04">
-            <wp:extent cx="5731510" cy="5839460"/>
-            <wp:effectExtent l="0" t="0" r="2540" b="8890"/>
+          <wp:inline distT="0" distB="0" distL="0" distR="0" wp14:anchorId="6BE8241E" wp14:editId="326408C2">
+            <wp:extent cx="4301208" cy="4382219"/>
+            <wp:effectExtent l="0" t="0" r="4445" b="0"/>
             <wp:docPr id="648173688" name="Picture 1" descr="A screenshot of a computer&#10;&#10;Description automatically generated"/>
             <wp:cNvGraphicFramePr>
               <a:graphicFrameLocks xmlns:a="http://schemas.openxmlformats.org/drawingml/2006/main" noChangeAspect="1"/>
@@ -614,7 +614,7 @@
                   <pic:spPr>
                     <a:xfrm>
                       <a:off x="0" y="0"/>
-                      <a:ext cx="5731510" cy="5839460"/>
+                      <a:ext cx="4302873" cy="4383915"/>
                     </a:xfrm>
                     <a:prstGeom prst="rect">
                       <a:avLst/>
@@ -627,13 +627,48 @@
         </w:drawing>
       </w:r>
     </w:p>
-    <w:p/>
-    <w:p/>
-    <w:p/>
-    <w:p/>
-    <w:p/>
-    <w:p/>
-    <w:p/>
+    <w:p>
+      <w:r>
+        <w:rPr>
+          <w:noProof/>
+        </w:rPr>
+        <w:drawing>
+          <wp:inline distT="0" distB="0" distL="0" distR="0" wp14:anchorId="739B33D7" wp14:editId="436689B6">
+            <wp:extent cx="3174521" cy="3432674"/>
+            <wp:effectExtent l="0" t="0" r="6985" b="0"/>
+            <wp:docPr id="888109646" name="Picture 1" descr="A screenshot of a phone&#10;&#10;Description automatically generated"/>
+            <wp:cNvGraphicFramePr>
+              <a:graphicFrameLocks xmlns:a="http://schemas.openxmlformats.org/drawingml/2006/main" noChangeAspect="1"/>
+            </wp:cNvGraphicFramePr>
+            <a:graphic xmlns:a="http://schemas.openxmlformats.org/drawingml/2006/main">
+              <a:graphicData uri="http://schemas.openxmlformats.org/drawingml/2006/picture">
+                <pic:pic xmlns:pic="http://schemas.openxmlformats.org/drawingml/2006/picture">
+                  <pic:nvPicPr>
+                    <pic:cNvPr id="888109646" name="Picture 1" descr="A screenshot of a phone&#10;&#10;Description automatically generated"/>
+                    <pic:cNvPicPr/>
+                  </pic:nvPicPr>
+                  <pic:blipFill>
+                    <a:blip r:embed="rId16"/>
+                    <a:stretch>
+                      <a:fillRect/>
+                    </a:stretch>
+                  </pic:blipFill>
+                  <pic:spPr>
+                    <a:xfrm>
+                      <a:off x="0" y="0"/>
+                      <a:ext cx="3214287" cy="3475674"/>
+                    </a:xfrm>
+                    <a:prstGeom prst="rect">
+                      <a:avLst/>
+                    </a:prstGeom>
+                  </pic:spPr>
+                </pic:pic>
+              </a:graphicData>
+            </a:graphic>
+          </wp:inline>
+        </w:drawing>
+      </w:r>
+    </w:p>
     <w:p/>
     <w:p>
       <w:r>
@@ -688,7 +723,7 @@
                     </pic:cNvPicPr>
                   </pic:nvPicPr>
                   <pic:blipFill>
-                    <a:blip r:embed="rId16">
+                    <a:blip r:embed="rId17">
                       <a:extLst>
                         <a:ext uri="{28A0092B-C50C-407E-A947-70E740481C1C}">
                           <a14:useLocalDpi xmlns:a14="http://schemas.microsoft.com/office/drawing/2010/main" val="0"/>
@@ -730,33 +765,94 @@
       <w:r>
         <w:t xml:space="preserve"> + Restaurants</w:t>
       </w:r>
-    </w:p>
-    <w:p/>
-    <w:p/>
-    <w:p/>
-    <w:p/>
-    <w:p/>
-    <w:p/>
-    <w:p/>
-    <w:p/>
-    <w:p/>
-    <w:p/>
-    <w:p/>
-    <w:p/>
-    <w:p/>
-    <w:p/>
-    <w:p/>
-    <w:p/>
-    <w:p/>
-    <w:p/>
-    <w:p/>
-    <w:p/>
-    <w:p/>
-    <w:p/>
-    <w:p/>
-    <w:p/>
-    <w:p/>
-    <w:p/>
+      <w:r>
+        <w:t xml:space="preserve"> (As User, no Delete or Update)</w:t>
+      </w:r>
+    </w:p>
+    <w:p>
+      <w:r>
+        <w:rPr>
+          <w:noProof/>
+        </w:rPr>
+        <w:drawing>
+          <wp:inline distT="0" distB="0" distL="0" distR="0" wp14:anchorId="4C94CC37" wp14:editId="4EF8EAE5">
+            <wp:extent cx="4557815" cy="5080959"/>
+            <wp:effectExtent l="0" t="0" r="0" b="5715"/>
+            <wp:docPr id="1087512571" name="Picture 1" descr="A screenshot of a menu&#10;&#10;Description automatically generated"/>
+            <wp:cNvGraphicFramePr>
+              <a:graphicFrameLocks xmlns:a="http://schemas.openxmlformats.org/drawingml/2006/main" noChangeAspect="1"/>
+            </wp:cNvGraphicFramePr>
+            <a:graphic xmlns:a="http://schemas.openxmlformats.org/drawingml/2006/main">
+              <a:graphicData uri="http://schemas.openxmlformats.org/drawingml/2006/picture">
+                <pic:pic xmlns:pic="http://schemas.openxmlformats.org/drawingml/2006/picture">
+                  <pic:nvPicPr>
+                    <pic:cNvPr id="1087512571" name="Picture 1" descr="A screenshot of a menu&#10;&#10;Description automatically generated"/>
+                    <pic:cNvPicPr/>
+                  </pic:nvPicPr>
+                  <pic:blipFill>
+                    <a:blip r:embed="rId18"/>
+                    <a:stretch>
+                      <a:fillRect/>
+                    </a:stretch>
+                  </pic:blipFill>
+                  <pic:spPr>
+                    <a:xfrm>
+                      <a:off x="0" y="0"/>
+                      <a:ext cx="4562358" cy="5086023"/>
+                    </a:xfrm>
+                    <a:prstGeom prst="rect">
+                      <a:avLst/>
+                    </a:prstGeom>
+                  </pic:spPr>
+                </pic:pic>
+              </a:graphicData>
+            </a:graphic>
+          </wp:inline>
+        </w:drawing>
+      </w:r>
+    </w:p>
+    <w:p>
+      <w:r>
+        <w:rPr>
+          <w:noProof/>
+        </w:rPr>
+        <w:drawing>
+          <wp:inline distT="0" distB="0" distL="0" distR="0" wp14:anchorId="26244FCC" wp14:editId="605231B7">
+            <wp:extent cx="5158596" cy="3149110"/>
+            <wp:effectExtent l="0" t="0" r="4445" b="0"/>
+            <wp:docPr id="1122206886" name="Picture 1" descr="A screenshot of a computer&#10;&#10;Description automatically generated"/>
+            <wp:cNvGraphicFramePr>
+              <a:graphicFrameLocks xmlns:a="http://schemas.openxmlformats.org/drawingml/2006/main" noChangeAspect="1"/>
+            </wp:cNvGraphicFramePr>
+            <a:graphic xmlns:a="http://schemas.openxmlformats.org/drawingml/2006/main">
+              <a:graphicData uri="http://schemas.openxmlformats.org/drawingml/2006/picture">
+                <pic:pic xmlns:pic="http://schemas.openxmlformats.org/drawingml/2006/picture">
+                  <pic:nvPicPr>
+                    <pic:cNvPr id="1122206886" name="Picture 1" descr="A screenshot of a computer&#10;&#10;Description automatically generated"/>
+                    <pic:cNvPicPr/>
+                  </pic:nvPicPr>
+                  <pic:blipFill>
+                    <a:blip r:embed="rId19"/>
+                    <a:stretch>
+                      <a:fillRect/>
+                    </a:stretch>
+                  </pic:blipFill>
+                  <pic:spPr>
+                    <a:xfrm>
+                      <a:off x="0" y="0"/>
+                      <a:ext cx="5165476" cy="3153310"/>
+                    </a:xfrm>
+                    <a:prstGeom prst="rect">
+                      <a:avLst/>
+                    </a:prstGeom>
+                  </pic:spPr>
+                </pic:pic>
+              </a:graphicData>
+            </a:graphic>
+          </wp:inline>
+        </w:drawing>
+      </w:r>
+    </w:p>
     <w:p>
       <w:r>
         <w:lastRenderedPageBreak/>
@@ -1153,7 +1249,7 @@
                     <pic:cNvPicPr/>
                   </pic:nvPicPr>
                   <pic:blipFill>
-                    <a:blip r:embed="rId17"/>
+                    <a:blip r:embed="rId20"/>
                     <a:stretch>
                       <a:fillRect/>
                     </a:stretch>
@@ -1195,7 +1291,7 @@
                     <pic:cNvPicPr/>
                   </pic:nvPicPr>
                   <pic:blipFill>
-                    <a:blip r:embed="rId18"/>
+                    <a:blip r:embed="rId21"/>
                     <a:stretch>
                       <a:fillRect/>
                     </a:stretch>
@@ -1237,7 +1333,7 @@
                     <pic:cNvPicPr/>
                   </pic:nvPicPr>
                   <pic:blipFill>
-                    <a:blip r:embed="rId19"/>
+                    <a:blip r:embed="rId22"/>
                     <a:stretch>
                       <a:fillRect/>
                     </a:stretch>
@@ -1294,7 +1390,7 @@
                     <pic:cNvPicPr/>
                   </pic:nvPicPr>
                   <pic:blipFill>
-                    <a:blip r:embed="rId20"/>
+                    <a:blip r:embed="rId23"/>
                     <a:stretch>
                       <a:fillRect/>
                     </a:stretch>
@@ -1336,7 +1432,7 @@
                     <pic:cNvPicPr/>
                   </pic:nvPicPr>
                   <pic:blipFill>
-                    <a:blip r:embed="rId21"/>
+                    <a:blip r:embed="rId24"/>
                     <a:stretch>
                       <a:fillRect/>
                     </a:stretch>
@@ -1385,7 +1481,7 @@
                     <pic:cNvPicPr/>
                   </pic:nvPicPr>
                   <pic:blipFill>
-                    <a:blip r:embed="rId22"/>
+                    <a:blip r:embed="rId25"/>
                     <a:stretch>
                       <a:fillRect/>
                     </a:stretch>
@@ -1427,7 +1523,7 @@
                     <pic:cNvPicPr/>
                   </pic:nvPicPr>
                   <pic:blipFill>
-                    <a:blip r:embed="rId23"/>
+                    <a:blip r:embed="rId26"/>
                     <a:stretch>
                       <a:fillRect/>
                     </a:stretch>
@@ -1482,7 +1578,7 @@
                     <pic:cNvPicPr/>
                   </pic:nvPicPr>
                   <pic:blipFill>
-                    <a:blip r:embed="rId24"/>
+                    <a:blip r:embed="rId27"/>
                     <a:stretch>
                       <a:fillRect/>
                     </a:stretch>
@@ -1525,7 +1621,7 @@
                     <pic:cNvPicPr/>
                   </pic:nvPicPr>
                   <pic:blipFill>
-                    <a:blip r:embed="rId25"/>
+                    <a:blip r:embed="rId28"/>
                     <a:stretch>
                       <a:fillRect/>
                     </a:stretch>
@@ -1544,6 +1640,28 @@
             </a:graphic>
           </wp:inline>
         </w:drawing>
+      </w:r>
+    </w:p>
+    <w:p/>
+    <w:p/>
+    <w:p/>
+    <w:p/>
+    <w:p/>
+    <w:p/>
+    <w:p/>
+    <w:p/>
+    <w:p/>
+    <w:p/>
+    <w:p/>
+    <w:p/>
+    <w:p/>
+    <w:p/>
+    <w:p/>
+    <w:p/>
+    <w:p>
+      <w:r>
+        <w:lastRenderedPageBreak/>
+        <w:t>5)</w:t>
       </w:r>
     </w:p>
     <w:sectPr>

</xml_diff>

<commit_message>
Docker Stuff as well as AWS, need to properly configure jenkins / pipeline
</commit_message>
<xml_diff>
--- a/Capstone Project.docx
+++ b/Capstone Project.docx
@@ -327,15 +327,7 @@
     </w:p>
     <w:p>
       <w:r>
-        <w:t xml:space="preserve">Appears in the </w:t>
-      </w:r>
-      <w:proofErr w:type="spellStart"/>
-      <w:r>
-        <w:t>mySQL</w:t>
-      </w:r>
-      <w:proofErr w:type="spellEnd"/>
-      <w:r>
-        <w:t xml:space="preserve"> backend</w:t>
+        <w:t>Appears in the mySQL backend</w:t>
       </w:r>
     </w:p>
     <w:p>
@@ -429,15 +421,7 @@
     </w:p>
     <w:p>
       <w:r>
-        <w:t>Auth-</w:t>
-      </w:r>
-      <w:proofErr w:type="spellStart"/>
-      <w:r>
-        <w:t>guard.ts</w:t>
-      </w:r>
-      <w:proofErr w:type="spellEnd"/>
-      <w:r>
-        <w:t xml:space="preserve"> (Will add more authentication when backend is made)</w:t>
+        <w:t>Auth-guard.ts (Will add more authentication when backend is made)</w:t>
       </w:r>
     </w:p>
     <w:p/>
@@ -684,15 +668,7 @@
         <w:t>User side has no management system or option to create additional users.</w:t>
       </w:r>
       <w:r>
-        <w:t xml:space="preserve"> This is accessed by logging in via an account that has </w:t>
-      </w:r>
-      <w:proofErr w:type="spellStart"/>
-      <w:r>
-        <w:t>UserRole</w:t>
-      </w:r>
-      <w:proofErr w:type="spellEnd"/>
-      <w:r>
-        <w:t xml:space="preserve"> = customer instead of admin.</w:t>
+        <w:t xml:space="preserve"> This is accessed by logging in via an account that has UserRole = customer instead of admin.</w:t>
       </w:r>
     </w:p>
     <w:p>
@@ -866,25 +842,13 @@
       </w:r>
       <w:r>
         <w:br/>
-      </w:r>
-      <w:r>
-        <w:t xml:space="preserve">CREATE DATABASE </w:t>
-      </w:r>
-      <w:proofErr w:type="gramStart"/>
-      <w:r>
-        <w:t>foodie;</w:t>
-      </w:r>
-      <w:proofErr w:type="gramEnd"/>
-    </w:p>
-    <w:p>
-      <w:r>
-        <w:t xml:space="preserve">USE </w:t>
-      </w:r>
-      <w:proofErr w:type="gramStart"/>
-      <w:r>
-        <w:t>foodie;</w:t>
-      </w:r>
-      <w:proofErr w:type="gramEnd"/>
+        <w:t>CREATE DATABASE foodie;</w:t>
+      </w:r>
+    </w:p>
+    <w:p>
+      <w:r>
+        <w:t>USE foodie;</w:t>
+      </w:r>
     </w:p>
     <w:p/>
     <w:p>
@@ -897,120 +861,74 @@
         <w:t xml:space="preserve">    id </w:t>
       </w:r>
       <w:r>
+        <w:t xml:space="preserve">BIGINT </w:t>
+      </w:r>
+      <w:r>
+        <w:t>AUTO_INCREMENT PRIMARY KEY,</w:t>
+      </w:r>
+    </w:p>
+    <w:p>
+      <w:r>
+        <w:t xml:space="preserve">    name VARCHAR(255) NOT NULL,</w:t>
+      </w:r>
+    </w:p>
+    <w:p>
+      <w:r>
+        <w:t xml:space="preserve">    location VARCHAR(255) NOT NULL</w:t>
+      </w:r>
+    </w:p>
+    <w:p>
+      <w:r>
+        <w:t>);</w:t>
+      </w:r>
+    </w:p>
+    <w:p/>
+    <w:p>
+      <w:r>
+        <w:t>CREATE TABLE Dishes (</w:t>
+      </w:r>
+    </w:p>
+    <w:p>
+      <w:r>
+        <w:t xml:space="preserve">    id </w:t>
+      </w:r>
+      <w:r>
+        <w:t xml:space="preserve">BIGINT </w:t>
+      </w:r>
+      <w:r>
+        <w:t>AUTO_INCREMENT PRIMARY KEY,</w:t>
+      </w:r>
+    </w:p>
+    <w:p>
+      <w:r>
+        <w:t xml:space="preserve">    name VARCHAR(255) NOT NULL,</w:t>
+      </w:r>
+    </w:p>
+    <w:p>
+      <w:r>
+        <w:t xml:space="preserve">    price </w:t>
+      </w:r>
+      <w:r>
+        <w:t>FLOAT</w:t>
+      </w:r>
+      <w:r>
+        <w:t xml:space="preserve"> NOT NULL,</w:t>
+      </w:r>
+    </w:p>
+    <w:p>
+      <w:r>
+        <w:t xml:space="preserve">    restaurant_id </w:t>
+      </w:r>
+      <w:r>
         <w:t>BIGINT</w:t>
       </w:r>
       <w:r>
-        <w:t xml:space="preserve"> </w:t>
-      </w:r>
-      <w:r>
-        <w:t>AUTO_INCREMENT PRIMARY KEY,</w:t>
-      </w:r>
-    </w:p>
-    <w:p>
-      <w:r>
-        <w:t xml:space="preserve">    name </w:t>
-      </w:r>
-      <w:proofErr w:type="gramStart"/>
-      <w:r>
-        <w:t>VARCHAR(</w:t>
-      </w:r>
-      <w:proofErr w:type="gramEnd"/>
-      <w:r>
-        <w:t>255) NOT NULL,</w:t>
-      </w:r>
-    </w:p>
-    <w:p>
-      <w:r>
-        <w:t xml:space="preserve">    location </w:t>
-      </w:r>
-      <w:proofErr w:type="gramStart"/>
-      <w:r>
-        <w:t>VARCHAR(</w:t>
-      </w:r>
-      <w:proofErr w:type="gramEnd"/>
-      <w:r>
-        <w:t>255) NOT NULL</w:t>
-      </w:r>
-    </w:p>
-    <w:p>
-      <w:r>
-        <w:t>);</w:t>
-      </w:r>
-    </w:p>
-    <w:p/>
-    <w:p>
-      <w:r>
-        <w:t>CREATE TABLE Dishes (</w:t>
-      </w:r>
-    </w:p>
-    <w:p>
-      <w:r>
-        <w:t xml:space="preserve">    id </w:t>
-      </w:r>
-      <w:r>
-        <w:t>BIGINT</w:t>
-      </w:r>
-      <w:r>
-        <w:t xml:space="preserve"> </w:t>
-      </w:r>
-      <w:r>
-        <w:t>AUTO_INCREMENT PRIMARY KEY,</w:t>
-      </w:r>
-    </w:p>
-    <w:p>
-      <w:r>
-        <w:t xml:space="preserve">    name </w:t>
-      </w:r>
-      <w:proofErr w:type="gramStart"/>
-      <w:r>
-        <w:t>VARCHAR(</w:t>
-      </w:r>
-      <w:proofErr w:type="gramEnd"/>
-      <w:r>
-        <w:t>255) NOT NULL,</w:t>
-      </w:r>
-    </w:p>
-    <w:p>
-      <w:r>
-        <w:t xml:space="preserve">    price </w:t>
-      </w:r>
-      <w:r>
-        <w:t>FLOAT</w:t>
-      </w:r>
-      <w:r>
-        <w:t xml:space="preserve"> NOT NULL,</w:t>
-      </w:r>
-    </w:p>
-    <w:p>
-      <w:r>
-        <w:t xml:space="preserve">    </w:t>
-      </w:r>
-      <w:proofErr w:type="spellStart"/>
-      <w:r>
-        <w:t>restaurant_id</w:t>
-      </w:r>
-      <w:proofErr w:type="spellEnd"/>
-      <w:r>
-        <w:t xml:space="preserve"> </w:t>
-      </w:r>
-      <w:r>
-        <w:t>BIGINT</w:t>
-      </w:r>
-      <w:r>
         <w:t>,</w:t>
       </w:r>
     </w:p>
     <w:p>
       <w:r>
-        <w:t xml:space="preserve">    FOREIGN KEY (</w:t>
-      </w:r>
-      <w:proofErr w:type="spellStart"/>
-      <w:r>
-        <w:t>restaurant_id</w:t>
-      </w:r>
-      <w:proofErr w:type="spellEnd"/>
-      <w:r>
-        <w:t>) REFERENCES Restaurants(id) ON DELETE CASCADE</w:t>
+        <w:t xml:space="preserve">    FOREIGN KEY (restaurant_id) REFERENCES Restaurants(id) ON DELETE CASCADE</w:t>
       </w:r>
     </w:p>
     <w:p>
@@ -1108,15 +1026,7 @@
         <w:br/>
       </w:r>
       <w:r>
-        <w:t xml:space="preserve">INSERT INTO Dishes (name, price, </w:t>
-      </w:r>
-      <w:proofErr w:type="spellStart"/>
-      <w:r>
-        <w:t>restaurant_id</w:t>
-      </w:r>
-      <w:proofErr w:type="spellEnd"/>
-      <w:r>
-        <w:t>) VALUES</w:t>
+        <w:t>INSERT INTO Dishes (name, price, restaurant_id) VALUES</w:t>
       </w:r>
     </w:p>
     <w:p>
@@ -1211,16 +1121,11 @@
         <w:t>'</w:t>
       </w:r>
       <w:r>
-        <w:t>, 3.99,4</w:t>
-      </w:r>
-      <w:proofErr w:type="gramStart"/>
-      <w:r>
-        <w:t>)</w:t>
+        <w:t>, 3.99,4)</w:t>
       </w:r>
       <w:r>
         <w:t>;</w:t>
       </w:r>
-      <w:proofErr w:type="gramEnd"/>
     </w:p>
     <w:p/>
     <w:p>
@@ -1546,15 +1451,7 @@
     </w:p>
     <w:p>
       <w:r>
-        <w:t xml:space="preserve">Dishes + Restaurants created on </w:t>
-      </w:r>
-      <w:proofErr w:type="spellStart"/>
-      <w:r>
-        <w:t>springboot</w:t>
-      </w:r>
-      <w:proofErr w:type="spellEnd"/>
-      <w:r>
-        <w:t xml:space="preserve"> backend rather than SQL File:</w:t>
+        <w:t>Dishes + Restaurants created on springboot backend rather than SQL File:</w:t>
       </w:r>
     </w:p>
     <w:p>
@@ -1662,6 +1559,405 @@
       <w:r>
         <w:lastRenderedPageBreak/>
         <w:t>5)</w:t>
+      </w:r>
+      <w:r>
+        <w:t xml:space="preserve"> Front-End/Back-End Communication via HTTP</w:t>
+      </w:r>
+    </w:p>
+    <w:p/>
+    <w:p>
+      <w:r>
+        <w:t>Creating data.service.ts</w:t>
+      </w:r>
+    </w:p>
+    <w:p>
+      <w:r>
+        <w:rPr>
+          <w:noProof/>
+        </w:rPr>
+        <w:drawing>
+          <wp:inline distT="0" distB="0" distL="0" distR="0" wp14:anchorId="4F3C0A16" wp14:editId="0876B3C5">
+            <wp:extent cx="5731510" cy="1117600"/>
+            <wp:effectExtent l="0" t="0" r="2540" b="6350"/>
+            <wp:docPr id="141983191" name="Picture 1" descr="A screen shot of a computer&#10;&#10;Description automatically generated"/>
+            <wp:cNvGraphicFramePr>
+              <a:graphicFrameLocks xmlns:a="http://schemas.openxmlformats.org/drawingml/2006/main" noChangeAspect="1"/>
+            </wp:cNvGraphicFramePr>
+            <a:graphic xmlns:a="http://schemas.openxmlformats.org/drawingml/2006/main">
+              <a:graphicData uri="http://schemas.openxmlformats.org/drawingml/2006/picture">
+                <pic:pic xmlns:pic="http://schemas.openxmlformats.org/drawingml/2006/picture">
+                  <pic:nvPicPr>
+                    <pic:cNvPr id="141983191" name="Picture 1" descr="A screen shot of a computer&#10;&#10;Description automatically generated"/>
+                    <pic:cNvPicPr/>
+                  </pic:nvPicPr>
+                  <pic:blipFill>
+                    <a:blip r:embed="rId29"/>
+                    <a:stretch>
+                      <a:fillRect/>
+                    </a:stretch>
+                  </pic:blipFill>
+                  <pic:spPr>
+                    <a:xfrm>
+                      <a:off x="0" y="0"/>
+                      <a:ext cx="5731510" cy="1117600"/>
+                    </a:xfrm>
+                    <a:prstGeom prst="rect">
+                      <a:avLst/>
+                    </a:prstGeom>
+                  </pic:spPr>
+                </pic:pic>
+              </a:graphicData>
+            </a:graphic>
+          </wp:inline>
+        </w:drawing>
+      </w:r>
+    </w:p>
+    <w:p>
+      <w:r>
+        <w:t>Change from localhost to server</w:t>
+      </w:r>
+    </w:p>
+    <w:p>
+      <w:r>
+        <w:rPr>
+          <w:noProof/>
+        </w:rPr>
+        <w:drawing>
+          <wp:inline distT="0" distB="0" distL="0" distR="0" wp14:anchorId="7439023A" wp14:editId="1A9355FD">
+            <wp:extent cx="5731510" cy="2237740"/>
+            <wp:effectExtent l="0" t="0" r="2540" b="0"/>
+            <wp:docPr id="167576854" name="Picture 1" descr="A screen shot of a computer program&#10;&#10;Description automatically generated"/>
+            <wp:cNvGraphicFramePr>
+              <a:graphicFrameLocks xmlns:a="http://schemas.openxmlformats.org/drawingml/2006/main" noChangeAspect="1"/>
+            </wp:cNvGraphicFramePr>
+            <a:graphic xmlns:a="http://schemas.openxmlformats.org/drawingml/2006/main">
+              <a:graphicData uri="http://schemas.openxmlformats.org/drawingml/2006/picture">
+                <pic:pic xmlns:pic="http://schemas.openxmlformats.org/drawingml/2006/picture">
+                  <pic:nvPicPr>
+                    <pic:cNvPr id="167576854" name="Picture 1" descr="A screen shot of a computer program&#10;&#10;Description automatically generated"/>
+                    <pic:cNvPicPr/>
+                  </pic:nvPicPr>
+                  <pic:blipFill>
+                    <a:blip r:embed="rId30"/>
+                    <a:stretch>
+                      <a:fillRect/>
+                    </a:stretch>
+                  </pic:blipFill>
+                  <pic:spPr>
+                    <a:xfrm>
+                      <a:off x="0" y="0"/>
+                      <a:ext cx="5731510" cy="2237740"/>
+                    </a:xfrm>
+                    <a:prstGeom prst="rect">
+                      <a:avLst/>
+                    </a:prstGeom>
+                  </pic:spPr>
+                </pic:pic>
+              </a:graphicData>
+            </a:graphic>
+          </wp:inline>
+        </w:drawing>
+      </w:r>
+    </w:p>
+    <w:p/>
+    <w:p>
+      <w:r>
+        <w:t>Java DataController</w:t>
+      </w:r>
+    </w:p>
+    <w:p>
+      <w:r>
+        <w:rPr>
+          <w:noProof/>
+        </w:rPr>
+        <w:drawing>
+          <wp:inline distT="0" distB="0" distL="0" distR="0" wp14:anchorId="31F7BFFD" wp14:editId="7CB440FE">
+            <wp:extent cx="5731510" cy="1752600"/>
+            <wp:effectExtent l="0" t="0" r="2540" b="0"/>
+            <wp:docPr id="1978749356" name="Picture 1" descr="A screen shot of a computer&#10;&#10;Description automatically generated"/>
+            <wp:cNvGraphicFramePr>
+              <a:graphicFrameLocks xmlns:a="http://schemas.openxmlformats.org/drawingml/2006/main" noChangeAspect="1"/>
+            </wp:cNvGraphicFramePr>
+            <a:graphic xmlns:a="http://schemas.openxmlformats.org/drawingml/2006/main">
+              <a:graphicData uri="http://schemas.openxmlformats.org/drawingml/2006/picture">
+                <pic:pic xmlns:pic="http://schemas.openxmlformats.org/drawingml/2006/picture">
+                  <pic:nvPicPr>
+                    <pic:cNvPr id="1978749356" name="Picture 1" descr="A screen shot of a computer&#10;&#10;Description automatically generated"/>
+                    <pic:cNvPicPr/>
+                  </pic:nvPicPr>
+                  <pic:blipFill>
+                    <a:blip r:embed="rId31"/>
+                    <a:stretch>
+                      <a:fillRect/>
+                    </a:stretch>
+                  </pic:blipFill>
+                  <pic:spPr>
+                    <a:xfrm>
+                      <a:off x="0" y="0"/>
+                      <a:ext cx="5731510" cy="1752600"/>
+                    </a:xfrm>
+                    <a:prstGeom prst="rect">
+                      <a:avLst/>
+                    </a:prstGeom>
+                  </pic:spPr>
+                </pic:pic>
+              </a:graphicData>
+            </a:graphic>
+          </wp:inline>
+        </w:drawing>
+      </w:r>
+    </w:p>
+    <w:p/>
+    <w:p/>
+    <w:p/>
+    <w:p>
+      <w:r>
+        <w:t>Jenkinsfile</w:t>
+      </w:r>
+    </w:p>
+    <w:p/>
+    <w:p/>
+    <w:p/>
+    <w:p/>
+    <w:p/>
+    <w:p/>
+    <w:p/>
+    <w:p/>
+    <w:p/>
+    <w:p/>
+    <w:p/>
+    <w:p/>
+    <w:p/>
+    <w:p/>
+    <w:p/>
+    <w:p/>
+    <w:p/>
+    <w:p/>
+    <w:p/>
+    <w:p/>
+    <w:p/>
+    <w:p/>
+    <w:p/>
+    <w:p/>
+    <w:p/>
+    <w:p/>
+    <w:p/>
+    <w:p>
+      <w:r>
+        <w:t>6)</w:t>
+      </w:r>
+      <w:r>
+        <w:t xml:space="preserve"> Dockerfile</w:t>
+      </w:r>
+    </w:p>
+    <w:p>
+      <w:r>
+        <w:lastRenderedPageBreak/>
+        <w:t>Creating a network</w:t>
+      </w:r>
+    </w:p>
+    <w:p>
+      <w:r>
+        <w:rPr>
+          <w:noProof/>
+        </w:rPr>
+        <w:drawing>
+          <wp:inline distT="0" distB="0" distL="0" distR="0" wp14:anchorId="5DBD908E" wp14:editId="156F0E44">
+            <wp:extent cx="5731510" cy="1139825"/>
+            <wp:effectExtent l="0" t="0" r="2540" b="3175"/>
+            <wp:docPr id="654966055" name="Picture 1" descr="A computer screen with white text&#10;&#10;Description automatically generated"/>
+            <wp:cNvGraphicFramePr>
+              <a:graphicFrameLocks xmlns:a="http://schemas.openxmlformats.org/drawingml/2006/main" noChangeAspect="1"/>
+            </wp:cNvGraphicFramePr>
+            <a:graphic xmlns:a="http://schemas.openxmlformats.org/drawingml/2006/main">
+              <a:graphicData uri="http://schemas.openxmlformats.org/drawingml/2006/picture">
+                <pic:pic xmlns:pic="http://schemas.openxmlformats.org/drawingml/2006/picture">
+                  <pic:nvPicPr>
+                    <pic:cNvPr id="654966055" name="Picture 1" descr="A computer screen with white text&#10;&#10;Description automatically generated"/>
+                    <pic:cNvPicPr/>
+                  </pic:nvPicPr>
+                  <pic:blipFill>
+                    <a:blip r:embed="rId32"/>
+                    <a:stretch>
+                      <a:fillRect/>
+                    </a:stretch>
+                  </pic:blipFill>
+                  <pic:spPr>
+                    <a:xfrm>
+                      <a:off x="0" y="0"/>
+                      <a:ext cx="5731510" cy="1139825"/>
+                    </a:xfrm>
+                    <a:prstGeom prst="rect">
+                      <a:avLst/>
+                    </a:prstGeom>
+                  </pic:spPr>
+                </pic:pic>
+              </a:graphicData>
+            </a:graphic>
+          </wp:inline>
+        </w:drawing>
+      </w:r>
+    </w:p>
+    <w:p>
+      <w:r>
+        <w:t>Running Containers</w:t>
+      </w:r>
+    </w:p>
+    <w:p/>
+    <w:p>
+      <w:r>
+        <w:t>Dockerfile for Angular project</w:t>
+      </w:r>
+    </w:p>
+    <w:p>
+      <w:r>
+        <w:rPr>
+          <w:noProof/>
+        </w:rPr>
+        <w:drawing>
+          <wp:inline distT="0" distB="0" distL="0" distR="0" wp14:anchorId="64C838C7" wp14:editId="75841DCA">
+            <wp:extent cx="5731510" cy="3129280"/>
+            <wp:effectExtent l="0" t="0" r="2540" b="0"/>
+            <wp:docPr id="130411496" name="Picture 1" descr="A screenshot of a computer&#10;&#10;Description automatically generated"/>
+            <wp:cNvGraphicFramePr>
+              <a:graphicFrameLocks xmlns:a="http://schemas.openxmlformats.org/drawingml/2006/main" noChangeAspect="1"/>
+            </wp:cNvGraphicFramePr>
+            <a:graphic xmlns:a="http://schemas.openxmlformats.org/drawingml/2006/main">
+              <a:graphicData uri="http://schemas.openxmlformats.org/drawingml/2006/picture">
+                <pic:pic xmlns:pic="http://schemas.openxmlformats.org/drawingml/2006/picture">
+                  <pic:nvPicPr>
+                    <pic:cNvPr id="130411496" name="Picture 1" descr="A screenshot of a computer&#10;&#10;Description automatically generated"/>
+                    <pic:cNvPicPr/>
+                  </pic:nvPicPr>
+                  <pic:blipFill>
+                    <a:blip r:embed="rId33"/>
+                    <a:stretch>
+                      <a:fillRect/>
+                    </a:stretch>
+                  </pic:blipFill>
+                  <pic:spPr>
+                    <a:xfrm>
+                      <a:off x="0" y="0"/>
+                      <a:ext cx="5731510" cy="3129280"/>
+                    </a:xfrm>
+                    <a:prstGeom prst="rect">
+                      <a:avLst/>
+                    </a:prstGeom>
+                  </pic:spPr>
+                </pic:pic>
+              </a:graphicData>
+            </a:graphic>
+          </wp:inline>
+        </w:drawing>
+      </w:r>
+    </w:p>
+    <w:p/>
+    <w:p>
+      <w:r>
+        <w:t>Dockerfile for Spring Boot project</w:t>
+      </w:r>
+    </w:p>
+    <w:p>
+      <w:r>
+        <w:rPr>
+          <w:noProof/>
+        </w:rPr>
+        <w:lastRenderedPageBreak/>
+        <w:drawing>
+          <wp:inline distT="0" distB="0" distL="0" distR="0" wp14:anchorId="7591E832" wp14:editId="1BCA3951">
+            <wp:extent cx="5638800" cy="3829050"/>
+            <wp:effectExtent l="0" t="0" r="0" b="0"/>
+            <wp:docPr id="1681024011" name="Picture 1" descr="A screenshot of a computer program&#10;&#10;Description automatically generated"/>
+            <wp:cNvGraphicFramePr>
+              <a:graphicFrameLocks xmlns:a="http://schemas.openxmlformats.org/drawingml/2006/main" noChangeAspect="1"/>
+            </wp:cNvGraphicFramePr>
+            <a:graphic xmlns:a="http://schemas.openxmlformats.org/drawingml/2006/main">
+              <a:graphicData uri="http://schemas.openxmlformats.org/drawingml/2006/picture">
+                <pic:pic xmlns:pic="http://schemas.openxmlformats.org/drawingml/2006/picture">
+                  <pic:nvPicPr>
+                    <pic:cNvPr id="1681024011" name="Picture 1" descr="A screenshot of a computer program&#10;&#10;Description automatically generated"/>
+                    <pic:cNvPicPr/>
+                  </pic:nvPicPr>
+                  <pic:blipFill>
+                    <a:blip r:embed="rId34"/>
+                    <a:stretch>
+                      <a:fillRect/>
+                    </a:stretch>
+                  </pic:blipFill>
+                  <pic:spPr>
+                    <a:xfrm>
+                      <a:off x="0" y="0"/>
+                      <a:ext cx="5638800" cy="3829050"/>
+                    </a:xfrm>
+                    <a:prstGeom prst="rect">
+                      <a:avLst/>
+                    </a:prstGeom>
+                  </pic:spPr>
+                </pic:pic>
+              </a:graphicData>
+            </a:graphic>
+          </wp:inline>
+        </w:drawing>
+      </w:r>
+    </w:p>
+    <w:p/>
+    <w:p/>
+    <w:p/>
+    <w:p/>
+    <w:p/>
+    <w:p/>
+    <w:p/>
+    <w:p/>
+    <w:p/>
+    <w:p/>
+    <w:p/>
+    <w:p/>
+    <w:p/>
+    <w:p/>
+    <w:p/>
+    <w:p>
+      <w:r>
+        <w:lastRenderedPageBreak/>
+        <w:t>7)</w:t>
+      </w:r>
+      <w:r>
+        <w:t xml:space="preserve"> CI CD Pipeline</w:t>
+      </w:r>
+    </w:p>
+    <w:p/>
+    <w:p/>
+    <w:p/>
+    <w:p/>
+    <w:p/>
+    <w:p/>
+    <w:p/>
+    <w:p/>
+    <w:p/>
+    <w:p/>
+    <w:p/>
+    <w:p/>
+    <w:p/>
+    <w:p/>
+    <w:p/>
+    <w:p/>
+    <w:p/>
+    <w:p/>
+    <w:p/>
+    <w:p/>
+    <w:p/>
+    <w:p/>
+    <w:p/>
+    <w:p/>
+    <w:p/>
+    <w:p/>
+    <w:p/>
+    <w:p>
+      <w:r>
+        <w:lastRenderedPageBreak/>
+        <w:t>8)</w:t>
+      </w:r>
+      <w:r>
+        <w:t xml:space="preserve"> AWS EC2</w:t>
       </w:r>
     </w:p>
     <w:sectPr>
@@ -2277,6 +2573,7 @@
   <w:style w:type="character" w:default="1" w:styleId="DefaultParagraphFont">
     <w:name w:val="Default Paragraph Font"/>
     <w:uiPriority w:val="1"/>
+    <w:semiHidden/>
     <w:unhideWhenUsed/>
   </w:style>
   <w:style w:type="table" w:default="1" w:styleId="TableNormal">

</xml_diff>

<commit_message>
Documentation, still need to do pipeline / try to do jenkins despite EC2 being impossibly slow
</commit_message>
<xml_diff>
--- a/Capstone Project.docx
+++ b/Capstone Project.docx
@@ -3,6 +3,8 @@
 <w:document xmlns:wpc="http://schemas.microsoft.com/office/word/2010/wordprocessingCanvas" xmlns:cx="http://schemas.microsoft.com/office/drawing/2014/chartex" xmlns:cx1="http://schemas.microsoft.com/office/drawing/2015/9/8/chartex" xmlns:cx2="http://schemas.microsoft.com/office/drawing/2015/10/21/chartex" xmlns:cx3="http://schemas.microsoft.com/office/drawing/2016/5/9/chartex" xmlns:cx4="http://schemas.microsoft.com/office/drawing/2016/5/10/chartex" xmlns:cx5="http://schemas.microsoft.com/office/drawing/2016/5/11/chartex" xmlns:cx6="http://schemas.microsoft.com/office/drawing/2016/5/12/chartex" xmlns:cx7="http://schemas.microsoft.com/office/drawing/2016/5/13/chartex" xmlns:cx8="http://schemas.microsoft.com/office/drawing/2016/5/14/chartex" xmlns:mc="http://schemas.openxmlformats.org/markup-compatibility/2006" xmlns:aink="http://schemas.microsoft.com/office/drawing/2016/ink" xmlns:am3d="http://schemas.microsoft.com/office/drawing/2017/model3d" xmlns:o="urn:schemas-microsoft-com:office:office" xmlns:oel="http://schemas.microsoft.com/office/2019/extlst" xmlns:r="http://schemas.openxmlformats.org/officeDocument/2006/relationships" xmlns:m="http://schemas.openxmlformats.org/officeDocument/2006/math" xmlns:v="urn:schemas-microsoft-com:vml" xmlns:wp14="http://schemas.microsoft.com/office/word/2010/wordprocessingDrawing" xmlns:wp="http://schemas.openxmlformats.org/drawingml/2006/wordprocessingDrawing" xmlns:w10="urn:schemas-microsoft-com:office:word" xmlns:w="http://schemas.openxmlformats.org/wordprocessingml/2006/main" xmlns:w14="http://schemas.microsoft.com/office/word/2010/wordml" xmlns:w15="http://schemas.microsoft.com/office/word/2012/wordml" xmlns:w16cex="http://schemas.microsoft.com/office/word/2018/wordml/cex" xmlns:w16cid="http://schemas.microsoft.com/office/word/2016/wordml/cid" xmlns:w16="http://schemas.microsoft.com/office/word/2018/wordml" xmlns:w16du="http://schemas.microsoft.com/office/word/2023/wordml/word16du" xmlns:w16sdtdh="http://schemas.microsoft.com/office/word/2020/wordml/sdtdatahash" xmlns:w16sdtfl="http://schemas.microsoft.com/office/word/2024/wordml/sdtformatlock" xmlns:w16se="http://schemas.microsoft.com/office/word/2015/wordml/symex" xmlns:wpg="http://schemas.microsoft.com/office/word/2010/wordprocessingGroup" xmlns:wpi="http://schemas.microsoft.com/office/word/2010/wordprocessingInk" xmlns:wne="http://schemas.microsoft.com/office/word/2006/wordml" xmlns:wps="http://schemas.microsoft.com/office/word/2010/wordprocessingShape" mc:Ignorable="w14 w15 w16se w16cid w16 w16cex w16sdtdh w16sdtfl w16du wp14">
   <w:body>
     <w:p>
+      <w:bookmarkStart w:id="0" w:name="_Hlk189326736"/>
+      <w:bookmarkEnd w:id="0"/>
       <w:r>
         <w:t>Capstone Project</w:t>
       </w:r>
@@ -327,7 +329,15 @@
     </w:p>
     <w:p>
       <w:r>
-        <w:t>Appears in the mySQL backend</w:t>
+        <w:t xml:space="preserve">Appears in the </w:t>
+      </w:r>
+      <w:proofErr w:type="spellStart"/>
+      <w:r>
+        <w:t>mySQL</w:t>
+      </w:r>
+      <w:proofErr w:type="spellEnd"/>
+      <w:r>
+        <w:t xml:space="preserve"> backend</w:t>
       </w:r>
     </w:p>
     <w:p>
@@ -421,7 +431,15 @@
     </w:p>
     <w:p>
       <w:r>
-        <w:t>Auth-guard.ts (Will add more authentication when backend is made)</w:t>
+        <w:t>Auth-</w:t>
+      </w:r>
+      <w:proofErr w:type="spellStart"/>
+      <w:r>
+        <w:t>guard.ts</w:t>
+      </w:r>
+      <w:proofErr w:type="spellEnd"/>
+      <w:r>
+        <w:t xml:space="preserve"> (Will add more authentication when backend is made)</w:t>
       </w:r>
     </w:p>
     <w:p/>
@@ -668,7 +686,15 @@
         <w:t>User side has no management system or option to create additional users.</w:t>
       </w:r>
       <w:r>
-        <w:t xml:space="preserve"> This is accessed by logging in via an account that has UserRole = customer instead of admin.</w:t>
+        <w:t xml:space="preserve"> This is accessed by logging in via an account that has </w:t>
+      </w:r>
+      <w:proofErr w:type="spellStart"/>
+      <w:r>
+        <w:t>UserRole</w:t>
+      </w:r>
+      <w:proofErr w:type="spellEnd"/>
+      <w:r>
+        <w:t xml:space="preserve"> = customer instead of admin.</w:t>
       </w:r>
     </w:p>
     <w:p>
@@ -842,13 +868,23 @@
       </w:r>
       <w:r>
         <w:br/>
-        <w:t>CREATE DATABASE foodie;</w:t>
-      </w:r>
-    </w:p>
-    <w:p>
-      <w:r>
-        <w:t>USE foodie;</w:t>
-      </w:r>
+        <w:t xml:space="preserve">CREATE DATABASE </w:t>
+      </w:r>
+      <w:proofErr w:type="gramStart"/>
+      <w:r>
+        <w:t>foodie;</w:t>
+      </w:r>
+      <w:proofErr w:type="gramEnd"/>
+    </w:p>
+    <w:p>
+      <w:r>
+        <w:t xml:space="preserve">USE </w:t>
+      </w:r>
+      <w:proofErr w:type="gramStart"/>
+      <w:r>
+        <w:t>foodie;</w:t>
+      </w:r>
+      <w:proofErr w:type="gramEnd"/>
     </w:p>
     <w:p/>
     <w:p>
@@ -869,12 +905,28 @@
     </w:p>
     <w:p>
       <w:r>
-        <w:t xml:space="preserve">    name VARCHAR(255) NOT NULL,</w:t>
-      </w:r>
-    </w:p>
-    <w:p>
-      <w:r>
-        <w:t xml:space="preserve">    location VARCHAR(255) NOT NULL</w:t>
+        <w:t xml:space="preserve">    name </w:t>
+      </w:r>
+      <w:proofErr w:type="gramStart"/>
+      <w:r>
+        <w:t>VARCHAR(</w:t>
+      </w:r>
+      <w:proofErr w:type="gramEnd"/>
+      <w:r>
+        <w:t>255) NOT NULL,</w:t>
+      </w:r>
+    </w:p>
+    <w:p>
+      <w:r>
+        <w:t xml:space="preserve">    location </w:t>
+      </w:r>
+      <w:proofErr w:type="gramStart"/>
+      <w:r>
+        <w:t>VARCHAR(</w:t>
+      </w:r>
+      <w:proofErr w:type="gramEnd"/>
+      <w:r>
+        <w:t>255) NOT NULL</w:t>
       </w:r>
     </w:p>
     <w:p>
@@ -901,7 +953,15 @@
     </w:p>
     <w:p>
       <w:r>
-        <w:t xml:space="preserve">    name VARCHAR(255) NOT NULL,</w:t>
+        <w:t xml:space="preserve">    name </w:t>
+      </w:r>
+      <w:proofErr w:type="gramStart"/>
+      <w:r>
+        <w:t>VARCHAR(</w:t>
+      </w:r>
+      <w:proofErr w:type="gramEnd"/>
+      <w:r>
+        <w:t>255) NOT NULL,</w:t>
       </w:r>
     </w:p>
     <w:p>
@@ -917,7 +977,15 @@
     </w:p>
     <w:p>
       <w:r>
-        <w:t xml:space="preserve">    restaurant_id </w:t>
+        <w:t xml:space="preserve">    </w:t>
+      </w:r>
+      <w:proofErr w:type="spellStart"/>
+      <w:r>
+        <w:t>restaurant_id</w:t>
+      </w:r>
+      <w:proofErr w:type="spellEnd"/>
+      <w:r>
+        <w:t xml:space="preserve"> </w:t>
       </w:r>
       <w:r>
         <w:t>BIGINT</w:t>
@@ -928,7 +996,15 @@
     </w:p>
     <w:p>
       <w:r>
-        <w:t xml:space="preserve">    FOREIGN KEY (restaurant_id) REFERENCES Restaurants(id) ON DELETE CASCADE</w:t>
+        <w:t xml:space="preserve">    FOREIGN KEY (</w:t>
+      </w:r>
+      <w:proofErr w:type="spellStart"/>
+      <w:r>
+        <w:t>restaurant_id</w:t>
+      </w:r>
+      <w:proofErr w:type="spellEnd"/>
+      <w:r>
+        <w:t>) REFERENCES Restaurants(id) ON DELETE CASCADE</w:t>
       </w:r>
     </w:p>
     <w:p>
@@ -1026,7 +1102,15 @@
         <w:br/>
       </w:r>
       <w:r>
-        <w:t>INSERT INTO Dishes (name, price, restaurant_id) VALUES</w:t>
+        <w:t xml:space="preserve">INSERT INTO Dishes (name, price, </w:t>
+      </w:r>
+      <w:proofErr w:type="spellStart"/>
+      <w:r>
+        <w:t>restaurant_id</w:t>
+      </w:r>
+      <w:proofErr w:type="spellEnd"/>
+      <w:r>
+        <w:t>) VALUES</w:t>
       </w:r>
     </w:p>
     <w:p>
@@ -1121,11 +1205,16 @@
         <w:t>'</w:t>
       </w:r>
       <w:r>
-        <w:t>, 3.99,4)</w:t>
+        <w:t>, 3.99,4</w:t>
+      </w:r>
+      <w:proofErr w:type="gramStart"/>
+      <w:r>
+        <w:t>)</w:t>
       </w:r>
       <w:r>
         <w:t>;</w:t>
       </w:r>
+      <w:proofErr w:type="gramEnd"/>
     </w:p>
     <w:p/>
     <w:p>
@@ -1451,7 +1540,15 @@
     </w:p>
     <w:p>
       <w:r>
-        <w:t>Dishes + Restaurants created on springboot backend rather than SQL File:</w:t>
+        <w:t xml:space="preserve">Dishes + Restaurants created on </w:t>
+      </w:r>
+      <w:proofErr w:type="spellStart"/>
+      <w:r>
+        <w:t>springboot</w:t>
+      </w:r>
+      <w:proofErr w:type="spellEnd"/>
+      <w:r>
+        <w:t xml:space="preserve"> backend rather than SQL File:</w:t>
       </w:r>
     </w:p>
     <w:p>
@@ -1567,8 +1664,18 @@
     <w:p/>
     <w:p>
       <w:r>
-        <w:t>Creating data.service.ts</w:t>
-      </w:r>
+        <w:t xml:space="preserve">Creating </w:t>
+      </w:r>
+      <w:proofErr w:type="spellStart"/>
+      <w:proofErr w:type="gramStart"/>
+      <w:r>
+        <w:t>data.service</w:t>
+      </w:r>
+      <w:proofErr w:type="gramEnd"/>
+      <w:r>
+        <w:t>.ts</w:t>
+      </w:r>
+      <w:proofErr w:type="spellEnd"/>
     </w:p>
     <w:p>
       <w:r>
@@ -1659,11 +1766,102 @@
         </w:drawing>
       </w:r>
     </w:p>
-    <w:p/>
-    <w:p>
-      <w:r>
-        <w:t>Java DataController</w:t>
-      </w:r>
+    <w:p>
+      <w:r>
+        <w:rPr>
+          <w:noProof/>
+        </w:rPr>
+        <w:drawing>
+          <wp:inline distT="0" distB="0" distL="0" distR="0" wp14:anchorId="6D687B8F" wp14:editId="3D39D540">
+            <wp:extent cx="4615132" cy="3414052"/>
+            <wp:effectExtent l="0" t="0" r="0" b="0"/>
+            <wp:docPr id="185588773" name="Picture 1" descr="A screen shot of a computer program&#10;&#10;Description automatically generated"/>
+            <wp:cNvGraphicFramePr>
+              <a:graphicFrameLocks xmlns:a="http://schemas.openxmlformats.org/drawingml/2006/main" noChangeAspect="1"/>
+            </wp:cNvGraphicFramePr>
+            <a:graphic xmlns:a="http://schemas.openxmlformats.org/drawingml/2006/main">
+              <a:graphicData uri="http://schemas.openxmlformats.org/drawingml/2006/picture">
+                <pic:pic xmlns:pic="http://schemas.openxmlformats.org/drawingml/2006/picture">
+                  <pic:nvPicPr>
+                    <pic:cNvPr id="185588773" name="Picture 1" descr="A screen shot of a computer program&#10;&#10;Description automatically generated"/>
+                    <pic:cNvPicPr/>
+                  </pic:nvPicPr>
+                  <pic:blipFill>
+                    <a:blip r:embed="rId31"/>
+                    <a:stretch>
+                      <a:fillRect/>
+                    </a:stretch>
+                  </pic:blipFill>
+                  <pic:spPr>
+                    <a:xfrm>
+                      <a:off x="0" y="0"/>
+                      <a:ext cx="4629078" cy="3424368"/>
+                    </a:xfrm>
+                    <a:prstGeom prst="rect">
+                      <a:avLst/>
+                    </a:prstGeom>
+                  </pic:spPr>
+                </pic:pic>
+              </a:graphicData>
+            </a:graphic>
+          </wp:inline>
+        </w:drawing>
+      </w:r>
+    </w:p>
+    <w:p/>
+    <w:p>
+      <w:r>
+        <w:rPr>
+          <w:noProof/>
+        </w:rPr>
+        <w:lastRenderedPageBreak/>
+        <w:drawing>
+          <wp:inline distT="0" distB="0" distL="0" distR="0" wp14:anchorId="1066124F" wp14:editId="57E3C2D5">
+            <wp:extent cx="5731510" cy="1545590"/>
+            <wp:effectExtent l="0" t="0" r="2540" b="0"/>
+            <wp:docPr id="1943019437" name="Picture 1" descr="A screenshot of a computer&#10;&#10;Description automatically generated"/>
+            <wp:cNvGraphicFramePr>
+              <a:graphicFrameLocks xmlns:a="http://schemas.openxmlformats.org/drawingml/2006/main" noChangeAspect="1"/>
+            </wp:cNvGraphicFramePr>
+            <a:graphic xmlns:a="http://schemas.openxmlformats.org/drawingml/2006/main">
+              <a:graphicData uri="http://schemas.openxmlformats.org/drawingml/2006/picture">
+                <pic:pic xmlns:pic="http://schemas.openxmlformats.org/drawingml/2006/picture">
+                  <pic:nvPicPr>
+                    <pic:cNvPr id="1943019437" name="Picture 1" descr="A screenshot of a computer&#10;&#10;Description automatically generated"/>
+                    <pic:cNvPicPr/>
+                  </pic:nvPicPr>
+                  <pic:blipFill>
+                    <a:blip r:embed="rId32"/>
+                    <a:stretch>
+                      <a:fillRect/>
+                    </a:stretch>
+                  </pic:blipFill>
+                  <pic:spPr>
+                    <a:xfrm>
+                      <a:off x="0" y="0"/>
+                      <a:ext cx="5731510" cy="1545590"/>
+                    </a:xfrm>
+                    <a:prstGeom prst="rect">
+                      <a:avLst/>
+                    </a:prstGeom>
+                  </pic:spPr>
+                </pic:pic>
+              </a:graphicData>
+            </a:graphic>
+          </wp:inline>
+        </w:drawing>
+      </w:r>
+    </w:p>
+    <w:p/>
+    <w:p>
+      <w:r>
+        <w:t xml:space="preserve">Java </w:t>
+      </w:r>
+      <w:proofErr w:type="spellStart"/>
+      <w:r>
+        <w:t>DataController</w:t>
+      </w:r>
+      <w:proofErr w:type="spellEnd"/>
     </w:p>
     <w:p>
       <w:r>
@@ -1686,7 +1884,7 @@
                     <pic:cNvPicPr/>
                   </pic:nvPicPr>
                   <pic:blipFill>
-                    <a:blip r:embed="rId31"/>
+                    <a:blip r:embed="rId33"/>
                     <a:stretch>
                       <a:fillRect/>
                     </a:stretch>
@@ -1707,52 +1905,43 @@
         </w:drawing>
       </w:r>
     </w:p>
-    <w:p/>
-    <w:p/>
-    <w:p/>
-    <w:p>
+    <w:p>
+      <w:proofErr w:type="spellStart"/>
       <w:r>
         <w:t>Jenkinsfile</w:t>
       </w:r>
-    </w:p>
-    <w:p/>
-    <w:p/>
-    <w:p/>
-    <w:p/>
-    <w:p/>
-    <w:p/>
-    <w:p/>
-    <w:p/>
-    <w:p/>
-    <w:p/>
-    <w:p/>
-    <w:p/>
-    <w:p/>
-    <w:p/>
-    <w:p/>
-    <w:p/>
-    <w:p/>
-    <w:p/>
-    <w:p/>
-    <w:p/>
-    <w:p/>
-    <w:p/>
-    <w:p/>
-    <w:p/>
-    <w:p/>
-    <w:p/>
-    <w:p/>
-    <w:p>
-      <w:r>
+      <w:proofErr w:type="spellEnd"/>
+    </w:p>
+    <w:p/>
+    <w:p/>
+    <w:p/>
+    <w:p/>
+    <w:p/>
+    <w:p/>
+    <w:p/>
+    <w:p/>
+    <w:p/>
+    <w:p/>
+    <w:p/>
+    <w:p/>
+    <w:p/>
+    <w:p/>
+    <w:p>
+      <w:r>
+        <w:lastRenderedPageBreak/>
         <w:t>6)</w:t>
       </w:r>
       <w:r>
-        <w:t xml:space="preserve"> Dockerfile</w:t>
-      </w:r>
-    </w:p>
-    <w:p>
-      <w:r>
-        <w:lastRenderedPageBreak/>
+        <w:t xml:space="preserve"> </w:t>
+      </w:r>
+      <w:proofErr w:type="spellStart"/>
+      <w:r>
+        <w:t>Dockerfile</w:t>
+      </w:r>
+      <w:proofErr w:type="spellEnd"/>
+    </w:p>
+    <w:p>
+      <w:r>
         <w:t>Creating a network</w:t>
       </w:r>
     </w:p>
@@ -1777,7 +1966,7 @@
                     <pic:cNvPicPr/>
                   </pic:nvPicPr>
                   <pic:blipFill>
-                    <a:blip r:embed="rId32"/>
+                    <a:blip r:embed="rId34"/>
                     <a:stretch>
                       <a:fillRect/>
                     </a:stretch>
@@ -1805,8 +1994,13 @@
     </w:p>
     <w:p/>
     <w:p>
-      <w:r>
-        <w:t>Dockerfile for Angular project</w:t>
+      <w:proofErr w:type="spellStart"/>
+      <w:r>
+        <w:t>Dockerfile</w:t>
+      </w:r>
+      <w:proofErr w:type="spellEnd"/>
+      <w:r>
+        <w:t xml:space="preserve"> for Angular project</w:t>
       </w:r>
     </w:p>
     <w:p>
@@ -1830,7 +2024,7 @@
                     <pic:cNvPicPr/>
                   </pic:nvPicPr>
                   <pic:blipFill>
-                    <a:blip r:embed="rId33"/>
+                    <a:blip r:embed="rId35"/>
                     <a:stretch>
                       <a:fillRect/>
                     </a:stretch>
@@ -1852,17 +2046,30 @@
       </w:r>
     </w:p>
     <w:p/>
-    <w:p>
-      <w:r>
-        <w:t>Dockerfile for Spring Boot project</w:t>
-      </w:r>
-    </w:p>
-    <w:p>
-      <w:r>
-        <w:rPr>
-          <w:noProof/>
-        </w:rPr>
+    <w:p/>
+    <w:p/>
+    <w:p/>
+    <w:p/>
+    <w:p/>
+    <w:p/>
+    <w:p/>
+    <w:p/>
+    <w:p>
+      <w:proofErr w:type="spellStart"/>
+      <w:r>
         <w:lastRenderedPageBreak/>
+        <w:t>Dockerfile</w:t>
+      </w:r>
+      <w:proofErr w:type="spellEnd"/>
+      <w:r>
+        <w:t xml:space="preserve"> for Spring Boot project</w:t>
+      </w:r>
+    </w:p>
+    <w:p>
+      <w:r>
+        <w:rPr>
+          <w:noProof/>
+        </w:rPr>
         <w:drawing>
           <wp:inline distT="0" distB="0" distL="0" distR="0" wp14:anchorId="7591E832" wp14:editId="1BCA3951">
             <wp:extent cx="5638800" cy="3829050"/>
@@ -1879,7 +2086,7 @@
                     <pic:cNvPicPr/>
                   </pic:nvPicPr>
                   <pic:blipFill>
-                    <a:blip r:embed="rId34"/>
+                    <a:blip r:embed="rId36"/>
                     <a:stretch>
                       <a:fillRect/>
                     </a:stretch>
@@ -1900,6 +2107,172 @@
         </w:drawing>
       </w:r>
     </w:p>
+    <w:p/>
+    <w:p>
+      <w:r>
+        <w:t>Docker Compose</w:t>
+      </w:r>
+      <w:r>
+        <w:br/>
+      </w:r>
+      <w:r>
+        <w:br/>
+      </w:r>
+      <w:r>
+        <w:t>services:</w:t>
+      </w:r>
+    </w:p>
+    <w:p>
+      <w:r>
+        <w:t xml:space="preserve">  # Foodie Admin (Angular)</w:t>
+      </w:r>
+    </w:p>
+    <w:p>
+      <w:r>
+        <w:t xml:space="preserve">  foodie-admin:</w:t>
+      </w:r>
+    </w:p>
+    <w:p>
+      <w:r>
+        <w:t xml:space="preserve">    build:</w:t>
+      </w:r>
+    </w:p>
+    <w:p>
+      <w:r>
+        <w:t xml:space="preserve">      context</w:t>
+      </w:r>
+      <w:proofErr w:type="gramStart"/>
+      <w:r>
+        <w:t>: .</w:t>
+      </w:r>
+      <w:proofErr w:type="gramEnd"/>
+      <w:r>
+        <w:t>/foodie-admin</w:t>
+      </w:r>
+    </w:p>
+    <w:p>
+      <w:r>
+        <w:t xml:space="preserve">    hostname: foodie-admin</w:t>
+      </w:r>
+    </w:p>
+    <w:p>
+      <w:r>
+        <w:t xml:space="preserve">    ports:</w:t>
+      </w:r>
+    </w:p>
+    <w:p>
+      <w:r>
+        <w:t xml:space="preserve">      - "80:4200"    # Expose Angular frontend on port 80</w:t>
+      </w:r>
+    </w:p>
+    <w:p>
+      <w:r>
+        <w:t xml:space="preserve">    networks:</w:t>
+      </w:r>
+    </w:p>
+    <w:p>
+      <w:r>
+        <w:t xml:space="preserve">      - foodie-network</w:t>
+      </w:r>
+    </w:p>
+    <w:p/>
+    <w:p>
+      <w:r>
+        <w:t xml:space="preserve">  # Foodie Spring Boot Application</w:t>
+      </w:r>
+    </w:p>
+    <w:p>
+      <w:r>
+        <w:lastRenderedPageBreak/>
+        <w:t xml:space="preserve">  </w:t>
+      </w:r>
+      <w:proofErr w:type="spellStart"/>
+      <w:r>
+        <w:t>foodiespringboot</w:t>
+      </w:r>
+      <w:proofErr w:type="spellEnd"/>
+      <w:r>
+        <w:t>:</w:t>
+      </w:r>
+    </w:p>
+    <w:p>
+      <w:r>
+        <w:t xml:space="preserve">    hostname: </w:t>
+      </w:r>
+      <w:proofErr w:type="spellStart"/>
+      <w:r>
+        <w:t>foodiespringboot</w:t>
+      </w:r>
+      <w:proofErr w:type="spellEnd"/>
+    </w:p>
+    <w:p>
+      <w:r>
+        <w:t xml:space="preserve">    build:</w:t>
+      </w:r>
+    </w:p>
+    <w:p>
+      <w:r>
+        <w:t xml:space="preserve">      context</w:t>
+      </w:r>
+      <w:proofErr w:type="gramStart"/>
+      <w:r>
+        <w:t>: .</w:t>
+      </w:r>
+      <w:proofErr w:type="gramEnd"/>
+      <w:r>
+        <w:t>/</w:t>
+      </w:r>
+      <w:proofErr w:type="spellStart"/>
+      <w:r>
+        <w:t>foodiespringboot</w:t>
+      </w:r>
+      <w:proofErr w:type="spellEnd"/>
+    </w:p>
+    <w:p>
+      <w:r>
+        <w:t xml:space="preserve">    ports:</w:t>
+      </w:r>
+    </w:p>
+    <w:p>
+      <w:r>
+        <w:t xml:space="preserve">      - "8080:8080</w:t>
+      </w:r>
+      <w:proofErr w:type="gramStart"/>
+      <w:r>
+        <w:t>"  #</w:t>
+      </w:r>
+      <w:proofErr w:type="gramEnd"/>
+      <w:r>
+        <w:t xml:space="preserve"> Expose backend API on port 8080</w:t>
+      </w:r>
+    </w:p>
+    <w:p>
+      <w:r>
+        <w:t xml:space="preserve">    networks:</w:t>
+      </w:r>
+    </w:p>
+    <w:p>
+      <w:r>
+        <w:t xml:space="preserve">      - foodie-network</w:t>
+      </w:r>
+    </w:p>
+    <w:p/>
+    <w:p>
+      <w:r>
+        <w:t>networks:</w:t>
+      </w:r>
+    </w:p>
+    <w:p>
+      <w:r>
+        <w:t xml:space="preserve">  foodie-network:</w:t>
+      </w:r>
+    </w:p>
+    <w:p>
+      <w:r>
+        <w:t xml:space="preserve">    driver: bridge</w:t>
+      </w:r>
+    </w:p>
+    <w:p/>
     <w:p/>
     <w:p/>
     <w:p/>
@@ -1925,6 +2298,286 @@
       </w:r>
     </w:p>
     <w:p/>
+    <w:p>
+      <w:r>
+        <w:rPr>
+          <w:noProof/>
+        </w:rPr>
+        <w:drawing>
+          <wp:inline distT="0" distB="0" distL="0" distR="0" wp14:anchorId="557E4E21" wp14:editId="6769EEF5">
+            <wp:extent cx="5727700" cy="2682875"/>
+            <wp:effectExtent l="0" t="0" r="6350" b="3175"/>
+            <wp:docPr id="73528033" name="Picture 7"/>
+            <wp:cNvGraphicFramePr>
+              <a:graphicFrameLocks xmlns:a="http://schemas.openxmlformats.org/drawingml/2006/main" noChangeAspect="1"/>
+            </wp:cNvGraphicFramePr>
+            <a:graphic xmlns:a="http://schemas.openxmlformats.org/drawingml/2006/main">
+              <a:graphicData uri="http://schemas.openxmlformats.org/drawingml/2006/picture">
+                <pic:pic xmlns:pic="http://schemas.openxmlformats.org/drawingml/2006/picture">
+                  <pic:nvPicPr>
+                    <pic:cNvPr id="0" name="Picture 8"/>
+                    <pic:cNvPicPr>
+                      <a:picLocks noChangeAspect="1" noChangeArrowheads="1"/>
+                    </pic:cNvPicPr>
+                  </pic:nvPicPr>
+                  <pic:blipFill>
+                    <a:blip r:embed="rId37" cstate="print">
+                      <a:extLst>
+                        <a:ext uri="{28A0092B-C50C-407E-A947-70E740481C1C}">
+                          <a14:useLocalDpi xmlns:a14="http://schemas.microsoft.com/office/drawing/2010/main" val="0"/>
+                        </a:ext>
+                      </a:extLst>
+                    </a:blip>
+                    <a:srcRect/>
+                    <a:stretch>
+                      <a:fillRect/>
+                    </a:stretch>
+                  </pic:blipFill>
+                  <pic:spPr bwMode="auto">
+                    <a:xfrm>
+                      <a:off x="0" y="0"/>
+                      <a:ext cx="5727700" cy="2682875"/>
+                    </a:xfrm>
+                    <a:prstGeom prst="rect">
+                      <a:avLst/>
+                    </a:prstGeom>
+                    <a:noFill/>
+                    <a:ln>
+                      <a:noFill/>
+                    </a:ln>
+                  </pic:spPr>
+                </pic:pic>
+              </a:graphicData>
+            </a:graphic>
+          </wp:inline>
+        </w:drawing>
+      </w:r>
+    </w:p>
+    <w:p>
+      <w:r>
+        <w:t>Jenkins + Docker Installed</w:t>
+      </w:r>
+      <w:r>
+        <w:rPr>
+          <w:noProof/>
+        </w:rPr>
+        <w:drawing>
+          <wp:inline distT="0" distB="0" distL="0" distR="0" wp14:anchorId="56C8A4E5" wp14:editId="36549F24">
+            <wp:extent cx="5727700" cy="2493010"/>
+            <wp:effectExtent l="0" t="0" r="6350" b="2540"/>
+            <wp:docPr id="1887439572" name="Picture 8" descr="A computer screen shot of a black background&#10;&#10;Description automatically generated"/>
+            <wp:cNvGraphicFramePr>
+              <a:graphicFrameLocks xmlns:a="http://schemas.openxmlformats.org/drawingml/2006/main" noChangeAspect="1"/>
+            </wp:cNvGraphicFramePr>
+            <a:graphic xmlns:a="http://schemas.openxmlformats.org/drawingml/2006/main">
+              <a:graphicData uri="http://schemas.openxmlformats.org/drawingml/2006/picture">
+                <pic:pic xmlns:pic="http://schemas.openxmlformats.org/drawingml/2006/picture">
+                  <pic:nvPicPr>
+                    <pic:cNvPr id="1887439572" name="Picture 8" descr="A computer screen shot of a black background&#10;&#10;Description automatically generated"/>
+                    <pic:cNvPicPr>
+                      <a:picLocks noChangeAspect="1" noChangeArrowheads="1"/>
+                    </pic:cNvPicPr>
+                  </pic:nvPicPr>
+                  <pic:blipFill>
+                    <a:blip r:embed="rId38" cstate="print">
+                      <a:extLst>
+                        <a:ext uri="{28A0092B-C50C-407E-A947-70E740481C1C}">
+                          <a14:useLocalDpi xmlns:a14="http://schemas.microsoft.com/office/drawing/2010/main" val="0"/>
+                        </a:ext>
+                      </a:extLst>
+                    </a:blip>
+                    <a:srcRect/>
+                    <a:stretch>
+                      <a:fillRect/>
+                    </a:stretch>
+                  </pic:blipFill>
+                  <pic:spPr bwMode="auto">
+                    <a:xfrm>
+                      <a:off x="0" y="0"/>
+                      <a:ext cx="5727700" cy="2493010"/>
+                    </a:xfrm>
+                    <a:prstGeom prst="rect">
+                      <a:avLst/>
+                    </a:prstGeom>
+                    <a:noFill/>
+                    <a:ln>
+                      <a:noFill/>
+                    </a:ln>
+                  </pic:spPr>
+                </pic:pic>
+              </a:graphicData>
+            </a:graphic>
+          </wp:inline>
+        </w:drawing>
+      </w:r>
+    </w:p>
+    <w:p>
+      <w:r>
+        <w:rPr>
+          <w:noProof/>
+        </w:rPr>
+        <w:lastRenderedPageBreak/>
+        <w:drawing>
+          <wp:inline distT="0" distB="0" distL="0" distR="0" wp14:anchorId="3EF1EEF2" wp14:editId="2918C545">
+            <wp:extent cx="4848045" cy="2566390"/>
+            <wp:effectExtent l="0" t="0" r="0" b="5715"/>
+            <wp:docPr id="1642329586" name="Picture 9" descr="A screenshot of a computer&#10;&#10;Description automatically generated"/>
+            <wp:cNvGraphicFramePr>
+              <a:graphicFrameLocks xmlns:a="http://schemas.openxmlformats.org/drawingml/2006/main" noChangeAspect="1"/>
+            </wp:cNvGraphicFramePr>
+            <a:graphic xmlns:a="http://schemas.openxmlformats.org/drawingml/2006/main">
+              <a:graphicData uri="http://schemas.openxmlformats.org/drawingml/2006/picture">
+                <pic:pic xmlns:pic="http://schemas.openxmlformats.org/drawingml/2006/picture">
+                  <pic:nvPicPr>
+                    <pic:cNvPr id="1642329586" name="Picture 9" descr="A screenshot of a computer&#10;&#10;Description automatically generated"/>
+                    <pic:cNvPicPr>
+                      <a:picLocks noChangeAspect="1" noChangeArrowheads="1"/>
+                    </pic:cNvPicPr>
+                  </pic:nvPicPr>
+                  <pic:blipFill>
+                    <a:blip r:embed="rId39" cstate="print">
+                      <a:extLst>
+                        <a:ext uri="{28A0092B-C50C-407E-A947-70E740481C1C}">
+                          <a14:useLocalDpi xmlns:a14="http://schemas.microsoft.com/office/drawing/2010/main" val="0"/>
+                        </a:ext>
+                      </a:extLst>
+                    </a:blip>
+                    <a:srcRect/>
+                    <a:stretch>
+                      <a:fillRect/>
+                    </a:stretch>
+                  </pic:blipFill>
+                  <pic:spPr bwMode="auto">
+                    <a:xfrm>
+                      <a:off x="0" y="0"/>
+                      <a:ext cx="4852661" cy="2568833"/>
+                    </a:xfrm>
+                    <a:prstGeom prst="rect">
+                      <a:avLst/>
+                    </a:prstGeom>
+                    <a:noFill/>
+                    <a:ln>
+                      <a:noFill/>
+                    </a:ln>
+                  </pic:spPr>
+                </pic:pic>
+              </a:graphicData>
+            </a:graphic>
+          </wp:inline>
+        </w:drawing>
+      </w:r>
+      <w:r>
+        <w:rPr>
+          <w:noProof/>
+        </w:rPr>
+        <w:drawing>
+          <wp:inline distT="0" distB="0" distL="0" distR="0" wp14:anchorId="24448C4D" wp14:editId="0E2B2AE1">
+            <wp:extent cx="4856672" cy="2570957"/>
+            <wp:effectExtent l="0" t="0" r="1270" b="1270"/>
+            <wp:docPr id="709844939" name="Picture 10"/>
+            <wp:cNvGraphicFramePr>
+              <a:graphicFrameLocks xmlns:a="http://schemas.openxmlformats.org/drawingml/2006/main" noChangeAspect="1"/>
+            </wp:cNvGraphicFramePr>
+            <a:graphic xmlns:a="http://schemas.openxmlformats.org/drawingml/2006/main">
+              <a:graphicData uri="http://schemas.openxmlformats.org/drawingml/2006/picture">
+                <pic:pic xmlns:pic="http://schemas.openxmlformats.org/drawingml/2006/picture">
+                  <pic:nvPicPr>
+                    <pic:cNvPr id="0" name="Picture 11"/>
+                    <pic:cNvPicPr>
+                      <a:picLocks noChangeAspect="1" noChangeArrowheads="1"/>
+                    </pic:cNvPicPr>
+                  </pic:nvPicPr>
+                  <pic:blipFill>
+                    <a:blip r:embed="rId40" cstate="print">
+                      <a:extLst>
+                        <a:ext uri="{28A0092B-C50C-407E-A947-70E740481C1C}">
+                          <a14:useLocalDpi xmlns:a14="http://schemas.microsoft.com/office/drawing/2010/main" val="0"/>
+                        </a:ext>
+                      </a:extLst>
+                    </a:blip>
+                    <a:srcRect/>
+                    <a:stretch>
+                      <a:fillRect/>
+                    </a:stretch>
+                  </pic:blipFill>
+                  <pic:spPr bwMode="auto">
+                    <a:xfrm>
+                      <a:off x="0" y="0"/>
+                      <a:ext cx="4865176" cy="2575459"/>
+                    </a:xfrm>
+                    <a:prstGeom prst="rect">
+                      <a:avLst/>
+                    </a:prstGeom>
+                    <a:noFill/>
+                    <a:ln>
+                      <a:noFill/>
+                    </a:ln>
+                  </pic:spPr>
+                </pic:pic>
+              </a:graphicData>
+            </a:graphic>
+          </wp:inline>
+        </w:drawing>
+      </w:r>
+    </w:p>
+    <w:p>
+      <w:r>
+        <w:rPr>
+          <w:noProof/>
+        </w:rPr>
+        <w:drawing>
+          <wp:inline distT="0" distB="0" distL="0" distR="0" wp14:anchorId="58FE956F" wp14:editId="0C540407">
+            <wp:extent cx="5284731" cy="2777706"/>
+            <wp:effectExtent l="0" t="0" r="0" b="3810"/>
+            <wp:docPr id="454723706" name="Picture 11"/>
+            <wp:cNvGraphicFramePr>
+              <a:graphicFrameLocks xmlns:a="http://schemas.openxmlformats.org/drawingml/2006/main" noChangeAspect="1"/>
+            </wp:cNvGraphicFramePr>
+            <a:graphic xmlns:a="http://schemas.openxmlformats.org/drawingml/2006/main">
+              <a:graphicData uri="http://schemas.openxmlformats.org/drawingml/2006/picture">
+                <pic:pic xmlns:pic="http://schemas.openxmlformats.org/drawingml/2006/picture">
+                  <pic:nvPicPr>
+                    <pic:cNvPr id="0" name="Picture 12"/>
+                    <pic:cNvPicPr>
+                      <a:picLocks noChangeAspect="1" noChangeArrowheads="1"/>
+                    </pic:cNvPicPr>
+                  </pic:nvPicPr>
+                  <pic:blipFill>
+                    <a:blip r:embed="rId41" cstate="print">
+                      <a:extLst>
+                        <a:ext uri="{28A0092B-C50C-407E-A947-70E740481C1C}">
+                          <a14:useLocalDpi xmlns:a14="http://schemas.microsoft.com/office/drawing/2010/main" val="0"/>
+                        </a:ext>
+                      </a:extLst>
+                    </a:blip>
+                    <a:srcRect/>
+                    <a:stretch>
+                      <a:fillRect/>
+                    </a:stretch>
+                  </pic:blipFill>
+                  <pic:spPr bwMode="auto">
+                    <a:xfrm>
+                      <a:off x="0" y="0"/>
+                      <a:ext cx="5299342" cy="2785386"/>
+                    </a:xfrm>
+                    <a:prstGeom prst="rect">
+                      <a:avLst/>
+                    </a:prstGeom>
+                    <a:noFill/>
+                    <a:ln>
+                      <a:noFill/>
+                    </a:ln>
+                  </pic:spPr>
+                </pic:pic>
+              </a:graphicData>
+            </a:graphic>
+          </wp:inline>
+        </w:drawing>
+      </w:r>
+    </w:p>
+    <w:p/>
+    <w:p/>
+    <w:p/>
     <w:p/>
     <w:p/>
     <w:p/>
@@ -1958,6 +2611,1937 @@
       </w:r>
       <w:r>
         <w:t xml:space="preserve"> AWS EC2</w:t>
+      </w:r>
+      <w:r>
+        <w:br/>
+      </w:r>
+    </w:p>
+    <w:p>
+      <w:r>
+        <w:t>EC2 Instance Page</w:t>
+      </w:r>
+    </w:p>
+    <w:p>
+      <w:r>
+        <w:br/>
+      </w:r>
+      <w:r>
+        <w:rPr>
+          <w:noProof/>
+        </w:rPr>
+        <w:drawing>
+          <wp:inline distT="0" distB="0" distL="0" distR="0" wp14:anchorId="25208A82" wp14:editId="2B1150AD">
+            <wp:extent cx="5731510" cy="2887980"/>
+            <wp:effectExtent l="0" t="0" r="2540" b="7620"/>
+            <wp:docPr id="1135647288" name="Picture 1" descr="A screenshot of a computer&#10;&#10;Description automatically generated"/>
+            <wp:cNvGraphicFramePr>
+              <a:graphicFrameLocks xmlns:a="http://schemas.openxmlformats.org/drawingml/2006/main" noChangeAspect="1"/>
+            </wp:cNvGraphicFramePr>
+            <a:graphic xmlns:a="http://schemas.openxmlformats.org/drawingml/2006/main">
+              <a:graphicData uri="http://schemas.openxmlformats.org/drawingml/2006/picture">
+                <pic:pic xmlns:pic="http://schemas.openxmlformats.org/drawingml/2006/picture">
+                  <pic:nvPicPr>
+                    <pic:cNvPr id="1135647288" name="Picture 1" descr="A screenshot of a computer&#10;&#10;Description automatically generated"/>
+                    <pic:cNvPicPr/>
+                  </pic:nvPicPr>
+                  <pic:blipFill>
+                    <a:blip r:embed="rId42"/>
+                    <a:stretch>
+                      <a:fillRect/>
+                    </a:stretch>
+                  </pic:blipFill>
+                  <pic:spPr>
+                    <a:xfrm>
+                      <a:off x="0" y="0"/>
+                      <a:ext cx="5731510" cy="2887980"/>
+                    </a:xfrm>
+                    <a:prstGeom prst="rect">
+                      <a:avLst/>
+                    </a:prstGeom>
+                  </pic:spPr>
+                </pic:pic>
+              </a:graphicData>
+            </a:graphic>
+          </wp:inline>
+        </w:drawing>
+      </w:r>
+    </w:p>
+    <w:p>
+      <w:r>
+        <w:t>Created Key Pair</w:t>
+      </w:r>
+    </w:p>
+    <w:p>
+      <w:r>
+        <w:rPr>
+          <w:noProof/>
+        </w:rPr>
+        <w:drawing>
+          <wp:inline distT="0" distB="0" distL="0" distR="0" wp14:anchorId="26C7BF2E" wp14:editId="018A780E">
+            <wp:extent cx="5731510" cy="720090"/>
+            <wp:effectExtent l="0" t="0" r="2540" b="3810"/>
+            <wp:docPr id="1469452268" name="Picture 1" descr="A white background with black and blue text&#10;&#10;Description automatically generated"/>
+            <wp:cNvGraphicFramePr>
+              <a:graphicFrameLocks xmlns:a="http://schemas.openxmlformats.org/drawingml/2006/main" noChangeAspect="1"/>
+            </wp:cNvGraphicFramePr>
+            <a:graphic xmlns:a="http://schemas.openxmlformats.org/drawingml/2006/main">
+              <a:graphicData uri="http://schemas.openxmlformats.org/drawingml/2006/picture">
+                <pic:pic xmlns:pic="http://schemas.openxmlformats.org/drawingml/2006/picture">
+                  <pic:nvPicPr>
+                    <pic:cNvPr id="1469452268" name="Picture 1" descr="A white background with black and blue text&#10;&#10;Description automatically generated"/>
+                    <pic:cNvPicPr/>
+                  </pic:nvPicPr>
+                  <pic:blipFill>
+                    <a:blip r:embed="rId43"/>
+                    <a:stretch>
+                      <a:fillRect/>
+                    </a:stretch>
+                  </pic:blipFill>
+                  <pic:spPr>
+                    <a:xfrm>
+                      <a:off x="0" y="0"/>
+                      <a:ext cx="5731510" cy="720090"/>
+                    </a:xfrm>
+                    <a:prstGeom prst="rect">
+                      <a:avLst/>
+                    </a:prstGeom>
+                  </pic:spPr>
+                </pic:pic>
+              </a:graphicData>
+            </a:graphic>
+          </wp:inline>
+        </w:drawing>
+      </w:r>
+    </w:p>
+    <w:p/>
+    <w:p>
+      <w:r>
+        <w:rPr>
+          <w:noProof/>
+        </w:rPr>
+        <w:drawing>
+          <wp:inline distT="0" distB="0" distL="0" distR="0" wp14:anchorId="46A0EE73" wp14:editId="3DE2C917">
+            <wp:extent cx="5048236" cy="2484408"/>
+            <wp:effectExtent l="0" t="0" r="635" b="0"/>
+            <wp:docPr id="847008213" name="Picture 1" descr="A screen shot of a computer&#10;&#10;Description automatically generated"/>
+            <wp:cNvGraphicFramePr>
+              <a:graphicFrameLocks xmlns:a="http://schemas.openxmlformats.org/drawingml/2006/main" noChangeAspect="1"/>
+            </wp:cNvGraphicFramePr>
+            <a:graphic xmlns:a="http://schemas.openxmlformats.org/drawingml/2006/main">
+              <a:graphicData uri="http://schemas.openxmlformats.org/drawingml/2006/picture">
+                <pic:pic xmlns:pic="http://schemas.openxmlformats.org/drawingml/2006/picture">
+                  <pic:nvPicPr>
+                    <pic:cNvPr id="847008213" name="Picture 1" descr="A screen shot of a computer&#10;&#10;Description automatically generated"/>
+                    <pic:cNvPicPr/>
+                  </pic:nvPicPr>
+                  <pic:blipFill>
+                    <a:blip r:embed="rId44"/>
+                    <a:stretch>
+                      <a:fillRect/>
+                    </a:stretch>
+                  </pic:blipFill>
+                  <pic:spPr>
+                    <a:xfrm>
+                      <a:off x="0" y="0"/>
+                      <a:ext cx="5076011" cy="2498077"/>
+                    </a:xfrm>
+                    <a:prstGeom prst="rect">
+                      <a:avLst/>
+                    </a:prstGeom>
+                  </pic:spPr>
+                </pic:pic>
+              </a:graphicData>
+            </a:graphic>
+          </wp:inline>
+        </w:drawing>
+      </w:r>
+    </w:p>
+    <w:p/>
+    <w:p/>
+    <w:p>
+      <w:r>
+        <w:lastRenderedPageBreak/>
+        <w:t>Created Security Group</w:t>
+      </w:r>
+    </w:p>
+    <w:p>
+      <w:r>
+        <w:rPr>
+          <w:noProof/>
+        </w:rPr>
+        <w:drawing>
+          <wp:inline distT="0" distB="0" distL="0" distR="0" wp14:anchorId="206CCAD4" wp14:editId="2BF87DAB">
+            <wp:extent cx="5731510" cy="2880995"/>
+            <wp:effectExtent l="0" t="0" r="2540" b="0"/>
+            <wp:docPr id="1094607280" name="Picture 1" descr="A screenshot of a computer&#10;&#10;Description automatically generated"/>
+            <wp:cNvGraphicFramePr>
+              <a:graphicFrameLocks xmlns:a="http://schemas.openxmlformats.org/drawingml/2006/main" noChangeAspect="1"/>
+            </wp:cNvGraphicFramePr>
+            <a:graphic xmlns:a="http://schemas.openxmlformats.org/drawingml/2006/main">
+              <a:graphicData uri="http://schemas.openxmlformats.org/drawingml/2006/picture">
+                <pic:pic xmlns:pic="http://schemas.openxmlformats.org/drawingml/2006/picture">
+                  <pic:nvPicPr>
+                    <pic:cNvPr id="1094607280" name="Picture 1" descr="A screenshot of a computer&#10;&#10;Description automatically generated"/>
+                    <pic:cNvPicPr/>
+                  </pic:nvPicPr>
+                  <pic:blipFill>
+                    <a:blip r:embed="rId45"/>
+                    <a:stretch>
+                      <a:fillRect/>
+                    </a:stretch>
+                  </pic:blipFill>
+                  <pic:spPr>
+                    <a:xfrm>
+                      <a:off x="0" y="0"/>
+                      <a:ext cx="5731510" cy="2880995"/>
+                    </a:xfrm>
+                    <a:prstGeom prst="rect">
+                      <a:avLst/>
+                    </a:prstGeom>
+                  </pic:spPr>
+                </pic:pic>
+              </a:graphicData>
+            </a:graphic>
+          </wp:inline>
+        </w:drawing>
+      </w:r>
+    </w:p>
+    <w:p>
+      <w:r>
+        <w:t>Instance Created</w:t>
+      </w:r>
+    </w:p>
+    <w:p>
+      <w:r>
+        <w:rPr>
+          <w:noProof/>
+        </w:rPr>
+        <w:drawing>
+          <wp:inline distT="0" distB="0" distL="0" distR="0" wp14:anchorId="052CDEA9" wp14:editId="2DC1238B">
+            <wp:extent cx="5731510" cy="2099945"/>
+            <wp:effectExtent l="0" t="0" r="2540" b="0"/>
+            <wp:docPr id="367680228" name="Picture 1" descr="A screenshot of a computer&#10;&#10;Description automatically generated"/>
+            <wp:cNvGraphicFramePr>
+              <a:graphicFrameLocks xmlns:a="http://schemas.openxmlformats.org/drawingml/2006/main" noChangeAspect="1"/>
+            </wp:cNvGraphicFramePr>
+            <a:graphic xmlns:a="http://schemas.openxmlformats.org/drawingml/2006/main">
+              <a:graphicData uri="http://schemas.openxmlformats.org/drawingml/2006/picture">
+                <pic:pic xmlns:pic="http://schemas.openxmlformats.org/drawingml/2006/picture">
+                  <pic:nvPicPr>
+                    <pic:cNvPr id="367680228" name="Picture 1" descr="A screenshot of a computer&#10;&#10;Description automatically generated"/>
+                    <pic:cNvPicPr/>
+                  </pic:nvPicPr>
+                  <pic:blipFill>
+                    <a:blip r:embed="rId46"/>
+                    <a:stretch>
+                      <a:fillRect/>
+                    </a:stretch>
+                  </pic:blipFill>
+                  <pic:spPr>
+                    <a:xfrm>
+                      <a:off x="0" y="0"/>
+                      <a:ext cx="5731510" cy="2099945"/>
+                    </a:xfrm>
+                    <a:prstGeom prst="rect">
+                      <a:avLst/>
+                    </a:prstGeom>
+                  </pic:spPr>
+                </pic:pic>
+              </a:graphicData>
+            </a:graphic>
+          </wp:inline>
+        </w:drawing>
+      </w:r>
+      <w:r>
+        <w:br/>
+      </w:r>
+      <w:r>
+        <w:br/>
+      </w:r>
+      <w:r>
+        <w:rPr>
+          <w:noProof/>
+        </w:rPr>
+        <w:drawing>
+          <wp:inline distT="0" distB="0" distL="0" distR="0" wp14:anchorId="47781B64" wp14:editId="0FB3C8B1">
+            <wp:extent cx="5719445" cy="1802765"/>
+            <wp:effectExtent l="0" t="0" r="0" b="6985"/>
+            <wp:docPr id="1837101382" name="Picture 1"/>
+            <wp:cNvGraphicFramePr>
+              <a:graphicFrameLocks xmlns:a="http://schemas.openxmlformats.org/drawingml/2006/main" noChangeAspect="1"/>
+            </wp:cNvGraphicFramePr>
+            <a:graphic xmlns:a="http://schemas.openxmlformats.org/drawingml/2006/main">
+              <a:graphicData uri="http://schemas.openxmlformats.org/drawingml/2006/picture">
+                <pic:pic xmlns:pic="http://schemas.openxmlformats.org/drawingml/2006/picture">
+                  <pic:nvPicPr>
+                    <pic:cNvPr id="0" name="Picture 1"/>
+                    <pic:cNvPicPr>
+                      <a:picLocks noChangeAspect="1" noChangeArrowheads="1"/>
+                    </pic:cNvPicPr>
+                  </pic:nvPicPr>
+                  <pic:blipFill>
+                    <a:blip r:embed="rId47" cstate="print">
+                      <a:extLst>
+                        <a:ext uri="{28A0092B-C50C-407E-A947-70E740481C1C}">
+                          <a14:useLocalDpi xmlns:a14="http://schemas.microsoft.com/office/drawing/2010/main" val="0"/>
+                        </a:ext>
+                      </a:extLst>
+                    </a:blip>
+                    <a:srcRect/>
+                    <a:stretch>
+                      <a:fillRect/>
+                    </a:stretch>
+                  </pic:blipFill>
+                  <pic:spPr bwMode="auto">
+                    <a:xfrm>
+                      <a:off x="0" y="0"/>
+                      <a:ext cx="5719445" cy="1802765"/>
+                    </a:xfrm>
+                    <a:prstGeom prst="rect">
+                      <a:avLst/>
+                    </a:prstGeom>
+                    <a:noFill/>
+                    <a:ln>
+                      <a:noFill/>
+                    </a:ln>
+                  </pic:spPr>
+                </pic:pic>
+              </a:graphicData>
+            </a:graphic>
+          </wp:inline>
+        </w:drawing>
+      </w:r>
+    </w:p>
+    <w:p/>
+    <w:p/>
+    <w:p>
+      <w:r>
+        <w:lastRenderedPageBreak/>
+        <w:t xml:space="preserve">## Setting up docker and </w:t>
+      </w:r>
+      <w:proofErr w:type="spellStart"/>
+      <w:r>
+        <w:t>mysql</w:t>
+      </w:r>
+      <w:proofErr w:type="spellEnd"/>
+      <w:r>
+        <w:t xml:space="preserve"> on EC2</w:t>
+      </w:r>
+      <w:r>
+        <w:br/>
+      </w:r>
+    </w:p>
+    <w:p>
+      <w:r>
+        <w:t>ssh -</w:t>
+      </w:r>
+      <w:proofErr w:type="spellStart"/>
+      <w:r>
+        <w:t>i</w:t>
+      </w:r>
+      <w:proofErr w:type="spellEnd"/>
+      <w:r>
+        <w:t xml:space="preserve"> "EC2KP.pem" ec2-user@ec2-16-171-15-158.eu-north-1.compute.amazonaws.com</w:t>
+      </w:r>
+    </w:p>
+    <w:p>
+      <w:r>
+        <w:t>Update the packages on your instance</w:t>
+      </w:r>
+    </w:p>
+    <w:p/>
+    <w:p>
+      <w:r>
+        <w:t xml:space="preserve">[ec2-user </w:t>
+      </w:r>
+      <w:proofErr w:type="gramStart"/>
+      <w:r>
+        <w:t>~]$</w:t>
+      </w:r>
+      <w:proofErr w:type="gramEnd"/>
+      <w:r>
+        <w:t xml:space="preserve"> </w:t>
+      </w:r>
+      <w:proofErr w:type="spellStart"/>
+      <w:r>
+        <w:t>sudo</w:t>
+      </w:r>
+      <w:proofErr w:type="spellEnd"/>
+      <w:r>
+        <w:t xml:space="preserve"> yum update -y</w:t>
+      </w:r>
+    </w:p>
+    <w:p>
+      <w:r>
+        <w:rPr>
+          <w:noProof/>
+        </w:rPr>
+        <w:drawing>
+          <wp:inline distT="0" distB="0" distL="0" distR="0" wp14:anchorId="40F8C285" wp14:editId="78C5427E">
+            <wp:extent cx="5731510" cy="1315085"/>
+            <wp:effectExtent l="0" t="0" r="2540" b="0"/>
+            <wp:docPr id="1305946124" name="Picture 1" descr="A computer screen with a black screen&#10;&#10;Description automatically generated"/>
+            <wp:cNvGraphicFramePr>
+              <a:graphicFrameLocks xmlns:a="http://schemas.openxmlformats.org/drawingml/2006/main" noChangeAspect="1"/>
+            </wp:cNvGraphicFramePr>
+            <a:graphic xmlns:a="http://schemas.openxmlformats.org/drawingml/2006/main">
+              <a:graphicData uri="http://schemas.openxmlformats.org/drawingml/2006/picture">
+                <pic:pic xmlns:pic="http://schemas.openxmlformats.org/drawingml/2006/picture">
+                  <pic:nvPicPr>
+                    <pic:cNvPr id="1305946124" name="Picture 1" descr="A computer screen with a black screen&#10;&#10;Description automatically generated"/>
+                    <pic:cNvPicPr/>
+                  </pic:nvPicPr>
+                  <pic:blipFill>
+                    <a:blip r:embed="rId48"/>
+                    <a:stretch>
+                      <a:fillRect/>
+                    </a:stretch>
+                  </pic:blipFill>
+                  <pic:spPr>
+                    <a:xfrm>
+                      <a:off x="0" y="0"/>
+                      <a:ext cx="5731510" cy="1315085"/>
+                    </a:xfrm>
+                    <a:prstGeom prst="rect">
+                      <a:avLst/>
+                    </a:prstGeom>
+                  </pic:spPr>
+                </pic:pic>
+              </a:graphicData>
+            </a:graphic>
+          </wp:inline>
+        </w:drawing>
+      </w:r>
+    </w:p>
+    <w:p>
+      <w:proofErr w:type="spellStart"/>
+      <w:r>
+        <w:t>sudo</w:t>
+      </w:r>
+      <w:proofErr w:type="spellEnd"/>
+      <w:r>
+        <w:t xml:space="preserve"> yum install maven</w:t>
+      </w:r>
+    </w:p>
+    <w:p>
+      <w:r>
+        <w:rPr>
+          <w:noProof/>
+        </w:rPr>
+        <w:drawing>
+          <wp:inline distT="0" distB="0" distL="0" distR="0" wp14:anchorId="709B3F3A" wp14:editId="163402F3">
+            <wp:extent cx="5731510" cy="1150620"/>
+            <wp:effectExtent l="0" t="0" r="2540" b="0"/>
+            <wp:docPr id="523175240" name="Picture 1" descr="A black screen with white text&#10;&#10;Description automatically generated"/>
+            <wp:cNvGraphicFramePr>
+              <a:graphicFrameLocks xmlns:a="http://schemas.openxmlformats.org/drawingml/2006/main" noChangeAspect="1"/>
+            </wp:cNvGraphicFramePr>
+            <a:graphic xmlns:a="http://schemas.openxmlformats.org/drawingml/2006/main">
+              <a:graphicData uri="http://schemas.openxmlformats.org/drawingml/2006/picture">
+                <pic:pic xmlns:pic="http://schemas.openxmlformats.org/drawingml/2006/picture">
+                  <pic:nvPicPr>
+                    <pic:cNvPr id="523175240" name="Picture 1" descr="A black screen with white text&#10;&#10;Description automatically generated"/>
+                    <pic:cNvPicPr/>
+                  </pic:nvPicPr>
+                  <pic:blipFill>
+                    <a:blip r:embed="rId49"/>
+                    <a:stretch>
+                      <a:fillRect/>
+                    </a:stretch>
+                  </pic:blipFill>
+                  <pic:spPr>
+                    <a:xfrm>
+                      <a:off x="0" y="0"/>
+                      <a:ext cx="5731510" cy="1150620"/>
+                    </a:xfrm>
+                    <a:prstGeom prst="rect">
+                      <a:avLst/>
+                    </a:prstGeom>
+                  </pic:spPr>
+                </pic:pic>
+              </a:graphicData>
+            </a:graphic>
+          </wp:inline>
+        </w:drawing>
+      </w:r>
+    </w:p>
+    <w:p>
+      <w:proofErr w:type="spellStart"/>
+      <w:r>
+        <w:t>mvn</w:t>
+      </w:r>
+      <w:proofErr w:type="spellEnd"/>
+      <w:r>
+        <w:t xml:space="preserve"> -v</w:t>
+      </w:r>
+    </w:p>
+    <w:p>
+      <w:r>
+        <w:rPr>
+          <w:noProof/>
+        </w:rPr>
+        <w:drawing>
+          <wp:inline distT="0" distB="0" distL="0" distR="0" wp14:anchorId="71AC3E56" wp14:editId="3671B828">
+            <wp:extent cx="5731510" cy="744855"/>
+            <wp:effectExtent l="0" t="0" r="2540" b="0"/>
+            <wp:docPr id="1209234203" name="Picture 1" descr="A black screen with white text&#10;&#10;Description automatically generated"/>
+            <wp:cNvGraphicFramePr>
+              <a:graphicFrameLocks xmlns:a="http://schemas.openxmlformats.org/drawingml/2006/main" noChangeAspect="1"/>
+            </wp:cNvGraphicFramePr>
+            <a:graphic xmlns:a="http://schemas.openxmlformats.org/drawingml/2006/main">
+              <a:graphicData uri="http://schemas.openxmlformats.org/drawingml/2006/picture">
+                <pic:pic xmlns:pic="http://schemas.openxmlformats.org/drawingml/2006/picture">
+                  <pic:nvPicPr>
+                    <pic:cNvPr id="1209234203" name="Picture 1" descr="A black screen with white text&#10;&#10;Description automatically generated"/>
+                    <pic:cNvPicPr/>
+                  </pic:nvPicPr>
+                  <pic:blipFill>
+                    <a:blip r:embed="rId50"/>
+                    <a:stretch>
+                      <a:fillRect/>
+                    </a:stretch>
+                  </pic:blipFill>
+                  <pic:spPr>
+                    <a:xfrm>
+                      <a:off x="0" y="0"/>
+                      <a:ext cx="5731510" cy="744855"/>
+                    </a:xfrm>
+                    <a:prstGeom prst="rect">
+                      <a:avLst/>
+                    </a:prstGeom>
+                  </pic:spPr>
+                </pic:pic>
+              </a:graphicData>
+            </a:graphic>
+          </wp:inline>
+        </w:drawing>
+      </w:r>
+    </w:p>
+    <w:p>
+      <w:proofErr w:type="spellStart"/>
+      <w:r>
+        <w:t>sudo</w:t>
+      </w:r>
+      <w:proofErr w:type="spellEnd"/>
+      <w:r>
+        <w:t xml:space="preserve"> </w:t>
+      </w:r>
+      <w:proofErr w:type="spellStart"/>
+      <w:r>
+        <w:t>wget</w:t>
+      </w:r>
+      <w:proofErr w:type="spellEnd"/>
+      <w:r>
+        <w:t xml:space="preserve"> -O /etc/</w:t>
+      </w:r>
+      <w:proofErr w:type="spellStart"/>
+      <w:r>
+        <w:t>yum.repos.d</w:t>
+      </w:r>
+      <w:proofErr w:type="spellEnd"/>
+      <w:r>
+        <w:t>/</w:t>
+      </w:r>
+      <w:proofErr w:type="spellStart"/>
+      <w:r>
+        <w:t>jenkins.repo</w:t>
+      </w:r>
+      <w:proofErr w:type="spellEnd"/>
+      <w:r>
+        <w:t xml:space="preserve"> </w:t>
+      </w:r>
+      <w:r>
+        <w:t>https://pkg.jenkins.io/redhat-stable/jenkins.repo</w:t>
+      </w:r>
+    </w:p>
+    <w:p>
+      <w:r>
+        <w:rPr>
+          <w:noProof/>
+        </w:rPr>
+        <w:drawing>
+          <wp:inline distT="0" distB="0" distL="0" distR="0" wp14:anchorId="1E77E9E6" wp14:editId="4A75082E">
+            <wp:extent cx="5731510" cy="673100"/>
+            <wp:effectExtent l="0" t="0" r="2540" b="0"/>
+            <wp:docPr id="1859762651" name="Picture 1"/>
+            <wp:cNvGraphicFramePr>
+              <a:graphicFrameLocks xmlns:a="http://schemas.openxmlformats.org/drawingml/2006/main" noChangeAspect="1"/>
+            </wp:cNvGraphicFramePr>
+            <a:graphic xmlns:a="http://schemas.openxmlformats.org/drawingml/2006/main">
+              <a:graphicData uri="http://schemas.openxmlformats.org/drawingml/2006/picture">
+                <pic:pic xmlns:pic="http://schemas.openxmlformats.org/drawingml/2006/picture">
+                  <pic:nvPicPr>
+                    <pic:cNvPr id="1859762651" name=""/>
+                    <pic:cNvPicPr/>
+                  </pic:nvPicPr>
+                  <pic:blipFill>
+                    <a:blip r:embed="rId51"/>
+                    <a:stretch>
+                      <a:fillRect/>
+                    </a:stretch>
+                  </pic:blipFill>
+                  <pic:spPr>
+                    <a:xfrm>
+                      <a:off x="0" y="0"/>
+                      <a:ext cx="5731510" cy="673100"/>
+                    </a:xfrm>
+                    <a:prstGeom prst="rect">
+                      <a:avLst/>
+                    </a:prstGeom>
+                  </pic:spPr>
+                </pic:pic>
+              </a:graphicData>
+            </a:graphic>
+          </wp:inline>
+        </w:drawing>
+      </w:r>
+    </w:p>
+    <w:p>
+      <w:proofErr w:type="spellStart"/>
+      <w:r>
+        <w:t>sudo</w:t>
+      </w:r>
+      <w:proofErr w:type="spellEnd"/>
+      <w:r>
+        <w:t xml:space="preserve"> rpm --import </w:t>
+      </w:r>
+      <w:hyperlink r:id="rId52" w:history="1">
+        <w:r>
+          <w:rPr>
+            <w:rStyle w:val="Hyperlink"/>
+          </w:rPr>
+          <w:t>https://pkg.jenkins.io/redhat-stable/jenkins.io-2023.key</w:t>
+        </w:r>
+      </w:hyperlink>
+    </w:p>
+    <w:p/>
+    <w:p/>
+    <w:p>
+      <w:r>
+        <w:t xml:space="preserve">Install </w:t>
+      </w:r>
+      <w:proofErr w:type="spellStart"/>
+      <w:r>
+        <w:t>Jdk</w:t>
+      </w:r>
+      <w:proofErr w:type="spellEnd"/>
+    </w:p>
+    <w:p>
+      <w:proofErr w:type="spellStart"/>
+      <w:r>
+        <w:lastRenderedPageBreak/>
+        <w:t>sudo</w:t>
+      </w:r>
+      <w:proofErr w:type="spellEnd"/>
+      <w:r>
+        <w:t xml:space="preserve"> </w:t>
+      </w:r>
+      <w:proofErr w:type="spellStart"/>
+      <w:r>
+        <w:t>dnf</w:t>
+      </w:r>
+      <w:proofErr w:type="spellEnd"/>
+      <w:r>
+        <w:t xml:space="preserve"> install java-17-amazon-corretto -y</w:t>
+      </w:r>
+    </w:p>
+    <w:p>
+      <w:r>
+        <w:rPr>
+          <w:noProof/>
+        </w:rPr>
+        <w:drawing>
+          <wp:inline distT="0" distB="0" distL="0" distR="0" wp14:anchorId="1CF534D9" wp14:editId="69394DEF">
+            <wp:extent cx="5731510" cy="2532380"/>
+            <wp:effectExtent l="0" t="0" r="2540" b="1270"/>
+            <wp:docPr id="103398278" name="Picture 1" descr="A screenshot of a computer&#10;&#10;Description automatically generated"/>
+            <wp:cNvGraphicFramePr>
+              <a:graphicFrameLocks xmlns:a="http://schemas.openxmlformats.org/drawingml/2006/main" noChangeAspect="1"/>
+            </wp:cNvGraphicFramePr>
+            <a:graphic xmlns:a="http://schemas.openxmlformats.org/drawingml/2006/main">
+              <a:graphicData uri="http://schemas.openxmlformats.org/drawingml/2006/picture">
+                <pic:pic xmlns:pic="http://schemas.openxmlformats.org/drawingml/2006/picture">
+                  <pic:nvPicPr>
+                    <pic:cNvPr id="103398278" name="Picture 1" descr="A screenshot of a computer&#10;&#10;Description automatically generated"/>
+                    <pic:cNvPicPr/>
+                  </pic:nvPicPr>
+                  <pic:blipFill>
+                    <a:blip r:embed="rId53"/>
+                    <a:stretch>
+                      <a:fillRect/>
+                    </a:stretch>
+                  </pic:blipFill>
+                  <pic:spPr>
+                    <a:xfrm>
+                      <a:off x="0" y="0"/>
+                      <a:ext cx="5731510" cy="2532380"/>
+                    </a:xfrm>
+                    <a:prstGeom prst="rect">
+                      <a:avLst/>
+                    </a:prstGeom>
+                  </pic:spPr>
+                </pic:pic>
+              </a:graphicData>
+            </a:graphic>
+          </wp:inline>
+        </w:drawing>
+      </w:r>
+    </w:p>
+    <w:p>
+      <w:r>
+        <w:t>Install Jenkins</w:t>
+      </w:r>
+    </w:p>
+    <w:p/>
+    <w:p>
+      <w:proofErr w:type="spellStart"/>
+      <w:r>
+        <w:t>sudo</w:t>
+      </w:r>
+      <w:proofErr w:type="spellEnd"/>
+      <w:r>
+        <w:t xml:space="preserve"> yum install </w:t>
+      </w:r>
+      <w:proofErr w:type="spellStart"/>
+      <w:r>
+        <w:t>jenkins</w:t>
+      </w:r>
+      <w:proofErr w:type="spellEnd"/>
+      <w:r>
+        <w:t xml:space="preserve"> -y</w:t>
+      </w:r>
+    </w:p>
+    <w:p>
+      <w:r>
+        <w:rPr>
+          <w:noProof/>
+        </w:rPr>
+        <w:drawing>
+          <wp:inline distT="0" distB="0" distL="0" distR="0" wp14:anchorId="694E50FD" wp14:editId="24227F50">
+            <wp:extent cx="5731510" cy="2523490"/>
+            <wp:effectExtent l="0" t="0" r="2540" b="0"/>
+            <wp:docPr id="393793868" name="Picture 1" descr="A screenshot of a computer&#10;&#10;Description automatically generated"/>
+            <wp:cNvGraphicFramePr>
+              <a:graphicFrameLocks xmlns:a="http://schemas.openxmlformats.org/drawingml/2006/main" noChangeAspect="1"/>
+            </wp:cNvGraphicFramePr>
+            <a:graphic xmlns:a="http://schemas.openxmlformats.org/drawingml/2006/main">
+              <a:graphicData uri="http://schemas.openxmlformats.org/drawingml/2006/picture">
+                <pic:pic xmlns:pic="http://schemas.openxmlformats.org/drawingml/2006/picture">
+                  <pic:nvPicPr>
+                    <pic:cNvPr id="393793868" name="Picture 1" descr="A screenshot of a computer&#10;&#10;Description automatically generated"/>
+                    <pic:cNvPicPr/>
+                  </pic:nvPicPr>
+                  <pic:blipFill>
+                    <a:blip r:embed="rId54"/>
+                    <a:stretch>
+                      <a:fillRect/>
+                    </a:stretch>
+                  </pic:blipFill>
+                  <pic:spPr>
+                    <a:xfrm>
+                      <a:off x="0" y="0"/>
+                      <a:ext cx="5731510" cy="2523490"/>
+                    </a:xfrm>
+                    <a:prstGeom prst="rect">
+                      <a:avLst/>
+                    </a:prstGeom>
+                  </pic:spPr>
+                </pic:pic>
+              </a:graphicData>
+            </a:graphic>
+          </wp:inline>
+        </w:drawing>
+      </w:r>
+    </w:p>
+    <w:p/>
+    <w:p/>
+    <w:p/>
+    <w:p/>
+    <w:p/>
+    <w:p/>
+    <w:p/>
+    <w:p>
+      <w:r>
+        <w:lastRenderedPageBreak/>
+        <w:t>Install Docker</w:t>
+      </w:r>
+    </w:p>
+    <w:p/>
+    <w:p>
+      <w:r>
+        <w:t xml:space="preserve">[ec2-user </w:t>
+      </w:r>
+      <w:proofErr w:type="gramStart"/>
+      <w:r>
+        <w:t>~]$</w:t>
+      </w:r>
+      <w:proofErr w:type="gramEnd"/>
+      <w:r>
+        <w:t xml:space="preserve"> </w:t>
+      </w:r>
+      <w:proofErr w:type="spellStart"/>
+      <w:r>
+        <w:t>sudo</w:t>
+      </w:r>
+      <w:proofErr w:type="spellEnd"/>
+      <w:r>
+        <w:t xml:space="preserve"> yum install docker -y</w:t>
+      </w:r>
+    </w:p>
+    <w:p>
+      <w:r>
+        <w:rPr>
+          <w:noProof/>
+        </w:rPr>
+        <w:drawing>
+          <wp:inline distT="0" distB="0" distL="0" distR="0" wp14:anchorId="48BC3FA8" wp14:editId="78E2ED3D">
+            <wp:extent cx="5055079" cy="2235189"/>
+            <wp:effectExtent l="0" t="0" r="0" b="0"/>
+            <wp:docPr id="863075051" name="Picture 1" descr="A screenshot of a computer program&#10;&#10;Description automatically generated"/>
+            <wp:cNvGraphicFramePr>
+              <a:graphicFrameLocks xmlns:a="http://schemas.openxmlformats.org/drawingml/2006/main" noChangeAspect="1"/>
+            </wp:cNvGraphicFramePr>
+            <a:graphic xmlns:a="http://schemas.openxmlformats.org/drawingml/2006/main">
+              <a:graphicData uri="http://schemas.openxmlformats.org/drawingml/2006/picture">
+                <pic:pic xmlns:pic="http://schemas.openxmlformats.org/drawingml/2006/picture">
+                  <pic:nvPicPr>
+                    <pic:cNvPr id="863075051" name="Picture 1" descr="A screenshot of a computer program&#10;&#10;Description automatically generated"/>
+                    <pic:cNvPicPr/>
+                  </pic:nvPicPr>
+                  <pic:blipFill>
+                    <a:blip r:embed="rId55"/>
+                    <a:stretch>
+                      <a:fillRect/>
+                    </a:stretch>
+                  </pic:blipFill>
+                  <pic:spPr>
+                    <a:xfrm>
+                      <a:off x="0" y="0"/>
+                      <a:ext cx="5059346" cy="2237076"/>
+                    </a:xfrm>
+                    <a:prstGeom prst="rect">
+                      <a:avLst/>
+                    </a:prstGeom>
+                  </pic:spPr>
+                </pic:pic>
+              </a:graphicData>
+            </a:graphic>
+          </wp:inline>
+        </w:drawing>
+      </w:r>
+    </w:p>
+    <w:p/>
+    <w:p>
+      <w:proofErr w:type="spellStart"/>
+      <w:r>
+        <w:t>sudo</w:t>
+      </w:r>
+      <w:proofErr w:type="spellEnd"/>
+      <w:r>
+        <w:t xml:space="preserve"> </w:t>
+      </w:r>
+      <w:proofErr w:type="spellStart"/>
+      <w:r>
+        <w:t>systemctl</w:t>
+      </w:r>
+      <w:proofErr w:type="spellEnd"/>
+      <w:r>
+        <w:t xml:space="preserve"> start </w:t>
+      </w:r>
+      <w:r>
+        <w:t>Jenkins</w:t>
+      </w:r>
+    </w:p>
+    <w:p/>
+    <w:p>
+      <w:proofErr w:type="spellStart"/>
+      <w:r>
+        <w:t>sudo</w:t>
+      </w:r>
+      <w:proofErr w:type="spellEnd"/>
+      <w:r>
+        <w:t xml:space="preserve"> </w:t>
+      </w:r>
+      <w:proofErr w:type="spellStart"/>
+      <w:r>
+        <w:t>usermod</w:t>
+      </w:r>
+      <w:proofErr w:type="spellEnd"/>
+      <w:r>
+        <w:t xml:space="preserve"> -</w:t>
+      </w:r>
+      <w:proofErr w:type="spellStart"/>
+      <w:r>
+        <w:t>aG</w:t>
+      </w:r>
+      <w:proofErr w:type="spellEnd"/>
+      <w:r>
+        <w:t xml:space="preserve"> docker ${USER}</w:t>
+      </w:r>
+    </w:p>
+    <w:p/>
+    <w:p>
+      <w:proofErr w:type="spellStart"/>
+      <w:r>
+        <w:t>sudo</w:t>
+      </w:r>
+      <w:proofErr w:type="spellEnd"/>
+      <w:r>
+        <w:t xml:space="preserve"> yum install docker</w:t>
+      </w:r>
+    </w:p>
+    <w:p/>
+    <w:p>
+      <w:proofErr w:type="spellStart"/>
+      <w:r>
+        <w:t>sudo</w:t>
+      </w:r>
+      <w:proofErr w:type="spellEnd"/>
+      <w:r>
+        <w:t xml:space="preserve"> </w:t>
+      </w:r>
+      <w:proofErr w:type="spellStart"/>
+      <w:r>
+        <w:t>usermod</w:t>
+      </w:r>
+      <w:proofErr w:type="spellEnd"/>
+      <w:r>
+        <w:t xml:space="preserve"> -</w:t>
+      </w:r>
+      <w:proofErr w:type="spellStart"/>
+      <w:r>
+        <w:t>aG</w:t>
+      </w:r>
+      <w:proofErr w:type="spellEnd"/>
+      <w:r>
+        <w:t xml:space="preserve"> docker ${USER}</w:t>
+      </w:r>
+    </w:p>
+    <w:p/>
+    <w:p>
+      <w:proofErr w:type="spellStart"/>
+      <w:r>
+        <w:t>sudo</w:t>
+      </w:r>
+      <w:proofErr w:type="spellEnd"/>
+      <w:r>
+        <w:t xml:space="preserve"> </w:t>
+      </w:r>
+      <w:proofErr w:type="spellStart"/>
+      <w:r>
+        <w:t>chown</w:t>
+      </w:r>
+      <w:proofErr w:type="spellEnd"/>
+      <w:r>
+        <w:t xml:space="preserve"> $USER /var/run/</w:t>
+      </w:r>
+      <w:proofErr w:type="spellStart"/>
+      <w:r>
+        <w:t>docker.sock</w:t>
+      </w:r>
+      <w:proofErr w:type="spellEnd"/>
+    </w:p>
+    <w:p/>
+    <w:p>
+      <w:r>
+        <w:t>docker images</w:t>
+      </w:r>
+    </w:p>
+    <w:p/>
+    <w:p>
+      <w:proofErr w:type="spellStart"/>
+      <w:r>
+        <w:t>sudo</w:t>
+      </w:r>
+      <w:proofErr w:type="spellEnd"/>
+      <w:r>
+        <w:t xml:space="preserve"> </w:t>
+      </w:r>
+      <w:proofErr w:type="spellStart"/>
+      <w:r>
+        <w:t>systemctl</w:t>
+      </w:r>
+      <w:proofErr w:type="spellEnd"/>
+      <w:r>
+        <w:t xml:space="preserve"> start docker</w:t>
+      </w:r>
+    </w:p>
+    <w:p/>
+    <w:p>
+      <w:r>
+        <w:t>docker images</w:t>
+      </w:r>
+    </w:p>
+    <w:p/>
+    <w:p>
+      <w:r>
+        <w:lastRenderedPageBreak/>
+        <w:t xml:space="preserve"> </w:t>
+      </w:r>
+      <w:proofErr w:type="spellStart"/>
+      <w:r>
+        <w:t>sudo</w:t>
+      </w:r>
+      <w:proofErr w:type="spellEnd"/>
+      <w:r>
+        <w:t xml:space="preserve"> docker images</w:t>
+      </w:r>
+    </w:p>
+    <w:p/>
+    <w:p>
+      <w:proofErr w:type="spellStart"/>
+      <w:r>
+        <w:t>sudo</w:t>
+      </w:r>
+      <w:proofErr w:type="spellEnd"/>
+      <w:r>
+        <w:t xml:space="preserve"> </w:t>
+      </w:r>
+      <w:proofErr w:type="spellStart"/>
+      <w:r>
+        <w:t>usermod</w:t>
+      </w:r>
+      <w:proofErr w:type="spellEnd"/>
+      <w:r>
+        <w:t xml:space="preserve"> -</w:t>
+      </w:r>
+      <w:proofErr w:type="spellStart"/>
+      <w:r>
+        <w:t>aG</w:t>
+      </w:r>
+      <w:proofErr w:type="spellEnd"/>
+      <w:r>
+        <w:t xml:space="preserve"> docker ${USER}</w:t>
+      </w:r>
+    </w:p>
+    <w:p/>
+    <w:p>
+      <w:proofErr w:type="spellStart"/>
+      <w:r>
+        <w:t>sudo</w:t>
+      </w:r>
+      <w:proofErr w:type="spellEnd"/>
+      <w:r>
+        <w:t xml:space="preserve"> </w:t>
+      </w:r>
+      <w:proofErr w:type="spellStart"/>
+      <w:r>
+        <w:t>chown</w:t>
+      </w:r>
+      <w:proofErr w:type="spellEnd"/>
+      <w:r>
+        <w:t xml:space="preserve"> $USER /var/run/</w:t>
+      </w:r>
+      <w:proofErr w:type="spellStart"/>
+      <w:r>
+        <w:t>docker.sock</w:t>
+      </w:r>
+      <w:proofErr w:type="spellEnd"/>
+    </w:p>
+    <w:p/>
+    <w:p/>
+    <w:p>
+      <w:r>
+        <w:t>Start the Docker Service</w:t>
+      </w:r>
+    </w:p>
+    <w:p/>
+    <w:p>
+      <w:pPr>
+        <w:tabs>
+          <w:tab w:val="left" w:pos="4986"/>
+        </w:tabs>
+      </w:pPr>
+      <w:r>
+        <w:t xml:space="preserve">[ec2-user </w:t>
+      </w:r>
+      <w:proofErr w:type="gramStart"/>
+      <w:r>
+        <w:t>~]$</w:t>
+      </w:r>
+      <w:proofErr w:type="gramEnd"/>
+      <w:r>
+        <w:t xml:space="preserve"> </w:t>
+      </w:r>
+      <w:proofErr w:type="spellStart"/>
+      <w:r>
+        <w:t>sudo</w:t>
+      </w:r>
+      <w:proofErr w:type="spellEnd"/>
+      <w:r>
+        <w:t xml:space="preserve"> service docker start</w:t>
+      </w:r>
+      <w:r>
+        <w:tab/>
+      </w:r>
+    </w:p>
+    <w:p>
+      <w:pPr>
+        <w:tabs>
+          <w:tab w:val="left" w:pos="4986"/>
+        </w:tabs>
+      </w:pPr>
+      <w:r>
+        <w:rPr>
+          <w:noProof/>
+        </w:rPr>
+        <w:drawing>
+          <wp:inline distT="0" distB="0" distL="0" distR="0" wp14:anchorId="3C668CB7" wp14:editId="65AE7F14">
+            <wp:extent cx="5731510" cy="156845"/>
+            <wp:effectExtent l="0" t="0" r="2540" b="0"/>
+            <wp:docPr id="483337380" name="Picture 1"/>
+            <wp:cNvGraphicFramePr>
+              <a:graphicFrameLocks xmlns:a="http://schemas.openxmlformats.org/drawingml/2006/main" noChangeAspect="1"/>
+            </wp:cNvGraphicFramePr>
+            <a:graphic xmlns:a="http://schemas.openxmlformats.org/drawingml/2006/main">
+              <a:graphicData uri="http://schemas.openxmlformats.org/drawingml/2006/picture">
+                <pic:pic xmlns:pic="http://schemas.openxmlformats.org/drawingml/2006/picture">
+                  <pic:nvPicPr>
+                    <pic:cNvPr id="483337380" name=""/>
+                    <pic:cNvPicPr/>
+                  </pic:nvPicPr>
+                  <pic:blipFill>
+                    <a:blip r:embed="rId56"/>
+                    <a:stretch>
+                      <a:fillRect/>
+                    </a:stretch>
+                  </pic:blipFill>
+                  <pic:spPr>
+                    <a:xfrm>
+                      <a:off x="0" y="0"/>
+                      <a:ext cx="5731510" cy="156845"/>
+                    </a:xfrm>
+                    <a:prstGeom prst="rect">
+                      <a:avLst/>
+                    </a:prstGeom>
+                  </pic:spPr>
+                </pic:pic>
+              </a:graphicData>
+            </a:graphic>
+          </wp:inline>
+        </w:drawing>
+      </w:r>
+    </w:p>
+    <w:p/>
+    <w:p>
+      <w:r>
+        <w:t xml:space="preserve">Add the ec2-user to the docker group so you can execute Docker commands without using </w:t>
+      </w:r>
+      <w:proofErr w:type="spellStart"/>
+      <w:r>
+        <w:t>sudo</w:t>
+      </w:r>
+      <w:proofErr w:type="spellEnd"/>
+      <w:r>
+        <w:t>.</w:t>
+      </w:r>
+    </w:p>
+    <w:p/>
+    <w:p>
+      <w:r>
+        <w:t xml:space="preserve">[ec2-user </w:t>
+      </w:r>
+      <w:proofErr w:type="gramStart"/>
+      <w:r>
+        <w:t>~]$</w:t>
+      </w:r>
+      <w:proofErr w:type="gramEnd"/>
+      <w:r>
+        <w:t xml:space="preserve"> </w:t>
+      </w:r>
+      <w:proofErr w:type="spellStart"/>
+      <w:r>
+        <w:t>sudo</w:t>
+      </w:r>
+      <w:proofErr w:type="spellEnd"/>
+      <w:r>
+        <w:t xml:space="preserve"> </w:t>
+      </w:r>
+      <w:proofErr w:type="spellStart"/>
+      <w:r>
+        <w:t>usermod</w:t>
+      </w:r>
+      <w:proofErr w:type="spellEnd"/>
+      <w:r>
+        <w:t xml:space="preserve"> -a -G docker ec2-user</w:t>
+      </w:r>
+    </w:p>
+    <w:p/>
+    <w:p>
+      <w:proofErr w:type="spellStart"/>
+      <w:r>
+        <w:t>sudo</w:t>
+      </w:r>
+      <w:proofErr w:type="spellEnd"/>
+      <w:r>
+        <w:t xml:space="preserve"> service docker start</w:t>
+      </w:r>
+    </w:p>
+    <w:p/>
+    <w:p>
+      <w:proofErr w:type="spellStart"/>
+      <w:r>
+        <w:t>sudo</w:t>
+      </w:r>
+      <w:proofErr w:type="spellEnd"/>
+      <w:r>
+        <w:t xml:space="preserve"> docker pull </w:t>
+      </w:r>
+      <w:proofErr w:type="spellStart"/>
+      <w:r>
+        <w:t>mysql</w:t>
+      </w:r>
+      <w:proofErr w:type="spellEnd"/>
+    </w:p>
+    <w:p/>
+    <w:p>
+      <w:r>
+        <w:rPr>
+          <w:noProof/>
+        </w:rPr>
+        <w:drawing>
+          <wp:inline distT="0" distB="0" distL="0" distR="0" wp14:anchorId="561688BD" wp14:editId="4E6EEF63">
+            <wp:extent cx="5731510" cy="1393825"/>
+            <wp:effectExtent l="0" t="0" r="2540" b="0"/>
+            <wp:docPr id="2144112815" name="Picture 1" descr="A screen shot of a computer&#10;&#10;Description automatically generated"/>
+            <wp:cNvGraphicFramePr>
+              <a:graphicFrameLocks xmlns:a="http://schemas.openxmlformats.org/drawingml/2006/main" noChangeAspect="1"/>
+            </wp:cNvGraphicFramePr>
+            <a:graphic xmlns:a="http://schemas.openxmlformats.org/drawingml/2006/main">
+              <a:graphicData uri="http://schemas.openxmlformats.org/drawingml/2006/picture">
+                <pic:pic xmlns:pic="http://schemas.openxmlformats.org/drawingml/2006/picture">
+                  <pic:nvPicPr>
+                    <pic:cNvPr id="2144112815" name="Picture 1" descr="A screen shot of a computer&#10;&#10;Description automatically generated"/>
+                    <pic:cNvPicPr/>
+                  </pic:nvPicPr>
+                  <pic:blipFill>
+                    <a:blip r:embed="rId57"/>
+                    <a:stretch>
+                      <a:fillRect/>
+                    </a:stretch>
+                  </pic:blipFill>
+                  <pic:spPr>
+                    <a:xfrm>
+                      <a:off x="0" y="0"/>
+                      <a:ext cx="5731510" cy="1393825"/>
+                    </a:xfrm>
+                    <a:prstGeom prst="rect">
+                      <a:avLst/>
+                    </a:prstGeom>
+                  </pic:spPr>
+                </pic:pic>
+              </a:graphicData>
+            </a:graphic>
+          </wp:inline>
+        </w:drawing>
+      </w:r>
+    </w:p>
+    <w:p/>
+    <w:p>
+      <w:proofErr w:type="spellStart"/>
+      <w:r>
+        <w:t>sudo</w:t>
+      </w:r>
+      <w:proofErr w:type="spellEnd"/>
+      <w:r>
+        <w:t xml:space="preserve"> docker network create </w:t>
+      </w:r>
+      <w:proofErr w:type="spellStart"/>
+      <w:r>
+        <w:t>capstoneproject_foodie</w:t>
+      </w:r>
+      <w:proofErr w:type="spellEnd"/>
+      <w:r>
+        <w:t>-network</w:t>
+      </w:r>
+    </w:p>
+    <w:p/>
+    <w:p>
+      <w:r>
+        <w:rPr>
+          <w:noProof/>
+        </w:rPr>
+        <w:drawing>
+          <wp:inline distT="0" distB="0" distL="0" distR="0" wp14:anchorId="4882F345" wp14:editId="7C162227">
+            <wp:extent cx="5731510" cy="412750"/>
+            <wp:effectExtent l="0" t="0" r="2540" b="6350"/>
+            <wp:docPr id="78281736" name="Picture 1"/>
+            <wp:cNvGraphicFramePr>
+              <a:graphicFrameLocks xmlns:a="http://schemas.openxmlformats.org/drawingml/2006/main" noChangeAspect="1"/>
+            </wp:cNvGraphicFramePr>
+            <a:graphic xmlns:a="http://schemas.openxmlformats.org/drawingml/2006/main">
+              <a:graphicData uri="http://schemas.openxmlformats.org/drawingml/2006/picture">
+                <pic:pic xmlns:pic="http://schemas.openxmlformats.org/drawingml/2006/picture">
+                  <pic:nvPicPr>
+                    <pic:cNvPr id="78281736" name=""/>
+                    <pic:cNvPicPr/>
+                  </pic:nvPicPr>
+                  <pic:blipFill>
+                    <a:blip r:embed="rId58"/>
+                    <a:stretch>
+                      <a:fillRect/>
+                    </a:stretch>
+                  </pic:blipFill>
+                  <pic:spPr>
+                    <a:xfrm>
+                      <a:off x="0" y="0"/>
+                      <a:ext cx="5731510" cy="412750"/>
+                    </a:xfrm>
+                    <a:prstGeom prst="rect">
+                      <a:avLst/>
+                    </a:prstGeom>
+                  </pic:spPr>
+                </pic:pic>
+              </a:graphicData>
+            </a:graphic>
+          </wp:inline>
+        </w:drawing>
+      </w:r>
+    </w:p>
+    <w:p/>
+    <w:p>
+      <w:proofErr w:type="spellStart"/>
+      <w:r>
+        <w:t>sudo</w:t>
+      </w:r>
+      <w:proofErr w:type="spellEnd"/>
+      <w:r>
+        <w:t xml:space="preserve"> docker run -d --name=foodie-</w:t>
+      </w:r>
+      <w:proofErr w:type="spellStart"/>
+      <w:r>
+        <w:t>db</w:t>
+      </w:r>
+      <w:proofErr w:type="spellEnd"/>
+      <w:r>
+        <w:t xml:space="preserve"> --network </w:t>
+      </w:r>
+      <w:proofErr w:type="spellStart"/>
+      <w:r>
+        <w:t>capstoneproject_foodie</w:t>
+      </w:r>
+      <w:proofErr w:type="spellEnd"/>
+      <w:r>
+        <w:t xml:space="preserve">-network -p 3306:3306 -e MYSQL_ROOT_PASSWORD=root </w:t>
+      </w:r>
+      <w:proofErr w:type="spellStart"/>
+      <w:r>
+        <w:t>mysql</w:t>
+      </w:r>
+      <w:proofErr w:type="spellEnd"/>
+    </w:p>
+    <w:p/>
+    <w:p>
+      <w:r>
+        <w:rPr>
+          <w:noProof/>
+        </w:rPr>
+        <w:drawing>
+          <wp:inline distT="0" distB="0" distL="0" distR="0" wp14:anchorId="19348C9E" wp14:editId="03C64638">
+            <wp:extent cx="5731510" cy="697865"/>
+            <wp:effectExtent l="0" t="0" r="2540" b="6985"/>
+            <wp:docPr id="941013716" name="Picture 1"/>
+            <wp:cNvGraphicFramePr>
+              <a:graphicFrameLocks xmlns:a="http://schemas.openxmlformats.org/drawingml/2006/main" noChangeAspect="1"/>
+            </wp:cNvGraphicFramePr>
+            <a:graphic xmlns:a="http://schemas.openxmlformats.org/drawingml/2006/main">
+              <a:graphicData uri="http://schemas.openxmlformats.org/drawingml/2006/picture">
+                <pic:pic xmlns:pic="http://schemas.openxmlformats.org/drawingml/2006/picture">
+                  <pic:nvPicPr>
+                    <pic:cNvPr id="941013716" name=""/>
+                    <pic:cNvPicPr/>
+                  </pic:nvPicPr>
+                  <pic:blipFill>
+                    <a:blip r:embed="rId59"/>
+                    <a:stretch>
+                      <a:fillRect/>
+                    </a:stretch>
+                  </pic:blipFill>
+                  <pic:spPr>
+                    <a:xfrm>
+                      <a:off x="0" y="0"/>
+                      <a:ext cx="5731510" cy="697865"/>
+                    </a:xfrm>
+                    <a:prstGeom prst="rect">
+                      <a:avLst/>
+                    </a:prstGeom>
+                  </pic:spPr>
+                </pic:pic>
+              </a:graphicData>
+            </a:graphic>
+          </wp:inline>
+        </w:drawing>
+      </w:r>
+    </w:p>
+    <w:p/>
+    <w:p>
+      <w:proofErr w:type="spellStart"/>
+      <w:r>
+        <w:t>sudo</w:t>
+      </w:r>
+      <w:proofErr w:type="spellEnd"/>
+      <w:r>
+        <w:t xml:space="preserve"> docker exec -</w:t>
+      </w:r>
+      <w:proofErr w:type="spellStart"/>
+      <w:r>
+        <w:t>i</w:t>
+      </w:r>
+      <w:proofErr w:type="spellEnd"/>
+      <w:r>
+        <w:t xml:space="preserve"> foodie-</w:t>
+      </w:r>
+      <w:proofErr w:type="spellStart"/>
+      <w:r>
+        <w:t>db</w:t>
+      </w:r>
+      <w:proofErr w:type="spellEnd"/>
+      <w:r>
+        <w:t xml:space="preserve"> bash</w:t>
+      </w:r>
+    </w:p>
+    <w:p/>
+    <w:p>
+      <w:proofErr w:type="spellStart"/>
+      <w:r>
+        <w:t>mysql</w:t>
+      </w:r>
+      <w:proofErr w:type="spellEnd"/>
+      <w:r>
+        <w:t xml:space="preserve"> -u root -p</w:t>
+      </w:r>
+    </w:p>
+    <w:p/>
+    <w:p>
+      <w:r>
+        <w:t>root</w:t>
+      </w:r>
+    </w:p>
+    <w:p/>
+    <w:p>
+      <w:r>
+        <w:t xml:space="preserve">// Exec </w:t>
+      </w:r>
+      <w:proofErr w:type="spellStart"/>
+      <w:r>
+        <w:t>mysql</w:t>
+      </w:r>
+      <w:proofErr w:type="spellEnd"/>
+      <w:r>
+        <w:t xml:space="preserve"> scripts</w:t>
+      </w:r>
+    </w:p>
+    <w:p/>
+    <w:p>
+      <w:r>
+        <w:t>exit</w:t>
+      </w:r>
+    </w:p>
+    <w:p/>
+    <w:p>
+      <w:r>
+        <w:t>exit</w:t>
+      </w:r>
+    </w:p>
+    <w:p/>
+    <w:p>
+      <w:r>
+        <w:t>## Pushing images onto docker hub, this should be automated with Jenkins CICD</w:t>
+      </w:r>
+    </w:p>
+    <w:p/>
+    <w:p>
+      <w:r>
+        <w:t>docker login</w:t>
+      </w:r>
+    </w:p>
+    <w:p/>
+    <w:p>
+      <w:r>
+        <w:t>// In foodie-admin</w:t>
+      </w:r>
+    </w:p>
+    <w:p/>
+    <w:p>
+      <w:r>
+        <w:lastRenderedPageBreak/>
+        <w:t xml:space="preserve">docker build -t </w:t>
+      </w:r>
+      <w:r>
+        <w:t>AidenSykes1999</w:t>
+      </w:r>
+      <w:r>
+        <w:t>/</w:t>
+      </w:r>
+      <w:proofErr w:type="spellStart"/>
+      <w:r>
+        <w:t>capstoneproject_foodie-</w:t>
+      </w:r>
+      <w:proofErr w:type="gramStart"/>
+      <w:r>
+        <w:t>admin:latest</w:t>
+      </w:r>
+      <w:proofErr w:type="spellEnd"/>
+      <w:proofErr w:type="gramEnd"/>
+      <w:r>
+        <w:t xml:space="preserve"> .</w:t>
+      </w:r>
+    </w:p>
+    <w:p/>
+    <w:p>
+      <w:r>
+        <w:t xml:space="preserve">// in </w:t>
+      </w:r>
+      <w:proofErr w:type="spellStart"/>
+      <w:r>
+        <w:t>foodiespringboot</w:t>
+      </w:r>
+      <w:proofErr w:type="spellEnd"/>
+    </w:p>
+    <w:p/>
+    <w:p>
+      <w:r>
+        <w:t>docker build -t AidenSykes1999/</w:t>
+      </w:r>
+      <w:proofErr w:type="spellStart"/>
+      <w:r>
+        <w:t>capstoneproject_</w:t>
+      </w:r>
+      <w:proofErr w:type="gramStart"/>
+      <w:r>
+        <w:t>foodiespringboot:latest</w:t>
+      </w:r>
+      <w:proofErr w:type="spellEnd"/>
+      <w:proofErr w:type="gramEnd"/>
+      <w:r>
+        <w:t xml:space="preserve"> .</w:t>
+      </w:r>
+    </w:p>
+    <w:p/>
+    <w:p>
+      <w:r>
+        <w:t>docker push AidenSykes1999/</w:t>
+      </w:r>
+      <w:proofErr w:type="spellStart"/>
+      <w:r>
+        <w:t>capstoneproject_foodie</w:t>
+      </w:r>
+      <w:proofErr w:type="spellEnd"/>
+      <w:r>
+        <w:t>-admin</w:t>
+      </w:r>
+    </w:p>
+    <w:p/>
+    <w:p>
+      <w:r>
+        <w:t>docker push AidenSykes1999/</w:t>
+      </w:r>
+      <w:proofErr w:type="spellStart"/>
+      <w:r>
+        <w:t>capstoneproject_foodiespringboot</w:t>
+      </w:r>
+      <w:proofErr w:type="spellEnd"/>
+    </w:p>
+    <w:p/>
+    <w:p>
+      <w:r>
+        <w:t>// On EC2 Instance SSH</w:t>
+      </w:r>
+    </w:p>
+    <w:p/>
+    <w:p>
+      <w:r>
+        <w:t>docker pull AidenSykes1999/</w:t>
+      </w:r>
+      <w:proofErr w:type="spellStart"/>
+      <w:r>
+        <w:t>capstoneproject_foodie</w:t>
+      </w:r>
+      <w:proofErr w:type="spellEnd"/>
+      <w:r>
+        <w:t>-admin</w:t>
+      </w:r>
+    </w:p>
+    <w:p/>
+    <w:p>
+      <w:r>
+        <w:t>docker pull AidenSykes1999/</w:t>
+      </w:r>
+      <w:proofErr w:type="spellStart"/>
+      <w:r>
+        <w:t>capstoneproject_foodiespringboot</w:t>
+      </w:r>
+      <w:proofErr w:type="spellEnd"/>
+    </w:p>
+    <w:p/>
+    <w:p>
+      <w:r>
+        <w:t>docker run -d --name=</w:t>
+      </w:r>
+      <w:proofErr w:type="spellStart"/>
+      <w:r>
+        <w:t>capstoneproject_foodie</w:t>
+      </w:r>
+      <w:proofErr w:type="spellEnd"/>
+      <w:r>
+        <w:t xml:space="preserve">-admin --network </w:t>
+      </w:r>
+      <w:proofErr w:type="spellStart"/>
+      <w:r>
+        <w:t>capstoneproject_foodie</w:t>
+      </w:r>
+      <w:proofErr w:type="spellEnd"/>
+      <w:r>
+        <w:t>-network -p 80:4200 AidenSykes1999/</w:t>
+      </w:r>
+      <w:proofErr w:type="spellStart"/>
+      <w:r>
+        <w:t>capstoneproject_foodie</w:t>
+      </w:r>
+      <w:proofErr w:type="spellEnd"/>
+      <w:r>
+        <w:t>-admin</w:t>
+      </w:r>
+    </w:p>
+    <w:p/>
+    <w:p>
+      <w:r>
+        <w:t>docker run -d -p 8080:8080 --name=</w:t>
+      </w:r>
+      <w:proofErr w:type="spellStart"/>
+      <w:r>
+        <w:t>capstoneproject_foodiespringboot</w:t>
+      </w:r>
+      <w:proofErr w:type="spellEnd"/>
+      <w:r>
+        <w:t xml:space="preserve"> --network=</w:t>
+      </w:r>
+      <w:proofErr w:type="spellStart"/>
+      <w:r>
+        <w:t>capstoneproject_foodie</w:t>
+      </w:r>
+      <w:proofErr w:type="spellEnd"/>
+      <w:r>
+        <w:t>-network AidenSykes1999/</w:t>
+      </w:r>
+      <w:proofErr w:type="spellStart"/>
+      <w:r>
+        <w:t>capstoneproject_foodiespringboot</w:t>
+      </w:r>
+      <w:proofErr w:type="spellEnd"/>
+    </w:p>
+    <w:p/>
+    <w:p/>
+    <w:p/>
+    <w:p/>
+    <w:p/>
+    <w:p>
+      <w:r>
+        <w:lastRenderedPageBreak/>
+        <w:t>I brought this up with Shalini and Roma but b</w:t>
+      </w:r>
+      <w:r>
+        <w:t>ecause of permissions issues with Simplilearn Labs I couldn’t fully implement EC2, however it can work without issue using local Jenkins (no port numbers in use)</w:t>
+      </w:r>
+      <w:r>
+        <w:rPr>
+          <w:noProof/>
+        </w:rPr>
+        <w:t xml:space="preserve"> </w:t>
+      </w:r>
+      <w:r>
+        <w:rPr>
+          <w:noProof/>
+        </w:rPr>
+        <w:br/>
+      </w:r>
+    </w:p>
+    <w:p>
+      <w:pPr>
+        <w:rPr>
+          <w:noProof/>
+        </w:rPr>
+      </w:pPr>
+      <w:r>
+        <w:rPr>
+          <w:noProof/>
+        </w:rPr>
+        <w:t>I also discussed with Shalini about how my EC2 is now charging me real money to try and attempt deployments.</w:t>
+      </w:r>
+      <w:r>
+        <w:rPr>
+          <w:noProof/>
+        </w:rPr>
+        <w:t xml:space="preserve"> </w:t>
+      </w:r>
+    </w:p>
+    <w:p>
+      <w:pPr>
+        <w:rPr>
+          <w:noProof/>
+        </w:rPr>
+      </w:pPr>
+      <w:r>
+        <w:rPr>
+          <w:noProof/>
+        </w:rPr>
+        <w:drawing>
+          <wp:inline distT="0" distB="0" distL="0" distR="0" wp14:anchorId="420FDC06" wp14:editId="246AA8B6">
+            <wp:extent cx="5731510" cy="1075055"/>
+            <wp:effectExtent l="0" t="0" r="2540" b="0"/>
+            <wp:docPr id="1601674229" name="Picture 1" descr="A screenshot of a computer&#10;&#10;Description automatically generated"/>
+            <wp:cNvGraphicFramePr>
+              <a:graphicFrameLocks xmlns:a="http://schemas.openxmlformats.org/drawingml/2006/main" noChangeAspect="1"/>
+            </wp:cNvGraphicFramePr>
+            <a:graphic xmlns:a="http://schemas.openxmlformats.org/drawingml/2006/main">
+              <a:graphicData uri="http://schemas.openxmlformats.org/drawingml/2006/picture">
+                <pic:pic xmlns:pic="http://schemas.openxmlformats.org/drawingml/2006/picture">
+                  <pic:nvPicPr>
+                    <pic:cNvPr id="1601674229" name="Picture 1" descr="A screenshot of a computer&#10;&#10;Description automatically generated"/>
+                    <pic:cNvPicPr/>
+                  </pic:nvPicPr>
+                  <pic:blipFill>
+                    <a:blip r:embed="rId60"/>
+                    <a:stretch>
+                      <a:fillRect/>
+                    </a:stretch>
+                  </pic:blipFill>
+                  <pic:spPr>
+                    <a:xfrm>
+                      <a:off x="0" y="0"/>
+                      <a:ext cx="5731510" cy="1075055"/>
+                    </a:xfrm>
+                    <a:prstGeom prst="rect">
+                      <a:avLst/>
+                    </a:prstGeom>
+                  </pic:spPr>
+                </pic:pic>
+              </a:graphicData>
+            </a:graphic>
+          </wp:inline>
+        </w:drawing>
+      </w:r>
+    </w:p>
+    <w:p>
+      <w:pPr>
+        <w:rPr>
+          <w:noProof/>
+        </w:rPr>
+      </w:pPr>
+      <w:r>
+        <w:rPr>
+          <w:noProof/>
+        </w:rPr>
+        <w:drawing>
+          <wp:inline distT="0" distB="0" distL="0" distR="0" wp14:anchorId="67EAD859" wp14:editId="20564FE5">
+            <wp:extent cx="5727700" cy="2682875"/>
+            <wp:effectExtent l="0" t="0" r="6350" b="3175"/>
+            <wp:docPr id="458000459" name="Picture 6" descr="A screenshot of a computer&#10;&#10;Description automatically generated"/>
+            <wp:cNvGraphicFramePr>
+              <a:graphicFrameLocks xmlns:a="http://schemas.openxmlformats.org/drawingml/2006/main" noChangeAspect="1"/>
+            </wp:cNvGraphicFramePr>
+            <a:graphic xmlns:a="http://schemas.openxmlformats.org/drawingml/2006/main">
+              <a:graphicData uri="http://schemas.openxmlformats.org/drawingml/2006/picture">
+                <pic:pic xmlns:pic="http://schemas.openxmlformats.org/drawingml/2006/picture">
+                  <pic:nvPicPr>
+                    <pic:cNvPr id="458000459" name="Picture 6" descr="A screenshot of a computer&#10;&#10;Description automatically generated"/>
+                    <pic:cNvPicPr>
+                      <a:picLocks noChangeAspect="1" noChangeArrowheads="1"/>
+                    </pic:cNvPicPr>
+                  </pic:nvPicPr>
+                  <pic:blipFill>
+                    <a:blip r:embed="rId37" cstate="print">
+                      <a:extLst>
+                        <a:ext uri="{28A0092B-C50C-407E-A947-70E740481C1C}">
+                          <a14:useLocalDpi xmlns:a14="http://schemas.microsoft.com/office/drawing/2010/main" val="0"/>
+                        </a:ext>
+                      </a:extLst>
+                    </a:blip>
+                    <a:srcRect/>
+                    <a:stretch>
+                      <a:fillRect/>
+                    </a:stretch>
+                  </pic:blipFill>
+                  <pic:spPr bwMode="auto">
+                    <a:xfrm>
+                      <a:off x="0" y="0"/>
+                      <a:ext cx="5727700" cy="2682875"/>
+                    </a:xfrm>
+                    <a:prstGeom prst="rect">
+                      <a:avLst/>
+                    </a:prstGeom>
+                    <a:noFill/>
+                    <a:ln>
+                      <a:noFill/>
+                    </a:ln>
+                  </pic:spPr>
+                </pic:pic>
+              </a:graphicData>
+            </a:graphic>
+          </wp:inline>
+        </w:drawing>
+      </w:r>
+      <w:r>
+        <w:rPr>
+          <w:noProof/>
+        </w:rPr>
+        <w:drawing>
+          <wp:inline distT="0" distB="0" distL="0" distR="0" wp14:anchorId="3D75E097" wp14:editId="64BA8CAD">
+            <wp:extent cx="5693434" cy="2992524"/>
+            <wp:effectExtent l="0" t="0" r="2540" b="0"/>
+            <wp:docPr id="224192972" name="Picture 4" descr="A screenshot of a computer&#10;&#10;Description automatically generated"/>
+            <wp:cNvGraphicFramePr>
+              <a:graphicFrameLocks xmlns:a="http://schemas.openxmlformats.org/drawingml/2006/main" noChangeAspect="1"/>
+            </wp:cNvGraphicFramePr>
+            <a:graphic xmlns:a="http://schemas.openxmlformats.org/drawingml/2006/main">
+              <a:graphicData uri="http://schemas.openxmlformats.org/drawingml/2006/picture">
+                <pic:pic xmlns:pic="http://schemas.openxmlformats.org/drawingml/2006/picture">
+                  <pic:nvPicPr>
+                    <pic:cNvPr id="224192972" name="Picture 4" descr="A screenshot of a computer&#10;&#10;Description automatically generated"/>
+                    <pic:cNvPicPr>
+                      <a:picLocks noChangeAspect="1" noChangeArrowheads="1"/>
+                    </pic:cNvPicPr>
+                  </pic:nvPicPr>
+                  <pic:blipFill>
+                    <a:blip r:embed="rId61" cstate="print">
+                      <a:extLst>
+                        <a:ext uri="{28A0092B-C50C-407E-A947-70E740481C1C}">
+                          <a14:useLocalDpi xmlns:a14="http://schemas.microsoft.com/office/drawing/2010/main" val="0"/>
+                        </a:ext>
+                      </a:extLst>
+                    </a:blip>
+                    <a:srcRect/>
+                    <a:stretch>
+                      <a:fillRect/>
+                    </a:stretch>
+                  </pic:blipFill>
+                  <pic:spPr bwMode="auto">
+                    <a:xfrm>
+                      <a:off x="0" y="0"/>
+                      <a:ext cx="5722722" cy="3007918"/>
+                    </a:xfrm>
+                    <a:prstGeom prst="rect">
+                      <a:avLst/>
+                    </a:prstGeom>
+                    <a:noFill/>
+                    <a:ln>
+                      <a:noFill/>
+                    </a:ln>
+                  </pic:spPr>
+                </pic:pic>
+              </a:graphicData>
+            </a:graphic>
+          </wp:inline>
+        </w:drawing>
+      </w:r>
+    </w:p>
+    <w:p>
+      <w:r>
+        <w:rPr>
+          <w:noProof/>
+        </w:rPr>
+        <w:lastRenderedPageBreak/>
+        <w:drawing>
+          <wp:inline distT="0" distB="0" distL="0" distR="0" wp14:anchorId="5E5A9B23" wp14:editId="08C3C0FB">
+            <wp:extent cx="5727700" cy="3010535"/>
+            <wp:effectExtent l="0" t="0" r="6350" b="0"/>
+            <wp:docPr id="116781544" name="Picture 5"/>
+            <wp:cNvGraphicFramePr>
+              <a:graphicFrameLocks xmlns:a="http://schemas.openxmlformats.org/drawingml/2006/main" noChangeAspect="1"/>
+            </wp:cNvGraphicFramePr>
+            <a:graphic xmlns:a="http://schemas.openxmlformats.org/drawingml/2006/main">
+              <a:graphicData uri="http://schemas.openxmlformats.org/drawingml/2006/picture">
+                <pic:pic xmlns:pic="http://schemas.openxmlformats.org/drawingml/2006/picture">
+                  <pic:nvPicPr>
+                    <pic:cNvPr id="0" name="Picture 5"/>
+                    <pic:cNvPicPr>
+                      <a:picLocks noChangeAspect="1" noChangeArrowheads="1"/>
+                    </pic:cNvPicPr>
+                  </pic:nvPicPr>
+                  <pic:blipFill>
+                    <a:blip r:embed="rId62" cstate="print">
+                      <a:extLst>
+                        <a:ext uri="{28A0092B-C50C-407E-A947-70E740481C1C}">
+                          <a14:useLocalDpi xmlns:a14="http://schemas.microsoft.com/office/drawing/2010/main" val="0"/>
+                        </a:ext>
+                      </a:extLst>
+                    </a:blip>
+                    <a:srcRect/>
+                    <a:stretch>
+                      <a:fillRect/>
+                    </a:stretch>
+                  </pic:blipFill>
+                  <pic:spPr bwMode="auto">
+                    <a:xfrm>
+                      <a:off x="0" y="0"/>
+                      <a:ext cx="5727700" cy="3010535"/>
+                    </a:xfrm>
+                    <a:prstGeom prst="rect">
+                      <a:avLst/>
+                    </a:prstGeom>
+                    <a:noFill/>
+                    <a:ln>
+                      <a:noFill/>
+                    </a:ln>
+                  </pic:spPr>
+                </pic:pic>
+              </a:graphicData>
+            </a:graphic>
+          </wp:inline>
+        </w:drawing>
+      </w:r>
+      <w:r>
+        <w:rPr>
+          <w:noProof/>
+        </w:rPr>
+        <w:drawing>
+          <wp:inline distT="0" distB="0" distL="0" distR="0" wp14:anchorId="4F20B39E" wp14:editId="67578E3B">
+            <wp:extent cx="5727700" cy="3027680"/>
+            <wp:effectExtent l="0" t="0" r="6350" b="1270"/>
+            <wp:docPr id="2090538801" name="Picture 12"/>
+            <wp:cNvGraphicFramePr>
+              <a:graphicFrameLocks xmlns:a="http://schemas.openxmlformats.org/drawingml/2006/main" noChangeAspect="1"/>
+            </wp:cNvGraphicFramePr>
+            <a:graphic xmlns:a="http://schemas.openxmlformats.org/drawingml/2006/main">
+              <a:graphicData uri="http://schemas.openxmlformats.org/drawingml/2006/picture">
+                <pic:pic xmlns:pic="http://schemas.openxmlformats.org/drawingml/2006/picture">
+                  <pic:nvPicPr>
+                    <pic:cNvPr id="0" name="Picture 13"/>
+                    <pic:cNvPicPr>
+                      <a:picLocks noChangeAspect="1" noChangeArrowheads="1"/>
+                    </pic:cNvPicPr>
+                  </pic:nvPicPr>
+                  <pic:blipFill>
+                    <a:blip r:embed="rId63" cstate="print">
+                      <a:extLst>
+                        <a:ext uri="{28A0092B-C50C-407E-A947-70E740481C1C}">
+                          <a14:useLocalDpi xmlns:a14="http://schemas.microsoft.com/office/drawing/2010/main" val="0"/>
+                        </a:ext>
+                      </a:extLst>
+                    </a:blip>
+                    <a:srcRect/>
+                    <a:stretch>
+                      <a:fillRect/>
+                    </a:stretch>
+                  </pic:blipFill>
+                  <pic:spPr bwMode="auto">
+                    <a:xfrm>
+                      <a:off x="0" y="0"/>
+                      <a:ext cx="5727700" cy="3027680"/>
+                    </a:xfrm>
+                    <a:prstGeom prst="rect">
+                      <a:avLst/>
+                    </a:prstGeom>
+                    <a:noFill/>
+                    <a:ln>
+                      <a:noFill/>
+                    </a:ln>
+                  </pic:spPr>
+                </pic:pic>
+              </a:graphicData>
+            </a:graphic>
+          </wp:inline>
+        </w:drawing>
       </w:r>
     </w:p>
     <w:sectPr>
@@ -2573,7 +5157,6 @@
   <w:style w:type="character" w:default="1" w:styleId="DefaultParagraphFont">
     <w:name w:val="Default Paragraph Font"/>
     <w:uiPriority w:val="1"/>
-    <w:semiHidden/>
     <w:unhideWhenUsed/>
   </w:style>
   <w:style w:type="table" w:default="1" w:styleId="TableNormal">
@@ -2917,6 +5500,29 @@
       <w:szCs w:val="20"/>
     </w:rPr>
   </w:style>
+  <w:style w:type="character" w:styleId="Hyperlink">
+    <w:name w:val="Hyperlink"/>
+    <w:basedOn w:val="DefaultParagraphFont"/>
+    <w:uiPriority w:val="99"/>
+    <w:unhideWhenUsed/>
+    <w:rsid w:val="00DA3456"/>
+    <w:rPr>
+      <w:color w:val="467886" w:themeColor="hyperlink"/>
+      <w:u w:val="single"/>
+    </w:rPr>
+  </w:style>
+  <w:style w:type="character" w:styleId="UnresolvedMention">
+    <w:name w:val="Unresolved Mention"/>
+    <w:basedOn w:val="DefaultParagraphFont"/>
+    <w:uiPriority w:val="99"/>
+    <w:semiHidden/>
+    <w:unhideWhenUsed/>
+    <w:rsid w:val="00DA3456"/>
+    <w:rPr>
+      <w:color w:val="605E5C"/>
+      <w:shd w:val="clear" w:color="auto" w:fill="E1DFDD"/>
+    </w:rPr>
+  </w:style>
 </w:styles>
 </file>
 

</xml_diff>

<commit_message>
Documentation + Jenkinsfile added, TODO Pipeline stuff
</commit_message>
<xml_diff>
--- a/Capstone Project.docx
+++ b/Capstone Project.docx
@@ -329,15 +329,7 @@
     </w:p>
     <w:p>
       <w:r>
-        <w:t xml:space="preserve">Appears in the </w:t>
-      </w:r>
-      <w:proofErr w:type="spellStart"/>
-      <w:r>
-        <w:t>mySQL</w:t>
-      </w:r>
-      <w:proofErr w:type="spellEnd"/>
-      <w:r>
-        <w:t xml:space="preserve"> backend</w:t>
+        <w:t>Appears in the mySQL backend</w:t>
       </w:r>
     </w:p>
     <w:p>
@@ -431,15 +423,7 @@
     </w:p>
     <w:p>
       <w:r>
-        <w:t>Auth-</w:t>
-      </w:r>
-      <w:proofErr w:type="spellStart"/>
-      <w:r>
-        <w:t>guard.ts</w:t>
-      </w:r>
-      <w:proofErr w:type="spellEnd"/>
-      <w:r>
-        <w:t xml:space="preserve"> (Will add more authentication when backend is made)</w:t>
+        <w:t>Auth-guard.ts (Will add more authentication when backend is made)</w:t>
       </w:r>
     </w:p>
     <w:p/>
@@ -686,15 +670,7 @@
         <w:t>User side has no management system or option to create additional users.</w:t>
       </w:r>
       <w:r>
-        <w:t xml:space="preserve"> This is accessed by logging in via an account that has </w:t>
-      </w:r>
-      <w:proofErr w:type="spellStart"/>
-      <w:r>
-        <w:t>UserRole</w:t>
-      </w:r>
-      <w:proofErr w:type="spellEnd"/>
-      <w:r>
-        <w:t xml:space="preserve"> = customer instead of admin.</w:t>
+        <w:t xml:space="preserve"> This is accessed by logging in via an account that has UserRole = customer instead of admin.</w:t>
       </w:r>
     </w:p>
     <w:p>
@@ -868,23 +844,13 @@
       </w:r>
       <w:r>
         <w:br/>
-        <w:t xml:space="preserve">CREATE DATABASE </w:t>
-      </w:r>
-      <w:proofErr w:type="gramStart"/>
-      <w:r>
-        <w:t>foodie;</w:t>
-      </w:r>
-      <w:proofErr w:type="gramEnd"/>
-    </w:p>
-    <w:p>
-      <w:r>
-        <w:t xml:space="preserve">USE </w:t>
-      </w:r>
-      <w:proofErr w:type="gramStart"/>
-      <w:r>
-        <w:t>foodie;</w:t>
-      </w:r>
-      <w:proofErr w:type="gramEnd"/>
+        <w:t>CREATE DATABASE foodie;</w:t>
+      </w:r>
+    </w:p>
+    <w:p>
+      <w:r>
+        <w:t>USE foodie;</w:t>
+      </w:r>
     </w:p>
     <w:p/>
     <w:p>
@@ -905,28 +871,12 @@
     </w:p>
     <w:p>
       <w:r>
-        <w:t xml:space="preserve">    name </w:t>
-      </w:r>
-      <w:proofErr w:type="gramStart"/>
-      <w:r>
-        <w:t>VARCHAR(</w:t>
-      </w:r>
-      <w:proofErr w:type="gramEnd"/>
-      <w:r>
-        <w:t>255) NOT NULL,</w:t>
-      </w:r>
-    </w:p>
-    <w:p>
-      <w:r>
-        <w:t xml:space="preserve">    location </w:t>
-      </w:r>
-      <w:proofErr w:type="gramStart"/>
-      <w:r>
-        <w:t>VARCHAR(</w:t>
-      </w:r>
-      <w:proofErr w:type="gramEnd"/>
-      <w:r>
-        <w:t>255) NOT NULL</w:t>
+        <w:t xml:space="preserve">    name VARCHAR(255) NOT NULL,</w:t>
+      </w:r>
+    </w:p>
+    <w:p>
+      <w:r>
+        <w:t xml:space="preserve">    location VARCHAR(255) NOT NULL</w:t>
       </w:r>
     </w:p>
     <w:p>
@@ -953,15 +903,7 @@
     </w:p>
     <w:p>
       <w:r>
-        <w:t xml:space="preserve">    name </w:t>
-      </w:r>
-      <w:proofErr w:type="gramStart"/>
-      <w:r>
-        <w:t>VARCHAR(</w:t>
-      </w:r>
-      <w:proofErr w:type="gramEnd"/>
-      <w:r>
-        <w:t>255) NOT NULL,</w:t>
+        <w:t xml:space="preserve">    name VARCHAR(255) NOT NULL,</w:t>
       </w:r>
     </w:p>
     <w:p>
@@ -977,15 +919,7 @@
     </w:p>
     <w:p>
       <w:r>
-        <w:t xml:space="preserve">    </w:t>
-      </w:r>
-      <w:proofErr w:type="spellStart"/>
-      <w:r>
-        <w:t>restaurant_id</w:t>
-      </w:r>
-      <w:proofErr w:type="spellEnd"/>
-      <w:r>
-        <w:t xml:space="preserve"> </w:t>
+        <w:t xml:space="preserve">    restaurant_id </w:t>
       </w:r>
       <w:r>
         <w:t>BIGINT</w:t>
@@ -996,15 +930,7 @@
     </w:p>
     <w:p>
       <w:r>
-        <w:t xml:space="preserve">    FOREIGN KEY (</w:t>
-      </w:r>
-      <w:proofErr w:type="spellStart"/>
-      <w:r>
-        <w:t>restaurant_id</w:t>
-      </w:r>
-      <w:proofErr w:type="spellEnd"/>
-      <w:r>
-        <w:t>) REFERENCES Restaurants(id) ON DELETE CASCADE</w:t>
+        <w:t xml:space="preserve">    FOREIGN KEY (restaurant_id) REFERENCES Restaurants(id) ON DELETE CASCADE</w:t>
       </w:r>
     </w:p>
     <w:p>
@@ -1102,15 +1028,7 @@
         <w:br/>
       </w:r>
       <w:r>
-        <w:t xml:space="preserve">INSERT INTO Dishes (name, price, </w:t>
-      </w:r>
-      <w:proofErr w:type="spellStart"/>
-      <w:r>
-        <w:t>restaurant_id</w:t>
-      </w:r>
-      <w:proofErr w:type="spellEnd"/>
-      <w:r>
-        <w:t>) VALUES</w:t>
+        <w:t>INSERT INTO Dishes (name, price, restaurant_id) VALUES</w:t>
       </w:r>
     </w:p>
     <w:p>
@@ -1205,16 +1123,11 @@
         <w:t>'</w:t>
       </w:r>
       <w:r>
-        <w:t>, 3.99,4</w:t>
-      </w:r>
-      <w:proofErr w:type="gramStart"/>
-      <w:r>
-        <w:t>)</w:t>
+        <w:t>, 3.99,4)</w:t>
       </w:r>
       <w:r>
         <w:t>;</w:t>
       </w:r>
-      <w:proofErr w:type="gramEnd"/>
     </w:p>
     <w:p/>
     <w:p>
@@ -1540,15 +1453,7 @@
     </w:p>
     <w:p>
       <w:r>
-        <w:t xml:space="preserve">Dishes + Restaurants created on </w:t>
-      </w:r>
-      <w:proofErr w:type="spellStart"/>
-      <w:r>
-        <w:t>springboot</w:t>
-      </w:r>
-      <w:proofErr w:type="spellEnd"/>
-      <w:r>
-        <w:t xml:space="preserve"> backend rather than SQL File:</w:t>
+        <w:t>Dishes + Restaurants created on springboot backend rather than SQL File:</w:t>
       </w:r>
     </w:p>
     <w:p>
@@ -1664,18 +1569,8 @@
     <w:p/>
     <w:p>
       <w:r>
-        <w:t xml:space="preserve">Creating </w:t>
-      </w:r>
-      <w:proofErr w:type="spellStart"/>
-      <w:proofErr w:type="gramStart"/>
-      <w:r>
-        <w:t>data.service</w:t>
-      </w:r>
-      <w:proofErr w:type="gramEnd"/>
-      <w:r>
-        <w:t>.ts</w:t>
-      </w:r>
-      <w:proofErr w:type="spellEnd"/>
+        <w:t>Creating data.service.ts</w:t>
+      </w:r>
     </w:p>
     <w:p>
       <w:r>
@@ -1855,13 +1750,8 @@
     <w:p/>
     <w:p>
       <w:r>
-        <w:t xml:space="preserve">Java </w:t>
-      </w:r>
-      <w:proofErr w:type="spellStart"/>
-      <w:r>
-        <w:t>DataController</w:t>
-      </w:r>
-      <w:proofErr w:type="spellEnd"/>
+        <w:t>Java DataController</w:t>
+      </w:r>
     </w:p>
     <w:p>
       <w:r>
@@ -1905,13 +1795,133 @@
         </w:drawing>
       </w:r>
     </w:p>
-    <w:p>
-      <w:proofErr w:type="spellStart"/>
-      <w:r>
+    <w:p/>
+    <w:p/>
+    <w:p/>
+    <w:p/>
+    <w:p/>
+    <w:p/>
+    <w:p/>
+    <w:p/>
+    <w:p/>
+    <w:p/>
+    <w:p/>
+    <w:p/>
+    <w:p/>
+    <w:p/>
+    <w:p/>
+    <w:p>
+      <w:r>
+        <w:lastRenderedPageBreak/>
         <w:t>Jenkinsfile</w:t>
       </w:r>
-      <w:proofErr w:type="spellEnd"/>
-    </w:p>
+    </w:p>
+    <w:p>
+      <w:r>
+        <w:t>Angular Jenkinsfile</w:t>
+      </w:r>
+    </w:p>
+    <w:p>
+      <w:r>
+        <w:rPr>
+          <w:noProof/>
+        </w:rPr>
+        <w:drawing>
+          <wp:inline distT="0" distB="0" distL="0" distR="0" wp14:anchorId="71D89923" wp14:editId="4867F36F">
+            <wp:extent cx="5731510" cy="4776470"/>
+            <wp:effectExtent l="0" t="0" r="2540" b="5080"/>
+            <wp:docPr id="1126870554" name="Picture 1" descr="A screenshot of a computer program&#10;&#10;Description automatically generated"/>
+            <wp:cNvGraphicFramePr>
+              <a:graphicFrameLocks xmlns:a="http://schemas.openxmlformats.org/drawingml/2006/main" noChangeAspect="1"/>
+            </wp:cNvGraphicFramePr>
+            <a:graphic xmlns:a="http://schemas.openxmlformats.org/drawingml/2006/main">
+              <a:graphicData uri="http://schemas.openxmlformats.org/drawingml/2006/picture">
+                <pic:pic xmlns:pic="http://schemas.openxmlformats.org/drawingml/2006/picture">
+                  <pic:nvPicPr>
+                    <pic:cNvPr id="1126870554" name="Picture 1" descr="A screenshot of a computer program&#10;&#10;Description automatically generated"/>
+                    <pic:cNvPicPr/>
+                  </pic:nvPicPr>
+                  <pic:blipFill>
+                    <a:blip r:embed="rId34"/>
+                    <a:stretch>
+                      <a:fillRect/>
+                    </a:stretch>
+                  </pic:blipFill>
+                  <pic:spPr>
+                    <a:xfrm>
+                      <a:off x="0" y="0"/>
+                      <a:ext cx="5731510" cy="4776470"/>
+                    </a:xfrm>
+                    <a:prstGeom prst="rect">
+                      <a:avLst/>
+                    </a:prstGeom>
+                  </pic:spPr>
+                </pic:pic>
+              </a:graphicData>
+            </a:graphic>
+          </wp:inline>
+        </w:drawing>
+      </w:r>
+    </w:p>
+    <w:p/>
+    <w:p/>
+    <w:p/>
+    <w:p/>
+    <w:p/>
+    <w:p/>
+    <w:p/>
+    <w:p/>
+    <w:p/>
+    <w:p/>
+    <w:p>
+      <w:r>
+        <w:lastRenderedPageBreak/>
+        <w:t>Springboot Jenkinsfile</w:t>
+      </w:r>
+    </w:p>
+    <w:p>
+      <w:r>
+        <w:rPr>
+          <w:noProof/>
+        </w:rPr>
+        <w:drawing>
+          <wp:inline distT="0" distB="0" distL="0" distR="0" wp14:anchorId="555741E6" wp14:editId="24987533">
+            <wp:extent cx="5731510" cy="3721735"/>
+            <wp:effectExtent l="0" t="0" r="2540" b="0"/>
+            <wp:docPr id="336146421" name="Picture 1" descr="A screenshot of a computer program&#10;&#10;Description automatically generated"/>
+            <wp:cNvGraphicFramePr>
+              <a:graphicFrameLocks xmlns:a="http://schemas.openxmlformats.org/drawingml/2006/main" noChangeAspect="1"/>
+            </wp:cNvGraphicFramePr>
+            <a:graphic xmlns:a="http://schemas.openxmlformats.org/drawingml/2006/main">
+              <a:graphicData uri="http://schemas.openxmlformats.org/drawingml/2006/picture">
+                <pic:pic xmlns:pic="http://schemas.openxmlformats.org/drawingml/2006/picture">
+                  <pic:nvPicPr>
+                    <pic:cNvPr id="336146421" name="Picture 1" descr="A screenshot of a computer program&#10;&#10;Description automatically generated"/>
+                    <pic:cNvPicPr/>
+                  </pic:nvPicPr>
+                  <pic:blipFill>
+                    <a:blip r:embed="rId35"/>
+                    <a:stretch>
+                      <a:fillRect/>
+                    </a:stretch>
+                  </pic:blipFill>
+                  <pic:spPr>
+                    <a:xfrm>
+                      <a:off x="0" y="0"/>
+                      <a:ext cx="5731510" cy="3721735"/>
+                    </a:xfrm>
+                    <a:prstGeom prst="rect">
+                      <a:avLst/>
+                    </a:prstGeom>
+                  </pic:spPr>
+                </pic:pic>
+              </a:graphicData>
+            </a:graphic>
+          </wp:inline>
+        </w:drawing>
+      </w:r>
+    </w:p>
+    <w:p/>
     <w:p/>
     <w:p/>
     <w:p/>
@@ -1932,13 +1942,8 @@
         <w:t>6)</w:t>
       </w:r>
       <w:r>
-        <w:t xml:space="preserve"> </w:t>
-      </w:r>
-      <w:proofErr w:type="spellStart"/>
-      <w:r>
-        <w:t>Dockerfile</w:t>
-      </w:r>
-      <w:proofErr w:type="spellEnd"/>
+        <w:t xml:space="preserve"> Dockerfile</w:t>
+      </w:r>
     </w:p>
     <w:p>
       <w:r>
@@ -1966,7 +1971,7 @@
                     <pic:cNvPicPr/>
                   </pic:nvPicPr>
                   <pic:blipFill>
-                    <a:blip r:embed="rId34"/>
+                    <a:blip r:embed="rId36"/>
                     <a:stretch>
                       <a:fillRect/>
                     </a:stretch>
@@ -1994,13 +1999,8 @@
     </w:p>
     <w:p/>
     <w:p>
-      <w:proofErr w:type="spellStart"/>
-      <w:r>
-        <w:t>Dockerfile</w:t>
-      </w:r>
-      <w:proofErr w:type="spellEnd"/>
-      <w:r>
-        <w:t xml:space="preserve"> for Angular project</w:t>
+      <w:r>
+        <w:t>Dockerfile for Angular project</w:t>
       </w:r>
     </w:p>
     <w:p>
@@ -2024,7 +2024,7 @@
                     <pic:cNvPicPr/>
                   </pic:nvPicPr>
                   <pic:blipFill>
-                    <a:blip r:embed="rId35"/>
+                    <a:blip r:embed="rId37"/>
                     <a:stretch>
                       <a:fillRect/>
                     </a:stretch>
@@ -2055,14 +2055,9 @@
     <w:p/>
     <w:p/>
     <w:p>
-      <w:proofErr w:type="spellStart"/>
       <w:r>
         <w:lastRenderedPageBreak/>
-        <w:t>Dockerfile</w:t>
-      </w:r>
-      <w:proofErr w:type="spellEnd"/>
-      <w:r>
-        <w:t xml:space="preserve"> for Spring Boot project</w:t>
+        <w:t>Dockerfile for Spring Boot project</w:t>
       </w:r>
     </w:p>
     <w:p>
@@ -2086,7 +2081,7 @@
                     <pic:cNvPicPr/>
                   </pic:nvPicPr>
                   <pic:blipFill>
-                    <a:blip r:embed="rId36"/>
+                    <a:blip r:embed="rId38"/>
                     <a:stretch>
                       <a:fillRect/>
                     </a:stretch>
@@ -2108,8 +2103,21 @@
       </w:r>
     </w:p>
     <w:p/>
-    <w:p>
-      <w:r>
+    <w:p/>
+    <w:p/>
+    <w:p/>
+    <w:p/>
+    <w:p/>
+    <w:p/>
+    <w:p/>
+    <w:p/>
+    <w:p/>
+    <w:p/>
+    <w:p/>
+    <w:p/>
+    <w:p>
+      <w:r>
+        <w:lastRenderedPageBreak/>
         <w:t>Docker Compose</w:t>
       </w:r>
       <w:r>
@@ -2139,15 +2147,7 @@
     </w:p>
     <w:p>
       <w:r>
-        <w:t xml:space="preserve">      context</w:t>
-      </w:r>
-      <w:proofErr w:type="gramStart"/>
-      <w:r>
-        <w:t>: .</w:t>
-      </w:r>
-      <w:proofErr w:type="gramEnd"/>
-      <w:r>
-        <w:t>/foodie-admin</w:t>
+        <w:t xml:space="preserve">      context: ./foodie-admin</w:t>
       </w:r>
     </w:p>
     <w:p>
@@ -2183,27 +2183,13 @@
     </w:p>
     <w:p>
       <w:r>
-        <w:lastRenderedPageBreak/>
-        <w:t xml:space="preserve">  </w:t>
-      </w:r>
-      <w:proofErr w:type="spellStart"/>
-      <w:r>
-        <w:t>foodiespringboot</w:t>
-      </w:r>
-      <w:proofErr w:type="spellEnd"/>
-      <w:r>
-        <w:t>:</w:t>
-      </w:r>
-    </w:p>
-    <w:p>
-      <w:r>
-        <w:t xml:space="preserve">    hostname: </w:t>
-      </w:r>
-      <w:proofErr w:type="spellStart"/>
-      <w:r>
-        <w:t>foodiespringboot</w:t>
-      </w:r>
-      <w:proofErr w:type="spellEnd"/>
+        <w:t xml:space="preserve">  foodiespringboot:</w:t>
+      </w:r>
+    </w:p>
+    <w:p>
+      <w:r>
+        <w:t xml:space="preserve">    hostname: foodiespringboot</w:t>
+      </w:r>
     </w:p>
     <w:p>
       <w:r>
@@ -2212,21 +2198,8 @@
     </w:p>
     <w:p>
       <w:r>
-        <w:t xml:space="preserve">      context</w:t>
-      </w:r>
-      <w:proofErr w:type="gramStart"/>
-      <w:r>
-        <w:t>: .</w:t>
-      </w:r>
-      <w:proofErr w:type="gramEnd"/>
-      <w:r>
-        <w:t>/</w:t>
-      </w:r>
-      <w:proofErr w:type="spellStart"/>
-      <w:r>
-        <w:t>foodiespringboot</w:t>
-      </w:r>
-      <w:proofErr w:type="spellEnd"/>
+        <w:t xml:space="preserve">      context: ./foodiespringboot</w:t>
+      </w:r>
     </w:p>
     <w:p>
       <w:r>
@@ -2235,15 +2208,7 @@
     </w:p>
     <w:p>
       <w:r>
-        <w:t xml:space="preserve">      - "8080:8080</w:t>
-      </w:r>
-      <w:proofErr w:type="gramStart"/>
-      <w:r>
-        <w:t>"  #</w:t>
-      </w:r>
-      <w:proofErr w:type="gramEnd"/>
-      <w:r>
-        <w:t xml:space="preserve"> Expose backend API on port 8080</w:t>
+        <w:t xml:space="preserve">      - "8080:8080"  # Expose backend API on port 8080</w:t>
       </w:r>
     </w:p>
     <w:p>
@@ -2272,19 +2237,6 @@
         <w:t xml:space="preserve">    driver: bridge</w:t>
       </w:r>
     </w:p>
-    <w:p/>
-    <w:p/>
-    <w:p/>
-    <w:p/>
-    <w:p/>
-    <w:p/>
-    <w:p/>
-    <w:p/>
-    <w:p/>
-    <w:p/>
-    <w:p/>
-    <w:p/>
-    <w:p/>
     <w:p/>
     <w:p/>
     <w:p/>
@@ -2316,120 +2268,6 @@
                 <pic:pic xmlns:pic="http://schemas.openxmlformats.org/drawingml/2006/picture">
                   <pic:nvPicPr>
                     <pic:cNvPr id="0" name="Picture 8"/>
-                    <pic:cNvPicPr>
-                      <a:picLocks noChangeAspect="1" noChangeArrowheads="1"/>
-                    </pic:cNvPicPr>
-                  </pic:nvPicPr>
-                  <pic:blipFill>
-                    <a:blip r:embed="rId37" cstate="print">
-                      <a:extLst>
-                        <a:ext uri="{28A0092B-C50C-407E-A947-70E740481C1C}">
-                          <a14:useLocalDpi xmlns:a14="http://schemas.microsoft.com/office/drawing/2010/main" val="0"/>
-                        </a:ext>
-                      </a:extLst>
-                    </a:blip>
-                    <a:srcRect/>
-                    <a:stretch>
-                      <a:fillRect/>
-                    </a:stretch>
-                  </pic:blipFill>
-                  <pic:spPr bwMode="auto">
-                    <a:xfrm>
-                      <a:off x="0" y="0"/>
-                      <a:ext cx="5727700" cy="2682875"/>
-                    </a:xfrm>
-                    <a:prstGeom prst="rect">
-                      <a:avLst/>
-                    </a:prstGeom>
-                    <a:noFill/>
-                    <a:ln>
-                      <a:noFill/>
-                    </a:ln>
-                  </pic:spPr>
-                </pic:pic>
-              </a:graphicData>
-            </a:graphic>
-          </wp:inline>
-        </w:drawing>
-      </w:r>
-    </w:p>
-    <w:p>
-      <w:r>
-        <w:t>Jenkins + Docker Installed</w:t>
-      </w:r>
-      <w:r>
-        <w:rPr>
-          <w:noProof/>
-        </w:rPr>
-        <w:drawing>
-          <wp:inline distT="0" distB="0" distL="0" distR="0" wp14:anchorId="56C8A4E5" wp14:editId="36549F24">
-            <wp:extent cx="5727700" cy="2493010"/>
-            <wp:effectExtent l="0" t="0" r="6350" b="2540"/>
-            <wp:docPr id="1887439572" name="Picture 8" descr="A computer screen shot of a black background&#10;&#10;Description automatically generated"/>
-            <wp:cNvGraphicFramePr>
-              <a:graphicFrameLocks xmlns:a="http://schemas.openxmlformats.org/drawingml/2006/main" noChangeAspect="1"/>
-            </wp:cNvGraphicFramePr>
-            <a:graphic xmlns:a="http://schemas.openxmlformats.org/drawingml/2006/main">
-              <a:graphicData uri="http://schemas.openxmlformats.org/drawingml/2006/picture">
-                <pic:pic xmlns:pic="http://schemas.openxmlformats.org/drawingml/2006/picture">
-                  <pic:nvPicPr>
-                    <pic:cNvPr id="1887439572" name="Picture 8" descr="A computer screen shot of a black background&#10;&#10;Description automatically generated"/>
-                    <pic:cNvPicPr>
-                      <a:picLocks noChangeAspect="1" noChangeArrowheads="1"/>
-                    </pic:cNvPicPr>
-                  </pic:nvPicPr>
-                  <pic:blipFill>
-                    <a:blip r:embed="rId38" cstate="print">
-                      <a:extLst>
-                        <a:ext uri="{28A0092B-C50C-407E-A947-70E740481C1C}">
-                          <a14:useLocalDpi xmlns:a14="http://schemas.microsoft.com/office/drawing/2010/main" val="0"/>
-                        </a:ext>
-                      </a:extLst>
-                    </a:blip>
-                    <a:srcRect/>
-                    <a:stretch>
-                      <a:fillRect/>
-                    </a:stretch>
-                  </pic:blipFill>
-                  <pic:spPr bwMode="auto">
-                    <a:xfrm>
-                      <a:off x="0" y="0"/>
-                      <a:ext cx="5727700" cy="2493010"/>
-                    </a:xfrm>
-                    <a:prstGeom prst="rect">
-                      <a:avLst/>
-                    </a:prstGeom>
-                    <a:noFill/>
-                    <a:ln>
-                      <a:noFill/>
-                    </a:ln>
-                  </pic:spPr>
-                </pic:pic>
-              </a:graphicData>
-            </a:graphic>
-          </wp:inline>
-        </w:drawing>
-      </w:r>
-    </w:p>
-    <w:p>
-      <w:r>
-        <w:rPr>
-          <w:noProof/>
-        </w:rPr>
-        <w:lastRenderedPageBreak/>
-        <w:drawing>
-          <wp:inline distT="0" distB="0" distL="0" distR="0" wp14:anchorId="3EF1EEF2" wp14:editId="2918C545">
-            <wp:extent cx="4848045" cy="2566390"/>
-            <wp:effectExtent l="0" t="0" r="0" b="5715"/>
-            <wp:docPr id="1642329586" name="Picture 9" descr="A screenshot of a computer&#10;&#10;Description automatically generated"/>
-            <wp:cNvGraphicFramePr>
-              <a:graphicFrameLocks xmlns:a="http://schemas.openxmlformats.org/drawingml/2006/main" noChangeAspect="1"/>
-            </wp:cNvGraphicFramePr>
-            <a:graphic xmlns:a="http://schemas.openxmlformats.org/drawingml/2006/main">
-              <a:graphicData uri="http://schemas.openxmlformats.org/drawingml/2006/picture">
-                <pic:pic xmlns:pic="http://schemas.openxmlformats.org/drawingml/2006/picture">
-                  <pic:nvPicPr>
-                    <pic:cNvPr id="1642329586" name="Picture 9" descr="A screenshot of a computer&#10;&#10;Description automatically generated"/>
                     <pic:cNvPicPr>
                       <a:picLocks noChangeAspect="1" noChangeArrowheads="1"/>
                     </pic:cNvPicPr>
@@ -2450,7 +2288,7 @@
                   <pic:spPr bwMode="auto">
                     <a:xfrm>
                       <a:off x="0" y="0"/>
-                      <a:ext cx="4852661" cy="2568833"/>
+                      <a:ext cx="5727700" cy="2682875"/>
                     </a:xfrm>
                     <a:prstGeom prst="rect">
                       <a:avLst/>
@@ -2466,23 +2304,28 @@
           </wp:inline>
         </w:drawing>
       </w:r>
-      <w:r>
-        <w:rPr>
-          <w:noProof/>
-        </w:rPr>
-        <w:drawing>
-          <wp:inline distT="0" distB="0" distL="0" distR="0" wp14:anchorId="24448C4D" wp14:editId="0E2B2AE1">
-            <wp:extent cx="4856672" cy="2570957"/>
-            <wp:effectExtent l="0" t="0" r="1270" b="1270"/>
-            <wp:docPr id="709844939" name="Picture 10"/>
-            <wp:cNvGraphicFramePr>
-              <a:graphicFrameLocks xmlns:a="http://schemas.openxmlformats.org/drawingml/2006/main" noChangeAspect="1"/>
-            </wp:cNvGraphicFramePr>
-            <a:graphic xmlns:a="http://schemas.openxmlformats.org/drawingml/2006/main">
-              <a:graphicData uri="http://schemas.openxmlformats.org/drawingml/2006/picture">
-                <pic:pic xmlns:pic="http://schemas.openxmlformats.org/drawingml/2006/picture">
-                  <pic:nvPicPr>
-                    <pic:cNvPr id="0" name="Picture 11"/>
+    </w:p>
+    <w:p>
+      <w:r>
+        <w:t>Jenkins + Docker Installed</w:t>
+      </w:r>
+      <w:r>
+        <w:rPr>
+          <w:noProof/>
+        </w:rPr>
+        <w:drawing>
+          <wp:inline distT="0" distB="0" distL="0" distR="0" wp14:anchorId="56C8A4E5" wp14:editId="36549F24">
+            <wp:extent cx="5727700" cy="2493010"/>
+            <wp:effectExtent l="0" t="0" r="6350" b="2540"/>
+            <wp:docPr id="1887439572" name="Picture 8" descr="A computer screen shot of a black background&#10;&#10;Description automatically generated"/>
+            <wp:cNvGraphicFramePr>
+              <a:graphicFrameLocks xmlns:a="http://schemas.openxmlformats.org/drawingml/2006/main" noChangeAspect="1"/>
+            </wp:cNvGraphicFramePr>
+            <a:graphic xmlns:a="http://schemas.openxmlformats.org/drawingml/2006/main">
+              <a:graphicData uri="http://schemas.openxmlformats.org/drawingml/2006/picture">
+                <pic:pic xmlns:pic="http://schemas.openxmlformats.org/drawingml/2006/picture">
+                  <pic:nvPicPr>
+                    <pic:cNvPr id="1887439572" name="Picture 8" descr="A computer screen shot of a black background&#10;&#10;Description automatically generated"/>
                     <pic:cNvPicPr>
                       <a:picLocks noChangeAspect="1" noChangeArrowheads="1"/>
                     </pic:cNvPicPr>
@@ -2503,7 +2346,7 @@
                   <pic:spPr bwMode="auto">
                     <a:xfrm>
                       <a:off x="0" y="0"/>
-                      <a:ext cx="4865176" cy="2575459"/>
+                      <a:ext cx="5727700" cy="2493010"/>
                     </a:xfrm>
                     <a:prstGeom prst="rect">
                       <a:avLst/>
@@ -2525,19 +2368,20 @@
         <w:rPr>
           <w:noProof/>
         </w:rPr>
-        <w:drawing>
-          <wp:inline distT="0" distB="0" distL="0" distR="0" wp14:anchorId="58FE956F" wp14:editId="0C540407">
-            <wp:extent cx="5284731" cy="2777706"/>
-            <wp:effectExtent l="0" t="0" r="0" b="3810"/>
-            <wp:docPr id="454723706" name="Picture 11"/>
-            <wp:cNvGraphicFramePr>
-              <a:graphicFrameLocks xmlns:a="http://schemas.openxmlformats.org/drawingml/2006/main" noChangeAspect="1"/>
-            </wp:cNvGraphicFramePr>
-            <a:graphic xmlns:a="http://schemas.openxmlformats.org/drawingml/2006/main">
-              <a:graphicData uri="http://schemas.openxmlformats.org/drawingml/2006/picture">
-                <pic:pic xmlns:pic="http://schemas.openxmlformats.org/drawingml/2006/picture">
-                  <pic:nvPicPr>
-                    <pic:cNvPr id="0" name="Picture 12"/>
+        <w:lastRenderedPageBreak/>
+        <w:drawing>
+          <wp:inline distT="0" distB="0" distL="0" distR="0" wp14:anchorId="3EF1EEF2" wp14:editId="2918C545">
+            <wp:extent cx="4848045" cy="2566390"/>
+            <wp:effectExtent l="0" t="0" r="0" b="5715"/>
+            <wp:docPr id="1642329586" name="Picture 9" descr="A screenshot of a computer&#10;&#10;Description automatically generated"/>
+            <wp:cNvGraphicFramePr>
+              <a:graphicFrameLocks xmlns:a="http://schemas.openxmlformats.org/drawingml/2006/main" noChangeAspect="1"/>
+            </wp:cNvGraphicFramePr>
+            <a:graphic xmlns:a="http://schemas.openxmlformats.org/drawingml/2006/main">
+              <a:graphicData uri="http://schemas.openxmlformats.org/drawingml/2006/picture">
+                <pic:pic xmlns:pic="http://schemas.openxmlformats.org/drawingml/2006/picture">
+                  <pic:nvPicPr>
+                    <pic:cNvPr id="1642329586" name="Picture 9" descr="A screenshot of a computer&#10;&#10;Description automatically generated"/>
                     <pic:cNvPicPr>
                       <a:picLocks noChangeAspect="1" noChangeArrowheads="1"/>
                     </pic:cNvPicPr>
@@ -2558,7 +2402,7 @@
                   <pic:spPr bwMode="auto">
                     <a:xfrm>
                       <a:off x="0" y="0"/>
-                      <a:ext cx="5299342" cy="2785386"/>
+                      <a:ext cx="4852661" cy="2568833"/>
                     </a:xfrm>
                     <a:prstGeom prst="rect">
                       <a:avLst/>
@@ -2574,313 +2418,29 @@
           </wp:inline>
         </w:drawing>
       </w:r>
-    </w:p>
-    <w:p/>
-    <w:p/>
-    <w:p/>
-    <w:p/>
-    <w:p/>
-    <w:p/>
-    <w:p/>
-    <w:p/>
-    <w:p/>
-    <w:p/>
-    <w:p/>
-    <w:p/>
-    <w:p/>
-    <w:p/>
-    <w:p/>
-    <w:p/>
-    <w:p/>
-    <w:p/>
-    <w:p/>
-    <w:p/>
-    <w:p/>
-    <w:p/>
-    <w:p/>
-    <w:p/>
-    <w:p/>
-    <w:p/>
-    <w:p/>
-    <w:p/>
-    <w:p/>
-    <w:p>
-      <w:r>
-        <w:lastRenderedPageBreak/>
-        <w:t>8)</w:t>
-      </w:r>
-      <w:r>
-        <w:t xml:space="preserve"> AWS EC2</w:t>
-      </w:r>
-      <w:r>
-        <w:br/>
-      </w:r>
-    </w:p>
-    <w:p>
-      <w:r>
-        <w:t>EC2 Instance Page</w:t>
-      </w:r>
-    </w:p>
-    <w:p>
-      <w:r>
-        <w:br/>
-      </w:r>
-      <w:r>
-        <w:rPr>
-          <w:noProof/>
-        </w:rPr>
-        <w:drawing>
-          <wp:inline distT="0" distB="0" distL="0" distR="0" wp14:anchorId="25208A82" wp14:editId="2B1150AD">
-            <wp:extent cx="5731510" cy="2887980"/>
-            <wp:effectExtent l="0" t="0" r="2540" b="7620"/>
-            <wp:docPr id="1135647288" name="Picture 1" descr="A screenshot of a computer&#10;&#10;Description automatically generated"/>
-            <wp:cNvGraphicFramePr>
-              <a:graphicFrameLocks xmlns:a="http://schemas.openxmlformats.org/drawingml/2006/main" noChangeAspect="1"/>
-            </wp:cNvGraphicFramePr>
-            <a:graphic xmlns:a="http://schemas.openxmlformats.org/drawingml/2006/main">
-              <a:graphicData uri="http://schemas.openxmlformats.org/drawingml/2006/picture">
-                <pic:pic xmlns:pic="http://schemas.openxmlformats.org/drawingml/2006/picture">
-                  <pic:nvPicPr>
-                    <pic:cNvPr id="1135647288" name="Picture 1" descr="A screenshot of a computer&#10;&#10;Description automatically generated"/>
-                    <pic:cNvPicPr/>
-                  </pic:nvPicPr>
-                  <pic:blipFill>
-                    <a:blip r:embed="rId42"/>
-                    <a:stretch>
-                      <a:fillRect/>
-                    </a:stretch>
-                  </pic:blipFill>
-                  <pic:spPr>
-                    <a:xfrm>
-                      <a:off x="0" y="0"/>
-                      <a:ext cx="5731510" cy="2887980"/>
-                    </a:xfrm>
-                    <a:prstGeom prst="rect">
-                      <a:avLst/>
-                    </a:prstGeom>
-                  </pic:spPr>
-                </pic:pic>
-              </a:graphicData>
-            </a:graphic>
-          </wp:inline>
-        </w:drawing>
-      </w:r>
-    </w:p>
-    <w:p>
-      <w:r>
-        <w:t>Created Key Pair</w:t>
-      </w:r>
-    </w:p>
-    <w:p>
-      <w:r>
-        <w:rPr>
-          <w:noProof/>
-        </w:rPr>
-        <w:drawing>
-          <wp:inline distT="0" distB="0" distL="0" distR="0" wp14:anchorId="26C7BF2E" wp14:editId="018A780E">
-            <wp:extent cx="5731510" cy="720090"/>
-            <wp:effectExtent l="0" t="0" r="2540" b="3810"/>
-            <wp:docPr id="1469452268" name="Picture 1" descr="A white background with black and blue text&#10;&#10;Description automatically generated"/>
-            <wp:cNvGraphicFramePr>
-              <a:graphicFrameLocks xmlns:a="http://schemas.openxmlformats.org/drawingml/2006/main" noChangeAspect="1"/>
-            </wp:cNvGraphicFramePr>
-            <a:graphic xmlns:a="http://schemas.openxmlformats.org/drawingml/2006/main">
-              <a:graphicData uri="http://schemas.openxmlformats.org/drawingml/2006/picture">
-                <pic:pic xmlns:pic="http://schemas.openxmlformats.org/drawingml/2006/picture">
-                  <pic:nvPicPr>
-                    <pic:cNvPr id="1469452268" name="Picture 1" descr="A white background with black and blue text&#10;&#10;Description automatically generated"/>
-                    <pic:cNvPicPr/>
-                  </pic:nvPicPr>
-                  <pic:blipFill>
-                    <a:blip r:embed="rId43"/>
-                    <a:stretch>
-                      <a:fillRect/>
-                    </a:stretch>
-                  </pic:blipFill>
-                  <pic:spPr>
-                    <a:xfrm>
-                      <a:off x="0" y="0"/>
-                      <a:ext cx="5731510" cy="720090"/>
-                    </a:xfrm>
-                    <a:prstGeom prst="rect">
-                      <a:avLst/>
-                    </a:prstGeom>
-                  </pic:spPr>
-                </pic:pic>
-              </a:graphicData>
-            </a:graphic>
-          </wp:inline>
-        </w:drawing>
-      </w:r>
-    </w:p>
-    <w:p/>
-    <w:p>
-      <w:r>
-        <w:rPr>
-          <w:noProof/>
-        </w:rPr>
-        <w:drawing>
-          <wp:inline distT="0" distB="0" distL="0" distR="0" wp14:anchorId="46A0EE73" wp14:editId="3DE2C917">
-            <wp:extent cx="5048236" cy="2484408"/>
-            <wp:effectExtent l="0" t="0" r="635" b="0"/>
-            <wp:docPr id="847008213" name="Picture 1" descr="A screen shot of a computer&#10;&#10;Description automatically generated"/>
-            <wp:cNvGraphicFramePr>
-              <a:graphicFrameLocks xmlns:a="http://schemas.openxmlformats.org/drawingml/2006/main" noChangeAspect="1"/>
-            </wp:cNvGraphicFramePr>
-            <a:graphic xmlns:a="http://schemas.openxmlformats.org/drawingml/2006/main">
-              <a:graphicData uri="http://schemas.openxmlformats.org/drawingml/2006/picture">
-                <pic:pic xmlns:pic="http://schemas.openxmlformats.org/drawingml/2006/picture">
-                  <pic:nvPicPr>
-                    <pic:cNvPr id="847008213" name="Picture 1" descr="A screen shot of a computer&#10;&#10;Description automatically generated"/>
-                    <pic:cNvPicPr/>
-                  </pic:nvPicPr>
-                  <pic:blipFill>
-                    <a:blip r:embed="rId44"/>
-                    <a:stretch>
-                      <a:fillRect/>
-                    </a:stretch>
-                  </pic:blipFill>
-                  <pic:spPr>
-                    <a:xfrm>
-                      <a:off x="0" y="0"/>
-                      <a:ext cx="5076011" cy="2498077"/>
-                    </a:xfrm>
-                    <a:prstGeom prst="rect">
-                      <a:avLst/>
-                    </a:prstGeom>
-                  </pic:spPr>
-                </pic:pic>
-              </a:graphicData>
-            </a:graphic>
-          </wp:inline>
-        </w:drawing>
-      </w:r>
-    </w:p>
-    <w:p/>
-    <w:p/>
-    <w:p>
-      <w:r>
-        <w:lastRenderedPageBreak/>
-        <w:t>Created Security Group</w:t>
-      </w:r>
-    </w:p>
-    <w:p>
-      <w:r>
-        <w:rPr>
-          <w:noProof/>
-        </w:rPr>
-        <w:drawing>
-          <wp:inline distT="0" distB="0" distL="0" distR="0" wp14:anchorId="206CCAD4" wp14:editId="2BF87DAB">
-            <wp:extent cx="5731510" cy="2880995"/>
-            <wp:effectExtent l="0" t="0" r="2540" b="0"/>
-            <wp:docPr id="1094607280" name="Picture 1" descr="A screenshot of a computer&#10;&#10;Description automatically generated"/>
-            <wp:cNvGraphicFramePr>
-              <a:graphicFrameLocks xmlns:a="http://schemas.openxmlformats.org/drawingml/2006/main" noChangeAspect="1"/>
-            </wp:cNvGraphicFramePr>
-            <a:graphic xmlns:a="http://schemas.openxmlformats.org/drawingml/2006/main">
-              <a:graphicData uri="http://schemas.openxmlformats.org/drawingml/2006/picture">
-                <pic:pic xmlns:pic="http://schemas.openxmlformats.org/drawingml/2006/picture">
-                  <pic:nvPicPr>
-                    <pic:cNvPr id="1094607280" name="Picture 1" descr="A screenshot of a computer&#10;&#10;Description automatically generated"/>
-                    <pic:cNvPicPr/>
-                  </pic:nvPicPr>
-                  <pic:blipFill>
-                    <a:blip r:embed="rId45"/>
-                    <a:stretch>
-                      <a:fillRect/>
-                    </a:stretch>
-                  </pic:blipFill>
-                  <pic:spPr>
-                    <a:xfrm>
-                      <a:off x="0" y="0"/>
-                      <a:ext cx="5731510" cy="2880995"/>
-                    </a:xfrm>
-                    <a:prstGeom prst="rect">
-                      <a:avLst/>
-                    </a:prstGeom>
-                  </pic:spPr>
-                </pic:pic>
-              </a:graphicData>
-            </a:graphic>
-          </wp:inline>
-        </w:drawing>
-      </w:r>
-    </w:p>
-    <w:p>
-      <w:r>
-        <w:t>Instance Created</w:t>
-      </w:r>
-    </w:p>
-    <w:p>
-      <w:r>
-        <w:rPr>
-          <w:noProof/>
-        </w:rPr>
-        <w:drawing>
-          <wp:inline distT="0" distB="0" distL="0" distR="0" wp14:anchorId="052CDEA9" wp14:editId="2DC1238B">
-            <wp:extent cx="5731510" cy="2099945"/>
-            <wp:effectExtent l="0" t="0" r="2540" b="0"/>
-            <wp:docPr id="367680228" name="Picture 1" descr="A screenshot of a computer&#10;&#10;Description automatically generated"/>
-            <wp:cNvGraphicFramePr>
-              <a:graphicFrameLocks xmlns:a="http://schemas.openxmlformats.org/drawingml/2006/main" noChangeAspect="1"/>
-            </wp:cNvGraphicFramePr>
-            <a:graphic xmlns:a="http://schemas.openxmlformats.org/drawingml/2006/main">
-              <a:graphicData uri="http://schemas.openxmlformats.org/drawingml/2006/picture">
-                <pic:pic xmlns:pic="http://schemas.openxmlformats.org/drawingml/2006/picture">
-                  <pic:nvPicPr>
-                    <pic:cNvPr id="367680228" name="Picture 1" descr="A screenshot of a computer&#10;&#10;Description automatically generated"/>
-                    <pic:cNvPicPr/>
-                  </pic:nvPicPr>
-                  <pic:blipFill>
-                    <a:blip r:embed="rId46"/>
-                    <a:stretch>
-                      <a:fillRect/>
-                    </a:stretch>
-                  </pic:blipFill>
-                  <pic:spPr>
-                    <a:xfrm>
-                      <a:off x="0" y="0"/>
-                      <a:ext cx="5731510" cy="2099945"/>
-                    </a:xfrm>
-                    <a:prstGeom prst="rect">
-                      <a:avLst/>
-                    </a:prstGeom>
-                  </pic:spPr>
-                </pic:pic>
-              </a:graphicData>
-            </a:graphic>
-          </wp:inline>
-        </w:drawing>
-      </w:r>
-      <w:r>
-        <w:br/>
-      </w:r>
-      <w:r>
-        <w:br/>
-      </w:r>
-      <w:r>
-        <w:rPr>
-          <w:noProof/>
-        </w:rPr>
-        <w:drawing>
-          <wp:inline distT="0" distB="0" distL="0" distR="0" wp14:anchorId="47781B64" wp14:editId="0FB3C8B1">
-            <wp:extent cx="5719445" cy="1802765"/>
-            <wp:effectExtent l="0" t="0" r="0" b="6985"/>
-            <wp:docPr id="1837101382" name="Picture 1"/>
-            <wp:cNvGraphicFramePr>
-              <a:graphicFrameLocks xmlns:a="http://schemas.openxmlformats.org/drawingml/2006/main" noChangeAspect="1"/>
-            </wp:cNvGraphicFramePr>
-            <a:graphic xmlns:a="http://schemas.openxmlformats.org/drawingml/2006/main">
-              <a:graphicData uri="http://schemas.openxmlformats.org/drawingml/2006/picture">
-                <pic:pic xmlns:pic="http://schemas.openxmlformats.org/drawingml/2006/picture">
-                  <pic:nvPicPr>
-                    <pic:cNvPr id="0" name="Picture 1"/>
+      <w:r>
+        <w:rPr>
+          <w:noProof/>
+        </w:rPr>
+        <w:drawing>
+          <wp:inline distT="0" distB="0" distL="0" distR="0" wp14:anchorId="24448C4D" wp14:editId="0E2B2AE1">
+            <wp:extent cx="4856672" cy="2570957"/>
+            <wp:effectExtent l="0" t="0" r="1270" b="1270"/>
+            <wp:docPr id="709844939" name="Picture 10"/>
+            <wp:cNvGraphicFramePr>
+              <a:graphicFrameLocks xmlns:a="http://schemas.openxmlformats.org/drawingml/2006/main" noChangeAspect="1"/>
+            </wp:cNvGraphicFramePr>
+            <a:graphic xmlns:a="http://schemas.openxmlformats.org/drawingml/2006/main">
+              <a:graphicData uri="http://schemas.openxmlformats.org/drawingml/2006/picture">
+                <pic:pic xmlns:pic="http://schemas.openxmlformats.org/drawingml/2006/picture">
+                  <pic:nvPicPr>
+                    <pic:cNvPr id="0" name="Picture 11"/>
                     <pic:cNvPicPr>
                       <a:picLocks noChangeAspect="1" noChangeArrowheads="1"/>
                     </pic:cNvPicPr>
                   </pic:nvPicPr>
                   <pic:blipFill>
-                    <a:blip r:embed="rId47" cstate="print">
+                    <a:blip r:embed="rId42" cstate="print">
                       <a:extLst>
                         <a:ext uri="{28A0092B-C50C-407E-A947-70E740481C1C}">
                           <a14:useLocalDpi xmlns:a14="http://schemas.microsoft.com/office/drawing/2010/main" val="0"/>
@@ -2895,7 +2455,7 @@
                   <pic:spPr bwMode="auto">
                     <a:xfrm>
                       <a:off x="0" y="0"/>
-                      <a:ext cx="5719445" cy="1802765"/>
+                      <a:ext cx="4865176" cy="2575459"/>
                     </a:xfrm>
                     <a:prstGeom prst="rect">
                       <a:avLst/>
@@ -2912,20 +2472,155 @@
         </w:drawing>
       </w:r>
     </w:p>
+    <w:p>
+      <w:r>
+        <w:rPr>
+          <w:noProof/>
+        </w:rPr>
+        <w:drawing>
+          <wp:inline distT="0" distB="0" distL="0" distR="0" wp14:anchorId="58FE956F" wp14:editId="0C540407">
+            <wp:extent cx="5284731" cy="2777706"/>
+            <wp:effectExtent l="0" t="0" r="0" b="3810"/>
+            <wp:docPr id="454723706" name="Picture 11"/>
+            <wp:cNvGraphicFramePr>
+              <a:graphicFrameLocks xmlns:a="http://schemas.openxmlformats.org/drawingml/2006/main" noChangeAspect="1"/>
+            </wp:cNvGraphicFramePr>
+            <a:graphic xmlns:a="http://schemas.openxmlformats.org/drawingml/2006/main">
+              <a:graphicData uri="http://schemas.openxmlformats.org/drawingml/2006/picture">
+                <pic:pic xmlns:pic="http://schemas.openxmlformats.org/drawingml/2006/picture">
+                  <pic:nvPicPr>
+                    <pic:cNvPr id="0" name="Picture 12"/>
+                    <pic:cNvPicPr>
+                      <a:picLocks noChangeAspect="1" noChangeArrowheads="1"/>
+                    </pic:cNvPicPr>
+                  </pic:nvPicPr>
+                  <pic:blipFill>
+                    <a:blip r:embed="rId43" cstate="print">
+                      <a:extLst>
+                        <a:ext uri="{28A0092B-C50C-407E-A947-70E740481C1C}">
+                          <a14:useLocalDpi xmlns:a14="http://schemas.microsoft.com/office/drawing/2010/main" val="0"/>
+                        </a:ext>
+                      </a:extLst>
+                    </a:blip>
+                    <a:srcRect/>
+                    <a:stretch>
+                      <a:fillRect/>
+                    </a:stretch>
+                  </pic:blipFill>
+                  <pic:spPr bwMode="auto">
+                    <a:xfrm>
+                      <a:off x="0" y="0"/>
+                      <a:ext cx="5299342" cy="2785386"/>
+                    </a:xfrm>
+                    <a:prstGeom prst="rect">
+                      <a:avLst/>
+                    </a:prstGeom>
+                    <a:noFill/>
+                    <a:ln>
+                      <a:noFill/>
+                    </a:ln>
+                  </pic:spPr>
+                </pic:pic>
+              </a:graphicData>
+            </a:graphic>
+          </wp:inline>
+        </w:drawing>
+      </w:r>
+    </w:p>
     <w:p/>
     <w:p/>
     <w:p>
       <w:r>
         <w:lastRenderedPageBreak/>
-        <w:t xml:space="preserve">## Setting up docker and </w:t>
-      </w:r>
-      <w:proofErr w:type="spellStart"/>
-      <w:r>
-        <w:t>mysql</w:t>
-      </w:r>
-      <w:proofErr w:type="spellEnd"/>
-      <w:r>
-        <w:t xml:space="preserve"> on EC2</w:t>
+        <w:t>Pipeline Code:</w:t>
+      </w:r>
+    </w:p>
+    <w:p/>
+    <w:p/>
+    <w:p/>
+    <w:p/>
+    <w:p/>
+    <w:p/>
+    <w:p>
+      <w:r>
+        <w:rPr>
+          <w:noProof/>
+        </w:rPr>
+        <w:drawing>
+          <wp:inline distT="0" distB="0" distL="0" distR="0" wp14:anchorId="502E9C7A" wp14:editId="027CFE41">
+            <wp:extent cx="5727700" cy="2907030"/>
+            <wp:effectExtent l="0" t="0" r="6350" b="7620"/>
+            <wp:docPr id="1835058888" name="Picture 13"/>
+            <wp:cNvGraphicFramePr>
+              <a:graphicFrameLocks xmlns:a="http://schemas.openxmlformats.org/drawingml/2006/main" noChangeAspect="1"/>
+            </wp:cNvGraphicFramePr>
+            <a:graphic xmlns:a="http://schemas.openxmlformats.org/drawingml/2006/main">
+              <a:graphicData uri="http://schemas.openxmlformats.org/drawingml/2006/picture">
+                <pic:pic xmlns:pic="http://schemas.openxmlformats.org/drawingml/2006/picture">
+                  <pic:nvPicPr>
+                    <pic:cNvPr id="0" name="Picture 14"/>
+                    <pic:cNvPicPr>
+                      <a:picLocks noChangeAspect="1" noChangeArrowheads="1"/>
+                    </pic:cNvPicPr>
+                  </pic:nvPicPr>
+                  <pic:blipFill>
+                    <a:blip r:embed="rId44" cstate="print">
+                      <a:extLst>
+                        <a:ext uri="{28A0092B-C50C-407E-A947-70E740481C1C}">
+                          <a14:useLocalDpi xmlns:a14="http://schemas.microsoft.com/office/drawing/2010/main" val="0"/>
+                        </a:ext>
+                      </a:extLst>
+                    </a:blip>
+                    <a:srcRect/>
+                    <a:stretch>
+                      <a:fillRect/>
+                    </a:stretch>
+                  </pic:blipFill>
+                  <pic:spPr bwMode="auto">
+                    <a:xfrm>
+                      <a:off x="0" y="0"/>
+                      <a:ext cx="5727700" cy="2907030"/>
+                    </a:xfrm>
+                    <a:prstGeom prst="rect">
+                      <a:avLst/>
+                    </a:prstGeom>
+                    <a:noFill/>
+                    <a:ln>
+                      <a:noFill/>
+                    </a:ln>
+                  </pic:spPr>
+                </pic:pic>
+              </a:graphicData>
+            </a:graphic>
+          </wp:inline>
+        </w:drawing>
+      </w:r>
+    </w:p>
+    <w:p/>
+    <w:p/>
+    <w:p/>
+    <w:p/>
+    <w:p/>
+    <w:p/>
+    <w:p/>
+    <w:p/>
+    <w:p/>
+    <w:p/>
+    <w:p/>
+    <w:p/>
+    <w:p/>
+    <w:p/>
+    <w:p/>
+    <w:p/>
+    <w:p/>
+    <w:p/>
+    <w:p/>
+    <w:p>
+      <w:r>
+        <w:t>8)</w:t>
+      </w:r>
+      <w:r>
+        <w:t xml:space="preserve"> AWS EC2</w:t>
       </w:r>
       <w:r>
         <w:br/>
@@ -2933,15 +2628,314 @@
     </w:p>
     <w:p>
       <w:r>
-        <w:t>ssh -</w:t>
-      </w:r>
-      <w:proofErr w:type="spellStart"/>
-      <w:r>
-        <w:t>i</w:t>
-      </w:r>
-      <w:proofErr w:type="spellEnd"/>
-      <w:r>
-        <w:t xml:space="preserve"> "EC2KP.pem" ec2-user@ec2-16-171-15-158.eu-north-1.compute.amazonaws.com</w:t>
+        <w:t>EC2 Instance Page</w:t>
+      </w:r>
+    </w:p>
+    <w:p>
+      <w:r>
+        <w:br/>
+      </w:r>
+      <w:r>
+        <w:rPr>
+          <w:noProof/>
+        </w:rPr>
+        <w:drawing>
+          <wp:inline distT="0" distB="0" distL="0" distR="0" wp14:anchorId="25208A82" wp14:editId="2B1150AD">
+            <wp:extent cx="5731510" cy="2887980"/>
+            <wp:effectExtent l="0" t="0" r="2540" b="7620"/>
+            <wp:docPr id="1135647288" name="Picture 1" descr="A screenshot of a computer&#10;&#10;Description automatically generated"/>
+            <wp:cNvGraphicFramePr>
+              <a:graphicFrameLocks xmlns:a="http://schemas.openxmlformats.org/drawingml/2006/main" noChangeAspect="1"/>
+            </wp:cNvGraphicFramePr>
+            <a:graphic xmlns:a="http://schemas.openxmlformats.org/drawingml/2006/main">
+              <a:graphicData uri="http://schemas.openxmlformats.org/drawingml/2006/picture">
+                <pic:pic xmlns:pic="http://schemas.openxmlformats.org/drawingml/2006/picture">
+                  <pic:nvPicPr>
+                    <pic:cNvPr id="1135647288" name="Picture 1" descr="A screenshot of a computer&#10;&#10;Description automatically generated"/>
+                    <pic:cNvPicPr/>
+                  </pic:nvPicPr>
+                  <pic:blipFill>
+                    <a:blip r:embed="rId45"/>
+                    <a:stretch>
+                      <a:fillRect/>
+                    </a:stretch>
+                  </pic:blipFill>
+                  <pic:spPr>
+                    <a:xfrm>
+                      <a:off x="0" y="0"/>
+                      <a:ext cx="5731510" cy="2887980"/>
+                    </a:xfrm>
+                    <a:prstGeom prst="rect">
+                      <a:avLst/>
+                    </a:prstGeom>
+                  </pic:spPr>
+                </pic:pic>
+              </a:graphicData>
+            </a:graphic>
+          </wp:inline>
+        </w:drawing>
+      </w:r>
+    </w:p>
+    <w:p>
+      <w:r>
+        <w:t>Created Key Pair</w:t>
+      </w:r>
+    </w:p>
+    <w:p>
+      <w:r>
+        <w:rPr>
+          <w:noProof/>
+        </w:rPr>
+        <w:drawing>
+          <wp:inline distT="0" distB="0" distL="0" distR="0" wp14:anchorId="26C7BF2E" wp14:editId="018A780E">
+            <wp:extent cx="5731510" cy="720090"/>
+            <wp:effectExtent l="0" t="0" r="2540" b="3810"/>
+            <wp:docPr id="1469452268" name="Picture 1" descr="A white background with black and blue text&#10;&#10;Description automatically generated"/>
+            <wp:cNvGraphicFramePr>
+              <a:graphicFrameLocks xmlns:a="http://schemas.openxmlformats.org/drawingml/2006/main" noChangeAspect="1"/>
+            </wp:cNvGraphicFramePr>
+            <a:graphic xmlns:a="http://schemas.openxmlformats.org/drawingml/2006/main">
+              <a:graphicData uri="http://schemas.openxmlformats.org/drawingml/2006/picture">
+                <pic:pic xmlns:pic="http://schemas.openxmlformats.org/drawingml/2006/picture">
+                  <pic:nvPicPr>
+                    <pic:cNvPr id="1469452268" name="Picture 1" descr="A white background with black and blue text&#10;&#10;Description automatically generated"/>
+                    <pic:cNvPicPr/>
+                  </pic:nvPicPr>
+                  <pic:blipFill>
+                    <a:blip r:embed="rId46"/>
+                    <a:stretch>
+                      <a:fillRect/>
+                    </a:stretch>
+                  </pic:blipFill>
+                  <pic:spPr>
+                    <a:xfrm>
+                      <a:off x="0" y="0"/>
+                      <a:ext cx="5731510" cy="720090"/>
+                    </a:xfrm>
+                    <a:prstGeom prst="rect">
+                      <a:avLst/>
+                    </a:prstGeom>
+                  </pic:spPr>
+                </pic:pic>
+              </a:graphicData>
+            </a:graphic>
+          </wp:inline>
+        </w:drawing>
+      </w:r>
+    </w:p>
+    <w:p/>
+    <w:p>
+      <w:r>
+        <w:rPr>
+          <w:noProof/>
+        </w:rPr>
+        <w:lastRenderedPageBreak/>
+        <w:drawing>
+          <wp:inline distT="0" distB="0" distL="0" distR="0" wp14:anchorId="46A0EE73" wp14:editId="3DE2C917">
+            <wp:extent cx="5048236" cy="2484408"/>
+            <wp:effectExtent l="0" t="0" r="635" b="0"/>
+            <wp:docPr id="847008213" name="Picture 1" descr="A screen shot of a computer&#10;&#10;Description automatically generated"/>
+            <wp:cNvGraphicFramePr>
+              <a:graphicFrameLocks xmlns:a="http://schemas.openxmlformats.org/drawingml/2006/main" noChangeAspect="1"/>
+            </wp:cNvGraphicFramePr>
+            <a:graphic xmlns:a="http://schemas.openxmlformats.org/drawingml/2006/main">
+              <a:graphicData uri="http://schemas.openxmlformats.org/drawingml/2006/picture">
+                <pic:pic xmlns:pic="http://schemas.openxmlformats.org/drawingml/2006/picture">
+                  <pic:nvPicPr>
+                    <pic:cNvPr id="847008213" name="Picture 1" descr="A screen shot of a computer&#10;&#10;Description automatically generated"/>
+                    <pic:cNvPicPr/>
+                  </pic:nvPicPr>
+                  <pic:blipFill>
+                    <a:blip r:embed="rId47"/>
+                    <a:stretch>
+                      <a:fillRect/>
+                    </a:stretch>
+                  </pic:blipFill>
+                  <pic:spPr>
+                    <a:xfrm>
+                      <a:off x="0" y="0"/>
+                      <a:ext cx="5076011" cy="2498077"/>
+                    </a:xfrm>
+                    <a:prstGeom prst="rect">
+                      <a:avLst/>
+                    </a:prstGeom>
+                  </pic:spPr>
+                </pic:pic>
+              </a:graphicData>
+            </a:graphic>
+          </wp:inline>
+        </w:drawing>
+      </w:r>
+    </w:p>
+    <w:p/>
+    <w:p/>
+    <w:p>
+      <w:r>
+        <w:t>Created Security Group</w:t>
+      </w:r>
+    </w:p>
+    <w:p>
+      <w:r>
+        <w:rPr>
+          <w:noProof/>
+        </w:rPr>
+        <w:drawing>
+          <wp:inline distT="0" distB="0" distL="0" distR="0" wp14:anchorId="206CCAD4" wp14:editId="2BF87DAB">
+            <wp:extent cx="5731510" cy="2880995"/>
+            <wp:effectExtent l="0" t="0" r="2540" b="0"/>
+            <wp:docPr id="1094607280" name="Picture 1" descr="A screenshot of a computer&#10;&#10;Description automatically generated"/>
+            <wp:cNvGraphicFramePr>
+              <a:graphicFrameLocks xmlns:a="http://schemas.openxmlformats.org/drawingml/2006/main" noChangeAspect="1"/>
+            </wp:cNvGraphicFramePr>
+            <a:graphic xmlns:a="http://schemas.openxmlformats.org/drawingml/2006/main">
+              <a:graphicData uri="http://schemas.openxmlformats.org/drawingml/2006/picture">
+                <pic:pic xmlns:pic="http://schemas.openxmlformats.org/drawingml/2006/picture">
+                  <pic:nvPicPr>
+                    <pic:cNvPr id="1094607280" name="Picture 1" descr="A screenshot of a computer&#10;&#10;Description automatically generated"/>
+                    <pic:cNvPicPr/>
+                  </pic:nvPicPr>
+                  <pic:blipFill>
+                    <a:blip r:embed="rId48"/>
+                    <a:stretch>
+                      <a:fillRect/>
+                    </a:stretch>
+                  </pic:blipFill>
+                  <pic:spPr>
+                    <a:xfrm>
+                      <a:off x="0" y="0"/>
+                      <a:ext cx="5731510" cy="2880995"/>
+                    </a:xfrm>
+                    <a:prstGeom prst="rect">
+                      <a:avLst/>
+                    </a:prstGeom>
+                  </pic:spPr>
+                </pic:pic>
+              </a:graphicData>
+            </a:graphic>
+          </wp:inline>
+        </w:drawing>
+      </w:r>
+    </w:p>
+    <w:p>
+      <w:r>
+        <w:t>Instance Created</w:t>
+      </w:r>
+    </w:p>
+    <w:p>
+      <w:r>
+        <w:rPr>
+          <w:noProof/>
+        </w:rPr>
+        <w:lastRenderedPageBreak/>
+        <w:drawing>
+          <wp:inline distT="0" distB="0" distL="0" distR="0" wp14:anchorId="052CDEA9" wp14:editId="2DC1238B">
+            <wp:extent cx="5731510" cy="2099945"/>
+            <wp:effectExtent l="0" t="0" r="2540" b="0"/>
+            <wp:docPr id="367680228" name="Picture 1" descr="A screenshot of a computer&#10;&#10;Description automatically generated"/>
+            <wp:cNvGraphicFramePr>
+              <a:graphicFrameLocks xmlns:a="http://schemas.openxmlformats.org/drawingml/2006/main" noChangeAspect="1"/>
+            </wp:cNvGraphicFramePr>
+            <a:graphic xmlns:a="http://schemas.openxmlformats.org/drawingml/2006/main">
+              <a:graphicData uri="http://schemas.openxmlformats.org/drawingml/2006/picture">
+                <pic:pic xmlns:pic="http://schemas.openxmlformats.org/drawingml/2006/picture">
+                  <pic:nvPicPr>
+                    <pic:cNvPr id="367680228" name="Picture 1" descr="A screenshot of a computer&#10;&#10;Description automatically generated"/>
+                    <pic:cNvPicPr/>
+                  </pic:nvPicPr>
+                  <pic:blipFill>
+                    <a:blip r:embed="rId49"/>
+                    <a:stretch>
+                      <a:fillRect/>
+                    </a:stretch>
+                  </pic:blipFill>
+                  <pic:spPr>
+                    <a:xfrm>
+                      <a:off x="0" y="0"/>
+                      <a:ext cx="5731510" cy="2099945"/>
+                    </a:xfrm>
+                    <a:prstGeom prst="rect">
+                      <a:avLst/>
+                    </a:prstGeom>
+                  </pic:spPr>
+                </pic:pic>
+              </a:graphicData>
+            </a:graphic>
+          </wp:inline>
+        </w:drawing>
+      </w:r>
+      <w:r>
+        <w:br/>
+      </w:r>
+      <w:r>
+        <w:br/>
+      </w:r>
+      <w:r>
+        <w:rPr>
+          <w:noProof/>
+        </w:rPr>
+        <w:drawing>
+          <wp:inline distT="0" distB="0" distL="0" distR="0" wp14:anchorId="47781B64" wp14:editId="0FB3C8B1">
+            <wp:extent cx="5719445" cy="1802765"/>
+            <wp:effectExtent l="0" t="0" r="0" b="6985"/>
+            <wp:docPr id="1837101382" name="Picture 1"/>
+            <wp:cNvGraphicFramePr>
+              <a:graphicFrameLocks xmlns:a="http://schemas.openxmlformats.org/drawingml/2006/main" noChangeAspect="1"/>
+            </wp:cNvGraphicFramePr>
+            <a:graphic xmlns:a="http://schemas.openxmlformats.org/drawingml/2006/main">
+              <a:graphicData uri="http://schemas.openxmlformats.org/drawingml/2006/picture">
+                <pic:pic xmlns:pic="http://schemas.openxmlformats.org/drawingml/2006/picture">
+                  <pic:nvPicPr>
+                    <pic:cNvPr id="0" name="Picture 1"/>
+                    <pic:cNvPicPr>
+                      <a:picLocks noChangeAspect="1" noChangeArrowheads="1"/>
+                    </pic:cNvPicPr>
+                  </pic:nvPicPr>
+                  <pic:blipFill>
+                    <a:blip r:embed="rId50" cstate="print">
+                      <a:extLst>
+                        <a:ext uri="{28A0092B-C50C-407E-A947-70E740481C1C}">
+                          <a14:useLocalDpi xmlns:a14="http://schemas.microsoft.com/office/drawing/2010/main" val="0"/>
+                        </a:ext>
+                      </a:extLst>
+                    </a:blip>
+                    <a:srcRect/>
+                    <a:stretch>
+                      <a:fillRect/>
+                    </a:stretch>
+                  </pic:blipFill>
+                  <pic:spPr bwMode="auto">
+                    <a:xfrm>
+                      <a:off x="0" y="0"/>
+                      <a:ext cx="5719445" cy="1802765"/>
+                    </a:xfrm>
+                    <a:prstGeom prst="rect">
+                      <a:avLst/>
+                    </a:prstGeom>
+                    <a:noFill/>
+                    <a:ln>
+                      <a:noFill/>
+                    </a:ln>
+                  </pic:spPr>
+                </pic:pic>
+              </a:graphicData>
+            </a:graphic>
+          </wp:inline>
+        </w:drawing>
+      </w:r>
+    </w:p>
+    <w:p/>
+    <w:p/>
+    <w:p>
+      <w:r>
+        <w:t>## Setting up docker and mysql on EC2</w:t>
+      </w:r>
+      <w:r>
+        <w:br/>
+      </w:r>
+    </w:p>
+    <w:p>
+      <w:r>
+        <w:t>ssh -i "EC2KP.pem" ec2-user@ec2-16-171-15-158.eu-north-1.compute.amazonaws.com</w:t>
       </w:r>
     </w:p>
     <w:p>
@@ -2952,23 +2946,7 @@
     <w:p/>
     <w:p>
       <w:r>
-        <w:t xml:space="preserve">[ec2-user </w:t>
-      </w:r>
-      <w:proofErr w:type="gramStart"/>
-      <w:r>
-        <w:t>~]$</w:t>
-      </w:r>
-      <w:proofErr w:type="gramEnd"/>
-      <w:r>
-        <w:t xml:space="preserve"> </w:t>
-      </w:r>
-      <w:proofErr w:type="spellStart"/>
-      <w:r>
-        <w:t>sudo</w:t>
-      </w:r>
-      <w:proofErr w:type="spellEnd"/>
-      <w:r>
-        <w:t xml:space="preserve"> yum update -y</w:t>
+        <w:t>[ec2-user ~]$ sudo yum update -y</w:t>
       </w:r>
     </w:p>
     <w:p>
@@ -2992,7 +2970,7 @@
                     <pic:cNvPicPr/>
                   </pic:nvPicPr>
                   <pic:blipFill>
-                    <a:blip r:embed="rId48"/>
+                    <a:blip r:embed="rId51"/>
                     <a:stretch>
                       <a:fillRect/>
                     </a:stretch>
@@ -3014,20 +2992,16 @@
       </w:r>
     </w:p>
     <w:p>
-      <w:proofErr w:type="spellStart"/>
-      <w:r>
-        <w:t>sudo</w:t>
-      </w:r>
-      <w:proofErr w:type="spellEnd"/>
-      <w:r>
-        <w:t xml:space="preserve"> yum install maven</w:t>
-      </w:r>
-    </w:p>
-    <w:p>
-      <w:r>
-        <w:rPr>
-          <w:noProof/>
-        </w:rPr>
+      <w:r>
+        <w:t>sudo yum install maven</w:t>
+      </w:r>
+    </w:p>
+    <w:p>
+      <w:r>
+        <w:rPr>
+          <w:noProof/>
+        </w:rPr>
+        <w:lastRenderedPageBreak/>
         <w:drawing>
           <wp:inline distT="0" distB="0" distL="0" distR="0" wp14:anchorId="709B3F3A" wp14:editId="163402F3">
             <wp:extent cx="5731510" cy="1150620"/>
@@ -3044,7 +3018,7 @@
                     <pic:cNvPicPr/>
                   </pic:nvPicPr>
                   <pic:blipFill>
-                    <a:blip r:embed="rId49"/>
+                    <a:blip r:embed="rId52"/>
                     <a:stretch>
                       <a:fillRect/>
                     </a:stretch>
@@ -3066,13 +3040,8 @@
       </w:r>
     </w:p>
     <w:p>
-      <w:proofErr w:type="spellStart"/>
-      <w:r>
-        <w:t>mvn</w:t>
-      </w:r>
-      <w:proofErr w:type="spellEnd"/>
-      <w:r>
-        <w:t xml:space="preserve"> -v</w:t>
+      <w:r>
+        <w:t>mvn -v</w:t>
       </w:r>
     </w:p>
     <w:p>
@@ -3096,7 +3065,7 @@
                     <pic:cNvPicPr/>
                   </pic:nvPicPr>
                   <pic:blipFill>
-                    <a:blip r:embed="rId50"/>
+                    <a:blip r:embed="rId53"/>
                     <a:stretch>
                       <a:fillRect/>
                     </a:stretch>
@@ -3118,35 +3087,9 @@
       </w:r>
     </w:p>
     <w:p>
-      <w:proofErr w:type="spellStart"/>
-      <w:r>
-        <w:t>sudo</w:t>
-      </w:r>
-      <w:proofErr w:type="spellEnd"/>
-      <w:r>
-        <w:t xml:space="preserve"> </w:t>
-      </w:r>
-      <w:proofErr w:type="spellStart"/>
-      <w:r>
-        <w:t>wget</w:t>
-      </w:r>
-      <w:proofErr w:type="spellEnd"/>
-      <w:r>
-        <w:t xml:space="preserve"> -O /etc/</w:t>
-      </w:r>
-      <w:proofErr w:type="spellStart"/>
-      <w:r>
-        <w:t>yum.repos.d</w:t>
-      </w:r>
-      <w:proofErr w:type="spellEnd"/>
-      <w:r>
-        <w:t>/</w:t>
-      </w:r>
-      <w:proofErr w:type="spellStart"/>
-      <w:r>
-        <w:t>jenkins.repo</w:t>
-      </w:r>
-      <w:proofErr w:type="spellEnd"/>
+      <w:r>
+        <w:t>sudo wget -O /etc/yum.repos.d/jenkins.repo</w:t>
+      </w:r>
       <w:r>
         <w:t xml:space="preserve"> </w:t>
       </w:r>
@@ -3175,7 +3118,7 @@
                     <pic:cNvPicPr/>
                   </pic:nvPicPr>
                   <pic:blipFill>
-                    <a:blip r:embed="rId51"/>
+                    <a:blip r:embed="rId54"/>
                     <a:stretch>
                       <a:fillRect/>
                     </a:stretch>
@@ -3197,15 +3140,10 @@
       </w:r>
     </w:p>
     <w:p>
-      <w:proofErr w:type="spellStart"/>
-      <w:r>
-        <w:t>sudo</w:t>
-      </w:r>
-      <w:proofErr w:type="spellEnd"/>
-      <w:r>
-        <w:t xml:space="preserve"> rpm --import </w:t>
-      </w:r>
-      <w:hyperlink r:id="rId52" w:history="1">
+      <w:r>
+        <w:t xml:space="preserve">sudo rpm --import </w:t>
+      </w:r>
+      <w:hyperlink r:id="rId55" w:history="1">
         <w:r>
           <w:rPr>
             <w:rStyle w:val="Hyperlink"/>
@@ -3218,31 +3156,12 @@
     <w:p/>
     <w:p>
       <w:r>
-        <w:t xml:space="preserve">Install </w:t>
-      </w:r>
-      <w:proofErr w:type="spellStart"/>
-      <w:r>
-        <w:t>Jdk</w:t>
-      </w:r>
-      <w:proofErr w:type="spellEnd"/>
-    </w:p>
-    <w:p>
-      <w:proofErr w:type="spellStart"/>
-      <w:r>
-        <w:lastRenderedPageBreak/>
-        <w:t>sudo</w:t>
-      </w:r>
-      <w:proofErr w:type="spellEnd"/>
-      <w:r>
-        <w:t xml:space="preserve"> </w:t>
-      </w:r>
-      <w:proofErr w:type="spellStart"/>
-      <w:r>
-        <w:t>dnf</w:t>
-      </w:r>
-      <w:proofErr w:type="spellEnd"/>
-      <w:r>
-        <w:t xml:space="preserve"> install java-17-amazon-corretto -y</w:t>
+        <w:t>Install Jdk</w:t>
+      </w:r>
+    </w:p>
+    <w:p>
+      <w:r>
+        <w:t>sudo dnf install java-17-amazon-corretto -y</w:t>
       </w:r>
     </w:p>
     <w:p>
@@ -3266,7 +3185,7 @@
                     <pic:cNvPicPr/>
                   </pic:nvPicPr>
                   <pic:blipFill>
-                    <a:blip r:embed="rId53"/>
+                    <a:blip r:embed="rId56"/>
                     <a:stretch>
                       <a:fillRect/>
                     </a:stretch>
@@ -3294,21 +3213,9 @@
     </w:p>
     <w:p/>
     <w:p>
-      <w:proofErr w:type="spellStart"/>
-      <w:r>
-        <w:t>sudo</w:t>
-      </w:r>
-      <w:proofErr w:type="spellEnd"/>
-      <w:r>
-        <w:t xml:space="preserve"> yum install </w:t>
-      </w:r>
-      <w:proofErr w:type="spellStart"/>
-      <w:r>
-        <w:t>jenkins</w:t>
-      </w:r>
-      <w:proofErr w:type="spellEnd"/>
-      <w:r>
-        <w:t xml:space="preserve"> -y</w:t>
+      <w:r>
+        <w:lastRenderedPageBreak/>
+        <w:t>sudo yum install jenkins -y</w:t>
       </w:r>
     </w:p>
     <w:p>
@@ -3332,7 +3239,7 @@
                     <pic:cNvPicPr/>
                   </pic:nvPicPr>
                   <pic:blipFill>
-                    <a:blip r:embed="rId54"/>
+                    <a:blip r:embed="rId57"/>
                     <a:stretch>
                       <a:fillRect/>
                     </a:stretch>
@@ -3362,30 +3269,13 @@
     <w:p/>
     <w:p>
       <w:r>
-        <w:lastRenderedPageBreak/>
         <w:t>Install Docker</w:t>
       </w:r>
     </w:p>
     <w:p/>
     <w:p>
       <w:r>
-        <w:t xml:space="preserve">[ec2-user </w:t>
-      </w:r>
-      <w:proofErr w:type="gramStart"/>
-      <w:r>
-        <w:t>~]$</w:t>
-      </w:r>
-      <w:proofErr w:type="gramEnd"/>
-      <w:r>
-        <w:t xml:space="preserve"> </w:t>
-      </w:r>
-      <w:proofErr w:type="spellStart"/>
-      <w:r>
-        <w:t>sudo</w:t>
-      </w:r>
-      <w:proofErr w:type="spellEnd"/>
-      <w:r>
-        <w:t xml:space="preserve"> yum install docker -y</w:t>
+        <w:t>[ec2-user ~]$ sudo yum install docker -y</w:t>
       </w:r>
     </w:p>
     <w:p>
@@ -3409,7 +3299,7 @@
                     <pic:cNvPicPr/>
                   </pic:nvPicPr>
                   <pic:blipFill>
-                    <a:blip r:embed="rId55"/>
+                    <a:blip r:embed="rId58"/>
                     <a:stretch>
                       <a:fillRect/>
                     </a:stretch>
@@ -3432,21 +3322,9 @@
     </w:p>
     <w:p/>
     <w:p>
-      <w:proofErr w:type="spellStart"/>
-      <w:r>
-        <w:t>sudo</w:t>
-      </w:r>
-      <w:proofErr w:type="spellEnd"/>
-      <w:r>
-        <w:t xml:space="preserve"> </w:t>
-      </w:r>
-      <w:proofErr w:type="spellStart"/>
-      <w:r>
-        <w:t>systemctl</w:t>
-      </w:r>
-      <w:proofErr w:type="spellEnd"/>
-      <w:r>
-        <w:t xml:space="preserve"> start </w:t>
+      <w:r>
+        <w:lastRenderedPageBreak/>
+        <w:t xml:space="preserve">sudo systemctl start </w:t>
       </w:r>
       <w:r>
         <w:t>Jenkins</w:t>
@@ -3454,92 +3332,27 @@
     </w:p>
     <w:p/>
     <w:p>
-      <w:proofErr w:type="spellStart"/>
-      <w:r>
-        <w:t>sudo</w:t>
-      </w:r>
-      <w:proofErr w:type="spellEnd"/>
-      <w:r>
-        <w:t xml:space="preserve"> </w:t>
-      </w:r>
-      <w:proofErr w:type="spellStart"/>
-      <w:r>
-        <w:t>usermod</w:t>
-      </w:r>
-      <w:proofErr w:type="spellEnd"/>
-      <w:r>
-        <w:t xml:space="preserve"> -</w:t>
-      </w:r>
-      <w:proofErr w:type="spellStart"/>
-      <w:r>
-        <w:t>aG</w:t>
-      </w:r>
-      <w:proofErr w:type="spellEnd"/>
-      <w:r>
-        <w:t xml:space="preserve"> docker ${USER}</w:t>
-      </w:r>
-    </w:p>
-    <w:p/>
-    <w:p>
-      <w:proofErr w:type="spellStart"/>
-      <w:r>
-        <w:t>sudo</w:t>
-      </w:r>
-      <w:proofErr w:type="spellEnd"/>
-      <w:r>
-        <w:t xml:space="preserve"> yum install docker</w:t>
-      </w:r>
-    </w:p>
-    <w:p/>
-    <w:p>
-      <w:proofErr w:type="spellStart"/>
-      <w:r>
-        <w:t>sudo</w:t>
-      </w:r>
-      <w:proofErr w:type="spellEnd"/>
-      <w:r>
-        <w:t xml:space="preserve"> </w:t>
-      </w:r>
-      <w:proofErr w:type="spellStart"/>
-      <w:r>
-        <w:t>usermod</w:t>
-      </w:r>
-      <w:proofErr w:type="spellEnd"/>
-      <w:r>
-        <w:t xml:space="preserve"> -</w:t>
-      </w:r>
-      <w:proofErr w:type="spellStart"/>
-      <w:r>
-        <w:t>aG</w:t>
-      </w:r>
-      <w:proofErr w:type="spellEnd"/>
-      <w:r>
-        <w:t xml:space="preserve"> docker ${USER}</w:t>
-      </w:r>
-    </w:p>
-    <w:p/>
-    <w:p>
-      <w:proofErr w:type="spellStart"/>
-      <w:r>
-        <w:t>sudo</w:t>
-      </w:r>
-      <w:proofErr w:type="spellEnd"/>
-      <w:r>
-        <w:t xml:space="preserve"> </w:t>
-      </w:r>
-      <w:proofErr w:type="spellStart"/>
-      <w:r>
-        <w:t>chown</w:t>
-      </w:r>
-      <w:proofErr w:type="spellEnd"/>
-      <w:r>
-        <w:t xml:space="preserve"> $USER /var/run/</w:t>
-      </w:r>
-      <w:proofErr w:type="spellStart"/>
-      <w:r>
-        <w:t>docker.sock</w:t>
-      </w:r>
-      <w:proofErr w:type="spellEnd"/>
+      <w:r>
+        <w:t>sudo usermod -aG docker ${USER}</w:t>
+      </w:r>
+    </w:p>
+    <w:p/>
+    <w:p>
+      <w:r>
+        <w:t>sudo yum install docker</w:t>
+      </w:r>
+    </w:p>
+    <w:p/>
+    <w:p>
+      <w:r>
+        <w:t>sudo usermod -aG docker ${USER}</w:t>
+      </w:r>
+    </w:p>
+    <w:p/>
+    <w:p>
+      <w:r>
+        <w:t>sudo chown $USER /var/run/docker.sock</w:t>
+      </w:r>
     </w:p>
     <w:p/>
     <w:p>
@@ -3549,21 +3362,8 @@
     </w:p>
     <w:p/>
     <w:p>
-      <w:proofErr w:type="spellStart"/>
-      <w:r>
-        <w:t>sudo</w:t>
-      </w:r>
-      <w:proofErr w:type="spellEnd"/>
-      <w:r>
-        <w:t xml:space="preserve"> </w:t>
-      </w:r>
-      <w:proofErr w:type="spellStart"/>
-      <w:r>
-        <w:t>systemctl</w:t>
-      </w:r>
-      <w:proofErr w:type="spellEnd"/>
-      <w:r>
-        <w:t xml:space="preserve"> start docker</w:t>
+      <w:r>
+        <w:t>sudo systemctl start docker</w:t>
       </w:r>
     </w:p>
     <w:p/>
@@ -3575,68 +3375,20 @@
     <w:p/>
     <w:p>
       <w:r>
-        <w:lastRenderedPageBreak/>
-        <w:t xml:space="preserve"> </w:t>
-      </w:r>
-      <w:proofErr w:type="spellStart"/>
-      <w:r>
-        <w:t>sudo</w:t>
-      </w:r>
-      <w:proofErr w:type="spellEnd"/>
-      <w:r>
-        <w:t xml:space="preserve"> docker images</w:t>
-      </w:r>
-    </w:p>
-    <w:p/>
-    <w:p>
-      <w:proofErr w:type="spellStart"/>
-      <w:r>
-        <w:t>sudo</w:t>
-      </w:r>
-      <w:proofErr w:type="spellEnd"/>
-      <w:r>
-        <w:t xml:space="preserve"> </w:t>
-      </w:r>
-      <w:proofErr w:type="spellStart"/>
-      <w:r>
-        <w:t>usermod</w:t>
-      </w:r>
-      <w:proofErr w:type="spellEnd"/>
-      <w:r>
-        <w:t xml:space="preserve"> -</w:t>
-      </w:r>
-      <w:proofErr w:type="spellStart"/>
-      <w:r>
-        <w:t>aG</w:t>
-      </w:r>
-      <w:proofErr w:type="spellEnd"/>
-      <w:r>
-        <w:t xml:space="preserve"> docker ${USER}</w:t>
-      </w:r>
-    </w:p>
-    <w:p/>
-    <w:p>
-      <w:proofErr w:type="spellStart"/>
-      <w:r>
-        <w:t>sudo</w:t>
-      </w:r>
-      <w:proofErr w:type="spellEnd"/>
-      <w:r>
-        <w:t xml:space="preserve"> </w:t>
-      </w:r>
-      <w:proofErr w:type="spellStart"/>
-      <w:r>
-        <w:t>chown</w:t>
-      </w:r>
-      <w:proofErr w:type="spellEnd"/>
-      <w:r>
-        <w:t xml:space="preserve"> $USER /var/run/</w:t>
-      </w:r>
-      <w:proofErr w:type="spellStart"/>
-      <w:r>
-        <w:t>docker.sock</w:t>
-      </w:r>
-      <w:proofErr w:type="spellEnd"/>
+        <w:t xml:space="preserve"> sudo docker images</w:t>
+      </w:r>
+    </w:p>
+    <w:p/>
+    <w:p>
+      <w:r>
+        <w:t>sudo usermod -aG docker ${USER}</w:t>
+      </w:r>
+    </w:p>
+    <w:p/>
+    <w:p>
+      <w:r>
+        <w:t>sudo chown $USER /var/run/docker.sock</w:t>
+      </w:r>
     </w:p>
     <w:p/>
     <w:p/>
@@ -3653,23 +3405,7 @@
         </w:tabs>
       </w:pPr>
       <w:r>
-        <w:t xml:space="preserve">[ec2-user </w:t>
-      </w:r>
-      <w:proofErr w:type="gramStart"/>
-      <w:r>
-        <w:t>~]$</w:t>
-      </w:r>
-      <w:proofErr w:type="gramEnd"/>
-      <w:r>
-        <w:t xml:space="preserve"> </w:t>
-      </w:r>
-      <w:proofErr w:type="spellStart"/>
-      <w:r>
-        <w:t>sudo</w:t>
-      </w:r>
-      <w:proofErr w:type="spellEnd"/>
-      <w:r>
-        <w:t xml:space="preserve"> service docker start</w:t>
+        <w:t>[ec2-user ~]$ sudo service docker start</w:t>
       </w:r>
       <w:r>
         <w:tab/>
@@ -3701,7 +3437,7 @@
                     <pic:cNvPicPr/>
                   </pic:nvPicPr>
                   <pic:blipFill>
-                    <a:blip r:embed="rId56"/>
+                    <a:blip r:embed="rId59"/>
                     <a:stretch>
                       <a:fillRect/>
                     </a:stretch>
@@ -3725,73 +3461,27 @@
     <w:p/>
     <w:p>
       <w:r>
-        <w:t xml:space="preserve">Add the ec2-user to the docker group so you can execute Docker commands without using </w:t>
-      </w:r>
-      <w:proofErr w:type="spellStart"/>
-      <w:r>
-        <w:t>sudo</w:t>
-      </w:r>
-      <w:proofErr w:type="spellEnd"/>
-      <w:r>
-        <w:t>.</w:t>
-      </w:r>
-    </w:p>
-    <w:p/>
-    <w:p>
-      <w:r>
-        <w:t xml:space="preserve">[ec2-user </w:t>
-      </w:r>
-      <w:proofErr w:type="gramStart"/>
-      <w:r>
-        <w:t>~]$</w:t>
-      </w:r>
-      <w:proofErr w:type="gramEnd"/>
-      <w:r>
-        <w:t xml:space="preserve"> </w:t>
-      </w:r>
-      <w:proofErr w:type="spellStart"/>
-      <w:r>
-        <w:t>sudo</w:t>
-      </w:r>
-      <w:proofErr w:type="spellEnd"/>
-      <w:r>
-        <w:t xml:space="preserve"> </w:t>
-      </w:r>
-      <w:proofErr w:type="spellStart"/>
-      <w:r>
-        <w:t>usermod</w:t>
-      </w:r>
-      <w:proofErr w:type="spellEnd"/>
-      <w:r>
-        <w:t xml:space="preserve"> -a -G docker ec2-user</w:t>
-      </w:r>
-    </w:p>
-    <w:p/>
-    <w:p>
-      <w:proofErr w:type="spellStart"/>
-      <w:r>
-        <w:t>sudo</w:t>
-      </w:r>
-      <w:proofErr w:type="spellEnd"/>
-      <w:r>
-        <w:t xml:space="preserve"> service docker start</w:t>
-      </w:r>
-    </w:p>
-    <w:p/>
-    <w:p>
-      <w:proofErr w:type="spellStart"/>
-      <w:r>
-        <w:t>sudo</w:t>
-      </w:r>
-      <w:proofErr w:type="spellEnd"/>
-      <w:r>
-        <w:t xml:space="preserve"> docker pull </w:t>
-      </w:r>
-      <w:proofErr w:type="spellStart"/>
-      <w:r>
-        <w:t>mysql</w:t>
-      </w:r>
-      <w:proofErr w:type="spellEnd"/>
+        <w:lastRenderedPageBreak/>
+        <w:t>Add the ec2-user to the docker group so you can execute Docker commands without using sudo.</w:t>
+      </w:r>
+    </w:p>
+    <w:p/>
+    <w:p>
+      <w:r>
+        <w:t>[ec2-user ~]$ sudo usermod -a -G docker ec2-user</w:t>
+      </w:r>
+    </w:p>
+    <w:p/>
+    <w:p>
+      <w:r>
+        <w:t>sudo service docker start</w:t>
+      </w:r>
+    </w:p>
+    <w:p/>
+    <w:p>
+      <w:r>
+        <w:t>sudo docker pull mysql</w:t>
+      </w:r>
     </w:p>
     <w:p/>
     <w:p>
@@ -3815,7 +3505,7 @@
                     <pic:cNvPicPr/>
                   </pic:nvPicPr>
                   <pic:blipFill>
-                    <a:blip r:embed="rId57"/>
+                    <a:blip r:embed="rId60"/>
                     <a:stretch>
                       <a:fillRect/>
                     </a:stretch>
@@ -3838,21 +3528,8 @@
     </w:p>
     <w:p/>
     <w:p>
-      <w:proofErr w:type="spellStart"/>
-      <w:r>
-        <w:t>sudo</w:t>
-      </w:r>
-      <w:proofErr w:type="spellEnd"/>
-      <w:r>
-        <w:t xml:space="preserve"> docker network create </w:t>
-      </w:r>
-      <w:proofErr w:type="spellStart"/>
-      <w:r>
-        <w:t>capstoneproject_foodie</w:t>
-      </w:r>
-      <w:proofErr w:type="spellEnd"/>
-      <w:r>
-        <w:t>-network</w:t>
+      <w:r>
+        <w:t>sudo docker network create capstoneproject_foodie-network</w:t>
       </w:r>
     </w:p>
     <w:p/>
@@ -3877,7 +3554,7 @@
                     <pic:cNvPicPr/>
                   </pic:nvPicPr>
                   <pic:blipFill>
-                    <a:blip r:embed="rId58"/>
+                    <a:blip r:embed="rId61"/>
                     <a:stretch>
                       <a:fillRect/>
                     </a:stretch>
@@ -3900,35 +3577,9 @@
     </w:p>
     <w:p/>
     <w:p>
-      <w:proofErr w:type="spellStart"/>
-      <w:r>
-        <w:t>sudo</w:t>
-      </w:r>
-      <w:proofErr w:type="spellEnd"/>
-      <w:r>
-        <w:t xml:space="preserve"> docker run -d --name=foodie-</w:t>
-      </w:r>
-      <w:proofErr w:type="spellStart"/>
-      <w:r>
-        <w:t>db</w:t>
-      </w:r>
-      <w:proofErr w:type="spellEnd"/>
-      <w:r>
-        <w:t xml:space="preserve"> --network </w:t>
-      </w:r>
-      <w:proofErr w:type="spellStart"/>
-      <w:r>
-        <w:t>capstoneproject_foodie</w:t>
-      </w:r>
-      <w:proofErr w:type="spellEnd"/>
-      <w:r>
-        <w:t xml:space="preserve">-network -p 3306:3306 -e MYSQL_ROOT_PASSWORD=root </w:t>
-      </w:r>
-      <w:proofErr w:type="spellStart"/>
-      <w:r>
-        <w:t>mysql</w:t>
-      </w:r>
-      <w:proofErr w:type="spellEnd"/>
+      <w:r>
+        <w:t>sudo docker run -d --name=foodie-db --network capstoneproject_foodie-network -p 3306:3306 -e MYSQL_ROOT_PASSWORD=root mysql</w:t>
+      </w:r>
     </w:p>
     <w:p/>
     <w:p>
@@ -3952,7 +3603,7 @@
                     <pic:cNvPicPr/>
                   </pic:nvPicPr>
                   <pic:blipFill>
-                    <a:blip r:embed="rId59"/>
+                    <a:blip r:embed="rId62"/>
                     <a:stretch>
                       <a:fillRect/>
                     </a:stretch>
@@ -3975,40 +3626,15 @@
     </w:p>
     <w:p/>
     <w:p>
-      <w:proofErr w:type="spellStart"/>
-      <w:r>
-        <w:t>sudo</w:t>
-      </w:r>
-      <w:proofErr w:type="spellEnd"/>
-      <w:r>
-        <w:t xml:space="preserve"> docker exec -</w:t>
-      </w:r>
-      <w:proofErr w:type="spellStart"/>
-      <w:r>
-        <w:t>i</w:t>
-      </w:r>
-      <w:proofErr w:type="spellEnd"/>
-      <w:r>
-        <w:t xml:space="preserve"> foodie-</w:t>
-      </w:r>
-      <w:proofErr w:type="spellStart"/>
-      <w:r>
-        <w:t>db</w:t>
-      </w:r>
-      <w:proofErr w:type="spellEnd"/>
-      <w:r>
-        <w:t xml:space="preserve"> bash</w:t>
-      </w:r>
-    </w:p>
-    <w:p/>
-    <w:p>
-      <w:proofErr w:type="spellStart"/>
-      <w:r>
-        <w:t>mysql</w:t>
-      </w:r>
-      <w:proofErr w:type="spellEnd"/>
-      <w:r>
-        <w:t xml:space="preserve"> -u root -p</w:t>
+      <w:r>
+        <w:t>sudo docker exec -i foodie-db bash</w:t>
+      </w:r>
+    </w:p>
+    <w:p/>
+    <w:p>
+      <w:r>
+        <w:lastRenderedPageBreak/>
+        <w:t>mysql -u root -p</w:t>
       </w:r>
     </w:p>
     <w:p/>
@@ -4020,15 +3646,7 @@
     <w:p/>
     <w:p>
       <w:r>
-        <w:t xml:space="preserve">// Exec </w:t>
-      </w:r>
-      <w:proofErr w:type="spellStart"/>
-      <w:r>
-        <w:t>mysql</w:t>
-      </w:r>
-      <w:proofErr w:type="spellEnd"/>
-      <w:r>
-        <w:t xml:space="preserve"> scripts</w:t>
+        <w:t>// Exec mysql scripts</w:t>
       </w:r>
     </w:p>
     <w:p/>
@@ -4064,293 +3682,96 @@
     <w:p/>
     <w:p>
       <w:r>
+        <w:t xml:space="preserve">docker build -t </w:t>
+      </w:r>
+      <w:r>
+        <w:t>AidenSykes1999</w:t>
+      </w:r>
+      <w:r>
+        <w:t>/capstoneproject_foodie-admin:latest .</w:t>
+      </w:r>
+    </w:p>
+    <w:p/>
+    <w:p>
+      <w:r>
+        <w:t>// in foodiespringboot</w:t>
+      </w:r>
+    </w:p>
+    <w:p/>
+    <w:p>
+      <w:r>
+        <w:t>docker build -t AidenSykes1999/capstoneproject_foodiespringboot:latest .</w:t>
+      </w:r>
+    </w:p>
+    <w:p/>
+    <w:p>
+      <w:r>
+        <w:t>docker push AidenSykes1999/capstoneproject_foodie-admin</w:t>
+      </w:r>
+    </w:p>
+    <w:p/>
+    <w:p>
+      <w:r>
+        <w:t>docker push AidenSykes1999/capstoneproject_foodiespringboot</w:t>
+      </w:r>
+    </w:p>
+    <w:p/>
+    <w:p>
+      <w:r>
+        <w:t>// On EC2 Instance SSH</w:t>
+      </w:r>
+    </w:p>
+    <w:p/>
+    <w:p>
+      <w:r>
         <w:lastRenderedPageBreak/>
-        <w:t xml:space="preserve">docker build -t </w:t>
-      </w:r>
-      <w:r>
-        <w:t>AidenSykes1999</w:t>
-      </w:r>
-      <w:r>
-        <w:t>/</w:t>
-      </w:r>
-      <w:proofErr w:type="spellStart"/>
-      <w:r>
-        <w:t>capstoneproject_foodie-</w:t>
-      </w:r>
-      <w:proofErr w:type="gramStart"/>
-      <w:r>
-        <w:t>admin:latest</w:t>
-      </w:r>
-      <w:proofErr w:type="spellEnd"/>
-      <w:proofErr w:type="gramEnd"/>
-      <w:r>
-        <w:t xml:space="preserve"> .</w:t>
-      </w:r>
-    </w:p>
-    <w:p/>
-    <w:p>
-      <w:r>
-        <w:t xml:space="preserve">// in </w:t>
-      </w:r>
-      <w:proofErr w:type="spellStart"/>
-      <w:r>
-        <w:t>foodiespringboot</w:t>
-      </w:r>
-      <w:proofErr w:type="spellEnd"/>
-    </w:p>
-    <w:p/>
-    <w:p>
-      <w:r>
-        <w:t>docker build -t AidenSykes1999/</w:t>
-      </w:r>
-      <w:proofErr w:type="spellStart"/>
-      <w:r>
-        <w:t>capstoneproject_</w:t>
-      </w:r>
-      <w:proofErr w:type="gramStart"/>
-      <w:r>
-        <w:t>foodiespringboot:latest</w:t>
-      </w:r>
-      <w:proofErr w:type="spellEnd"/>
-      <w:proofErr w:type="gramEnd"/>
-      <w:r>
-        <w:t xml:space="preserve"> .</w:t>
-      </w:r>
-    </w:p>
-    <w:p/>
-    <w:p>
-      <w:r>
-        <w:t>docker push AidenSykes1999/</w:t>
-      </w:r>
-      <w:proofErr w:type="spellStart"/>
-      <w:r>
-        <w:t>capstoneproject_foodie</w:t>
-      </w:r>
-      <w:proofErr w:type="spellEnd"/>
-      <w:r>
-        <w:t>-admin</w:t>
-      </w:r>
-    </w:p>
-    <w:p/>
-    <w:p>
-      <w:r>
-        <w:t>docker push AidenSykes1999/</w:t>
-      </w:r>
-      <w:proofErr w:type="spellStart"/>
-      <w:r>
-        <w:t>capstoneproject_foodiespringboot</w:t>
-      </w:r>
-      <w:proofErr w:type="spellEnd"/>
-    </w:p>
-    <w:p/>
-    <w:p>
-      <w:r>
-        <w:t>// On EC2 Instance SSH</w:t>
-      </w:r>
-    </w:p>
-    <w:p/>
-    <w:p>
-      <w:r>
-        <w:t>docker pull AidenSykes1999/</w:t>
-      </w:r>
-      <w:proofErr w:type="spellStart"/>
-      <w:r>
-        <w:t>capstoneproject_foodie</w:t>
-      </w:r>
-      <w:proofErr w:type="spellEnd"/>
-      <w:r>
-        <w:t>-admin</w:t>
-      </w:r>
-    </w:p>
-    <w:p/>
-    <w:p>
-      <w:r>
-        <w:t>docker pull AidenSykes1999/</w:t>
-      </w:r>
-      <w:proofErr w:type="spellStart"/>
-      <w:r>
-        <w:t>capstoneproject_foodiespringboot</w:t>
-      </w:r>
-      <w:proofErr w:type="spellEnd"/>
-    </w:p>
-    <w:p/>
-    <w:p>
-      <w:r>
-        <w:t>docker run -d --name=</w:t>
-      </w:r>
-      <w:proofErr w:type="spellStart"/>
-      <w:r>
-        <w:t>capstoneproject_foodie</w:t>
-      </w:r>
-      <w:proofErr w:type="spellEnd"/>
-      <w:r>
-        <w:t xml:space="preserve">-admin --network </w:t>
-      </w:r>
-      <w:proofErr w:type="spellStart"/>
-      <w:r>
-        <w:t>capstoneproject_foodie</w:t>
-      </w:r>
-      <w:proofErr w:type="spellEnd"/>
-      <w:r>
-        <w:t>-network -p 80:4200 AidenSykes1999/</w:t>
-      </w:r>
-      <w:proofErr w:type="spellStart"/>
-      <w:r>
-        <w:t>capstoneproject_foodie</w:t>
-      </w:r>
-      <w:proofErr w:type="spellEnd"/>
-      <w:r>
-        <w:t>-admin</w:t>
-      </w:r>
-    </w:p>
-    <w:p/>
-    <w:p>
-      <w:r>
-        <w:t>docker run -d -p 8080:8080 --name=</w:t>
-      </w:r>
-      <w:proofErr w:type="spellStart"/>
-      <w:r>
-        <w:t>capstoneproject_foodiespringboot</w:t>
-      </w:r>
-      <w:proofErr w:type="spellEnd"/>
-      <w:r>
-        <w:t xml:space="preserve"> --network=</w:t>
-      </w:r>
-      <w:proofErr w:type="spellStart"/>
-      <w:r>
-        <w:t>capstoneproject_foodie</w:t>
-      </w:r>
-      <w:proofErr w:type="spellEnd"/>
-      <w:r>
-        <w:t>-network AidenSykes1999/</w:t>
-      </w:r>
-      <w:proofErr w:type="spellStart"/>
-      <w:r>
-        <w:t>capstoneproject_foodiespringboot</w:t>
-      </w:r>
-      <w:proofErr w:type="spellEnd"/>
-    </w:p>
-    <w:p/>
-    <w:p/>
-    <w:p/>
-    <w:p/>
-    <w:p/>
-    <w:p>
-      <w:r>
-        <w:lastRenderedPageBreak/>
-        <w:t>I brought this up with Shalini and Roma but b</w:t>
-      </w:r>
-      <w:r>
-        <w:t>ecause of permissions issues with Simplilearn Labs I couldn’t fully implement EC2, however it can work without issue using local Jenkins (no port numbers in use)</w:t>
-      </w:r>
-      <w:r>
-        <w:rPr>
-          <w:noProof/>
-        </w:rPr>
-        <w:t xml:space="preserve"> </w:t>
-      </w:r>
-      <w:r>
-        <w:rPr>
-          <w:noProof/>
-        </w:rPr>
-        <w:br/>
-      </w:r>
-    </w:p>
-    <w:p>
-      <w:pPr>
-        <w:rPr>
-          <w:noProof/>
-        </w:rPr>
-      </w:pPr>
-      <w:r>
-        <w:rPr>
-          <w:noProof/>
-        </w:rPr>
-        <w:t>I also discussed with Shalini about how my EC2 is now charging me real money to try and attempt deployments.</w:t>
-      </w:r>
-      <w:r>
-        <w:rPr>
-          <w:noProof/>
-        </w:rPr>
-        <w:t xml:space="preserve"> </w:t>
-      </w:r>
-    </w:p>
-    <w:p>
-      <w:pPr>
-        <w:rPr>
-          <w:noProof/>
-        </w:rPr>
-      </w:pPr>
-      <w:r>
-        <w:rPr>
-          <w:noProof/>
-        </w:rPr>
-        <w:drawing>
-          <wp:inline distT="0" distB="0" distL="0" distR="0" wp14:anchorId="420FDC06" wp14:editId="246AA8B6">
-            <wp:extent cx="5731510" cy="1075055"/>
-            <wp:effectExtent l="0" t="0" r="2540" b="0"/>
-            <wp:docPr id="1601674229" name="Picture 1" descr="A screenshot of a computer&#10;&#10;Description automatically generated"/>
-            <wp:cNvGraphicFramePr>
-              <a:graphicFrameLocks xmlns:a="http://schemas.openxmlformats.org/drawingml/2006/main" noChangeAspect="1"/>
-            </wp:cNvGraphicFramePr>
-            <a:graphic xmlns:a="http://schemas.openxmlformats.org/drawingml/2006/main">
-              <a:graphicData uri="http://schemas.openxmlformats.org/drawingml/2006/picture">
-                <pic:pic xmlns:pic="http://schemas.openxmlformats.org/drawingml/2006/picture">
-                  <pic:nvPicPr>
-                    <pic:cNvPr id="1601674229" name="Picture 1" descr="A screenshot of a computer&#10;&#10;Description automatically generated"/>
-                    <pic:cNvPicPr/>
-                  </pic:nvPicPr>
-                  <pic:blipFill>
-                    <a:blip r:embed="rId60"/>
-                    <a:stretch>
-                      <a:fillRect/>
-                    </a:stretch>
-                  </pic:blipFill>
-                  <pic:spPr>
-                    <a:xfrm>
-                      <a:off x="0" y="0"/>
-                      <a:ext cx="5731510" cy="1075055"/>
-                    </a:xfrm>
-                    <a:prstGeom prst="rect">
-                      <a:avLst/>
-                    </a:prstGeom>
-                  </pic:spPr>
-                </pic:pic>
-              </a:graphicData>
-            </a:graphic>
-          </wp:inline>
-        </w:drawing>
-      </w:r>
-    </w:p>
-    <w:p>
-      <w:pPr>
-        <w:rPr>
-          <w:noProof/>
-        </w:rPr>
-      </w:pPr>
-      <w:r>
-        <w:rPr>
-          <w:noProof/>
-        </w:rPr>
-        <w:drawing>
-          <wp:inline distT="0" distB="0" distL="0" distR="0" wp14:anchorId="67EAD859" wp14:editId="20564FE5">
-            <wp:extent cx="5727700" cy="2682875"/>
-            <wp:effectExtent l="0" t="0" r="6350" b="3175"/>
-            <wp:docPr id="458000459" name="Picture 6" descr="A screenshot of a computer&#10;&#10;Description automatically generated"/>
-            <wp:cNvGraphicFramePr>
-              <a:graphicFrameLocks xmlns:a="http://schemas.openxmlformats.org/drawingml/2006/main" noChangeAspect="1"/>
-            </wp:cNvGraphicFramePr>
-            <a:graphic xmlns:a="http://schemas.openxmlformats.org/drawingml/2006/main">
-              <a:graphicData uri="http://schemas.openxmlformats.org/drawingml/2006/picture">
-                <pic:pic xmlns:pic="http://schemas.openxmlformats.org/drawingml/2006/picture">
-                  <pic:nvPicPr>
-                    <pic:cNvPr id="458000459" name="Picture 6" descr="A screenshot of a computer&#10;&#10;Description automatically generated"/>
+        <w:t>docker pull AidenSykes1999/capstoneproject_foodie-admin</w:t>
+      </w:r>
+    </w:p>
+    <w:p/>
+    <w:p>
+      <w:r>
+        <w:t>docker pull AidenSykes1999/capstoneproject_foodiespringboot</w:t>
+      </w:r>
+    </w:p>
+    <w:p/>
+    <w:p>
+      <w:r>
+        <w:t>docker run -d --name=capstoneproject_foodie-admin --network capstoneproject_foodie-network -p 80:4200 AidenSykes1999/capstoneproject_foodie-admin</w:t>
+      </w:r>
+    </w:p>
+    <w:p/>
+    <w:p>
+      <w:r>
+        <w:t>docker run -d -p 8080:8080 --name=capstoneproject_foodiespringboot --network=capstoneproject_foodie-network AidenSykes1999/capstoneproject_foodiespringboot</w:t>
+      </w:r>
+    </w:p>
+    <w:p/>
+    <w:p/>
+    <w:p>
+      <w:r>
+        <w:rPr>
+          <w:noProof/>
+        </w:rPr>
+        <w:drawing>
+          <wp:inline distT="0" distB="0" distL="0" distR="0" wp14:anchorId="207F0A60" wp14:editId="114440F7">
+            <wp:extent cx="5727700" cy="2907030"/>
+            <wp:effectExtent l="0" t="0" r="6350" b="7620"/>
+            <wp:docPr id="388883960" name="Picture 14"/>
+            <wp:cNvGraphicFramePr>
+              <a:graphicFrameLocks xmlns:a="http://schemas.openxmlformats.org/drawingml/2006/main" noChangeAspect="1"/>
+            </wp:cNvGraphicFramePr>
+            <a:graphic xmlns:a="http://schemas.openxmlformats.org/drawingml/2006/main">
+              <a:graphicData uri="http://schemas.openxmlformats.org/drawingml/2006/picture">
+                <pic:pic xmlns:pic="http://schemas.openxmlformats.org/drawingml/2006/picture">
+                  <pic:nvPicPr>
+                    <pic:cNvPr id="0" name="Picture 15"/>
                     <pic:cNvPicPr>
                       <a:picLocks noChangeAspect="1" noChangeArrowheads="1"/>
                     </pic:cNvPicPr>
                   </pic:nvPicPr>
                   <pic:blipFill>
-                    <a:blip r:embed="rId37" cstate="print">
+                    <a:blip r:embed="rId44" cstate="print">
                       <a:extLst>
                         <a:ext uri="{28A0092B-C50C-407E-A947-70E740481C1C}">
                           <a14:useLocalDpi xmlns:a14="http://schemas.microsoft.com/office/drawing/2010/main" val="0"/>
@@ -4365,7 +3786,7 @@
                   <pic:spPr bwMode="auto">
                     <a:xfrm>
                       <a:off x="0" y="0"/>
-                      <a:ext cx="5727700" cy="2682875"/>
+                      <a:ext cx="5727700" cy="2907030"/>
                     </a:xfrm>
                     <a:prstGeom prst="rect">
                       <a:avLst/>
@@ -4381,29 +3802,123 @@
           </wp:inline>
         </w:drawing>
       </w:r>
-      <w:r>
-        <w:rPr>
-          <w:noProof/>
-        </w:rPr>
-        <w:drawing>
-          <wp:inline distT="0" distB="0" distL="0" distR="0" wp14:anchorId="3D75E097" wp14:editId="64BA8CAD">
-            <wp:extent cx="5693434" cy="2992524"/>
+    </w:p>
+    <w:p>
+      <w:r>
+        <w:t>I brought this up with Shalini and Roma but b</w:t>
+      </w:r>
+      <w:r>
+        <w:t>ecause of permissions issues with Simplilearn Labs I couldn’t fully implement EC2, however it can work without issue using local Jenkins (no port numbers in use)</w:t>
+      </w:r>
+      <w:r>
+        <w:rPr>
+          <w:noProof/>
+        </w:rPr>
+        <w:t xml:space="preserve"> </w:t>
+      </w:r>
+      <w:r>
+        <w:rPr>
+          <w:noProof/>
+        </w:rPr>
+        <w:br/>
+      </w:r>
+    </w:p>
+    <w:p>
+      <w:pPr>
+        <w:rPr>
+          <w:noProof/>
+        </w:rPr>
+      </w:pPr>
+      <w:r>
+        <w:rPr>
+          <w:noProof/>
+        </w:rPr>
+        <w:t>I also discussed with Shalini about how my EC2 is now charging me real money to try and attempt deployments.</w:t>
+      </w:r>
+      <w:r>
+        <w:rPr>
+          <w:noProof/>
+        </w:rPr>
+        <w:t xml:space="preserve"> </w:t>
+      </w:r>
+    </w:p>
+    <w:p>
+      <w:pPr>
+        <w:rPr>
+          <w:noProof/>
+        </w:rPr>
+      </w:pPr>
+      <w:r>
+        <w:rPr>
+          <w:noProof/>
+        </w:rPr>
+        <w:lastRenderedPageBreak/>
+        <w:drawing>
+          <wp:inline distT="0" distB="0" distL="0" distR="0" wp14:anchorId="420FDC06" wp14:editId="246AA8B6">
+            <wp:extent cx="5731510" cy="1075055"/>
             <wp:effectExtent l="0" t="0" r="2540" b="0"/>
-            <wp:docPr id="224192972" name="Picture 4" descr="A screenshot of a computer&#10;&#10;Description automatically generated"/>
-            <wp:cNvGraphicFramePr>
-              <a:graphicFrameLocks xmlns:a="http://schemas.openxmlformats.org/drawingml/2006/main" noChangeAspect="1"/>
-            </wp:cNvGraphicFramePr>
-            <a:graphic xmlns:a="http://schemas.openxmlformats.org/drawingml/2006/main">
-              <a:graphicData uri="http://schemas.openxmlformats.org/drawingml/2006/picture">
-                <pic:pic xmlns:pic="http://schemas.openxmlformats.org/drawingml/2006/picture">
-                  <pic:nvPicPr>
-                    <pic:cNvPr id="224192972" name="Picture 4" descr="A screenshot of a computer&#10;&#10;Description automatically generated"/>
+            <wp:docPr id="1601674229" name="Picture 1" descr="A screenshot of a computer&#10;&#10;Description automatically generated"/>
+            <wp:cNvGraphicFramePr>
+              <a:graphicFrameLocks xmlns:a="http://schemas.openxmlformats.org/drawingml/2006/main" noChangeAspect="1"/>
+            </wp:cNvGraphicFramePr>
+            <a:graphic xmlns:a="http://schemas.openxmlformats.org/drawingml/2006/main">
+              <a:graphicData uri="http://schemas.openxmlformats.org/drawingml/2006/picture">
+                <pic:pic xmlns:pic="http://schemas.openxmlformats.org/drawingml/2006/picture">
+                  <pic:nvPicPr>
+                    <pic:cNvPr id="1601674229" name="Picture 1" descr="A screenshot of a computer&#10;&#10;Description automatically generated"/>
+                    <pic:cNvPicPr/>
+                  </pic:nvPicPr>
+                  <pic:blipFill>
+                    <a:blip r:embed="rId63"/>
+                    <a:stretch>
+                      <a:fillRect/>
+                    </a:stretch>
+                  </pic:blipFill>
+                  <pic:spPr>
+                    <a:xfrm>
+                      <a:off x="0" y="0"/>
+                      <a:ext cx="5731510" cy="1075055"/>
+                    </a:xfrm>
+                    <a:prstGeom prst="rect">
+                      <a:avLst/>
+                    </a:prstGeom>
+                  </pic:spPr>
+                </pic:pic>
+              </a:graphicData>
+            </a:graphic>
+          </wp:inline>
+        </w:drawing>
+      </w:r>
+    </w:p>
+    <w:p>
+      <w:pPr>
+        <w:rPr>
+          <w:noProof/>
+        </w:rPr>
+      </w:pPr>
+      <w:r>
+        <w:rPr>
+          <w:noProof/>
+        </w:rPr>
+        <w:drawing>
+          <wp:inline distT="0" distB="0" distL="0" distR="0" wp14:anchorId="67EAD859" wp14:editId="20564FE5">
+            <wp:extent cx="5727700" cy="2682875"/>
+            <wp:effectExtent l="0" t="0" r="6350" b="3175"/>
+            <wp:docPr id="458000459" name="Picture 6" descr="A screenshot of a computer&#10;&#10;Description automatically generated"/>
+            <wp:cNvGraphicFramePr>
+              <a:graphicFrameLocks xmlns:a="http://schemas.openxmlformats.org/drawingml/2006/main" noChangeAspect="1"/>
+            </wp:cNvGraphicFramePr>
+            <a:graphic xmlns:a="http://schemas.openxmlformats.org/drawingml/2006/main">
+              <a:graphicData uri="http://schemas.openxmlformats.org/drawingml/2006/picture">
+                <pic:pic xmlns:pic="http://schemas.openxmlformats.org/drawingml/2006/picture">
+                  <pic:nvPicPr>
+                    <pic:cNvPr id="458000459" name="Picture 6" descr="A screenshot of a computer&#10;&#10;Description automatically generated"/>
                     <pic:cNvPicPr>
                       <a:picLocks noChangeAspect="1" noChangeArrowheads="1"/>
                     </pic:cNvPicPr>
                   </pic:nvPicPr>
                   <pic:blipFill>
-                    <a:blip r:embed="rId61" cstate="print">
+                    <a:blip r:embed="rId39" cstate="print">
                       <a:extLst>
                         <a:ext uri="{28A0092B-C50C-407E-A947-70E740481C1C}">
                           <a14:useLocalDpi xmlns:a14="http://schemas.microsoft.com/office/drawing/2010/main" val="0"/>
@@ -4418,7 +3933,7 @@
                   <pic:spPr bwMode="auto">
                     <a:xfrm>
                       <a:off x="0" y="0"/>
-                      <a:ext cx="5722722" cy="3007918"/>
+                      <a:ext cx="5727700" cy="2682875"/>
                     </a:xfrm>
                     <a:prstGeom prst="rect">
                       <a:avLst/>
@@ -4434,32 +3949,29 @@
           </wp:inline>
         </w:drawing>
       </w:r>
-    </w:p>
-    <w:p>
-      <w:r>
-        <w:rPr>
-          <w:noProof/>
-        </w:rPr>
-        <w:lastRenderedPageBreak/>
-        <w:drawing>
-          <wp:inline distT="0" distB="0" distL="0" distR="0" wp14:anchorId="5E5A9B23" wp14:editId="08C3C0FB">
-            <wp:extent cx="5727700" cy="3010535"/>
-            <wp:effectExtent l="0" t="0" r="6350" b="0"/>
-            <wp:docPr id="116781544" name="Picture 5"/>
-            <wp:cNvGraphicFramePr>
-              <a:graphicFrameLocks xmlns:a="http://schemas.openxmlformats.org/drawingml/2006/main" noChangeAspect="1"/>
-            </wp:cNvGraphicFramePr>
-            <a:graphic xmlns:a="http://schemas.openxmlformats.org/drawingml/2006/main">
-              <a:graphicData uri="http://schemas.openxmlformats.org/drawingml/2006/picture">
-                <pic:pic xmlns:pic="http://schemas.openxmlformats.org/drawingml/2006/picture">
-                  <pic:nvPicPr>
-                    <pic:cNvPr id="0" name="Picture 5"/>
+      <w:r>
+        <w:rPr>
+          <w:noProof/>
+        </w:rPr>
+        <w:drawing>
+          <wp:inline distT="0" distB="0" distL="0" distR="0" wp14:anchorId="3D75E097" wp14:editId="64BA8CAD">
+            <wp:extent cx="5693434" cy="2992524"/>
+            <wp:effectExtent l="0" t="0" r="2540" b="0"/>
+            <wp:docPr id="224192972" name="Picture 4" descr="A screenshot of a computer&#10;&#10;Description automatically generated"/>
+            <wp:cNvGraphicFramePr>
+              <a:graphicFrameLocks xmlns:a="http://schemas.openxmlformats.org/drawingml/2006/main" noChangeAspect="1"/>
+            </wp:cNvGraphicFramePr>
+            <a:graphic xmlns:a="http://schemas.openxmlformats.org/drawingml/2006/main">
+              <a:graphicData uri="http://schemas.openxmlformats.org/drawingml/2006/picture">
+                <pic:pic xmlns:pic="http://schemas.openxmlformats.org/drawingml/2006/picture">
+                  <pic:nvPicPr>
+                    <pic:cNvPr id="224192972" name="Picture 4" descr="A screenshot of a computer&#10;&#10;Description automatically generated"/>
                     <pic:cNvPicPr>
                       <a:picLocks noChangeAspect="1" noChangeArrowheads="1"/>
                     </pic:cNvPicPr>
                   </pic:nvPicPr>
                   <pic:blipFill>
-                    <a:blip r:embed="rId62" cstate="print">
+                    <a:blip r:embed="rId64" cstate="print">
                       <a:extLst>
                         <a:ext uri="{28A0092B-C50C-407E-A947-70E740481C1C}">
                           <a14:useLocalDpi xmlns:a14="http://schemas.microsoft.com/office/drawing/2010/main" val="0"/>
@@ -4474,7 +3986,7 @@
                   <pic:spPr bwMode="auto">
                     <a:xfrm>
                       <a:off x="0" y="0"/>
-                      <a:ext cx="5727700" cy="3010535"/>
+                      <a:ext cx="5722722" cy="3007918"/>
                     </a:xfrm>
                     <a:prstGeom prst="rect">
                       <a:avLst/>
@@ -4490,6 +4002,62 @@
           </wp:inline>
         </w:drawing>
       </w:r>
+    </w:p>
+    <w:p>
+      <w:r>
+        <w:rPr>
+          <w:noProof/>
+        </w:rPr>
+        <w:lastRenderedPageBreak/>
+        <w:drawing>
+          <wp:inline distT="0" distB="0" distL="0" distR="0" wp14:anchorId="5E5A9B23" wp14:editId="08C3C0FB">
+            <wp:extent cx="5727700" cy="3010535"/>
+            <wp:effectExtent l="0" t="0" r="6350" b="0"/>
+            <wp:docPr id="116781544" name="Picture 5"/>
+            <wp:cNvGraphicFramePr>
+              <a:graphicFrameLocks xmlns:a="http://schemas.openxmlformats.org/drawingml/2006/main" noChangeAspect="1"/>
+            </wp:cNvGraphicFramePr>
+            <a:graphic xmlns:a="http://schemas.openxmlformats.org/drawingml/2006/main">
+              <a:graphicData uri="http://schemas.openxmlformats.org/drawingml/2006/picture">
+                <pic:pic xmlns:pic="http://schemas.openxmlformats.org/drawingml/2006/picture">
+                  <pic:nvPicPr>
+                    <pic:cNvPr id="0" name="Picture 5"/>
+                    <pic:cNvPicPr>
+                      <a:picLocks noChangeAspect="1" noChangeArrowheads="1"/>
+                    </pic:cNvPicPr>
+                  </pic:nvPicPr>
+                  <pic:blipFill>
+                    <a:blip r:embed="rId65" cstate="print">
+                      <a:extLst>
+                        <a:ext uri="{28A0092B-C50C-407E-A947-70E740481C1C}">
+                          <a14:useLocalDpi xmlns:a14="http://schemas.microsoft.com/office/drawing/2010/main" val="0"/>
+                        </a:ext>
+                      </a:extLst>
+                    </a:blip>
+                    <a:srcRect/>
+                    <a:stretch>
+                      <a:fillRect/>
+                    </a:stretch>
+                  </pic:blipFill>
+                  <pic:spPr bwMode="auto">
+                    <a:xfrm>
+                      <a:off x="0" y="0"/>
+                      <a:ext cx="5727700" cy="3010535"/>
+                    </a:xfrm>
+                    <a:prstGeom prst="rect">
+                      <a:avLst/>
+                    </a:prstGeom>
+                    <a:noFill/>
+                    <a:ln>
+                      <a:noFill/>
+                    </a:ln>
+                  </pic:spPr>
+                </pic:pic>
+              </a:graphicData>
+            </a:graphic>
+          </wp:inline>
+        </w:drawing>
+      </w:r>
       <w:r>
         <w:rPr>
           <w:noProof/>
@@ -4512,7 +4080,7 @@
                     </pic:cNvPicPr>
                   </pic:nvPicPr>
                   <pic:blipFill>
-                    <a:blip r:embed="rId63" cstate="print">
+                    <a:blip r:embed="rId66" cstate="print">
                       <a:extLst>
                         <a:ext uri="{28A0092B-C50C-407E-A947-70E740481C1C}">
                           <a14:useLocalDpi xmlns:a14="http://schemas.microsoft.com/office/drawing/2010/main" val="0"/>

</xml_diff>

<commit_message>
Documentation + Jenkins Pipeline made
</commit_message>
<xml_diff>
--- a/Capstone Project.docx
+++ b/Capstone Project.docx
@@ -329,7 +329,15 @@
     </w:p>
     <w:p>
       <w:r>
-        <w:t>Appears in the mySQL backend</w:t>
+        <w:t xml:space="preserve">Appears in the </w:t>
+      </w:r>
+      <w:proofErr w:type="spellStart"/>
+      <w:r>
+        <w:t>mySQL</w:t>
+      </w:r>
+      <w:proofErr w:type="spellEnd"/>
+      <w:r>
+        <w:t xml:space="preserve"> backend</w:t>
       </w:r>
     </w:p>
     <w:p>
@@ -423,7 +431,15 @@
     </w:p>
     <w:p>
       <w:r>
-        <w:t>Auth-guard.ts (Will add more authentication when backend is made)</w:t>
+        <w:t>Auth-</w:t>
+      </w:r>
+      <w:proofErr w:type="spellStart"/>
+      <w:r>
+        <w:t>guard.ts</w:t>
+      </w:r>
+      <w:proofErr w:type="spellEnd"/>
+      <w:r>
+        <w:t xml:space="preserve"> (Will add more authentication when backend is made)</w:t>
       </w:r>
     </w:p>
     <w:p/>
@@ -670,7 +686,15 @@
         <w:t>User side has no management system or option to create additional users.</w:t>
       </w:r>
       <w:r>
-        <w:t xml:space="preserve"> This is accessed by logging in via an account that has UserRole = customer instead of admin.</w:t>
+        <w:t xml:space="preserve"> This is accessed by logging in via an account that has </w:t>
+      </w:r>
+      <w:proofErr w:type="spellStart"/>
+      <w:r>
+        <w:t>UserRole</w:t>
+      </w:r>
+      <w:proofErr w:type="spellEnd"/>
+      <w:r>
+        <w:t xml:space="preserve"> = customer instead of admin.</w:t>
       </w:r>
     </w:p>
     <w:p>
@@ -844,13 +868,23 @@
       </w:r>
       <w:r>
         <w:br/>
-        <w:t>CREATE DATABASE foodie;</w:t>
-      </w:r>
-    </w:p>
-    <w:p>
-      <w:r>
-        <w:t>USE foodie;</w:t>
-      </w:r>
+        <w:t xml:space="preserve">CREATE DATABASE </w:t>
+      </w:r>
+      <w:proofErr w:type="gramStart"/>
+      <w:r>
+        <w:t>foodie;</w:t>
+      </w:r>
+      <w:proofErr w:type="gramEnd"/>
+    </w:p>
+    <w:p>
+      <w:r>
+        <w:t xml:space="preserve">USE </w:t>
+      </w:r>
+      <w:proofErr w:type="gramStart"/>
+      <w:r>
+        <w:t>foodie;</w:t>
+      </w:r>
+      <w:proofErr w:type="gramEnd"/>
     </w:p>
     <w:p/>
     <w:p>
@@ -871,12 +905,28 @@
     </w:p>
     <w:p>
       <w:r>
-        <w:t xml:space="preserve">    name VARCHAR(255) NOT NULL,</w:t>
-      </w:r>
-    </w:p>
-    <w:p>
-      <w:r>
-        <w:t xml:space="preserve">    location VARCHAR(255) NOT NULL</w:t>
+        <w:t xml:space="preserve">    name </w:t>
+      </w:r>
+      <w:proofErr w:type="gramStart"/>
+      <w:r>
+        <w:t>VARCHAR(</w:t>
+      </w:r>
+      <w:proofErr w:type="gramEnd"/>
+      <w:r>
+        <w:t>255) NOT NULL,</w:t>
+      </w:r>
+    </w:p>
+    <w:p>
+      <w:r>
+        <w:t xml:space="preserve">    location </w:t>
+      </w:r>
+      <w:proofErr w:type="gramStart"/>
+      <w:r>
+        <w:t>VARCHAR(</w:t>
+      </w:r>
+      <w:proofErr w:type="gramEnd"/>
+      <w:r>
+        <w:t>255) NOT NULL</w:t>
       </w:r>
     </w:p>
     <w:p>
@@ -903,7 +953,15 @@
     </w:p>
     <w:p>
       <w:r>
-        <w:t xml:space="preserve">    name VARCHAR(255) NOT NULL,</w:t>
+        <w:t xml:space="preserve">    name </w:t>
+      </w:r>
+      <w:proofErr w:type="gramStart"/>
+      <w:r>
+        <w:t>VARCHAR(</w:t>
+      </w:r>
+      <w:proofErr w:type="gramEnd"/>
+      <w:r>
+        <w:t>255) NOT NULL,</w:t>
       </w:r>
     </w:p>
     <w:p>
@@ -919,7 +977,15 @@
     </w:p>
     <w:p>
       <w:r>
-        <w:t xml:space="preserve">    restaurant_id </w:t>
+        <w:t xml:space="preserve">    </w:t>
+      </w:r>
+      <w:proofErr w:type="spellStart"/>
+      <w:r>
+        <w:t>restaurant_id</w:t>
+      </w:r>
+      <w:proofErr w:type="spellEnd"/>
+      <w:r>
+        <w:t xml:space="preserve"> </w:t>
       </w:r>
       <w:r>
         <w:t>BIGINT</w:t>
@@ -930,7 +996,15 @@
     </w:p>
     <w:p>
       <w:r>
-        <w:t xml:space="preserve">    FOREIGN KEY (restaurant_id) REFERENCES Restaurants(id) ON DELETE CASCADE</w:t>
+        <w:t xml:space="preserve">    FOREIGN KEY (</w:t>
+      </w:r>
+      <w:proofErr w:type="spellStart"/>
+      <w:r>
+        <w:t>restaurant_id</w:t>
+      </w:r>
+      <w:proofErr w:type="spellEnd"/>
+      <w:r>
+        <w:t>) REFERENCES Restaurants(id) ON DELETE CASCADE</w:t>
       </w:r>
     </w:p>
     <w:p>
@@ -1028,7 +1102,15 @@
         <w:br/>
       </w:r>
       <w:r>
-        <w:t>INSERT INTO Dishes (name, price, restaurant_id) VALUES</w:t>
+        <w:t xml:space="preserve">INSERT INTO Dishes (name, price, </w:t>
+      </w:r>
+      <w:proofErr w:type="spellStart"/>
+      <w:r>
+        <w:t>restaurant_id</w:t>
+      </w:r>
+      <w:proofErr w:type="spellEnd"/>
+      <w:r>
+        <w:t>) VALUES</w:t>
       </w:r>
     </w:p>
     <w:p>
@@ -1123,11 +1205,16 @@
         <w:t>'</w:t>
       </w:r>
       <w:r>
-        <w:t>, 3.99,4)</w:t>
+        <w:t>, 3.99,4</w:t>
+      </w:r>
+      <w:proofErr w:type="gramStart"/>
+      <w:r>
+        <w:t>)</w:t>
       </w:r>
       <w:r>
         <w:t>;</w:t>
       </w:r>
+      <w:proofErr w:type="gramEnd"/>
     </w:p>
     <w:p/>
     <w:p>
@@ -1453,7 +1540,15 @@
     </w:p>
     <w:p>
       <w:r>
-        <w:t>Dishes + Restaurants created on springboot backend rather than SQL File:</w:t>
+        <w:t xml:space="preserve">Dishes + Restaurants created on </w:t>
+      </w:r>
+      <w:proofErr w:type="spellStart"/>
+      <w:r>
+        <w:t>springboot</w:t>
+      </w:r>
+      <w:proofErr w:type="spellEnd"/>
+      <w:r>
+        <w:t xml:space="preserve"> backend rather than SQL File:</w:t>
       </w:r>
     </w:p>
     <w:p>
@@ -1569,8 +1664,18 @@
     <w:p/>
     <w:p>
       <w:r>
-        <w:t>Creating data.service.ts</w:t>
-      </w:r>
+        <w:t xml:space="preserve">Creating </w:t>
+      </w:r>
+      <w:proofErr w:type="spellStart"/>
+      <w:proofErr w:type="gramStart"/>
+      <w:r>
+        <w:t>data.service</w:t>
+      </w:r>
+      <w:proofErr w:type="gramEnd"/>
+      <w:r>
+        <w:t>.ts</w:t>
+      </w:r>
+      <w:proofErr w:type="spellEnd"/>
     </w:p>
     <w:p>
       <w:r>
@@ -1750,8 +1855,13 @@
     <w:p/>
     <w:p>
       <w:r>
-        <w:t>Java DataController</w:t>
-      </w:r>
+        <w:t xml:space="preserve">Java </w:t>
+      </w:r>
+      <w:proofErr w:type="spellStart"/>
+      <w:r>
+        <w:t>DataController</w:t>
+      </w:r>
+      <w:proofErr w:type="spellEnd"/>
     </w:p>
     <w:p>
       <w:r>
@@ -1811,15 +1921,22 @@
     <w:p/>
     <w:p/>
     <w:p>
+      <w:proofErr w:type="spellStart"/>
       <w:r>
         <w:lastRenderedPageBreak/>
         <w:t>Jenkinsfile</w:t>
       </w:r>
-    </w:p>
-    <w:p>
-      <w:r>
-        <w:t>Angular Jenkinsfile</w:t>
-      </w:r>
+      <w:proofErr w:type="spellEnd"/>
+    </w:p>
+    <w:p>
+      <w:r>
+        <w:t xml:space="preserve">Angular </w:t>
+      </w:r>
+      <w:proofErr w:type="spellStart"/>
+      <w:r>
+        <w:t>Jenkinsfile</w:t>
+      </w:r>
+      <w:proofErr w:type="spellEnd"/>
     </w:p>
     <w:p>
       <w:r>
@@ -1874,10 +1991,20 @@
     <w:p/>
     <w:p/>
     <w:p>
+      <w:proofErr w:type="spellStart"/>
       <w:r>
         <w:lastRenderedPageBreak/>
-        <w:t>Springboot Jenkinsfile</w:t>
-      </w:r>
+        <w:t>Springboot</w:t>
+      </w:r>
+      <w:proofErr w:type="spellEnd"/>
+      <w:r>
+        <w:t xml:space="preserve"> </w:t>
+      </w:r>
+      <w:proofErr w:type="spellStart"/>
+      <w:r>
+        <w:t>Jenkinsfile</w:t>
+      </w:r>
+      <w:proofErr w:type="spellEnd"/>
     </w:p>
     <w:p>
       <w:r>
@@ -1942,8 +2069,13 @@
         <w:t>6)</w:t>
       </w:r>
       <w:r>
-        <w:t xml:space="preserve"> Dockerfile</w:t>
-      </w:r>
+        <w:t xml:space="preserve"> </w:t>
+      </w:r>
+      <w:proofErr w:type="spellStart"/>
+      <w:r>
+        <w:t>Dockerfile</w:t>
+      </w:r>
+      <w:proofErr w:type="spellEnd"/>
     </w:p>
     <w:p>
       <w:r>
@@ -1999,8 +2131,13 @@
     </w:p>
     <w:p/>
     <w:p>
-      <w:r>
-        <w:t>Dockerfile for Angular project</w:t>
+      <w:proofErr w:type="spellStart"/>
+      <w:r>
+        <w:t>Dockerfile</w:t>
+      </w:r>
+      <w:proofErr w:type="spellEnd"/>
+      <w:r>
+        <w:t xml:space="preserve"> for Angular project</w:t>
       </w:r>
     </w:p>
     <w:p>
@@ -2055,9 +2192,14 @@
     <w:p/>
     <w:p/>
     <w:p>
+      <w:proofErr w:type="spellStart"/>
       <w:r>
         <w:lastRenderedPageBreak/>
-        <w:t>Dockerfile for Spring Boot project</w:t>
+        <w:t>Dockerfile</w:t>
+      </w:r>
+      <w:proofErr w:type="spellEnd"/>
+      <w:r>
+        <w:t xml:space="preserve"> for Spring Boot project</w:t>
       </w:r>
     </w:p>
     <w:p>
@@ -2147,7 +2289,15 @@
     </w:p>
     <w:p>
       <w:r>
-        <w:t xml:space="preserve">      context: ./foodie-admin</w:t>
+        <w:t xml:space="preserve">      context</w:t>
+      </w:r>
+      <w:proofErr w:type="gramStart"/>
+      <w:r>
+        <w:t>: .</w:t>
+      </w:r>
+      <w:proofErr w:type="gramEnd"/>
+      <w:r>
+        <w:t>/foodie-admin</w:t>
       </w:r>
     </w:p>
     <w:p>
@@ -2183,13 +2333,26 @@
     </w:p>
     <w:p>
       <w:r>
-        <w:t xml:space="preserve">  foodiespringboot:</w:t>
-      </w:r>
-    </w:p>
-    <w:p>
-      <w:r>
-        <w:t xml:space="preserve">    hostname: foodiespringboot</w:t>
-      </w:r>
+        <w:t xml:space="preserve">  </w:t>
+      </w:r>
+      <w:proofErr w:type="spellStart"/>
+      <w:r>
+        <w:t>foodiespringboot</w:t>
+      </w:r>
+      <w:proofErr w:type="spellEnd"/>
+      <w:r>
+        <w:t>:</w:t>
+      </w:r>
+    </w:p>
+    <w:p>
+      <w:r>
+        <w:t xml:space="preserve">    hostname: </w:t>
+      </w:r>
+      <w:proofErr w:type="spellStart"/>
+      <w:r>
+        <w:t>foodiespringboot</w:t>
+      </w:r>
+      <w:proofErr w:type="spellEnd"/>
     </w:p>
     <w:p>
       <w:r>
@@ -2198,8 +2361,21 @@
     </w:p>
     <w:p>
       <w:r>
-        <w:t xml:space="preserve">      context: ./foodiespringboot</w:t>
-      </w:r>
+        <w:t xml:space="preserve">      context</w:t>
+      </w:r>
+      <w:proofErr w:type="gramStart"/>
+      <w:r>
+        <w:t>: .</w:t>
+      </w:r>
+      <w:proofErr w:type="gramEnd"/>
+      <w:r>
+        <w:t>/</w:t>
+      </w:r>
+      <w:proofErr w:type="spellStart"/>
+      <w:r>
+        <w:t>foodiespringboot</w:t>
+      </w:r>
+      <w:proofErr w:type="spellEnd"/>
     </w:p>
     <w:p>
       <w:r>
@@ -2208,7 +2384,15 @@
     </w:p>
     <w:p>
       <w:r>
-        <w:t xml:space="preserve">      - "8080:8080"  # Expose backend API on port 8080</w:t>
+        <w:t xml:space="preserve">      - "8080:8080</w:t>
+      </w:r>
+      <w:proofErr w:type="gramStart"/>
+      <w:r>
+        <w:t>"  #</w:t>
+      </w:r>
+      <w:proofErr w:type="gramEnd"/>
+      <w:r>
+        <w:t xml:space="preserve"> Expose backend API on port 8080</w:t>
       </w:r>
     </w:p>
     <w:p>
@@ -2527,7 +2711,11 @@
         </w:drawing>
       </w:r>
     </w:p>
-    <w:p/>
+    <w:p>
+      <w:r>
+        <w:t>Creating Pipelines</w:t>
+      </w:r>
+    </w:p>
     <w:p/>
     <w:p>
       <w:r>
@@ -2535,22 +2723,16 @@
         <w:t>Pipeline Code:</w:t>
       </w:r>
     </w:p>
-    <w:p/>
-    <w:p/>
-    <w:p/>
-    <w:p/>
-    <w:p/>
-    <w:p/>
     <w:p>
       <w:r>
         <w:rPr>
           <w:noProof/>
         </w:rPr>
         <w:drawing>
-          <wp:inline distT="0" distB="0" distL="0" distR="0" wp14:anchorId="502E9C7A" wp14:editId="027CFE41">
-            <wp:extent cx="5727700" cy="2907030"/>
-            <wp:effectExtent l="0" t="0" r="6350" b="7620"/>
-            <wp:docPr id="1835058888" name="Picture 13"/>
+          <wp:inline distT="0" distB="0" distL="0" distR="0" wp14:anchorId="29E4BC6B" wp14:editId="0CF98431">
+            <wp:extent cx="5731510" cy="3488055"/>
+            <wp:effectExtent l="0" t="0" r="2540" b="0"/>
+            <wp:docPr id="1882862671" name="Picture 1" descr="A screenshot of a computer&#10;&#10;Description automatically generated"/>
             <wp:cNvGraphicFramePr>
               <a:graphicFrameLocks xmlns:a="http://schemas.openxmlformats.org/drawingml/2006/main" noChangeAspect="1"/>
             </wp:cNvGraphicFramePr>
@@ -2558,36 +2740,23 @@
               <a:graphicData uri="http://schemas.openxmlformats.org/drawingml/2006/picture">
                 <pic:pic xmlns:pic="http://schemas.openxmlformats.org/drawingml/2006/picture">
                   <pic:nvPicPr>
-                    <pic:cNvPr id="0" name="Picture 14"/>
-                    <pic:cNvPicPr>
-                      <a:picLocks noChangeAspect="1" noChangeArrowheads="1"/>
-                    </pic:cNvPicPr>
+                    <pic:cNvPr id="1882862671" name="Picture 1" descr="A screenshot of a computer&#10;&#10;Description automatically generated"/>
+                    <pic:cNvPicPr/>
                   </pic:nvPicPr>
                   <pic:blipFill>
-                    <a:blip r:embed="rId44" cstate="print">
-                      <a:extLst>
-                        <a:ext uri="{28A0092B-C50C-407E-A947-70E740481C1C}">
-                          <a14:useLocalDpi xmlns:a14="http://schemas.microsoft.com/office/drawing/2010/main" val="0"/>
-                        </a:ext>
-                      </a:extLst>
-                    </a:blip>
-                    <a:srcRect/>
+                    <a:blip r:embed="rId44"/>
                     <a:stretch>
                       <a:fillRect/>
                     </a:stretch>
                   </pic:blipFill>
-                  <pic:spPr bwMode="auto">
+                  <pic:spPr>
                     <a:xfrm>
                       <a:off x="0" y="0"/>
-                      <a:ext cx="5727700" cy="2907030"/>
+                      <a:ext cx="5731510" cy="3488055"/>
                     </a:xfrm>
                     <a:prstGeom prst="rect">
                       <a:avLst/>
                     </a:prstGeom>
-                    <a:noFill/>
-                    <a:ln>
-                      <a:noFill/>
-                    </a:ln>
                   </pic:spPr>
                 </pic:pic>
               </a:graphicData>
@@ -2596,27 +2765,539 @@
         </w:drawing>
       </w:r>
     </w:p>
-    <w:p/>
-    <w:p/>
-    <w:p/>
-    <w:p/>
-    <w:p/>
-    <w:p/>
-    <w:p/>
-    <w:p/>
-    <w:p/>
-    <w:p/>
-    <w:p/>
-    <w:p/>
-    <w:p/>
-    <w:p/>
-    <w:p/>
-    <w:p/>
-    <w:p/>
-    <w:p/>
-    <w:p/>
-    <w:p>
-      <w:r>
+    <w:p>
+      <w:r>
+        <w:t>pipeline {</w:t>
+      </w:r>
+    </w:p>
+    <w:p>
+      <w:r>
+        <w:t xml:space="preserve">    agent any</w:t>
+      </w:r>
+    </w:p>
+    <w:p>
+      <w:r>
+        <w:t xml:space="preserve">    stages {</w:t>
+      </w:r>
+    </w:p>
+    <w:p>
+      <w:r>
+        <w:t xml:space="preserve">        </w:t>
+      </w:r>
+      <w:proofErr w:type="gramStart"/>
+      <w:r>
+        <w:t>stage(</w:t>
+      </w:r>
+      <w:proofErr w:type="gramEnd"/>
+      <w:r>
+        <w:t>'Checkout Code') {</w:t>
+      </w:r>
+    </w:p>
+    <w:p>
+      <w:r>
+        <w:t xml:space="preserve">            steps {</w:t>
+      </w:r>
+    </w:p>
+    <w:p>
+      <w:r>
+        <w:t xml:space="preserve">                git url: 'https://github.com/AidenSykes1999/</w:t>
+      </w:r>
+      <w:proofErr w:type="spellStart"/>
+      <w:r>
+        <w:t>CapstoneProject.git</w:t>
+      </w:r>
+      <w:proofErr w:type="spellEnd"/>
+      <w:r>
+        <w:t>', branch: 'main'</w:t>
+      </w:r>
+    </w:p>
+    <w:p>
+      <w:r>
+        <w:t xml:space="preserve">            }</w:t>
+      </w:r>
+    </w:p>
+    <w:p>
+      <w:r>
+        <w:t xml:space="preserve">        }</w:t>
+      </w:r>
+    </w:p>
+    <w:p>
+      <w:r>
+        <w:t xml:space="preserve">        </w:t>
+      </w:r>
+      <w:proofErr w:type="gramStart"/>
+      <w:r>
+        <w:t>stage(</w:t>
+      </w:r>
+      <w:proofErr w:type="gramEnd"/>
+      <w:r>
+        <w:t>'Build Angular App') {</w:t>
+      </w:r>
+    </w:p>
+    <w:p>
+      <w:r>
+        <w:t xml:space="preserve">            steps {</w:t>
+      </w:r>
+    </w:p>
+    <w:p>
+      <w:r>
+        <w:t xml:space="preserve">                </w:t>
+      </w:r>
+      <w:proofErr w:type="spellStart"/>
+      <w:r>
+        <w:t>dir</w:t>
+      </w:r>
+      <w:proofErr w:type="spellEnd"/>
+      <w:r>
+        <w:t>('foodie-admin') {</w:t>
+      </w:r>
+    </w:p>
+    <w:p>
+      <w:r>
+        <w:t xml:space="preserve">                    </w:t>
+      </w:r>
+      <w:proofErr w:type="spellStart"/>
+      <w:r>
+        <w:t>sh</w:t>
+      </w:r>
+      <w:proofErr w:type="spellEnd"/>
+      <w:r>
+        <w:t xml:space="preserve"> '</w:t>
+      </w:r>
+      <w:proofErr w:type="spellStart"/>
+      <w:r>
+        <w:t>npm</w:t>
+      </w:r>
+      <w:proofErr w:type="spellEnd"/>
+      <w:r>
+        <w:t xml:space="preserve"> install'</w:t>
+      </w:r>
+    </w:p>
+    <w:p>
+      <w:r>
+        <w:t xml:space="preserve">                    </w:t>
+      </w:r>
+      <w:proofErr w:type="spellStart"/>
+      <w:r>
+        <w:t>sh</w:t>
+      </w:r>
+      <w:proofErr w:type="spellEnd"/>
+      <w:r>
+        <w:t xml:space="preserve"> 'ng build --prod'</w:t>
+      </w:r>
+    </w:p>
+    <w:p>
+      <w:r>
+        <w:t xml:space="preserve">                }</w:t>
+      </w:r>
+    </w:p>
+    <w:p>
+      <w:r>
+        <w:t xml:space="preserve">            }</w:t>
+      </w:r>
+    </w:p>
+    <w:p>
+      <w:r>
+        <w:lastRenderedPageBreak/>
+        <w:t xml:space="preserve">        }</w:t>
+      </w:r>
+    </w:p>
+    <w:p>
+      <w:r>
+        <w:t xml:space="preserve">        </w:t>
+      </w:r>
+      <w:proofErr w:type="gramStart"/>
+      <w:r>
+        <w:t>stage(</w:t>
+      </w:r>
+      <w:proofErr w:type="gramEnd"/>
+      <w:r>
+        <w:t>'Build Spring Boot App') {</w:t>
+      </w:r>
+    </w:p>
+    <w:p>
+      <w:r>
+        <w:t xml:space="preserve">            steps {</w:t>
+      </w:r>
+    </w:p>
+    <w:p>
+      <w:r>
+        <w:t xml:space="preserve">                </w:t>
+      </w:r>
+      <w:proofErr w:type="spellStart"/>
+      <w:r>
+        <w:t>dir</w:t>
+      </w:r>
+      <w:proofErr w:type="spellEnd"/>
+      <w:r>
+        <w:t>('</w:t>
+      </w:r>
+      <w:proofErr w:type="spellStart"/>
+      <w:r>
+        <w:t>foodiespringboot</w:t>
+      </w:r>
+      <w:proofErr w:type="spellEnd"/>
+      <w:r>
+        <w:t>') {</w:t>
+      </w:r>
+    </w:p>
+    <w:p>
+      <w:r>
+        <w:t xml:space="preserve">                    </w:t>
+      </w:r>
+      <w:proofErr w:type="spellStart"/>
+      <w:r>
+        <w:t>sh</w:t>
+      </w:r>
+      <w:proofErr w:type="spellEnd"/>
+      <w:r>
+        <w:t xml:space="preserve"> </w:t>
+      </w:r>
+      <w:proofErr w:type="gramStart"/>
+      <w:r>
+        <w:t>'./</w:t>
+      </w:r>
+      <w:proofErr w:type="spellStart"/>
+      <w:proofErr w:type="gramEnd"/>
+      <w:r>
+        <w:t>mvnw</w:t>
+      </w:r>
+      <w:proofErr w:type="spellEnd"/>
+      <w:r>
+        <w:t xml:space="preserve"> clean package'</w:t>
+      </w:r>
+    </w:p>
+    <w:p>
+      <w:r>
+        <w:t xml:space="preserve">                }</w:t>
+      </w:r>
+    </w:p>
+    <w:p>
+      <w:r>
+        <w:t xml:space="preserve">            }</w:t>
+      </w:r>
+    </w:p>
+    <w:p>
+      <w:r>
+        <w:t xml:space="preserve">        }</w:t>
+      </w:r>
+    </w:p>
+    <w:p>
+      <w:r>
+        <w:t xml:space="preserve">        </w:t>
+      </w:r>
+      <w:proofErr w:type="gramStart"/>
+      <w:r>
+        <w:t>stage(</w:t>
+      </w:r>
+      <w:proofErr w:type="gramEnd"/>
+      <w:r>
+        <w:t>'Build Docker Images') {</w:t>
+      </w:r>
+    </w:p>
+    <w:p>
+      <w:r>
+        <w:t xml:space="preserve">            steps {</w:t>
+      </w:r>
+    </w:p>
+    <w:p>
+      <w:r>
+        <w:t xml:space="preserve">                </w:t>
+      </w:r>
+      <w:proofErr w:type="spellStart"/>
+      <w:r>
+        <w:t>dir</w:t>
+      </w:r>
+      <w:proofErr w:type="spellEnd"/>
+      <w:r>
+        <w:t>('foodie-admin') {</w:t>
+      </w:r>
+    </w:p>
+    <w:p>
+      <w:r>
+        <w:t xml:space="preserve">                    </w:t>
+      </w:r>
+      <w:proofErr w:type="spellStart"/>
+      <w:r>
+        <w:t>sh</w:t>
+      </w:r>
+      <w:proofErr w:type="spellEnd"/>
+      <w:r>
+        <w:t xml:space="preserve"> 'docker build -t </w:t>
+      </w:r>
+      <w:proofErr w:type="spellStart"/>
+      <w:r>
+        <w:t>foodie-</w:t>
+      </w:r>
+      <w:proofErr w:type="gramStart"/>
+      <w:r>
+        <w:t>admin:latest</w:t>
+      </w:r>
+      <w:proofErr w:type="spellEnd"/>
+      <w:proofErr w:type="gramEnd"/>
+      <w:r>
+        <w:t xml:space="preserve"> .'</w:t>
+      </w:r>
+    </w:p>
+    <w:p>
+      <w:r>
+        <w:t xml:space="preserve">                }</w:t>
+      </w:r>
+    </w:p>
+    <w:p>
+      <w:r>
+        <w:t xml:space="preserve">                </w:t>
+      </w:r>
+      <w:proofErr w:type="spellStart"/>
+      <w:r>
+        <w:t>dir</w:t>
+      </w:r>
+      <w:proofErr w:type="spellEnd"/>
+      <w:r>
+        <w:t>('</w:t>
+      </w:r>
+      <w:proofErr w:type="spellStart"/>
+      <w:r>
+        <w:t>foodiespringboot</w:t>
+      </w:r>
+      <w:proofErr w:type="spellEnd"/>
+      <w:r>
+        <w:t>') {</w:t>
+      </w:r>
+    </w:p>
+    <w:p>
+      <w:r>
+        <w:t xml:space="preserve">                    </w:t>
+      </w:r>
+      <w:proofErr w:type="spellStart"/>
+      <w:r>
+        <w:t>sh</w:t>
+      </w:r>
+      <w:proofErr w:type="spellEnd"/>
+      <w:r>
+        <w:t xml:space="preserve"> 'docker build -t </w:t>
+      </w:r>
+      <w:proofErr w:type="spellStart"/>
+      <w:proofErr w:type="gramStart"/>
+      <w:r>
+        <w:t>foodiespringboot:latest</w:t>
+      </w:r>
+      <w:proofErr w:type="spellEnd"/>
+      <w:proofErr w:type="gramEnd"/>
+      <w:r>
+        <w:t xml:space="preserve"> .'</w:t>
+      </w:r>
+    </w:p>
+    <w:p>
+      <w:r>
+        <w:t xml:space="preserve">                }</w:t>
+      </w:r>
+    </w:p>
+    <w:p>
+      <w:r>
+        <w:t xml:space="preserve">            }</w:t>
+      </w:r>
+    </w:p>
+    <w:p>
+      <w:r>
+        <w:t xml:space="preserve">        }</w:t>
+      </w:r>
+    </w:p>
+    <w:p>
+      <w:r>
+        <w:t xml:space="preserve">        </w:t>
+      </w:r>
+      <w:proofErr w:type="gramStart"/>
+      <w:r>
+        <w:t>stage(</w:t>
+      </w:r>
+      <w:proofErr w:type="gramEnd"/>
+      <w:r>
+        <w:t>'Deploy Docker Containers') {</w:t>
+      </w:r>
+    </w:p>
+    <w:p>
+      <w:r>
+        <w:t xml:space="preserve">            steps {</w:t>
+      </w:r>
+    </w:p>
+    <w:p>
+      <w:r>
+        <w:t xml:space="preserve">                </w:t>
+      </w:r>
+      <w:proofErr w:type="spellStart"/>
+      <w:r>
+        <w:t>sh</w:t>
+      </w:r>
+      <w:proofErr w:type="spellEnd"/>
+      <w:r>
+        <w:t xml:space="preserve"> 'docker rm -f foodie-admin-container || true'</w:t>
+      </w:r>
+    </w:p>
+    <w:p>
+      <w:r>
+        <w:t xml:space="preserve">                </w:t>
+      </w:r>
+      <w:proofErr w:type="spellStart"/>
+      <w:r>
+        <w:t>sh</w:t>
+      </w:r>
+      <w:proofErr w:type="spellEnd"/>
+      <w:r>
+        <w:t xml:space="preserve"> 'docker run -d --name foodie-admin-container -p 80:80 </w:t>
+      </w:r>
+      <w:proofErr w:type="spellStart"/>
+      <w:r>
+        <w:t>foodie-</w:t>
+      </w:r>
+      <w:proofErr w:type="gramStart"/>
+      <w:r>
+        <w:t>admin:latest</w:t>
+      </w:r>
+      <w:proofErr w:type="spellEnd"/>
+      <w:proofErr w:type="gramEnd"/>
+      <w:r>
+        <w:t>'</w:t>
+      </w:r>
+    </w:p>
+    <w:p>
+      <w:r>
+        <w:t xml:space="preserve">                </w:t>
+      </w:r>
+    </w:p>
+    <w:p>
+      <w:r>
+        <w:t xml:space="preserve">                </w:t>
+      </w:r>
+      <w:proofErr w:type="spellStart"/>
+      <w:r>
+        <w:t>sh</w:t>
+      </w:r>
+      <w:proofErr w:type="spellEnd"/>
+      <w:r>
+        <w:t xml:space="preserve"> 'docker rm -f </w:t>
+      </w:r>
+      <w:proofErr w:type="spellStart"/>
+      <w:r>
+        <w:t>foodiespringboot</w:t>
+      </w:r>
+      <w:proofErr w:type="spellEnd"/>
+      <w:r>
+        <w:t>-container || true'</w:t>
+      </w:r>
+    </w:p>
+    <w:p>
+      <w:r>
+        <w:t xml:space="preserve">                </w:t>
+      </w:r>
+      <w:proofErr w:type="spellStart"/>
+      <w:r>
+        <w:t>sh</w:t>
+      </w:r>
+      <w:proofErr w:type="spellEnd"/>
+      <w:r>
+        <w:t xml:space="preserve"> 'docker run -d --name </w:t>
+      </w:r>
+      <w:proofErr w:type="spellStart"/>
+      <w:r>
+        <w:t>foodiespringboot</w:t>
+      </w:r>
+      <w:proofErr w:type="spellEnd"/>
+      <w:r>
+        <w:t xml:space="preserve">-container -p 8080:8080 </w:t>
+      </w:r>
+      <w:proofErr w:type="spellStart"/>
+      <w:proofErr w:type="gramStart"/>
+      <w:r>
+        <w:t>foodiespringboot:latest</w:t>
+      </w:r>
+      <w:proofErr w:type="spellEnd"/>
+      <w:proofErr w:type="gramEnd"/>
+      <w:r>
+        <w:t>'</w:t>
+      </w:r>
+    </w:p>
+    <w:p>
+      <w:r>
+        <w:t xml:space="preserve">            }</w:t>
+      </w:r>
+    </w:p>
+    <w:p>
+      <w:r>
+        <w:t xml:space="preserve">        }</w:t>
+      </w:r>
+    </w:p>
+    <w:p>
+      <w:r>
+        <w:lastRenderedPageBreak/>
+        <w:t xml:space="preserve">    }</w:t>
+      </w:r>
+    </w:p>
+    <w:p>
+      <w:r>
+        <w:t xml:space="preserve">    post {</w:t>
+      </w:r>
+    </w:p>
+    <w:p>
+      <w:r>
+        <w:t xml:space="preserve">        success {</w:t>
+      </w:r>
+    </w:p>
+    <w:p>
+      <w:r>
+        <w:t xml:space="preserve">            echo 'Both applications have been built and deployed successfully!'</w:t>
+      </w:r>
+    </w:p>
+    <w:p>
+      <w:r>
+        <w:t xml:space="preserve">        }</w:t>
+      </w:r>
+    </w:p>
+    <w:p>
+      <w:r>
+        <w:t xml:space="preserve">        failure {</w:t>
+      </w:r>
+    </w:p>
+    <w:p>
+      <w:r>
+        <w:t xml:space="preserve">            echo 'One or more stages failed. Please review the logs for details.'</w:t>
+      </w:r>
+    </w:p>
+    <w:p>
+      <w:r>
+        <w:t xml:space="preserve">        }</w:t>
+      </w:r>
+    </w:p>
+    <w:p>
+      <w:r>
+        <w:t xml:space="preserve">    }</w:t>
+      </w:r>
+    </w:p>
+    <w:p>
+      <w:r>
+        <w:t>}</w:t>
+      </w:r>
+    </w:p>
+    <w:p/>
+    <w:p/>
+    <w:p/>
+    <w:p/>
+    <w:p/>
+    <w:p/>
+    <w:p/>
+    <w:p/>
+    <w:p/>
+    <w:p/>
+    <w:p/>
+    <w:p/>
+    <w:p/>
+    <w:p/>
+    <w:p/>
+    <w:p/>
+    <w:p/>
+    <w:p>
+      <w:r>
+        <w:lastRenderedPageBreak/>
         <w:t>8)</w:t>
       </w:r>
       <w:r>
@@ -2729,7 +3410,6 @@
         <w:rPr>
           <w:noProof/>
         </w:rPr>
-        <w:lastRenderedPageBreak/>
         <w:drawing>
           <wp:inline distT="0" distB="0" distL="0" distR="0" wp14:anchorId="46A0EE73" wp14:editId="3DE2C917">
             <wp:extent cx="5048236" cy="2484408"/>
@@ -2771,6 +3451,7 @@
     <w:p/>
     <w:p>
       <w:r>
+        <w:lastRenderedPageBreak/>
         <w:t>Created Security Group</w:t>
       </w:r>
     </w:p>
@@ -2826,7 +3507,6 @@
         <w:rPr>
           <w:noProof/>
         </w:rPr>
-        <w:lastRenderedPageBreak/>
         <w:drawing>
           <wp:inline distT="0" distB="0" distL="0" distR="0" wp14:anchorId="052CDEA9" wp14:editId="2DC1238B">
             <wp:extent cx="5731510" cy="2099945"/>
@@ -2927,7 +3607,16 @@
     <w:p/>
     <w:p>
       <w:r>
-        <w:t>## Setting up docker and mysql on EC2</w:t>
+        <w:lastRenderedPageBreak/>
+        <w:t xml:space="preserve">## Setting up docker and </w:t>
+      </w:r>
+      <w:proofErr w:type="spellStart"/>
+      <w:r>
+        <w:t>mysql</w:t>
+      </w:r>
+      <w:proofErr w:type="spellEnd"/>
+      <w:r>
+        <w:t xml:space="preserve"> on EC2</w:t>
       </w:r>
       <w:r>
         <w:br/>
@@ -2935,7 +3624,15 @@
     </w:p>
     <w:p>
       <w:r>
-        <w:t>ssh -i "EC2KP.pem" ec2-user@ec2-16-171-15-158.eu-north-1.compute.amazonaws.com</w:t>
+        <w:t>ssh -</w:t>
+      </w:r>
+      <w:proofErr w:type="spellStart"/>
+      <w:r>
+        <w:t>i</w:t>
+      </w:r>
+      <w:proofErr w:type="spellEnd"/>
+      <w:r>
+        <w:t xml:space="preserve"> "EC2KP.pem" ec2-user@ec2-16-171-15-158.eu-north-1.compute.amazonaws.com</w:t>
       </w:r>
     </w:p>
     <w:p>
@@ -2946,7 +3643,23 @@
     <w:p/>
     <w:p>
       <w:r>
-        <w:t>[ec2-user ~]$ sudo yum update -y</w:t>
+        <w:t xml:space="preserve">[ec2-user </w:t>
+      </w:r>
+      <w:proofErr w:type="gramStart"/>
+      <w:r>
+        <w:t>~]$</w:t>
+      </w:r>
+      <w:proofErr w:type="gramEnd"/>
+      <w:r>
+        <w:t xml:space="preserve"> </w:t>
+      </w:r>
+      <w:proofErr w:type="spellStart"/>
+      <w:r>
+        <w:t>sudo</w:t>
+      </w:r>
+      <w:proofErr w:type="spellEnd"/>
+      <w:r>
+        <w:t xml:space="preserve"> yum update -y</w:t>
       </w:r>
     </w:p>
     <w:p>
@@ -2992,16 +3705,20 @@
       </w:r>
     </w:p>
     <w:p>
-      <w:r>
-        <w:t>sudo yum install maven</w:t>
-      </w:r>
-    </w:p>
-    <w:p>
-      <w:r>
-        <w:rPr>
-          <w:noProof/>
-        </w:rPr>
-        <w:lastRenderedPageBreak/>
+      <w:proofErr w:type="spellStart"/>
+      <w:r>
+        <w:t>sudo</w:t>
+      </w:r>
+      <w:proofErr w:type="spellEnd"/>
+      <w:r>
+        <w:t xml:space="preserve"> yum install maven</w:t>
+      </w:r>
+    </w:p>
+    <w:p>
+      <w:r>
+        <w:rPr>
+          <w:noProof/>
+        </w:rPr>
         <w:drawing>
           <wp:inline distT="0" distB="0" distL="0" distR="0" wp14:anchorId="709B3F3A" wp14:editId="163402F3">
             <wp:extent cx="5731510" cy="1150620"/>
@@ -3040,8 +3757,13 @@
       </w:r>
     </w:p>
     <w:p>
-      <w:r>
-        <w:t>mvn -v</w:t>
+      <w:proofErr w:type="spellStart"/>
+      <w:r>
+        <w:t>mvn</w:t>
+      </w:r>
+      <w:proofErr w:type="spellEnd"/>
+      <w:r>
+        <w:t xml:space="preserve"> -v</w:t>
       </w:r>
     </w:p>
     <w:p>
@@ -3087,9 +3809,35 @@
       </w:r>
     </w:p>
     <w:p>
-      <w:r>
-        <w:t>sudo wget -O /etc/yum.repos.d/jenkins.repo</w:t>
-      </w:r>
+      <w:proofErr w:type="spellStart"/>
+      <w:r>
+        <w:t>sudo</w:t>
+      </w:r>
+      <w:proofErr w:type="spellEnd"/>
+      <w:r>
+        <w:t xml:space="preserve"> </w:t>
+      </w:r>
+      <w:proofErr w:type="spellStart"/>
+      <w:r>
+        <w:t>wget</w:t>
+      </w:r>
+      <w:proofErr w:type="spellEnd"/>
+      <w:r>
+        <w:t xml:space="preserve"> -O /etc/</w:t>
+      </w:r>
+      <w:proofErr w:type="spellStart"/>
+      <w:r>
+        <w:t>yum.repos.d</w:t>
+      </w:r>
+      <w:proofErr w:type="spellEnd"/>
+      <w:r>
+        <w:t>/</w:t>
+      </w:r>
+      <w:proofErr w:type="spellStart"/>
+      <w:r>
+        <w:t>jenkins.repo</w:t>
+      </w:r>
+      <w:proofErr w:type="spellEnd"/>
       <w:r>
         <w:t xml:space="preserve"> </w:t>
       </w:r>
@@ -3140,8 +3888,13 @@
       </w:r>
     </w:p>
     <w:p>
-      <w:r>
-        <w:t xml:space="preserve">sudo rpm --import </w:t>
+      <w:proofErr w:type="spellStart"/>
+      <w:r>
+        <w:t>sudo</w:t>
+      </w:r>
+      <w:proofErr w:type="spellEnd"/>
+      <w:r>
+        <w:t xml:space="preserve"> rpm --import </w:t>
       </w:r>
       <w:hyperlink r:id="rId55" w:history="1">
         <w:r>
@@ -3154,14 +3907,34 @@
     </w:p>
     <w:p/>
     <w:p/>
-    <w:p>
-      <w:r>
-        <w:t>Install Jdk</w:t>
-      </w:r>
-    </w:p>
-    <w:p>
-      <w:r>
-        <w:t>sudo dnf install java-17-amazon-corretto -y</w:t>
+    <w:p/>
+    <w:p>
+      <w:r>
+        <w:lastRenderedPageBreak/>
+        <w:t xml:space="preserve">Install </w:t>
+      </w:r>
+      <w:proofErr w:type="spellStart"/>
+      <w:r>
+        <w:t>Jdk</w:t>
+      </w:r>
+      <w:proofErr w:type="spellEnd"/>
+    </w:p>
+    <w:p>
+      <w:proofErr w:type="spellStart"/>
+      <w:r>
+        <w:t>sudo</w:t>
+      </w:r>
+      <w:proofErr w:type="spellEnd"/>
+      <w:r>
+        <w:t xml:space="preserve"> </w:t>
+      </w:r>
+      <w:proofErr w:type="spellStart"/>
+      <w:r>
+        <w:t>dnf</w:t>
+      </w:r>
+      <w:proofErr w:type="spellEnd"/>
+      <w:r>
+        <w:t xml:space="preserve"> install java-17-amazon-corretto -y</w:t>
       </w:r>
     </w:p>
     <w:p>
@@ -3213,9 +3986,21 @@
     </w:p>
     <w:p/>
     <w:p>
-      <w:r>
-        <w:lastRenderedPageBreak/>
-        <w:t>sudo yum install jenkins -y</w:t>
+      <w:proofErr w:type="spellStart"/>
+      <w:r>
+        <w:t>sudo</w:t>
+      </w:r>
+      <w:proofErr w:type="spellEnd"/>
+      <w:r>
+        <w:t xml:space="preserve"> yum install </w:t>
+      </w:r>
+      <w:proofErr w:type="spellStart"/>
+      <w:r>
+        <w:t>jenkins</w:t>
+      </w:r>
+      <w:proofErr w:type="spellEnd"/>
+      <w:r>
+        <w:t xml:space="preserve"> -y</w:t>
       </w:r>
     </w:p>
     <w:p>
@@ -3275,7 +4060,23 @@
     <w:p/>
     <w:p>
       <w:r>
-        <w:t>[ec2-user ~]$ sudo yum install docker -y</w:t>
+        <w:t xml:space="preserve">[ec2-user </w:t>
+      </w:r>
+      <w:proofErr w:type="gramStart"/>
+      <w:r>
+        <w:t>~]$</w:t>
+      </w:r>
+      <w:proofErr w:type="gramEnd"/>
+      <w:r>
+        <w:t xml:space="preserve"> </w:t>
+      </w:r>
+      <w:proofErr w:type="spellStart"/>
+      <w:r>
+        <w:t>sudo</w:t>
+      </w:r>
+      <w:proofErr w:type="spellEnd"/>
+      <w:r>
+        <w:t xml:space="preserve"> yum install docker -y</w:t>
       </w:r>
     </w:p>
     <w:p>
@@ -3322,9 +4123,21 @@
     </w:p>
     <w:p/>
     <w:p>
-      <w:r>
-        <w:lastRenderedPageBreak/>
-        <w:t xml:space="preserve">sudo systemctl start </w:t>
+      <w:proofErr w:type="spellStart"/>
+      <w:r>
+        <w:t>sudo</w:t>
+      </w:r>
+      <w:proofErr w:type="spellEnd"/>
+      <w:r>
+        <w:t xml:space="preserve"> </w:t>
+      </w:r>
+      <w:proofErr w:type="spellStart"/>
+      <w:r>
+        <w:t>systemctl</w:t>
+      </w:r>
+      <w:proofErr w:type="spellEnd"/>
+      <w:r>
+        <w:t xml:space="preserve"> start </w:t>
       </w:r>
       <w:r>
         <w:t>Jenkins</w:t>
@@ -3332,27 +4145,92 @@
     </w:p>
     <w:p/>
     <w:p>
-      <w:r>
-        <w:t>sudo usermod -aG docker ${USER}</w:t>
-      </w:r>
-    </w:p>
-    <w:p/>
-    <w:p>
-      <w:r>
-        <w:t>sudo yum install docker</w:t>
-      </w:r>
-    </w:p>
-    <w:p/>
-    <w:p>
-      <w:r>
-        <w:t>sudo usermod -aG docker ${USER}</w:t>
-      </w:r>
-    </w:p>
-    <w:p/>
-    <w:p>
-      <w:r>
-        <w:t>sudo chown $USER /var/run/docker.sock</w:t>
-      </w:r>
+      <w:proofErr w:type="spellStart"/>
+      <w:r>
+        <w:t>sudo</w:t>
+      </w:r>
+      <w:proofErr w:type="spellEnd"/>
+      <w:r>
+        <w:t xml:space="preserve"> </w:t>
+      </w:r>
+      <w:proofErr w:type="spellStart"/>
+      <w:r>
+        <w:t>usermod</w:t>
+      </w:r>
+      <w:proofErr w:type="spellEnd"/>
+      <w:r>
+        <w:t xml:space="preserve"> -</w:t>
+      </w:r>
+      <w:proofErr w:type="spellStart"/>
+      <w:r>
+        <w:t>aG</w:t>
+      </w:r>
+      <w:proofErr w:type="spellEnd"/>
+      <w:r>
+        <w:t xml:space="preserve"> docker ${USER}</w:t>
+      </w:r>
+    </w:p>
+    <w:p/>
+    <w:p>
+      <w:proofErr w:type="spellStart"/>
+      <w:r>
+        <w:t>sudo</w:t>
+      </w:r>
+      <w:proofErr w:type="spellEnd"/>
+      <w:r>
+        <w:t xml:space="preserve"> yum install docker</w:t>
+      </w:r>
+    </w:p>
+    <w:p/>
+    <w:p>
+      <w:proofErr w:type="spellStart"/>
+      <w:r>
+        <w:t>sudo</w:t>
+      </w:r>
+      <w:proofErr w:type="spellEnd"/>
+      <w:r>
+        <w:t xml:space="preserve"> </w:t>
+      </w:r>
+      <w:proofErr w:type="spellStart"/>
+      <w:r>
+        <w:t>usermod</w:t>
+      </w:r>
+      <w:proofErr w:type="spellEnd"/>
+      <w:r>
+        <w:t xml:space="preserve"> -</w:t>
+      </w:r>
+      <w:proofErr w:type="spellStart"/>
+      <w:r>
+        <w:t>aG</w:t>
+      </w:r>
+      <w:proofErr w:type="spellEnd"/>
+      <w:r>
+        <w:t xml:space="preserve"> docker ${USER}</w:t>
+      </w:r>
+    </w:p>
+    <w:p/>
+    <w:p>
+      <w:proofErr w:type="spellStart"/>
+      <w:r>
+        <w:t>sudo</w:t>
+      </w:r>
+      <w:proofErr w:type="spellEnd"/>
+      <w:r>
+        <w:t xml:space="preserve"> </w:t>
+      </w:r>
+      <w:proofErr w:type="spellStart"/>
+      <w:r>
+        <w:t>chown</w:t>
+      </w:r>
+      <w:proofErr w:type="spellEnd"/>
+      <w:r>
+        <w:t xml:space="preserve"> $USER /var/run/</w:t>
+      </w:r>
+      <w:proofErr w:type="spellStart"/>
+      <w:r>
+        <w:t>docker.sock</w:t>
+      </w:r>
+      <w:proofErr w:type="spellEnd"/>
     </w:p>
     <w:p/>
     <w:p>
@@ -3362,8 +4240,21 @@
     </w:p>
     <w:p/>
     <w:p>
-      <w:r>
-        <w:t>sudo systemctl start docker</w:t>
+      <w:proofErr w:type="spellStart"/>
+      <w:r>
+        <w:t>sudo</w:t>
+      </w:r>
+      <w:proofErr w:type="spellEnd"/>
+      <w:r>
+        <w:t xml:space="preserve"> </w:t>
+      </w:r>
+      <w:proofErr w:type="spellStart"/>
+      <w:r>
+        <w:t>systemctl</w:t>
+      </w:r>
+      <w:proofErr w:type="spellEnd"/>
+      <w:r>
+        <w:t xml:space="preserve"> start docker</w:t>
       </w:r>
     </w:p>
     <w:p/>
@@ -3375,20 +4266,67 @@
     <w:p/>
     <w:p>
       <w:r>
-        <w:t xml:space="preserve"> sudo docker images</w:t>
-      </w:r>
-    </w:p>
-    <w:p/>
-    <w:p>
-      <w:r>
-        <w:t>sudo usermod -aG docker ${USER}</w:t>
-      </w:r>
-    </w:p>
-    <w:p/>
-    <w:p>
-      <w:r>
-        <w:t>sudo chown $USER /var/run/docker.sock</w:t>
-      </w:r>
+        <w:t xml:space="preserve"> </w:t>
+      </w:r>
+      <w:proofErr w:type="spellStart"/>
+      <w:r>
+        <w:t>sudo</w:t>
+      </w:r>
+      <w:proofErr w:type="spellEnd"/>
+      <w:r>
+        <w:t xml:space="preserve"> docker images</w:t>
+      </w:r>
+    </w:p>
+    <w:p/>
+    <w:p>
+      <w:proofErr w:type="spellStart"/>
+      <w:r>
+        <w:t>sudo</w:t>
+      </w:r>
+      <w:proofErr w:type="spellEnd"/>
+      <w:r>
+        <w:t xml:space="preserve"> </w:t>
+      </w:r>
+      <w:proofErr w:type="spellStart"/>
+      <w:r>
+        <w:t>usermod</w:t>
+      </w:r>
+      <w:proofErr w:type="spellEnd"/>
+      <w:r>
+        <w:t xml:space="preserve"> -</w:t>
+      </w:r>
+      <w:proofErr w:type="spellStart"/>
+      <w:r>
+        <w:t>aG</w:t>
+      </w:r>
+      <w:proofErr w:type="spellEnd"/>
+      <w:r>
+        <w:t xml:space="preserve"> docker ${USER}</w:t>
+      </w:r>
+    </w:p>
+    <w:p/>
+    <w:p>
+      <w:proofErr w:type="spellStart"/>
+      <w:r>
+        <w:t>sudo</w:t>
+      </w:r>
+      <w:proofErr w:type="spellEnd"/>
+      <w:r>
+        <w:t xml:space="preserve"> </w:t>
+      </w:r>
+      <w:proofErr w:type="spellStart"/>
+      <w:r>
+        <w:t>chown</w:t>
+      </w:r>
+      <w:proofErr w:type="spellEnd"/>
+      <w:r>
+        <w:t xml:space="preserve"> $USER /var/run/</w:t>
+      </w:r>
+      <w:proofErr w:type="spellStart"/>
+      <w:r>
+        <w:t>docker.sock</w:t>
+      </w:r>
+      <w:proofErr w:type="spellEnd"/>
     </w:p>
     <w:p/>
     <w:p/>
@@ -3405,7 +4343,23 @@
         </w:tabs>
       </w:pPr>
       <w:r>
-        <w:t>[ec2-user ~]$ sudo service docker start</w:t>
+        <w:t xml:space="preserve">[ec2-user </w:t>
+      </w:r>
+      <w:proofErr w:type="gramStart"/>
+      <w:r>
+        <w:t>~]$</w:t>
+      </w:r>
+      <w:proofErr w:type="gramEnd"/>
+      <w:r>
+        <w:t xml:space="preserve"> </w:t>
+      </w:r>
+      <w:proofErr w:type="spellStart"/>
+      <w:r>
+        <w:t>sudo</w:t>
+      </w:r>
+      <w:proofErr w:type="spellEnd"/>
+      <w:r>
+        <w:t xml:space="preserve"> service docker start</w:t>
       </w:r>
       <w:r>
         <w:tab/>
@@ -3461,27 +4415,73 @@
     <w:p/>
     <w:p>
       <w:r>
-        <w:lastRenderedPageBreak/>
-        <w:t>Add the ec2-user to the docker group so you can execute Docker commands without using sudo.</w:t>
-      </w:r>
-    </w:p>
-    <w:p/>
-    <w:p>
-      <w:r>
-        <w:t>[ec2-user ~]$ sudo usermod -a -G docker ec2-user</w:t>
-      </w:r>
-    </w:p>
-    <w:p/>
-    <w:p>
-      <w:r>
-        <w:t>sudo service docker start</w:t>
-      </w:r>
-    </w:p>
-    <w:p/>
-    <w:p>
-      <w:r>
-        <w:t>sudo docker pull mysql</w:t>
-      </w:r>
+        <w:t xml:space="preserve">Add the ec2-user to the docker group so you can execute Docker commands without using </w:t>
+      </w:r>
+      <w:proofErr w:type="spellStart"/>
+      <w:r>
+        <w:t>sudo</w:t>
+      </w:r>
+      <w:proofErr w:type="spellEnd"/>
+      <w:r>
+        <w:t>.</w:t>
+      </w:r>
+    </w:p>
+    <w:p/>
+    <w:p>
+      <w:r>
+        <w:t xml:space="preserve">[ec2-user </w:t>
+      </w:r>
+      <w:proofErr w:type="gramStart"/>
+      <w:r>
+        <w:t>~]$</w:t>
+      </w:r>
+      <w:proofErr w:type="gramEnd"/>
+      <w:r>
+        <w:t xml:space="preserve"> </w:t>
+      </w:r>
+      <w:proofErr w:type="spellStart"/>
+      <w:r>
+        <w:t>sudo</w:t>
+      </w:r>
+      <w:proofErr w:type="spellEnd"/>
+      <w:r>
+        <w:t xml:space="preserve"> </w:t>
+      </w:r>
+      <w:proofErr w:type="spellStart"/>
+      <w:r>
+        <w:t>usermod</w:t>
+      </w:r>
+      <w:proofErr w:type="spellEnd"/>
+      <w:r>
+        <w:t xml:space="preserve"> -a -G docker ec2-user</w:t>
+      </w:r>
+    </w:p>
+    <w:p/>
+    <w:p>
+      <w:proofErr w:type="spellStart"/>
+      <w:r>
+        <w:t>sudo</w:t>
+      </w:r>
+      <w:proofErr w:type="spellEnd"/>
+      <w:r>
+        <w:t xml:space="preserve"> service docker start</w:t>
+      </w:r>
+    </w:p>
+    <w:p/>
+    <w:p>
+      <w:proofErr w:type="spellStart"/>
+      <w:r>
+        <w:t>sudo</w:t>
+      </w:r>
+      <w:proofErr w:type="spellEnd"/>
+      <w:r>
+        <w:t xml:space="preserve"> docker pull </w:t>
+      </w:r>
+      <w:proofErr w:type="spellStart"/>
+      <w:r>
+        <w:t>mysql</w:t>
+      </w:r>
+      <w:proofErr w:type="spellEnd"/>
     </w:p>
     <w:p/>
     <w:p>
@@ -3528,8 +4528,22 @@
     </w:p>
     <w:p/>
     <w:p>
-      <w:r>
-        <w:t>sudo docker network create capstoneproject_foodie-network</w:t>
+      <w:proofErr w:type="spellStart"/>
+      <w:r>
+        <w:lastRenderedPageBreak/>
+        <w:t>sudo</w:t>
+      </w:r>
+      <w:proofErr w:type="spellEnd"/>
+      <w:r>
+        <w:t xml:space="preserve"> docker network create </w:t>
+      </w:r>
+      <w:proofErr w:type="spellStart"/>
+      <w:r>
+        <w:t>capstoneproject_foodie</w:t>
+      </w:r>
+      <w:proofErr w:type="spellEnd"/>
+      <w:r>
+        <w:t>-network</w:t>
       </w:r>
     </w:p>
     <w:p/>
@@ -3577,9 +4591,35 @@
     </w:p>
     <w:p/>
     <w:p>
-      <w:r>
-        <w:t>sudo docker run -d --name=foodie-db --network capstoneproject_foodie-network -p 3306:3306 -e MYSQL_ROOT_PASSWORD=root mysql</w:t>
-      </w:r>
+      <w:proofErr w:type="spellStart"/>
+      <w:r>
+        <w:t>sudo</w:t>
+      </w:r>
+      <w:proofErr w:type="spellEnd"/>
+      <w:r>
+        <w:t xml:space="preserve"> docker run -d --name=foodie-</w:t>
+      </w:r>
+      <w:proofErr w:type="spellStart"/>
+      <w:r>
+        <w:t>db</w:t>
+      </w:r>
+      <w:proofErr w:type="spellEnd"/>
+      <w:r>
+        <w:t xml:space="preserve"> --network </w:t>
+      </w:r>
+      <w:proofErr w:type="spellStart"/>
+      <w:r>
+        <w:t>capstoneproject_foodie</w:t>
+      </w:r>
+      <w:proofErr w:type="spellEnd"/>
+      <w:r>
+        <w:t xml:space="preserve">-network -p 3306:3306 -e MYSQL_ROOT_PASSWORD=root </w:t>
+      </w:r>
+      <w:proofErr w:type="spellStart"/>
+      <w:r>
+        <w:t>mysql</w:t>
+      </w:r>
+      <w:proofErr w:type="spellEnd"/>
     </w:p>
     <w:p/>
     <w:p>
@@ -3626,133 +4666,268 @@
     </w:p>
     <w:p/>
     <w:p>
-      <w:r>
-        <w:t>sudo docker exec -i foodie-db bash</w:t>
-      </w:r>
-    </w:p>
-    <w:p/>
-    <w:p>
-      <w:r>
+      <w:proofErr w:type="spellStart"/>
+      <w:r>
+        <w:t>sudo</w:t>
+      </w:r>
+      <w:proofErr w:type="spellEnd"/>
+      <w:r>
+        <w:t xml:space="preserve"> docker exec -</w:t>
+      </w:r>
+      <w:proofErr w:type="spellStart"/>
+      <w:r>
+        <w:t>i</w:t>
+      </w:r>
+      <w:proofErr w:type="spellEnd"/>
+      <w:r>
+        <w:t xml:space="preserve"> foodie-</w:t>
+      </w:r>
+      <w:proofErr w:type="spellStart"/>
+      <w:r>
+        <w:t>db</w:t>
+      </w:r>
+      <w:proofErr w:type="spellEnd"/>
+      <w:r>
+        <w:t xml:space="preserve"> bash</w:t>
+      </w:r>
+    </w:p>
+    <w:p/>
+    <w:p>
+      <w:proofErr w:type="spellStart"/>
+      <w:r>
+        <w:t>mysql</w:t>
+      </w:r>
+      <w:proofErr w:type="spellEnd"/>
+      <w:r>
+        <w:t xml:space="preserve"> -u root -p</w:t>
+      </w:r>
+    </w:p>
+    <w:p/>
+    <w:p>
+      <w:r>
+        <w:t>root</w:t>
+      </w:r>
+    </w:p>
+    <w:p/>
+    <w:p>
+      <w:r>
+        <w:t xml:space="preserve">// Exec </w:t>
+      </w:r>
+      <w:proofErr w:type="spellStart"/>
+      <w:r>
+        <w:t>mysql</w:t>
+      </w:r>
+      <w:proofErr w:type="spellEnd"/>
+      <w:r>
+        <w:t xml:space="preserve"> scripts</w:t>
+      </w:r>
+    </w:p>
+    <w:p/>
+    <w:p>
+      <w:r>
+        <w:t>exit</w:t>
+      </w:r>
+    </w:p>
+    <w:p/>
+    <w:p>
+      <w:r>
+        <w:t>exit</w:t>
+      </w:r>
+    </w:p>
+    <w:p/>
+    <w:p>
+      <w:r>
+        <w:t>## Pushing images onto docker hub, this should be automated with Jenkins CICD</w:t>
+      </w:r>
+    </w:p>
+    <w:p/>
+    <w:p>
+      <w:r>
+        <w:t>docker login</w:t>
+      </w:r>
+    </w:p>
+    <w:p/>
+    <w:p>
+      <w:r>
+        <w:t>// In foodie-admin</w:t>
+      </w:r>
+    </w:p>
+    <w:p/>
+    <w:p>
+      <w:r>
+        <w:t xml:space="preserve">docker build -t </w:t>
+      </w:r>
+      <w:r>
+        <w:t>AidenSykes1999</w:t>
+      </w:r>
+      <w:r>
+        <w:t>/</w:t>
+      </w:r>
+      <w:proofErr w:type="spellStart"/>
+      <w:r>
+        <w:t>capstoneproject_foodie-</w:t>
+      </w:r>
+      <w:proofErr w:type="gramStart"/>
+      <w:r>
+        <w:t>admin:latest</w:t>
+      </w:r>
+      <w:proofErr w:type="spellEnd"/>
+      <w:proofErr w:type="gramEnd"/>
+      <w:r>
+        <w:t xml:space="preserve"> .</w:t>
+      </w:r>
+    </w:p>
+    <w:p/>
+    <w:p>
+      <w:r>
+        <w:t xml:space="preserve">// in </w:t>
+      </w:r>
+      <w:proofErr w:type="spellStart"/>
+      <w:r>
+        <w:t>foodiespringboot</w:t>
+      </w:r>
+      <w:proofErr w:type="spellEnd"/>
+    </w:p>
+    <w:p/>
+    <w:p>
+      <w:r>
+        <w:t>docker build -t AidenSykes1999/</w:t>
+      </w:r>
+      <w:proofErr w:type="spellStart"/>
+      <w:r>
+        <w:t>capstoneproject_</w:t>
+      </w:r>
+      <w:proofErr w:type="gramStart"/>
+      <w:r>
+        <w:t>foodiespringboot:latest</w:t>
+      </w:r>
+      <w:proofErr w:type="spellEnd"/>
+      <w:proofErr w:type="gramEnd"/>
+      <w:r>
+        <w:t xml:space="preserve"> .</w:t>
+      </w:r>
+    </w:p>
+    <w:p/>
+    <w:p>
+      <w:r>
+        <w:t>docker push AidenSykes1999/</w:t>
+      </w:r>
+      <w:proofErr w:type="spellStart"/>
+      <w:r>
+        <w:t>capstoneproject_foodie</w:t>
+      </w:r>
+      <w:proofErr w:type="spellEnd"/>
+      <w:r>
+        <w:t>-admin</w:t>
+      </w:r>
+    </w:p>
+    <w:p/>
+    <w:p>
+      <w:r>
+        <w:t>docker push AidenSykes1999/</w:t>
+      </w:r>
+      <w:proofErr w:type="spellStart"/>
+      <w:r>
+        <w:t>capstoneproject_foodiespringboot</w:t>
+      </w:r>
+      <w:proofErr w:type="spellEnd"/>
+    </w:p>
+    <w:p/>
+    <w:p>
+      <w:r>
+        <w:t>// On EC2 Instance SSH</w:t>
+      </w:r>
+    </w:p>
+    <w:p/>
+    <w:p>
+      <w:r>
+        <w:t>docker pull AidenSykes1999/</w:t>
+      </w:r>
+      <w:proofErr w:type="spellStart"/>
+      <w:r>
+        <w:t>capstoneproject_foodie</w:t>
+      </w:r>
+      <w:proofErr w:type="spellEnd"/>
+      <w:r>
+        <w:t>-admin</w:t>
+      </w:r>
+    </w:p>
+    <w:p/>
+    <w:p>
+      <w:r>
+        <w:t>docker pull AidenSykes1999/</w:t>
+      </w:r>
+      <w:proofErr w:type="spellStart"/>
+      <w:r>
+        <w:t>capstoneproject_foodiespringboot</w:t>
+      </w:r>
+      <w:proofErr w:type="spellEnd"/>
+    </w:p>
+    <w:p/>
+    <w:p>
+      <w:r>
+        <w:t>docker run -d --name=</w:t>
+      </w:r>
+      <w:proofErr w:type="spellStart"/>
+      <w:r>
+        <w:t>capstoneproject_foodie</w:t>
+      </w:r>
+      <w:proofErr w:type="spellEnd"/>
+      <w:r>
+        <w:t xml:space="preserve">-admin --network </w:t>
+      </w:r>
+      <w:proofErr w:type="spellStart"/>
+      <w:r>
+        <w:t>capstoneproject_foodie</w:t>
+      </w:r>
+      <w:proofErr w:type="spellEnd"/>
+      <w:r>
+        <w:t>-network -p 80:4200 AidenSykes1999/</w:t>
+      </w:r>
+      <w:proofErr w:type="spellStart"/>
+      <w:r>
+        <w:t>capstoneproject_foodie</w:t>
+      </w:r>
+      <w:proofErr w:type="spellEnd"/>
+      <w:r>
+        <w:t>-admin</w:t>
+      </w:r>
+    </w:p>
+    <w:p/>
+    <w:p>
+      <w:r>
+        <w:t>docker run -d -p 8080:8080 --name=</w:t>
+      </w:r>
+      <w:proofErr w:type="spellStart"/>
+      <w:r>
+        <w:t>capstoneproject_foodiespringboot</w:t>
+      </w:r>
+      <w:proofErr w:type="spellEnd"/>
+      <w:r>
+        <w:t xml:space="preserve"> --network=</w:t>
+      </w:r>
+      <w:proofErr w:type="spellStart"/>
+      <w:r>
+        <w:t>capstoneproject_foodie</w:t>
+      </w:r>
+      <w:proofErr w:type="spellEnd"/>
+      <w:r>
+        <w:t>-network AidenSykes1999/</w:t>
+      </w:r>
+      <w:proofErr w:type="spellStart"/>
+      <w:r>
+        <w:t>capstoneproject_foodiespringboot</w:t>
+      </w:r>
+      <w:proofErr w:type="spellEnd"/>
+    </w:p>
+    <w:p/>
+    <w:p/>
+    <w:p>
+      <w:r>
+        <w:rPr>
+          <w:noProof/>
+        </w:rPr>
         <w:lastRenderedPageBreak/>
-        <w:t>mysql -u root -p</w:t>
-      </w:r>
-    </w:p>
-    <w:p/>
-    <w:p>
-      <w:r>
-        <w:t>root</w:t>
-      </w:r>
-    </w:p>
-    <w:p/>
-    <w:p>
-      <w:r>
-        <w:t>// Exec mysql scripts</w:t>
-      </w:r>
-    </w:p>
-    <w:p/>
-    <w:p>
-      <w:r>
-        <w:t>exit</w:t>
-      </w:r>
-    </w:p>
-    <w:p/>
-    <w:p>
-      <w:r>
-        <w:t>exit</w:t>
-      </w:r>
-    </w:p>
-    <w:p/>
-    <w:p>
-      <w:r>
-        <w:t>## Pushing images onto docker hub, this should be automated with Jenkins CICD</w:t>
-      </w:r>
-    </w:p>
-    <w:p/>
-    <w:p>
-      <w:r>
-        <w:t>docker login</w:t>
-      </w:r>
-    </w:p>
-    <w:p/>
-    <w:p>
-      <w:r>
-        <w:t>// In foodie-admin</w:t>
-      </w:r>
-    </w:p>
-    <w:p/>
-    <w:p>
-      <w:r>
-        <w:t xml:space="preserve">docker build -t </w:t>
-      </w:r>
-      <w:r>
-        <w:t>AidenSykes1999</w:t>
-      </w:r>
-      <w:r>
-        <w:t>/capstoneproject_foodie-admin:latest .</w:t>
-      </w:r>
-    </w:p>
-    <w:p/>
-    <w:p>
-      <w:r>
-        <w:t>// in foodiespringboot</w:t>
-      </w:r>
-    </w:p>
-    <w:p/>
-    <w:p>
-      <w:r>
-        <w:t>docker build -t AidenSykes1999/capstoneproject_foodiespringboot:latest .</w:t>
-      </w:r>
-    </w:p>
-    <w:p/>
-    <w:p>
-      <w:r>
-        <w:t>docker push AidenSykes1999/capstoneproject_foodie-admin</w:t>
-      </w:r>
-    </w:p>
-    <w:p/>
-    <w:p>
-      <w:r>
-        <w:t>docker push AidenSykes1999/capstoneproject_foodiespringboot</w:t>
-      </w:r>
-    </w:p>
-    <w:p/>
-    <w:p>
-      <w:r>
-        <w:t>// On EC2 Instance SSH</w:t>
-      </w:r>
-    </w:p>
-    <w:p/>
-    <w:p>
-      <w:r>
-        <w:lastRenderedPageBreak/>
-        <w:t>docker pull AidenSykes1999/capstoneproject_foodie-admin</w:t>
-      </w:r>
-    </w:p>
-    <w:p/>
-    <w:p>
-      <w:r>
-        <w:t>docker pull AidenSykes1999/capstoneproject_foodiespringboot</w:t>
-      </w:r>
-    </w:p>
-    <w:p/>
-    <w:p>
-      <w:r>
-        <w:t>docker run -d --name=capstoneproject_foodie-admin --network capstoneproject_foodie-network -p 80:4200 AidenSykes1999/capstoneproject_foodie-admin</w:t>
-      </w:r>
-    </w:p>
-    <w:p/>
-    <w:p>
-      <w:r>
-        <w:t>docker run -d -p 8080:8080 --name=capstoneproject_foodiespringboot --network=capstoneproject_foodie-network AidenSykes1999/capstoneproject_foodiespringboot</w:t>
-      </w:r>
-    </w:p>
-    <w:p/>
-    <w:p/>
-    <w:p>
-      <w:r>
-        <w:rPr>
-          <w:noProof/>
-        </w:rPr>
         <w:drawing>
           <wp:inline distT="0" distB="0" distL="0" distR="0" wp14:anchorId="207F0A60" wp14:editId="114440F7">
             <wp:extent cx="5727700" cy="2907030"/>
@@ -3771,7 +4946,7 @@
                     </pic:cNvPicPr>
                   </pic:nvPicPr>
                   <pic:blipFill>
-                    <a:blip r:embed="rId44" cstate="print">
+                    <a:blip r:embed="rId63" cstate="print">
                       <a:extLst>
                         <a:ext uri="{28A0092B-C50C-407E-A947-70E740481C1C}">
                           <a14:useLocalDpi xmlns:a14="http://schemas.microsoft.com/office/drawing/2010/main" val="0"/>
@@ -3841,20 +5016,12 @@
         </w:rPr>
         <w:t xml:space="preserve"> </w:t>
       </w:r>
-    </w:p>
-    <w:p>
-      <w:pPr>
-        <w:rPr>
-          <w:noProof/>
-        </w:rPr>
-      </w:pPr>
-      <w:r>
-        <w:rPr>
-          <w:noProof/>
-        </w:rPr>
-        <w:lastRenderedPageBreak/>
+      <w:r>
+        <w:rPr>
+          <w:noProof/>
+        </w:rPr>
         <w:drawing>
-          <wp:inline distT="0" distB="0" distL="0" distR="0" wp14:anchorId="420FDC06" wp14:editId="246AA8B6">
+          <wp:inline distT="0" distB="0" distL="0" distR="0" wp14:anchorId="7E515A9B" wp14:editId="13443D3F">
             <wp:extent cx="5731510" cy="1075055"/>
             <wp:effectExtent l="0" t="0" r="2540" b="0"/>
             <wp:docPr id="1601674229" name="Picture 1" descr="A screenshot of a computer&#10;&#10;Description automatically generated"/>
@@ -3869,7 +5036,7 @@
                     <pic:cNvPicPr/>
                   </pic:nvPicPr>
                   <pic:blipFill>
-                    <a:blip r:embed="rId63"/>
+                    <a:blip r:embed="rId64"/>
                     <a:stretch>
                       <a:fillRect/>
                     </a:stretch>
@@ -3901,9 +5068,9 @@
           <w:noProof/>
         </w:rPr>
         <w:drawing>
-          <wp:inline distT="0" distB="0" distL="0" distR="0" wp14:anchorId="67EAD859" wp14:editId="20564FE5">
-            <wp:extent cx="5727700" cy="2682875"/>
-            <wp:effectExtent l="0" t="0" r="6350" b="3175"/>
+          <wp:inline distT="0" distB="0" distL="0" distR="0" wp14:anchorId="45BD33FD" wp14:editId="484C6F84">
+            <wp:extent cx="5633049" cy="2638540"/>
+            <wp:effectExtent l="0" t="0" r="6350" b="0"/>
             <wp:docPr id="458000459" name="Picture 6" descr="A screenshot of a computer&#10;&#10;Description automatically generated"/>
             <wp:cNvGraphicFramePr>
               <a:graphicFrameLocks xmlns:a="http://schemas.openxmlformats.org/drawingml/2006/main" noChangeAspect="1"/>
@@ -3933,7 +5100,7 @@
                   <pic:spPr bwMode="auto">
                     <a:xfrm>
                       <a:off x="0" y="0"/>
-                      <a:ext cx="5727700" cy="2682875"/>
+                      <a:ext cx="5652998" cy="2647884"/>
                     </a:xfrm>
                     <a:prstGeom prst="rect">
                       <a:avLst/>
@@ -3949,15 +5116,23 @@
           </wp:inline>
         </w:drawing>
       </w:r>
-      <w:r>
-        <w:rPr>
-          <w:noProof/>
-        </w:rPr>
+    </w:p>
+    <w:p>
+      <w:pPr>
+        <w:rPr>
+          <w:noProof/>
+        </w:rPr>
+      </w:pPr>
+      <w:r>
+        <w:rPr>
+          <w:noProof/>
+        </w:rPr>
+        <w:lastRenderedPageBreak/>
         <w:drawing>
-          <wp:inline distT="0" distB="0" distL="0" distR="0" wp14:anchorId="3D75E097" wp14:editId="64BA8CAD">
-            <wp:extent cx="5693434" cy="2992524"/>
-            <wp:effectExtent l="0" t="0" r="2540" b="0"/>
-            <wp:docPr id="224192972" name="Picture 4" descr="A screenshot of a computer&#10;&#10;Description automatically generated"/>
+          <wp:inline distT="0" distB="0" distL="0" distR="0" wp14:anchorId="6787FDF3" wp14:editId="56ED5499">
+            <wp:extent cx="5727700" cy="3010535"/>
+            <wp:effectExtent l="0" t="0" r="6350" b="0"/>
+            <wp:docPr id="116781544" name="Picture 5" descr="A screenshot of a computer&#10;&#10;Description automatically generated"/>
             <wp:cNvGraphicFramePr>
               <a:graphicFrameLocks xmlns:a="http://schemas.openxmlformats.org/drawingml/2006/main" noChangeAspect="1"/>
             </wp:cNvGraphicFramePr>
@@ -3965,63 +5140,7 @@
               <a:graphicData uri="http://schemas.openxmlformats.org/drawingml/2006/picture">
                 <pic:pic xmlns:pic="http://schemas.openxmlformats.org/drawingml/2006/picture">
                   <pic:nvPicPr>
-                    <pic:cNvPr id="224192972" name="Picture 4" descr="A screenshot of a computer&#10;&#10;Description automatically generated"/>
-                    <pic:cNvPicPr>
-                      <a:picLocks noChangeAspect="1" noChangeArrowheads="1"/>
-                    </pic:cNvPicPr>
-                  </pic:nvPicPr>
-                  <pic:blipFill>
-                    <a:blip r:embed="rId64" cstate="print">
-                      <a:extLst>
-                        <a:ext uri="{28A0092B-C50C-407E-A947-70E740481C1C}">
-                          <a14:useLocalDpi xmlns:a14="http://schemas.microsoft.com/office/drawing/2010/main" val="0"/>
-                        </a:ext>
-                      </a:extLst>
-                    </a:blip>
-                    <a:srcRect/>
-                    <a:stretch>
-                      <a:fillRect/>
-                    </a:stretch>
-                  </pic:blipFill>
-                  <pic:spPr bwMode="auto">
-                    <a:xfrm>
-                      <a:off x="0" y="0"/>
-                      <a:ext cx="5722722" cy="3007918"/>
-                    </a:xfrm>
-                    <a:prstGeom prst="rect">
-                      <a:avLst/>
-                    </a:prstGeom>
-                    <a:noFill/>
-                    <a:ln>
-                      <a:noFill/>
-                    </a:ln>
-                  </pic:spPr>
-                </pic:pic>
-              </a:graphicData>
-            </a:graphic>
-          </wp:inline>
-        </w:drawing>
-      </w:r>
-    </w:p>
-    <w:p>
-      <w:r>
-        <w:rPr>
-          <w:noProof/>
-        </w:rPr>
-        <w:lastRenderedPageBreak/>
-        <w:drawing>
-          <wp:inline distT="0" distB="0" distL="0" distR="0" wp14:anchorId="5E5A9B23" wp14:editId="08C3C0FB">
-            <wp:extent cx="5727700" cy="3010535"/>
-            <wp:effectExtent l="0" t="0" r="6350" b="0"/>
-            <wp:docPr id="116781544" name="Picture 5"/>
-            <wp:cNvGraphicFramePr>
-              <a:graphicFrameLocks xmlns:a="http://schemas.openxmlformats.org/drawingml/2006/main" noChangeAspect="1"/>
-            </wp:cNvGraphicFramePr>
-            <a:graphic xmlns:a="http://schemas.openxmlformats.org/drawingml/2006/main">
-              <a:graphicData uri="http://schemas.openxmlformats.org/drawingml/2006/picture">
-                <pic:pic xmlns:pic="http://schemas.openxmlformats.org/drawingml/2006/picture">
-                  <pic:nvPicPr>
-                    <pic:cNvPr id="0" name="Picture 5"/>
+                    <pic:cNvPr id="116781544" name="Picture 5" descr="A screenshot of a computer&#10;&#10;Description automatically generated"/>
                     <pic:cNvPicPr>
                       <a:picLocks noChangeAspect="1" noChangeArrowheads="1"/>
                     </pic:cNvPicPr>
@@ -4063,10 +5182,10 @@
           <w:noProof/>
         </w:rPr>
         <w:drawing>
-          <wp:inline distT="0" distB="0" distL="0" distR="0" wp14:anchorId="4F20B39E" wp14:editId="67578E3B">
+          <wp:inline distT="0" distB="0" distL="0" distR="0" wp14:anchorId="26496CBB" wp14:editId="01C6F25C">
             <wp:extent cx="5727700" cy="3027680"/>
             <wp:effectExtent l="0" t="0" r="6350" b="1270"/>
-            <wp:docPr id="2090538801" name="Picture 12"/>
+            <wp:docPr id="2090538801" name="Picture 12" descr="A screenshot of a computer&#10;&#10;Description automatically generated"/>
             <wp:cNvGraphicFramePr>
               <a:graphicFrameLocks xmlns:a="http://schemas.openxmlformats.org/drawingml/2006/main" noChangeAspect="1"/>
             </wp:cNvGraphicFramePr>
@@ -4074,7 +5193,7 @@
               <a:graphicData uri="http://schemas.openxmlformats.org/drawingml/2006/picture">
                 <pic:pic xmlns:pic="http://schemas.openxmlformats.org/drawingml/2006/picture">
                   <pic:nvPicPr>
-                    <pic:cNvPr id="0" name="Picture 13"/>
+                    <pic:cNvPr id="2090538801" name="Picture 12" descr="A screenshot of a computer&#10;&#10;Description automatically generated"/>
                     <pic:cNvPicPr>
                       <a:picLocks noChangeAspect="1" noChangeArrowheads="1"/>
                     </pic:cNvPicPr>
@@ -4111,7 +5230,62 @@
           </wp:inline>
         </w:drawing>
       </w:r>
-    </w:p>
+      <w:r>
+        <w:rPr>
+          <w:noProof/>
+        </w:rPr>
+        <w:lastRenderedPageBreak/>
+        <w:drawing>
+          <wp:inline distT="0" distB="0" distL="0" distR="0" wp14:anchorId="3D75E097" wp14:editId="64BA8CAD">
+            <wp:extent cx="5693434" cy="2992524"/>
+            <wp:effectExtent l="0" t="0" r="2540" b="0"/>
+            <wp:docPr id="224192972" name="Picture 4" descr="A screenshot of a computer&#10;&#10;Description automatically generated"/>
+            <wp:cNvGraphicFramePr>
+              <a:graphicFrameLocks xmlns:a="http://schemas.openxmlformats.org/drawingml/2006/main" noChangeAspect="1"/>
+            </wp:cNvGraphicFramePr>
+            <a:graphic xmlns:a="http://schemas.openxmlformats.org/drawingml/2006/main">
+              <a:graphicData uri="http://schemas.openxmlformats.org/drawingml/2006/picture">
+                <pic:pic xmlns:pic="http://schemas.openxmlformats.org/drawingml/2006/picture">
+                  <pic:nvPicPr>
+                    <pic:cNvPr id="224192972" name="Picture 4" descr="A screenshot of a computer&#10;&#10;Description automatically generated"/>
+                    <pic:cNvPicPr>
+                      <a:picLocks noChangeAspect="1" noChangeArrowheads="1"/>
+                    </pic:cNvPicPr>
+                  </pic:nvPicPr>
+                  <pic:blipFill>
+                    <a:blip r:embed="rId67" cstate="print">
+                      <a:extLst>
+                        <a:ext uri="{28A0092B-C50C-407E-A947-70E740481C1C}">
+                          <a14:useLocalDpi xmlns:a14="http://schemas.microsoft.com/office/drawing/2010/main" val="0"/>
+                        </a:ext>
+                      </a:extLst>
+                    </a:blip>
+                    <a:srcRect/>
+                    <a:stretch>
+                      <a:fillRect/>
+                    </a:stretch>
+                  </pic:blipFill>
+                  <pic:spPr bwMode="auto">
+                    <a:xfrm>
+                      <a:off x="0" y="0"/>
+                      <a:ext cx="5722722" cy="3007918"/>
+                    </a:xfrm>
+                    <a:prstGeom prst="rect">
+                      <a:avLst/>
+                    </a:prstGeom>
+                    <a:noFill/>
+                    <a:ln>
+                      <a:noFill/>
+                    </a:ln>
+                  </pic:spPr>
+                </pic:pic>
+              </a:graphicData>
+            </a:graphic>
+          </wp:inline>
+        </w:drawing>
+      </w:r>
+    </w:p>
+    <w:p/>
     <w:sectPr>
       <w:pgSz w:w="11906" w:h="16838"/>
       <w:pgMar w:top="1440" w:right="1440" w:bottom="1440" w:left="1440" w:header="708" w:footer="708" w:gutter="0"/>

</xml_diff>